<commit_message>
penambahan diagram kelas di SKPL Analisis
</commit_message>
<xml_diff>
--- a/Dokumentasi/SKPL Analisis Islam Hub.docx
+++ b/Dokumentasi/SKPL Analisis Islam Hub.docx
@@ -1,6 +1,6 @@
 
 <file path=word/document.xml><?xml version="1.0" encoding="utf-8"?>
-<w:document xmlns:wpc="http://schemas.microsoft.com/office/word/2010/wordprocessingCanvas" xmlns:cx="http://schemas.microsoft.com/office/drawing/2014/chartex" xmlns:cx1="http://schemas.microsoft.com/office/drawing/2015/9/8/chartex" xmlns:mc="http://schemas.openxmlformats.org/markup-compatibility/2006" xmlns:o="urn:schemas-microsoft-com:office:office" xmlns:r="http://schemas.openxmlformats.org/officeDocument/2006/relationships" xmlns:m="http://schemas.openxmlformats.org/officeDocument/2006/math" xmlns:v="urn:schemas-microsoft-com:vml" xmlns:wp14="http://schemas.microsoft.com/office/word/2010/wordprocessingDrawing" xmlns:wp="http://schemas.openxmlformats.org/drawingml/2006/wordprocessingDrawing" xmlns:w10="urn:schemas-microsoft-com:office:word" xmlns:w="http://schemas.openxmlformats.org/wordprocessingml/2006/main" xmlns:w14="http://schemas.microsoft.com/office/word/2010/wordml" xmlns:w15="http://schemas.microsoft.com/office/word/2012/wordml" xmlns:w16se="http://schemas.microsoft.com/office/word/2015/wordml/symex" xmlns:wpg="http://schemas.microsoft.com/office/word/2010/wordprocessingGroup" xmlns:wpi="http://schemas.microsoft.com/office/word/2010/wordprocessingInk" xmlns:wne="http://schemas.microsoft.com/office/word/2006/wordml" xmlns:wps="http://schemas.microsoft.com/office/word/2010/wordprocessingShape" mc:Ignorable="w14 w15 w16se wp14">
+<w:document xmlns:wpc="http://schemas.microsoft.com/office/word/2010/wordprocessingCanvas" xmlns:mc="http://schemas.openxmlformats.org/markup-compatibility/2006" xmlns:o="urn:schemas-microsoft-com:office:office" xmlns:r="http://schemas.openxmlformats.org/officeDocument/2006/relationships" xmlns:m="http://schemas.openxmlformats.org/officeDocument/2006/math" xmlns:v="urn:schemas-microsoft-com:vml" xmlns:wp14="http://schemas.microsoft.com/office/word/2010/wordprocessingDrawing" xmlns:wp="http://schemas.openxmlformats.org/drawingml/2006/wordprocessingDrawing" xmlns:w10="urn:schemas-microsoft-com:office:word" xmlns:w="http://schemas.openxmlformats.org/wordprocessingml/2006/main" xmlns:w14="http://schemas.microsoft.com/office/word/2010/wordml" xmlns:w15="http://schemas.microsoft.com/office/word/2012/wordml" xmlns:wpg="http://schemas.microsoft.com/office/word/2010/wordprocessingGroup" xmlns:wpi="http://schemas.microsoft.com/office/word/2010/wordprocessingInk" xmlns:wne="http://schemas.microsoft.com/office/word/2006/wordml" xmlns:wps="http://schemas.microsoft.com/office/word/2010/wordprocessingShape" mc:Ignorable="w14 w15 wp14">
   <w:body>
     <w:p>
       <w:pPr>
@@ -9,7 +9,7 @@
       <w:r>
         <w:rPr>
           <w:noProof/>
-          <w:lang w:val="en-US"/>
+          <w:lang w:val="en-US" w:eastAsia="ja-JP"/>
         </w:rPr>
         <mc:AlternateContent>
           <mc:Choice Requires="wps">
@@ -509,7 +509,7 @@
             <w:r>
               <w:rPr>
                 <w:noProof/>
-                <w:lang w:val="en-US"/>
+                <w:lang w:val="en-US" w:eastAsia="ja-JP"/>
               </w:rPr>
               <w:drawing>
                 <wp:inline distT="0" distB="0" distL="0" distR="0">
@@ -13544,7 +13544,7 @@
       <w:r>
         <w:rPr>
           <w:noProof/>
-          <w:lang w:val="en-US"/>
+          <w:lang w:val="en-US" w:eastAsia="ja-JP"/>
         </w:rPr>
         <w:drawing>
           <wp:anchor distT="0" distB="0" distL="114300" distR="114300" simplePos="0" relativeHeight="251657728" behindDoc="0" locked="0" layoutInCell="1" allowOverlap="1">
@@ -17975,7 +17975,7 @@
       <w:r>
         <w:rPr>
           <w:noProof/>
-          <w:lang w:val="en-US"/>
+          <w:lang w:val="en-US" w:eastAsia="ja-JP"/>
         </w:rPr>
         <w:lastRenderedPageBreak/>
         <w:drawing>
@@ -25007,7 +25007,7 @@
             <w:r>
               <w:rPr>
                 <w:noProof/>
-                <w:lang w:val="en-US"/>
+                <w:lang w:val="en-US" w:eastAsia="ja-JP"/>
               </w:rPr>
               <w:drawing>
                 <wp:inline distT="0" distB="0" distL="0" distR="0">
@@ -26246,7 +26246,7 @@
             <w:r>
               <w:rPr>
                 <w:noProof/>
-                <w:lang w:val="en-US"/>
+                <w:lang w:val="en-US" w:eastAsia="ja-JP"/>
               </w:rPr>
               <w:lastRenderedPageBreak/>
               <w:drawing>
@@ -31085,15 +31085,9 @@
     <w:p>
       <w:pPr>
         <w:pStyle w:val="Heading3"/>
-        <w:rPr>
-          <w:color w:val="FF0000"/>
-        </w:rPr>
       </w:pPr>
       <w:bookmarkStart w:id="112" w:name="_Toc9243126"/>
       <w:r>
-        <w:rPr>
-          <w:color w:val="FF0000"/>
-        </w:rPr>
         <w:lastRenderedPageBreak/>
         <w:t>Diagram Kelas</w:t>
       </w:r>
@@ -31106,15 +31100,14 @@
       </w:pPr>
       <w:r>
         <w:rPr>
-          <w:i/>
-          <w:noProof/>
-          <w:lang w:val="en-US"/>
+          <w:noProof/>
+          <w:lang w:val="en-US" w:eastAsia="ja-JP"/>
         </w:rPr>
         <w:drawing>
           <wp:inline distT="0" distB="0" distL="0" distR="0">
-            <wp:extent cx="4829175" cy="4657725"/>
-            <wp:effectExtent l="0" t="0" r="9525" b="9525"/>
-            <wp:docPr id="6" name="Picture 6"/>
+            <wp:extent cx="5760720" cy="5340350"/>
+            <wp:effectExtent l="0" t="0" r="0" b="0"/>
+            <wp:docPr id="2" name="Picture 2"/>
             <wp:cNvGraphicFramePr>
               <a:graphicFrameLocks xmlns:a="http://schemas.openxmlformats.org/drawingml/2006/main" noChangeAspect="1"/>
             </wp:cNvGraphicFramePr>
@@ -31122,11 +31115,11 @@
               <a:graphicData uri="http://schemas.openxmlformats.org/drawingml/2006/picture">
                 <pic:pic xmlns:pic="http://schemas.openxmlformats.org/drawingml/2006/picture">
                   <pic:nvPicPr>
-                    <pic:cNvPr id="0" name="class_diagram.jpg"/>
+                    <pic:cNvPr id="2" name="Class Diagram.png"/>
                     <pic:cNvPicPr/>
                   </pic:nvPicPr>
                   <pic:blipFill>
-                    <a:blip r:embed="rId14" cstate="print">
+                    <a:blip r:embed="rId14">
                       <a:extLst>
                         <a:ext uri="{28A0092B-C50C-407E-A947-70E740481C1C}">
                           <a14:useLocalDpi xmlns:a14="http://schemas.microsoft.com/office/drawing/2010/main" val="0"/>
@@ -31140,7 +31133,7 @@
                   <pic:spPr>
                     <a:xfrm>
                       <a:off x="0" y="0"/>
-                      <a:ext cx="4829175" cy="4657725"/>
+                      <a:ext cx="5760720" cy="5340350"/>
                     </a:xfrm>
                     <a:prstGeom prst="rect">
                       <a:avLst/>
@@ -31220,13 +31213,13 @@
       <w:r>
         <w:t xml:space="preserve">Diagram Kelas </w:t>
       </w:r>
+      <w:bookmarkEnd w:id="113"/>
       <w:r>
         <w:rPr>
           <w:lang w:val="id-ID"/>
         </w:rPr>
-        <w:t>BensinOto</w:t>
-      </w:r>
-      <w:bookmarkEnd w:id="113"/>
+        <w:t>IslamHub</w:t>
+      </w:r>
     </w:p>
     <w:p>
       <w:pPr>
@@ -31254,7 +31247,9 @@
         </w:rPr>
         <w:t>lihat Profil Klien</w:t>
       </w:r>
+      <w:bookmarkStart w:id="115" w:name="_GoBack"/>
       <w:bookmarkEnd w:id="114"/>
+      <w:bookmarkEnd w:id="115"/>
     </w:p>
     <w:p>
       <w:pPr>
@@ -31270,7 +31265,7 @@
           <w:lang w:val="id-ID"/>
         </w:rPr>
       </w:pPr>
-      <w:bookmarkStart w:id="115" w:name="_Toc9243128"/>
+      <w:bookmarkStart w:id="116" w:name="_Toc9243128"/>
       <w:r>
         <w:t xml:space="preserve">Diagram Sequence Use Case </w:t>
       </w:r>
@@ -31286,7 +31281,7 @@
         </w:rPr>
         <w:t>lihat Profil Pakar</w:t>
       </w:r>
-      <w:bookmarkEnd w:id="115"/>
+      <w:bookmarkEnd w:id="116"/>
     </w:p>
     <w:p>
       <w:pPr>
@@ -31302,7 +31297,7 @@
           <w:lang w:val="id-ID"/>
         </w:rPr>
       </w:pPr>
-      <w:bookmarkStart w:id="116" w:name="_Toc9243129"/>
+      <w:bookmarkStart w:id="117" w:name="_Toc9243129"/>
       <w:r>
         <w:t xml:space="preserve">Diagram Sequence Use Case </w:t>
       </w:r>
@@ -31312,7 +31307,7 @@
         </w:rPr>
         <w:t>Diskusi Umum</w:t>
       </w:r>
-      <w:bookmarkEnd w:id="116"/>
+      <w:bookmarkEnd w:id="117"/>
     </w:p>
     <w:p>
       <w:pPr>
@@ -31325,7 +31320,7 @@
       <w:pPr>
         <w:pStyle w:val="Heading3"/>
       </w:pPr>
-      <w:bookmarkStart w:id="117" w:name="_Toc9243130"/>
+      <w:bookmarkStart w:id="118" w:name="_Toc9243130"/>
       <w:r>
         <w:lastRenderedPageBreak/>
         <w:t xml:space="preserve">Diagram Sequence Use Case </w:t>
@@ -31333,13 +31328,13 @@
       <w:r>
         <w:t>Konsultasi Pribadi</w:t>
       </w:r>
-      <w:bookmarkEnd w:id="117"/>
-    </w:p>
-    <w:p>
-      <w:r>
-        <w:rPr>
-          <w:noProof/>
-          <w:lang w:val="en-US"/>
+      <w:bookmarkEnd w:id="118"/>
+    </w:p>
+    <w:p>
+      <w:r>
+        <w:rPr>
+          <w:noProof/>
+          <w:lang w:val="en-US" w:eastAsia="ja-JP"/>
         </w:rPr>
         <w:drawing>
           <wp:inline distT="0" distB="0" distL="0" distR="0">
@@ -31391,7 +31386,7 @@
           <w:lang w:val="en-US"/>
         </w:rPr>
       </w:pPr>
-      <w:bookmarkStart w:id="118" w:name="_Toc9243131"/>
+      <w:bookmarkStart w:id="119" w:name="_Toc9243131"/>
       <w:r>
         <w:rPr>
           <w:lang w:val="en-US"/>
@@ -31399,7 +31394,7 @@
         <w:lastRenderedPageBreak/>
         <w:t>Diagram Sequence Use Case Open Chat</w:t>
       </w:r>
-      <w:bookmarkEnd w:id="118"/>
+      <w:bookmarkEnd w:id="119"/>
     </w:p>
     <w:p>
       <w:pPr>
@@ -31410,7 +31405,7 @@
       <w:r>
         <w:rPr>
           <w:noProof/>
-          <w:lang w:val="en-US"/>
+          <w:lang w:val="en-US" w:eastAsia="ja-JP"/>
         </w:rPr>
         <w:drawing>
           <wp:inline distT="0" distB="0" distL="0" distR="0">
@@ -31471,7 +31466,7 @@
           <w:lang w:val="en-US"/>
         </w:rPr>
       </w:pPr>
-      <w:bookmarkStart w:id="119" w:name="_Toc9243132"/>
+      <w:bookmarkStart w:id="120" w:name="_Toc9243132"/>
       <w:r>
         <w:rPr>
           <w:lang w:val="en-US"/>
@@ -31493,7 +31488,7 @@
         <w:lastRenderedPageBreak/>
         <w:t>Diagram Sequence Use Case Upload Video</w:t>
       </w:r>
-      <w:bookmarkEnd w:id="119"/>
+      <w:bookmarkEnd w:id="120"/>
     </w:p>
     <w:p>
       <w:pPr>
@@ -31509,14 +31504,14 @@
           <w:lang w:val="en-US"/>
         </w:rPr>
       </w:pPr>
-      <w:bookmarkStart w:id="120" w:name="_Toc9243133"/>
+      <w:bookmarkStart w:id="121" w:name="_Toc9243133"/>
       <w:r>
         <w:rPr>
           <w:lang w:val="en-US"/>
         </w:rPr>
         <w:t>Diagram Sequence Use Case Upload Resource Book</w:t>
       </w:r>
-      <w:bookmarkEnd w:id="120"/>
+      <w:bookmarkEnd w:id="121"/>
     </w:p>
     <w:p>
       <w:pPr>
@@ -31535,7 +31530,7 @@
           <w:lang w:val="id-ID"/>
         </w:rPr>
       </w:pPr>
-      <w:bookmarkStart w:id="121" w:name="_Toc9243134"/>
+      <w:bookmarkStart w:id="122" w:name="_Toc9243134"/>
       <w:r>
         <w:rPr>
           <w:color w:val="FF0000"/>
@@ -31550,7 +31545,7 @@
         </w:rPr>
         <w:t>Kelakuan</w:t>
       </w:r>
-      <w:bookmarkStart w:id="122" w:name="_Toc505173938"/>
+      <w:bookmarkStart w:id="123" w:name="_Toc505173938"/>
       <w:bookmarkEnd w:id="30"/>
       <w:r>
         <w:rPr>
@@ -31558,7 +31553,7 @@
           <w:noProof/>
           <w:sz w:val="18"/>
           <w:szCs w:val="18"/>
-          <w:lang w:val="en-US"/>
+          <w:lang w:val="en-US" w:eastAsia="ja-JP"/>
         </w:rPr>
         <mc:AlternateContent>
           <mc:Choice Requires="wps">
@@ -31625,7 +31620,7 @@
                                 <w:lang w:val="id-ID"/>
                               </w:rPr>
                             </w:pPr>
-                            <w:bookmarkStart w:id="123" w:name="_Toc9243091"/>
+                            <w:bookmarkStart w:id="124" w:name="_Toc9243091"/>
                             <w:r>
                               <w:t xml:space="preserve">Gambar </w:t>
                             </w:r>
@@ -31686,7 +31681,7 @@
                               </w:rPr>
                               <w:t>iagram Kelakuan BensinOto</w:t>
                             </w:r>
-                            <w:bookmarkEnd w:id="123"/>
+                            <w:bookmarkEnd w:id="124"/>
                           </w:p>
                         </w:txbxContent>
                       </wps:txbx>
@@ -31722,7 +31717,7 @@
                           <w:lang w:val="id-ID"/>
                         </w:rPr>
                       </w:pPr>
-                      <w:bookmarkStart w:id="124" w:name="_Toc9243091"/>
+                      <w:bookmarkStart w:id="125" w:name="_Toc9243091"/>
                       <w:r>
                         <w:t xml:space="preserve">Gambar </w:t>
                       </w:r>
@@ -31783,7 +31778,7 @@
                         </w:rPr>
                         <w:t>iagram Kelakuan BensinOto</w:t>
                       </w:r>
-                      <w:bookmarkEnd w:id="124"/>
+                      <w:bookmarkEnd w:id="125"/>
                     </w:p>
                   </w:txbxContent>
                 </v:textbox>
@@ -31799,7 +31794,7 @@
           <w:noProof/>
           <w:sz w:val="18"/>
           <w:szCs w:val="18"/>
-          <w:lang w:val="en-US"/>
+          <w:lang w:val="en-US" w:eastAsia="ja-JP"/>
         </w:rPr>
         <w:drawing>
           <wp:anchor distT="0" distB="0" distL="114300" distR="114300" simplePos="0" relativeHeight="251657216" behindDoc="0" locked="0" layoutInCell="1" allowOverlap="1">
@@ -31851,27 +31846,27 @@
           </wp:anchor>
         </w:drawing>
       </w:r>
-      <w:bookmarkEnd w:id="121"/>
+      <w:bookmarkEnd w:id="122"/>
     </w:p>
     <w:p>
       <w:pPr>
         <w:pStyle w:val="Heading1"/>
       </w:pPr>
-      <w:bookmarkStart w:id="125" w:name="_Toc9243135"/>
+      <w:bookmarkStart w:id="126" w:name="_Toc9243135"/>
       <w:r>
         <w:rPr>
           <w:lang w:val="id-ID"/>
         </w:rPr>
         <w:t>Kebutuhan Non Fungsional</w:t>
       </w:r>
-      <w:bookmarkEnd w:id="125"/>
+      <w:bookmarkEnd w:id="126"/>
       <w:r>
         <w:rPr>
           <w:lang w:val="id-ID"/>
         </w:rPr>
         <w:t xml:space="preserve"> </w:t>
       </w:r>
-      <w:bookmarkEnd w:id="122"/>
+      <w:bookmarkEnd w:id="123"/>
     </w:p>
     <w:p>
       <w:pPr>
@@ -31886,7 +31881,7 @@
         <w:pStyle w:val="Caption"/>
         <w:keepNext/>
       </w:pPr>
-      <w:bookmarkStart w:id="126" w:name="_Toc9243079"/>
+      <w:bookmarkStart w:id="127" w:name="_Toc9243079"/>
       <w:r>
         <w:t xml:space="preserve">Tabel </w:t>
       </w:r>
@@ -31914,7 +31909,7 @@
       <w:r>
         <w:t xml:space="preserve"> Kebutuhan Non Fungsional</w:t>
       </w:r>
-      <w:bookmarkEnd w:id="126"/>
+      <w:bookmarkEnd w:id="127"/>
     </w:p>
     <w:tbl>
       <w:tblPr>
@@ -32344,7 +32339,7 @@
           <w:numId w:val="0"/>
         </w:numPr>
       </w:pPr>
-      <w:bookmarkStart w:id="127" w:name="_Toc9243136"/>
+      <w:bookmarkStart w:id="128" w:name="_Toc9243136"/>
       <w:r>
         <w:lastRenderedPageBreak/>
         <w:t xml:space="preserve">Lampiran A. </w:t>
@@ -32361,7 +32356,7 @@
       <w:r>
         <w:t>)</w:t>
       </w:r>
-      <w:bookmarkEnd w:id="127"/>
+      <w:bookmarkEnd w:id="128"/>
     </w:p>
     <w:p>
       <w:pPr>
@@ -32375,15 +32370,15 @@
           <w:lang w:val="id-ID"/>
         </w:rPr>
       </w:pPr>
-      <w:bookmarkStart w:id="128" w:name="_Toc9243137"/>
-      <w:bookmarkStart w:id="129" w:name="_Toc505173942"/>
+      <w:bookmarkStart w:id="129" w:name="_Toc9243137"/>
+      <w:bookmarkStart w:id="130" w:name="_Toc505173942"/>
       <w:r>
         <w:rPr>
           <w:lang w:val="id-ID"/>
         </w:rPr>
         <w:t>Kebutuhan Fungsional vs Use Case</w:t>
       </w:r>
-      <w:bookmarkEnd w:id="128"/>
+      <w:bookmarkEnd w:id="129"/>
     </w:p>
     <w:p>
       <w:pPr>
@@ -33971,7 +33966,7 @@
           <w:lang w:val="id-ID"/>
         </w:rPr>
       </w:pPr>
-      <w:bookmarkStart w:id="130" w:name="_Toc9243138"/>
+      <w:bookmarkStart w:id="131" w:name="_Toc9243138"/>
       <w:r>
         <w:rPr>
           <w:color w:val="FF0000"/>
@@ -33979,8 +33974,8 @@
         </w:rPr>
         <w:t>Use Case vs Kelas Terkait</w:t>
       </w:r>
-      <w:bookmarkEnd w:id="129"/>
       <w:bookmarkEnd w:id="130"/>
+      <w:bookmarkEnd w:id="131"/>
     </w:p>
     <w:tbl>
       <w:tblPr>
@@ -34506,9 +34501,7 @@
       </w:tr>
     </w:tbl>
     <w:p>
-      <w:bookmarkStart w:id="131" w:name="_Toc505173943"/>
-      <w:bookmarkStart w:id="132" w:name="_GoBack"/>
-      <w:bookmarkEnd w:id="132"/>
+      <w:bookmarkStart w:id="132" w:name="_Toc505173943"/>
       <w:r>
         <w:br w:type="page"/>
       </w:r>
@@ -34533,7 +34526,7 @@
       <w:r>
         <w:t xml:space="preserve"> </w:t>
       </w:r>
-      <w:bookmarkEnd w:id="131"/>
+      <w:bookmarkEnd w:id="132"/>
     </w:p>
     <w:p>
       <w:pPr>
@@ -36111,7 +36104,7 @@
 </file>
 
 <file path=word/endnotes.xml><?xml version="1.0" encoding="utf-8"?>
-<w:endnotes xmlns:wpc="http://schemas.microsoft.com/office/word/2010/wordprocessingCanvas" xmlns:cx="http://schemas.microsoft.com/office/drawing/2014/chartex" xmlns:cx1="http://schemas.microsoft.com/office/drawing/2015/9/8/chartex" xmlns:mc="http://schemas.openxmlformats.org/markup-compatibility/2006" xmlns:o="urn:schemas-microsoft-com:office:office" xmlns:r="http://schemas.openxmlformats.org/officeDocument/2006/relationships" xmlns:m="http://schemas.openxmlformats.org/officeDocument/2006/math" xmlns:v="urn:schemas-microsoft-com:vml" xmlns:wp14="http://schemas.microsoft.com/office/word/2010/wordprocessingDrawing" xmlns:wp="http://schemas.openxmlformats.org/drawingml/2006/wordprocessingDrawing" xmlns:w10="urn:schemas-microsoft-com:office:word" xmlns:w="http://schemas.openxmlformats.org/wordprocessingml/2006/main" xmlns:w14="http://schemas.microsoft.com/office/word/2010/wordml" xmlns:w15="http://schemas.microsoft.com/office/word/2012/wordml" xmlns:w16se="http://schemas.microsoft.com/office/word/2015/wordml/symex" xmlns:wpg="http://schemas.microsoft.com/office/word/2010/wordprocessingGroup" xmlns:wpi="http://schemas.microsoft.com/office/word/2010/wordprocessingInk" xmlns:wne="http://schemas.microsoft.com/office/word/2006/wordml" xmlns:wps="http://schemas.microsoft.com/office/word/2010/wordprocessingShape" mc:Ignorable="w14 w15 w16se wp14">
+<w:endnotes xmlns:wpc="http://schemas.microsoft.com/office/word/2010/wordprocessingCanvas" xmlns:mc="http://schemas.openxmlformats.org/markup-compatibility/2006" xmlns:o="urn:schemas-microsoft-com:office:office" xmlns:r="http://schemas.openxmlformats.org/officeDocument/2006/relationships" xmlns:m="http://schemas.openxmlformats.org/officeDocument/2006/math" xmlns:v="urn:schemas-microsoft-com:vml" xmlns:wp14="http://schemas.microsoft.com/office/word/2010/wordprocessingDrawing" xmlns:wp="http://schemas.openxmlformats.org/drawingml/2006/wordprocessingDrawing" xmlns:w10="urn:schemas-microsoft-com:office:word" xmlns:w="http://schemas.openxmlformats.org/wordprocessingml/2006/main" xmlns:w14="http://schemas.microsoft.com/office/word/2010/wordml" xmlns:w15="http://schemas.microsoft.com/office/word/2012/wordml" xmlns:wpg="http://schemas.microsoft.com/office/word/2010/wordprocessingGroup" xmlns:wpi="http://schemas.microsoft.com/office/word/2010/wordprocessingInk" xmlns:wne="http://schemas.microsoft.com/office/word/2006/wordml" xmlns:wps="http://schemas.microsoft.com/office/word/2010/wordprocessingShape" mc:Ignorable="w14 w15 wp14">
   <w:endnote w:type="separator" w:id="-1">
     <w:p>
       <w:r>
@@ -36130,7 +36123,7 @@
 </file>
 
 <file path=word/footer1.xml><?xml version="1.0" encoding="utf-8"?>
-<w:ftr xmlns:wpc="http://schemas.microsoft.com/office/word/2010/wordprocessingCanvas" xmlns:cx="http://schemas.microsoft.com/office/drawing/2014/chartex" xmlns:cx1="http://schemas.microsoft.com/office/drawing/2015/9/8/chartex" xmlns:mc="http://schemas.openxmlformats.org/markup-compatibility/2006" xmlns:o="urn:schemas-microsoft-com:office:office" xmlns:r="http://schemas.openxmlformats.org/officeDocument/2006/relationships" xmlns:m="http://schemas.openxmlformats.org/officeDocument/2006/math" xmlns:v="urn:schemas-microsoft-com:vml" xmlns:wp14="http://schemas.microsoft.com/office/word/2010/wordprocessingDrawing" xmlns:wp="http://schemas.openxmlformats.org/drawingml/2006/wordprocessingDrawing" xmlns:w10="urn:schemas-microsoft-com:office:word" xmlns:w="http://schemas.openxmlformats.org/wordprocessingml/2006/main" xmlns:w14="http://schemas.microsoft.com/office/word/2010/wordml" xmlns:w15="http://schemas.microsoft.com/office/word/2012/wordml" xmlns:w16se="http://schemas.microsoft.com/office/word/2015/wordml/symex" xmlns:wpg="http://schemas.microsoft.com/office/word/2010/wordprocessingGroup" xmlns:wpi="http://schemas.microsoft.com/office/word/2010/wordprocessingInk" xmlns:wne="http://schemas.microsoft.com/office/word/2006/wordml" xmlns:wps="http://schemas.microsoft.com/office/word/2010/wordprocessingShape" mc:Ignorable="w14 w15 w16se wp14">
+<w:ftr xmlns:wpc="http://schemas.microsoft.com/office/word/2010/wordprocessingCanvas" xmlns:mc="http://schemas.openxmlformats.org/markup-compatibility/2006" xmlns:o="urn:schemas-microsoft-com:office:office" xmlns:r="http://schemas.openxmlformats.org/officeDocument/2006/relationships" xmlns:m="http://schemas.openxmlformats.org/officeDocument/2006/math" xmlns:v="urn:schemas-microsoft-com:vml" xmlns:wp14="http://schemas.microsoft.com/office/word/2010/wordprocessingDrawing" xmlns:wp="http://schemas.openxmlformats.org/drawingml/2006/wordprocessingDrawing" xmlns:w10="urn:schemas-microsoft-com:office:word" xmlns:w="http://schemas.openxmlformats.org/wordprocessingml/2006/main" xmlns:w14="http://schemas.microsoft.com/office/word/2010/wordml" xmlns:w15="http://schemas.microsoft.com/office/word/2012/wordml" xmlns:wpg="http://schemas.microsoft.com/office/word/2010/wordprocessingGroup" xmlns:wpi="http://schemas.microsoft.com/office/word/2010/wordprocessingInk" xmlns:wne="http://schemas.microsoft.com/office/word/2006/wordml" xmlns:wps="http://schemas.microsoft.com/office/word/2010/wordprocessingShape" mc:Ignorable="w14 w15 wp14">
   <w:tbl>
     <w:tblPr>
       <w:tblW w:w="9356" w:type="dxa"/>
@@ -36283,7 +36276,7 @@
               <w:sz w:val="22"/>
               <w:szCs w:val="22"/>
             </w:rPr>
-            <w:t>32</w:t>
+            <w:t>27</w:t>
           </w:r>
           <w:r>
             <w:rPr>
@@ -36501,7 +36494,7 @@
 </file>
 
 <file path=word/footnotes.xml><?xml version="1.0" encoding="utf-8"?>
-<w:footnotes xmlns:wpc="http://schemas.microsoft.com/office/word/2010/wordprocessingCanvas" xmlns:cx="http://schemas.microsoft.com/office/drawing/2014/chartex" xmlns:cx1="http://schemas.microsoft.com/office/drawing/2015/9/8/chartex" xmlns:mc="http://schemas.openxmlformats.org/markup-compatibility/2006" xmlns:o="urn:schemas-microsoft-com:office:office" xmlns:r="http://schemas.openxmlformats.org/officeDocument/2006/relationships" xmlns:m="http://schemas.openxmlformats.org/officeDocument/2006/math" xmlns:v="urn:schemas-microsoft-com:vml" xmlns:wp14="http://schemas.microsoft.com/office/word/2010/wordprocessingDrawing" xmlns:wp="http://schemas.openxmlformats.org/drawingml/2006/wordprocessingDrawing" xmlns:w10="urn:schemas-microsoft-com:office:word" xmlns:w="http://schemas.openxmlformats.org/wordprocessingml/2006/main" xmlns:w14="http://schemas.microsoft.com/office/word/2010/wordml" xmlns:w15="http://schemas.microsoft.com/office/word/2012/wordml" xmlns:w16se="http://schemas.microsoft.com/office/word/2015/wordml/symex" xmlns:wpg="http://schemas.microsoft.com/office/word/2010/wordprocessingGroup" xmlns:wpi="http://schemas.microsoft.com/office/word/2010/wordprocessingInk" xmlns:wne="http://schemas.microsoft.com/office/word/2006/wordml" xmlns:wps="http://schemas.microsoft.com/office/word/2010/wordprocessingShape" mc:Ignorable="w14 w15 w16se wp14">
+<w:footnotes xmlns:wpc="http://schemas.microsoft.com/office/word/2010/wordprocessingCanvas" xmlns:mc="http://schemas.openxmlformats.org/markup-compatibility/2006" xmlns:o="urn:schemas-microsoft-com:office:office" xmlns:r="http://schemas.openxmlformats.org/officeDocument/2006/relationships" xmlns:m="http://schemas.openxmlformats.org/officeDocument/2006/math" xmlns:v="urn:schemas-microsoft-com:vml" xmlns:wp14="http://schemas.microsoft.com/office/word/2010/wordprocessingDrawing" xmlns:wp="http://schemas.openxmlformats.org/drawingml/2006/wordprocessingDrawing" xmlns:w10="urn:schemas-microsoft-com:office:word" xmlns:w="http://schemas.openxmlformats.org/wordprocessingml/2006/main" xmlns:w14="http://schemas.microsoft.com/office/word/2010/wordml" xmlns:w15="http://schemas.microsoft.com/office/word/2012/wordml" xmlns:wpg="http://schemas.microsoft.com/office/word/2010/wordprocessingGroup" xmlns:wpi="http://schemas.microsoft.com/office/word/2010/wordprocessingInk" xmlns:wne="http://schemas.microsoft.com/office/word/2006/wordml" xmlns:wps="http://schemas.microsoft.com/office/word/2010/wordprocessingShape" mc:Ignorable="w14 w15 wp14">
   <w:footnote w:type="separator" w:id="-1">
     <w:p>
       <w:r>
@@ -36520,8 +36513,8 @@
 </file>
 
 <file path=word/numbering.xml><?xml version="1.0" encoding="utf-8"?>
-<w:numbering xmlns:wpc="http://schemas.microsoft.com/office/word/2010/wordprocessingCanvas" xmlns:cx="http://schemas.microsoft.com/office/drawing/2014/chartex" xmlns:cx1="http://schemas.microsoft.com/office/drawing/2015/9/8/chartex" xmlns:mc="http://schemas.openxmlformats.org/markup-compatibility/2006" xmlns:o="urn:schemas-microsoft-com:office:office" xmlns:r="http://schemas.openxmlformats.org/officeDocument/2006/relationships" xmlns:m="http://schemas.openxmlformats.org/officeDocument/2006/math" xmlns:v="urn:schemas-microsoft-com:vml" xmlns:wp14="http://schemas.microsoft.com/office/word/2010/wordprocessingDrawing" xmlns:wp="http://schemas.openxmlformats.org/drawingml/2006/wordprocessingDrawing" xmlns:w10="urn:schemas-microsoft-com:office:word" xmlns:w="http://schemas.openxmlformats.org/wordprocessingml/2006/main" xmlns:w14="http://schemas.microsoft.com/office/word/2010/wordml" xmlns:w15="http://schemas.microsoft.com/office/word/2012/wordml" xmlns:w16se="http://schemas.microsoft.com/office/word/2015/wordml/symex" xmlns:wpg="http://schemas.microsoft.com/office/word/2010/wordprocessingGroup" xmlns:wpi="http://schemas.microsoft.com/office/word/2010/wordprocessingInk" xmlns:wne="http://schemas.microsoft.com/office/word/2006/wordml" xmlns:wps="http://schemas.microsoft.com/office/word/2010/wordprocessingShape" mc:Ignorable="w14 w15 w16se wp14">
-  <w:abstractNum w:abstractNumId="0" w15:restartNumberingAfterBreak="0">
+<w:numbering xmlns:wpc="http://schemas.microsoft.com/office/word/2010/wordprocessingCanvas" xmlns:mc="http://schemas.openxmlformats.org/markup-compatibility/2006" xmlns:o="urn:schemas-microsoft-com:office:office" xmlns:r="http://schemas.openxmlformats.org/officeDocument/2006/relationships" xmlns:m="http://schemas.openxmlformats.org/officeDocument/2006/math" xmlns:v="urn:schemas-microsoft-com:vml" xmlns:wp14="http://schemas.microsoft.com/office/word/2010/wordprocessingDrawing" xmlns:wp="http://schemas.openxmlformats.org/drawingml/2006/wordprocessingDrawing" xmlns:w10="urn:schemas-microsoft-com:office:word" xmlns:w="http://schemas.openxmlformats.org/wordprocessingml/2006/main" xmlns:w14="http://schemas.microsoft.com/office/word/2010/wordml" xmlns:w15="http://schemas.microsoft.com/office/word/2012/wordml" xmlns:wpg="http://schemas.microsoft.com/office/word/2010/wordprocessingGroup" xmlns:wpi="http://schemas.microsoft.com/office/word/2010/wordprocessingInk" xmlns:wne="http://schemas.microsoft.com/office/word/2006/wordml" xmlns:wps="http://schemas.microsoft.com/office/word/2010/wordprocessingShape" mc:Ignorable="w14 w15 wp14">
+  <w:abstractNum w:abstractNumId="0">
     <w:nsid w:val="0617558C"/>
     <w:multiLevelType w:val="hybridMultilevel"/>
     <w:tmpl w:val="9BE8AE82"/>
@@ -36610,7 +36603,7 @@
       </w:pPr>
     </w:lvl>
   </w:abstractNum>
-  <w:abstractNum w:abstractNumId="1" w15:restartNumberingAfterBreak="0">
+  <w:abstractNum w:abstractNumId="1">
     <w:nsid w:val="061C0E1D"/>
     <w:multiLevelType w:val="hybridMultilevel"/>
     <w:tmpl w:val="B5B8D926"/>
@@ -36723,7 +36716,7 @@
       </w:rPr>
     </w:lvl>
   </w:abstractNum>
-  <w:abstractNum w:abstractNumId="2" w15:restartNumberingAfterBreak="0">
+  <w:abstractNum w:abstractNumId="2">
     <w:nsid w:val="0CF96A81"/>
     <w:multiLevelType w:val="hybridMultilevel"/>
     <w:tmpl w:val="B9EC1BA8"/>
@@ -36812,7 +36805,7 @@
       </w:pPr>
     </w:lvl>
   </w:abstractNum>
-  <w:abstractNum w:abstractNumId="3" w15:restartNumberingAfterBreak="0">
+  <w:abstractNum w:abstractNumId="3">
     <w:nsid w:val="18C61556"/>
     <w:multiLevelType w:val="hybridMultilevel"/>
     <w:tmpl w:val="E6669120"/>
@@ -36925,7 +36918,7 @@
       </w:rPr>
     </w:lvl>
   </w:abstractNum>
-  <w:abstractNum w:abstractNumId="4" w15:restartNumberingAfterBreak="0">
+  <w:abstractNum w:abstractNumId="4">
     <w:nsid w:val="1E247192"/>
     <w:multiLevelType w:val="hybridMultilevel"/>
     <w:tmpl w:val="6922AA6A"/>
@@ -37014,7 +37007,7 @@
       </w:pPr>
     </w:lvl>
   </w:abstractNum>
-  <w:abstractNum w:abstractNumId="5" w15:restartNumberingAfterBreak="0">
+  <w:abstractNum w:abstractNumId="5">
     <w:nsid w:val="20CF4CFF"/>
     <w:multiLevelType w:val="hybridMultilevel"/>
     <w:tmpl w:val="035C51BA"/>
@@ -37103,7 +37096,7 @@
       </w:pPr>
     </w:lvl>
   </w:abstractNum>
-  <w:abstractNum w:abstractNumId="6" w15:restartNumberingAfterBreak="0">
+  <w:abstractNum w:abstractNumId="6">
     <w:nsid w:val="23C62C39"/>
     <w:multiLevelType w:val="hybridMultilevel"/>
     <w:tmpl w:val="AA448A3E"/>
@@ -37192,7 +37185,7 @@
       </w:pPr>
     </w:lvl>
   </w:abstractNum>
-  <w:abstractNum w:abstractNumId="7" w15:restartNumberingAfterBreak="0">
+  <w:abstractNum w:abstractNumId="7">
     <w:nsid w:val="25FF71DD"/>
     <w:multiLevelType w:val="hybridMultilevel"/>
     <w:tmpl w:val="2FB0C7EC"/>
@@ -37281,7 +37274,7 @@
       </w:pPr>
     </w:lvl>
   </w:abstractNum>
-  <w:abstractNum w:abstractNumId="8" w15:restartNumberingAfterBreak="0">
+  <w:abstractNum w:abstractNumId="8">
     <w:nsid w:val="2DF95734"/>
     <w:multiLevelType w:val="hybridMultilevel"/>
     <w:tmpl w:val="476A0E94"/>
@@ -37367,7 +37360,7 @@
       </w:pPr>
     </w:lvl>
   </w:abstractNum>
-  <w:abstractNum w:abstractNumId="9" w15:restartNumberingAfterBreak="0">
+  <w:abstractNum w:abstractNumId="9">
     <w:nsid w:val="2DFC5261"/>
     <w:multiLevelType w:val="multilevel"/>
     <w:tmpl w:val="366AC726"/>
@@ -37489,7 +37482,7 @@
       </w:pPr>
     </w:lvl>
   </w:abstractNum>
-  <w:abstractNum w:abstractNumId="10" w15:restartNumberingAfterBreak="0">
+  <w:abstractNum w:abstractNumId="10">
     <w:nsid w:val="2E4C5802"/>
     <w:multiLevelType w:val="hybridMultilevel"/>
     <w:tmpl w:val="FED4CB08"/>
@@ -37578,7 +37571,7 @@
       </w:pPr>
     </w:lvl>
   </w:abstractNum>
-  <w:abstractNum w:abstractNumId="11" w15:restartNumberingAfterBreak="0">
+  <w:abstractNum w:abstractNumId="11">
     <w:nsid w:val="31CC1706"/>
     <w:multiLevelType w:val="hybridMultilevel"/>
     <w:tmpl w:val="48E61C08"/>
@@ -37667,7 +37660,7 @@
       </w:pPr>
     </w:lvl>
   </w:abstractNum>
-  <w:abstractNum w:abstractNumId="12" w15:restartNumberingAfterBreak="0">
+  <w:abstractNum w:abstractNumId="12">
     <w:nsid w:val="31FE14DF"/>
     <w:multiLevelType w:val="hybridMultilevel"/>
     <w:tmpl w:val="6130FC72"/>
@@ -37756,7 +37749,7 @@
       </w:pPr>
     </w:lvl>
   </w:abstractNum>
-  <w:abstractNum w:abstractNumId="13" w15:restartNumberingAfterBreak="0">
+  <w:abstractNum w:abstractNumId="13">
     <w:nsid w:val="35C0522E"/>
     <w:multiLevelType w:val="hybridMultilevel"/>
     <w:tmpl w:val="67B4C84E"/>
@@ -37845,7 +37838,7 @@
       </w:pPr>
     </w:lvl>
   </w:abstractNum>
-  <w:abstractNum w:abstractNumId="14" w15:restartNumberingAfterBreak="0">
+  <w:abstractNum w:abstractNumId="14">
     <w:nsid w:val="376D174A"/>
     <w:multiLevelType w:val="hybridMultilevel"/>
     <w:tmpl w:val="B4E8DBDE"/>
@@ -37934,7 +37927,7 @@
       </w:pPr>
     </w:lvl>
   </w:abstractNum>
-  <w:abstractNum w:abstractNumId="15" w15:restartNumberingAfterBreak="0">
+  <w:abstractNum w:abstractNumId="15">
     <w:nsid w:val="39FA7D61"/>
     <w:multiLevelType w:val="hybridMultilevel"/>
     <w:tmpl w:val="7F42ACAA"/>
@@ -38023,7 +38016,7 @@
       </w:pPr>
     </w:lvl>
   </w:abstractNum>
-  <w:abstractNum w:abstractNumId="16" w15:restartNumberingAfterBreak="0">
+  <w:abstractNum w:abstractNumId="16">
     <w:nsid w:val="41F92DF4"/>
     <w:multiLevelType w:val="hybridMultilevel"/>
     <w:tmpl w:val="6E2873E0"/>
@@ -38135,7 +38128,7 @@
       </w:rPr>
     </w:lvl>
   </w:abstractNum>
-  <w:abstractNum w:abstractNumId="17" w15:restartNumberingAfterBreak="0">
+  <w:abstractNum w:abstractNumId="17">
     <w:nsid w:val="48A35584"/>
     <w:multiLevelType w:val="hybridMultilevel"/>
     <w:tmpl w:val="4CB4ED80"/>
@@ -38224,7 +38217,7 @@
       </w:pPr>
     </w:lvl>
   </w:abstractNum>
-  <w:abstractNum w:abstractNumId="18" w15:restartNumberingAfterBreak="0">
+  <w:abstractNum w:abstractNumId="18">
     <w:nsid w:val="4BE43C7E"/>
     <w:multiLevelType w:val="hybridMultilevel"/>
     <w:tmpl w:val="90F48812"/>
@@ -38313,7 +38306,7 @@
       </w:pPr>
     </w:lvl>
   </w:abstractNum>
-  <w:abstractNum w:abstractNumId="19" w15:restartNumberingAfterBreak="0">
+  <w:abstractNum w:abstractNumId="19">
     <w:nsid w:val="503F39CC"/>
     <w:multiLevelType w:val="hybridMultilevel"/>
     <w:tmpl w:val="8692F426"/>
@@ -38402,7 +38395,7 @@
       </w:pPr>
     </w:lvl>
   </w:abstractNum>
-  <w:abstractNum w:abstractNumId="20" w15:restartNumberingAfterBreak="0">
+  <w:abstractNum w:abstractNumId="20">
     <w:nsid w:val="568154B7"/>
     <w:multiLevelType w:val="hybridMultilevel"/>
     <w:tmpl w:val="4E8847EA"/>
@@ -38515,7 +38508,7 @@
       </w:rPr>
     </w:lvl>
   </w:abstractNum>
-  <w:abstractNum w:abstractNumId="21" w15:restartNumberingAfterBreak="0">
+  <w:abstractNum w:abstractNumId="21">
     <w:nsid w:val="56BF21F5"/>
     <w:multiLevelType w:val="hybridMultilevel"/>
     <w:tmpl w:val="C8B69B24"/>
@@ -38627,7 +38620,7 @@
       </w:rPr>
     </w:lvl>
   </w:abstractNum>
-  <w:abstractNum w:abstractNumId="22" w15:restartNumberingAfterBreak="0">
+  <w:abstractNum w:abstractNumId="22">
     <w:nsid w:val="5D001130"/>
     <w:multiLevelType w:val="hybridMultilevel"/>
     <w:tmpl w:val="E54A074C"/>
@@ -38716,7 +38709,7 @@
       </w:pPr>
     </w:lvl>
   </w:abstractNum>
-  <w:abstractNum w:abstractNumId="23" w15:restartNumberingAfterBreak="0">
+  <w:abstractNum w:abstractNumId="23">
     <w:nsid w:val="5EF2417A"/>
     <w:multiLevelType w:val="hybridMultilevel"/>
     <w:tmpl w:val="41466EA8"/>
@@ -38805,7 +38798,7 @@
       </w:pPr>
     </w:lvl>
   </w:abstractNum>
-  <w:abstractNum w:abstractNumId="24" w15:restartNumberingAfterBreak="0">
+  <w:abstractNum w:abstractNumId="24">
     <w:nsid w:val="5FB56AA6"/>
     <w:multiLevelType w:val="hybridMultilevel"/>
     <w:tmpl w:val="4D4CB584"/>
@@ -38945,7 +38938,7 @@
       </w:rPr>
     </w:lvl>
   </w:abstractNum>
-  <w:abstractNum w:abstractNumId="25" w15:restartNumberingAfterBreak="0">
+  <w:abstractNum w:abstractNumId="25">
     <w:nsid w:val="62EF3050"/>
     <w:multiLevelType w:val="hybridMultilevel"/>
     <w:tmpl w:val="6CDEF9AA"/>
@@ -39034,7 +39027,7 @@
       </w:pPr>
     </w:lvl>
   </w:abstractNum>
-  <w:abstractNum w:abstractNumId="26" w15:restartNumberingAfterBreak="0">
+  <w:abstractNum w:abstractNumId="26">
     <w:nsid w:val="65D86643"/>
     <w:multiLevelType w:val="hybridMultilevel"/>
     <w:tmpl w:val="CF6CE5EE"/>
@@ -39120,7 +39113,7 @@
       </w:pPr>
     </w:lvl>
   </w:abstractNum>
-  <w:abstractNum w:abstractNumId="27" w15:restartNumberingAfterBreak="0">
+  <w:abstractNum w:abstractNumId="27">
     <w:nsid w:val="67CB2EC2"/>
     <w:multiLevelType w:val="hybridMultilevel"/>
     <w:tmpl w:val="04AED7D6"/>
@@ -39210,7 +39203,7 @@
       </w:pPr>
     </w:lvl>
   </w:abstractNum>
-  <w:abstractNum w:abstractNumId="28" w15:restartNumberingAfterBreak="0">
+  <w:abstractNum w:abstractNumId="28">
     <w:nsid w:val="69163824"/>
     <w:multiLevelType w:val="hybridMultilevel"/>
     <w:tmpl w:val="3A564450"/>
@@ -39299,7 +39292,7 @@
       </w:pPr>
     </w:lvl>
   </w:abstractNum>
-  <w:abstractNum w:abstractNumId="29" w15:restartNumberingAfterBreak="0">
+  <w:abstractNum w:abstractNumId="29">
     <w:nsid w:val="737F13D8"/>
     <w:multiLevelType w:val="hybridMultilevel"/>
     <w:tmpl w:val="8C4CC460"/>
@@ -39388,7 +39381,7 @@
       </w:pPr>
     </w:lvl>
   </w:abstractNum>
-  <w:abstractNum w:abstractNumId="30" w15:restartNumberingAfterBreak="0">
+  <w:abstractNum w:abstractNumId="30">
     <w:nsid w:val="73915A99"/>
     <w:multiLevelType w:val="hybridMultilevel"/>
     <w:tmpl w:val="DD186396"/>
@@ -39474,7 +39467,7 @@
       </w:pPr>
     </w:lvl>
   </w:abstractNum>
-  <w:abstractNum w:abstractNumId="31" w15:restartNumberingAfterBreak="0">
+  <w:abstractNum w:abstractNumId="31">
     <w:nsid w:val="75940457"/>
     <w:multiLevelType w:val="hybridMultilevel"/>
     <w:tmpl w:val="BA8C1FF2"/>
@@ -39563,7 +39556,7 @@
       </w:pPr>
     </w:lvl>
   </w:abstractNum>
-  <w:abstractNum w:abstractNumId="32" w15:restartNumberingAfterBreak="0">
+  <w:abstractNum w:abstractNumId="32">
     <w:nsid w:val="780064B9"/>
     <w:multiLevelType w:val="hybridMultilevel"/>
     <w:tmpl w:val="7F42ACAA"/>
@@ -39652,7 +39645,7 @@
       </w:pPr>
     </w:lvl>
   </w:abstractNum>
-  <w:abstractNum w:abstractNumId="33" w15:restartNumberingAfterBreak="0">
+  <w:abstractNum w:abstractNumId="33">
     <w:nsid w:val="7841174D"/>
     <w:multiLevelType w:val="hybridMultilevel"/>
     <w:tmpl w:val="3CD2D4A0"/>
@@ -39765,7 +39758,7 @@
       </w:rPr>
     </w:lvl>
   </w:abstractNum>
-  <w:abstractNum w:abstractNumId="34" w15:restartNumberingAfterBreak="0">
+  <w:abstractNum w:abstractNumId="34">
     <w:nsid w:val="78DB430B"/>
     <w:multiLevelType w:val="hybridMultilevel"/>
     <w:tmpl w:val="3E52462C"/>
@@ -39854,7 +39847,7 @@
       </w:pPr>
     </w:lvl>
   </w:abstractNum>
-  <w:abstractNum w:abstractNumId="35" w15:restartNumberingAfterBreak="0">
+  <w:abstractNum w:abstractNumId="35">
     <w:nsid w:val="7AD04BA7"/>
     <w:multiLevelType w:val="hybridMultilevel"/>
     <w:tmpl w:val="C9D22B20"/>
@@ -39943,7 +39936,7 @@
       </w:pPr>
     </w:lvl>
   </w:abstractNum>
-  <w:abstractNum w:abstractNumId="36" w15:restartNumberingAfterBreak="0">
+  <w:abstractNum w:abstractNumId="36">
     <w:nsid w:val="7AD93287"/>
     <w:multiLevelType w:val="hybridMultilevel"/>
     <w:tmpl w:val="39EA10D4"/>
@@ -40148,7 +40141,7 @@
 </file>
 
 <file path=word/styles.xml><?xml version="1.0" encoding="utf-8"?>
-<w:styles xmlns:mc="http://schemas.openxmlformats.org/markup-compatibility/2006" xmlns:r="http://schemas.openxmlformats.org/officeDocument/2006/relationships" xmlns:w="http://schemas.openxmlformats.org/wordprocessingml/2006/main" xmlns:w14="http://schemas.microsoft.com/office/word/2010/wordml" xmlns:w15="http://schemas.microsoft.com/office/word/2012/wordml" xmlns:w16se="http://schemas.microsoft.com/office/word/2015/wordml/symex" mc:Ignorable="w14 w15 w16se">
+<w:styles xmlns:mc="http://schemas.openxmlformats.org/markup-compatibility/2006" xmlns:r="http://schemas.openxmlformats.org/officeDocument/2006/relationships" xmlns:w="http://schemas.openxmlformats.org/wordprocessingml/2006/main" xmlns:w14="http://schemas.microsoft.com/office/word/2010/wordml" xmlns:w15="http://schemas.microsoft.com/office/word/2012/wordml" mc:Ignorable="w14 w15">
   <w:docDefaults>
     <w:rPrDefault>
       <w:rPr>
@@ -40995,6 +40988,7 @@
     <w:uiPriority w:val="59"/>
     <w:rsid w:val="004013C7"/>
     <w:tblPr>
+      <w:tblInd w:w="0" w:type="dxa"/>
       <w:tblBorders>
         <w:top w:val="single" w:sz="4" w:space="0" w:color="auto"/>
         <w:left w:val="single" w:sz="4" w:space="0" w:color="auto"/>
@@ -41003,6 +40997,12 @@
         <w:insideH w:val="single" w:sz="4" w:space="0" w:color="auto"/>
         <w:insideV w:val="single" w:sz="4" w:space="0" w:color="auto"/>
       </w:tblBorders>
+      <w:tblCellMar>
+        <w:top w:w="0" w:type="dxa"/>
+        <w:left w:w="108" w:type="dxa"/>
+        <w:bottom w:w="0" w:type="dxa"/>
+        <w:right w:w="108" w:type="dxa"/>
+      </w:tblCellMar>
     </w:tblPr>
   </w:style>
   <w:style w:type="paragraph" w:styleId="Caption">
@@ -41363,7 +41363,7 @@
 </file>
 
 <file path=customXml/itemProps1.xml><?xml version="1.0" encoding="utf-8"?>
-<ds:datastoreItem xmlns:ds="http://schemas.openxmlformats.org/officeDocument/2006/customXml" ds:itemID="{2389EC1E-8BA3-470D-A3FD-BB251A47758E}">
+<ds:datastoreItem xmlns:ds="http://schemas.openxmlformats.org/officeDocument/2006/customXml" ds:itemID="{BAD0F790-B2CF-42F5-9C86-DBC95FE862CE}">
   <ds:schemaRefs>
     <ds:schemaRef ds:uri="http://schemas.openxmlformats.org/officeDocument/2006/bibliography"/>
   </ds:schemaRefs>

</xml_diff>

<commit_message>
tambah action dalam tabel xxi skenario normal use case diskusi umum
</commit_message>
<xml_diff>
--- a/Dokumentasi/SKPL Analisis Islam Hub.docx
+++ b/Dokumentasi/SKPL Analisis Islam Hub.docx
@@ -31381,6 +31381,76 @@
             <w:proofErr w:type="spellEnd"/>
             <w:r>
               <w:rPr>
+                <w:lang w:val="en-ID"/>
+              </w:rPr>
+              <w:t xml:space="preserve">, </w:t>
+            </w:r>
+            <w:proofErr w:type="spellStart"/>
+            <w:r>
+              <w:rPr>
+                <w:lang w:val="en-ID"/>
+              </w:rPr>
+              <w:t>klien</w:t>
+            </w:r>
+            <w:proofErr w:type="spellEnd"/>
+            <w:r>
+              <w:rPr>
+                <w:lang w:val="en-ID"/>
+              </w:rPr>
+              <w:t>/</w:t>
+            </w:r>
+            <w:proofErr w:type="spellStart"/>
+            <w:r>
+              <w:rPr>
+                <w:lang w:val="en-ID"/>
+              </w:rPr>
+              <w:t>pakar</w:t>
+            </w:r>
+            <w:proofErr w:type="spellEnd"/>
+            <w:r>
+              <w:rPr>
+                <w:lang w:val="en-ID"/>
+              </w:rPr>
+              <w:t xml:space="preserve"> </w:t>
+            </w:r>
+            <w:proofErr w:type="spellStart"/>
+            <w:r>
+              <w:rPr>
+                <w:lang w:val="en-ID"/>
+              </w:rPr>
+              <w:t>mencari</w:t>
+            </w:r>
+            <w:proofErr w:type="spellEnd"/>
+            <w:r>
+              <w:rPr>
+                <w:lang w:val="en-ID"/>
+              </w:rPr>
+              <w:t xml:space="preserve"> forum/</w:t>
+            </w:r>
+            <w:proofErr w:type="spellStart"/>
+            <w:r>
+              <w:rPr>
+                <w:lang w:val="en-ID"/>
+              </w:rPr>
+              <w:t>topik</w:t>
+            </w:r>
+            <w:proofErr w:type="spellEnd"/>
+            <w:r>
+              <w:rPr>
+                <w:lang w:val="en-ID"/>
+              </w:rPr>
+              <w:t xml:space="preserve"> </w:t>
+            </w:r>
+            <w:proofErr w:type="spellStart"/>
+            <w:r>
+              <w:rPr>
+                <w:lang w:val="en-ID"/>
+              </w:rPr>
+              <w:t>diskusi</w:t>
+            </w:r>
+            <w:proofErr w:type="spellEnd"/>
+            <w:r>
+              <w:rPr>
                 <w:lang w:val="id-ID"/>
               </w:rPr>
               <w:t>.</w:t>
@@ -33107,6 +33177,151 @@
       <w:tr>
         <w:tc>
           <w:tcPr>
+            <w:tcW w:w="918" w:type="dxa"/>
+          </w:tcPr>
+          <w:p>
+            <w:r>
+              <w:t>6.</w:t>
+            </w:r>
+          </w:p>
+        </w:tc>
+        <w:tc>
+          <w:tcPr>
+            <w:tcW w:w="4200" w:type="dxa"/>
+            <w:gridSpan w:val="2"/>
+          </w:tcPr>
+          <w:p>
+            <w:pPr>
+              <w:rPr>
+                <w:lang w:val="en-US"/>
+              </w:rPr>
+            </w:pPr>
+            <w:proofErr w:type="spellStart"/>
+            <w:r>
+              <w:rPr>
+                <w:lang w:val="en-US"/>
+              </w:rPr>
+              <w:t>Klien</w:t>
+            </w:r>
+            <w:proofErr w:type="spellEnd"/>
+            <w:r>
+              <w:rPr>
+                <w:lang w:val="en-US"/>
+              </w:rPr>
+              <w:t xml:space="preserve"> dan </w:t>
+            </w:r>
+            <w:proofErr w:type="spellStart"/>
+            <w:r>
+              <w:rPr>
+                <w:lang w:val="en-US"/>
+              </w:rPr>
+              <w:t>pakar</w:t>
+            </w:r>
+            <w:proofErr w:type="spellEnd"/>
+            <w:r>
+              <w:rPr>
+                <w:lang w:val="en-US"/>
+              </w:rPr>
+              <w:t xml:space="preserve"> </w:t>
+            </w:r>
+            <w:proofErr w:type="spellStart"/>
+            <w:r>
+              <w:rPr>
+                <w:lang w:val="en-US"/>
+              </w:rPr>
+              <w:t>dapat</w:t>
+            </w:r>
+            <w:proofErr w:type="spellEnd"/>
+            <w:r>
+              <w:rPr>
+                <w:lang w:val="en-US"/>
+              </w:rPr>
+              <w:t xml:space="preserve"> </w:t>
+            </w:r>
+            <w:proofErr w:type="spellStart"/>
+            <w:r>
+              <w:rPr>
+                <w:lang w:val="en-US"/>
+              </w:rPr>
+              <w:t>mencari</w:t>
+            </w:r>
+            <w:proofErr w:type="spellEnd"/>
+            <w:r>
+              <w:rPr>
+                <w:lang w:val="en-US"/>
+              </w:rPr>
+              <w:t xml:space="preserve"> forum/topic </w:t>
+            </w:r>
+            <w:proofErr w:type="spellStart"/>
+            <w:r>
+              <w:rPr>
+                <w:lang w:val="en-US"/>
+              </w:rPr>
+              <w:t>diskusi</w:t>
+            </w:r>
+            <w:proofErr w:type="spellEnd"/>
+          </w:p>
+        </w:tc>
+        <w:tc>
+          <w:tcPr>
+            <w:tcW w:w="3944" w:type="dxa"/>
+          </w:tcPr>
+          <w:p>
+            <w:pPr>
+              <w:rPr>
+                <w:lang w:val="en-ID"/>
+              </w:rPr>
+            </w:pPr>
+            <w:r>
+              <w:rPr>
+                <w:lang w:val="en-ID"/>
+              </w:rPr>
+              <w:t xml:space="preserve">System </w:t>
+            </w:r>
+            <w:proofErr w:type="spellStart"/>
+            <w:r>
+              <w:rPr>
+                <w:lang w:val="en-ID"/>
+              </w:rPr>
+              <w:t>menampilkan</w:t>
+            </w:r>
+            <w:proofErr w:type="spellEnd"/>
+            <w:r>
+              <w:rPr>
+                <w:lang w:val="en-ID"/>
+              </w:rPr>
+              <w:t xml:space="preserve"> forum/topic </w:t>
+            </w:r>
+            <w:proofErr w:type="spellStart"/>
+            <w:r>
+              <w:rPr>
+                <w:lang w:val="en-ID"/>
+              </w:rPr>
+              <w:t>diskusi</w:t>
+            </w:r>
+            <w:proofErr w:type="spellEnd"/>
+            <w:r>
+              <w:rPr>
+                <w:lang w:val="en-ID"/>
+              </w:rPr>
+              <w:t xml:space="preserve"> yang </w:t>
+            </w:r>
+            <w:proofErr w:type="spellStart"/>
+            <w:r>
+              <w:rPr>
+                <w:lang w:val="en-ID"/>
+              </w:rPr>
+              <w:t>dicari</w:t>
+            </w:r>
+            <w:bookmarkStart w:id="71" w:name="_GoBack"/>
+            <w:bookmarkEnd w:id="71"/>
+            <w:proofErr w:type="spellEnd"/>
+          </w:p>
+        </w:tc>
+      </w:tr>
+      <w:tr>
+        <w:tc>
+          <w:tcPr>
             <w:tcW w:w="2077" w:type="dxa"/>
             <w:gridSpan w:val="2"/>
           </w:tcPr>
@@ -33314,8 +33529,6 @@
               </w:rPr>
               <w:t>pakar</w:t>
             </w:r>
-            <w:bookmarkStart w:id="71" w:name="_GoBack"/>
-            <w:bookmarkEnd w:id="71"/>
             <w:proofErr w:type="spellEnd"/>
             <w:r>
               <w:rPr>
@@ -33422,8 +33635,8 @@
       </w:tblPr>
       <w:tblGrid>
         <w:gridCol w:w="907"/>
-        <w:gridCol w:w="4203"/>
-        <w:gridCol w:w="3952"/>
+        <w:gridCol w:w="4199"/>
+        <w:gridCol w:w="3956"/>
       </w:tblGrid>
       <w:tr>
         <w:tc>
@@ -33636,7 +33849,19 @@
               <w:rPr>
                 <w:lang w:val="en-ID"/>
               </w:rPr>
-              <w:t>tombl</w:t>
+              <w:t>tomb</w:t>
+            </w:r>
+            <w:r>
+              <w:rPr>
+                <w:lang w:val="en-ID"/>
+              </w:rPr>
+              <w:t>o</w:t>
+            </w:r>
+            <w:r>
+              <w:rPr>
+                <w:lang w:val="en-ID"/>
+              </w:rPr>
+              <w:t>l</w:t>
             </w:r>
             <w:proofErr w:type="spellEnd"/>
             <w:r>
@@ -33661,20 +33886,69 @@
               <w:rPr>
                 <w:lang w:val="id-ID"/>
               </w:rPr>
-              <w:t xml:space="preserve">Sistem tidak mengalirkan bensin walaupun gagang </w:t>
-            </w:r>
-            <w:r>
-              <w:rPr>
-                <w:i/>
-                <w:lang w:val="id-ID"/>
-              </w:rPr>
-              <w:t xml:space="preserve">nozzle </w:t>
-            </w:r>
-            <w:r>
-              <w:rPr>
-                <w:lang w:val="id-ID"/>
-              </w:rPr>
-              <w:t>ditekan.</w:t>
+              <w:t xml:space="preserve">Sistem </w:t>
+            </w:r>
+            <w:proofErr w:type="spellStart"/>
+            <w:r>
+              <w:rPr>
+                <w:lang w:val="en-ID"/>
+              </w:rPr>
+              <w:t>menampilkan</w:t>
+            </w:r>
+            <w:proofErr w:type="spellEnd"/>
+            <w:r>
+              <w:rPr>
+                <w:lang w:val="en-ID"/>
+              </w:rPr>
+              <w:t xml:space="preserve"> </w:t>
+            </w:r>
+            <w:proofErr w:type="spellStart"/>
+            <w:r>
+              <w:rPr>
+                <w:lang w:val="en-ID"/>
+              </w:rPr>
+              <w:t>pemberitahuan</w:t>
+            </w:r>
+            <w:proofErr w:type="spellEnd"/>
+            <w:r>
+              <w:rPr>
+                <w:lang w:val="en-ID"/>
+              </w:rPr>
+              <w:t xml:space="preserve"> forum </w:t>
+            </w:r>
+            <w:proofErr w:type="spellStart"/>
+            <w:r>
+              <w:rPr>
+                <w:lang w:val="en-ID"/>
+              </w:rPr>
+              <w:t>gagal</w:t>
+            </w:r>
+            <w:proofErr w:type="spellEnd"/>
+            <w:r>
+              <w:rPr>
+                <w:lang w:val="en-ID"/>
+              </w:rPr>
+              <w:t xml:space="preserve"> </w:t>
+            </w:r>
+            <w:proofErr w:type="spellStart"/>
+            <w:r>
+              <w:rPr>
+                <w:lang w:val="en-ID"/>
+              </w:rPr>
+              <w:t>dibua</w:t>
+            </w:r>
+            <w:r>
+              <w:rPr>
+                <w:lang w:val="en-ID"/>
+              </w:rPr>
+              <w:t>t</w:t>
+            </w:r>
+            <w:proofErr w:type="spellEnd"/>
+            <w:r>
+              <w:rPr>
+                <w:lang w:val="id-ID"/>
+              </w:rPr>
+              <w:t>.</w:t>
             </w:r>
           </w:p>
         </w:tc>
@@ -33695,7 +33969,19 @@
               <w:rPr>
                 <w:lang w:val="id-ID"/>
               </w:rPr>
-              <w:t>Kembali ke Line 4.</w:t>
+              <w:t xml:space="preserve">Kembali ke Line </w:t>
+            </w:r>
+            <w:r>
+              <w:rPr>
+                <w:lang w:val="en-ID"/>
+              </w:rPr>
+              <w:t>1</w:t>
+            </w:r>
+            <w:r>
+              <w:rPr>
+                <w:lang w:val="id-ID"/>
+              </w:rPr>
+              <w:t>.</w:t>
             </w:r>
           </w:p>
         </w:tc>
@@ -34345,6 +34631,7 @@
           </w:tcPr>
           <w:p>
             <w:r>
+              <w:lastRenderedPageBreak/>
               <w:t>1.</w:t>
             </w:r>
           </w:p>
@@ -34407,14 +34694,7 @@
               <w:rPr>
                 <w:lang w:val="id-ID"/>
               </w:rPr>
-              <w:t xml:space="preserve">. Data transaksi pembelian bensin (jumlah bensin yang dikeluarkan, uang yang didapat, dan </w:t>
-            </w:r>
-            <w:r>
-              <w:rPr>
-                <w:lang w:val="id-ID"/>
-              </w:rPr>
-              <w:lastRenderedPageBreak/>
-              <w:t xml:space="preserve">tanggal transaksi terjadi) disimpan ke dalam </w:t>
+              <w:t xml:space="preserve">. Data transaksi pembelian bensin (jumlah bensin yang dikeluarkan, uang yang didapat, dan tanggal transaksi terjadi) disimpan ke dalam </w:t>
             </w:r>
             <w:r>
               <w:rPr>
@@ -34448,7 +34728,6 @@
               <w:rPr>
                 <w:lang w:val="id-ID"/>
               </w:rPr>
-              <w:lastRenderedPageBreak/>
               <w:t>Selesai.</w:t>
             </w:r>
           </w:p>
@@ -58874,7 +59153,7 @@
 </file>
 
 <file path=customXml/itemProps1.xml><?xml version="1.0" encoding="utf-8"?>
-<ds:datastoreItem xmlns:ds="http://schemas.openxmlformats.org/officeDocument/2006/customXml" ds:itemID="{347D78D5-9220-4289-99A4-5024FD652227}">
+<ds:datastoreItem xmlns:ds="http://schemas.openxmlformats.org/officeDocument/2006/customXml" ds:itemID="{BEEBB9AC-E579-4792-8016-A5F83A8C311C}">
   <ds:schemaRefs>
     <ds:schemaRef ds:uri="http://schemas.openxmlformats.org/officeDocument/2006/bibliography"/>
   </ds:schemaRefs>

</xml_diff>

<commit_message>
tambah skenario alternatif use case diagram forum diskusi
</commit_message>
<xml_diff>
--- a/Dokumentasi/SKPL Analisis Islam Hub.docx
+++ b/Dokumentasi/SKPL Analisis Islam Hub.docx
@@ -32635,8 +32635,6 @@
               </w:rPr>
               <w:t>pakar</w:t>
             </w:r>
-            <w:bookmarkStart w:id="71" w:name="_GoBack"/>
-            <w:bookmarkEnd w:id="71"/>
             <w:proofErr w:type="spellEnd"/>
             <w:r>
               <w:rPr>
@@ -32846,6 +32844,7 @@
               <w:t xml:space="preserve"> </w:t>
             </w:r>
             <w:proofErr w:type="spellStart"/>
+            <w:proofErr w:type="gramStart"/>
             <w:r>
               <w:rPr>
                 <w:lang w:val="en-US"/>
@@ -32857,7 +32856,7 @@
               <w:rPr>
                 <w:lang w:val="en-US"/>
               </w:rPr>
-              <w:t xml:space="preserve"> dan </w:t>
+              <w:t xml:space="preserve">  </w:t>
             </w:r>
             <w:proofErr w:type="spellStart"/>
             <w:r>
@@ -32867,6 +32866,7 @@
               <w:t>menghapus</w:t>
             </w:r>
             <w:proofErr w:type="spellEnd"/>
+            <w:proofErr w:type="gramEnd"/>
             <w:r>
               <w:rPr>
                 <w:lang w:val="en-US"/>
@@ -33614,7 +33614,7 @@
         <w:pStyle w:val="Caption"/>
         <w:keepNext/>
       </w:pPr>
-      <w:bookmarkStart w:id="72" w:name="_Toc9243047"/>
+      <w:bookmarkStart w:id="71" w:name="_Toc9243047"/>
       <w:proofErr w:type="spellStart"/>
       <w:r>
         <w:t>Tabel</w:t>
@@ -33687,7 +33687,7 @@
         </w:rPr>
         <w:t>Diskusi Umum</w:t>
       </w:r>
-      <w:bookmarkEnd w:id="72"/>
+      <w:bookmarkEnd w:id="71"/>
     </w:p>
     <w:tbl>
       <w:tblPr>
@@ -33696,9 +33696,9 @@
         <w:tblLook w:val="04A0" w:firstRow="1" w:lastRow="0" w:firstColumn="1" w:lastColumn="0" w:noHBand="0" w:noVBand="1"/>
       </w:tblPr>
       <w:tblGrid>
-        <w:gridCol w:w="907"/>
-        <w:gridCol w:w="4199"/>
-        <w:gridCol w:w="3956"/>
+        <w:gridCol w:w="906"/>
+        <w:gridCol w:w="4207"/>
+        <w:gridCol w:w="3949"/>
       </w:tblGrid>
       <w:tr>
         <w:tc>
@@ -33928,6 +33928,68 @@
             <w:proofErr w:type="spellEnd"/>
             <w:r>
               <w:rPr>
+                <w:lang w:val="en-ID"/>
+              </w:rPr>
+              <w:t xml:space="preserve"> </w:t>
+            </w:r>
+            <w:proofErr w:type="spellStart"/>
+            <w:r>
+              <w:rPr>
+                <w:lang w:val="en-ID"/>
+              </w:rPr>
+              <w:t>buat</w:t>
+            </w:r>
+            <w:proofErr w:type="spellEnd"/>
+            <w:r>
+              <w:rPr>
+                <w:lang w:val="en-ID"/>
+              </w:rPr>
+              <w:t xml:space="preserve"> dan </w:t>
+            </w:r>
+            <w:proofErr w:type="spellStart"/>
+            <w:r>
+              <w:rPr>
+                <w:lang w:val="en-ID"/>
+              </w:rPr>
+              <w:t>lupa</w:t>
+            </w:r>
+            <w:proofErr w:type="spellEnd"/>
+            <w:r>
+              <w:rPr>
+                <w:lang w:val="en-ID"/>
+              </w:rPr>
+              <w:t xml:space="preserve"> </w:t>
+            </w:r>
+            <w:proofErr w:type="spellStart"/>
+            <w:r>
+              <w:rPr>
+                <w:lang w:val="en-ID"/>
+              </w:rPr>
+              <w:t>menambahkan</w:t>
+            </w:r>
+            <w:proofErr w:type="spellEnd"/>
+            <w:r>
+              <w:rPr>
+                <w:lang w:val="en-ID"/>
+              </w:rPr>
+              <w:t xml:space="preserve"> </w:t>
+            </w:r>
+            <w:proofErr w:type="spellStart"/>
+            <w:r>
+              <w:rPr>
+                <w:lang w:val="en-ID"/>
+              </w:rPr>
+              <w:t>judul</w:t>
+            </w:r>
+            <w:proofErr w:type="spellEnd"/>
+            <w:r>
+              <w:rPr>
+                <w:lang w:val="en-ID"/>
+              </w:rPr>
+              <w:t xml:space="preserve"> forum</w:t>
+            </w:r>
+            <w:r>
+              <w:rPr>
                 <w:lang w:val="id-ID"/>
               </w:rPr>
               <w:t>.</w:t>
@@ -34006,6 +34068,54 @@
               <w:t>t</w:t>
             </w:r>
             <w:proofErr w:type="spellEnd"/>
+            <w:r>
+              <w:rPr>
+                <w:lang w:val="en-ID"/>
+              </w:rPr>
+              <w:t xml:space="preserve"> dan </w:t>
+            </w:r>
+            <w:proofErr w:type="spellStart"/>
+            <w:r>
+              <w:rPr>
+                <w:lang w:val="en-ID"/>
+              </w:rPr>
+              <w:t>menampilkan</w:t>
+            </w:r>
+            <w:proofErr w:type="spellEnd"/>
+            <w:r>
+              <w:rPr>
+                <w:lang w:val="en-ID"/>
+              </w:rPr>
+              <w:t xml:space="preserve"> </w:t>
+            </w:r>
+            <w:proofErr w:type="spellStart"/>
+            <w:r>
+              <w:rPr>
+                <w:lang w:val="en-ID"/>
+              </w:rPr>
+              <w:t>kembali</w:t>
+            </w:r>
+            <w:proofErr w:type="spellEnd"/>
+            <w:r>
+              <w:rPr>
+                <w:lang w:val="en-ID"/>
+              </w:rPr>
+              <w:t xml:space="preserve"> </w:t>
+            </w:r>
+            <w:proofErr w:type="spellStart"/>
+            <w:r>
+              <w:rPr>
+                <w:lang w:val="en-ID"/>
+              </w:rPr>
+              <w:t>tambah</w:t>
+            </w:r>
+            <w:proofErr w:type="spellEnd"/>
+            <w:r>
+              <w:rPr>
+                <w:lang w:val="en-ID"/>
+              </w:rPr>
+              <w:t xml:space="preserve"> forum</w:t>
+            </w:r>
             <w:r>
               <w:rPr>
                 <w:lang w:val="id-ID"/>
@@ -34061,7 +34171,7 @@
         <w:pStyle w:val="Caption"/>
         <w:keepNext/>
       </w:pPr>
-      <w:bookmarkStart w:id="73" w:name="_Toc9243048"/>
+      <w:bookmarkStart w:id="72" w:name="_Toc9243048"/>
       <w:proofErr w:type="spellStart"/>
       <w:r>
         <w:t>Tabel</w:t>
@@ -34137,7 +34247,7 @@
         </w:rPr>
         <w:t>Diskusi Umum</w:t>
       </w:r>
-      <w:bookmarkEnd w:id="73"/>
+      <w:bookmarkEnd w:id="72"/>
     </w:p>
     <w:tbl>
       <w:tblPr>
@@ -34160,6 +34270,9 @@
             <w:pPr>
               <w:pStyle w:val="Caption"/>
               <w:keepNext/>
+              <w:rPr>
+                <w:lang w:val="en-ID"/>
+              </w:rPr>
             </w:pPr>
             <w:r>
               <w:t>Alternative Flow (</w:t>
@@ -34182,8 +34295,13 @@
               </w:rPr>
               <w:t>.2</w:t>
             </w:r>
-            <w:r>
-              <w:t xml:space="preserve">) : </w:t>
+            <w:proofErr w:type="gramStart"/>
+            <w:r>
+              <w:t>) :</w:t>
+            </w:r>
+            <w:proofErr w:type="gramEnd"/>
+            <w:r>
+              <w:t xml:space="preserve"> </w:t>
             </w:r>
             <w:r>
               <w:t xml:space="preserve">Use Case </w:t>
@@ -34192,8 +34310,30 @@
               <w:rPr>
                 <w:lang w:val="id-ID"/>
               </w:rPr>
-              <w:t>Mengisi Bensin Sebelum Meteran Menunjukkan Angka 0</w:t>
-            </w:r>
+              <w:t>Men</w:t>
+            </w:r>
+            <w:proofErr w:type="spellStart"/>
+            <w:r>
+              <w:rPr>
+                <w:lang w:val="en-ID"/>
+              </w:rPr>
+              <w:t>cari</w:t>
+            </w:r>
+            <w:proofErr w:type="spellEnd"/>
+            <w:r>
+              <w:rPr>
+                <w:lang w:val="en-ID"/>
+              </w:rPr>
+              <w:t xml:space="preserve"> Forum </w:t>
+            </w:r>
+            <w:proofErr w:type="spellStart"/>
+            <w:r>
+              <w:rPr>
+                <w:lang w:val="en-ID"/>
+              </w:rPr>
+              <w:t>Diskusi</w:t>
+            </w:r>
+            <w:proofErr w:type="spellEnd"/>
           </w:p>
         </w:tc>
       </w:tr>
@@ -34389,7 +34529,7 @@
           <w:lang w:val="en-US"/>
         </w:rPr>
       </w:pPr>
-      <w:bookmarkStart w:id="74" w:name="_Toc9243049"/>
+      <w:bookmarkStart w:id="73" w:name="_Toc9243049"/>
       <w:proofErr w:type="spellStart"/>
       <w:r>
         <w:rPr>
@@ -34548,7 +34688,7 @@
         </w:rPr>
         <w:t>Umum</w:t>
       </w:r>
-      <w:bookmarkEnd w:id="74"/>
+      <w:bookmarkEnd w:id="73"/>
       <w:proofErr w:type="spellEnd"/>
     </w:p>
     <w:tbl>
@@ -34558,9 +34698,9 @@
         <w:tblLook w:val="04A0" w:firstRow="1" w:lastRow="0" w:firstColumn="1" w:lastColumn="0" w:noHBand="0" w:noVBand="1"/>
       </w:tblPr>
       <w:tblGrid>
-        <w:gridCol w:w="905"/>
-        <w:gridCol w:w="4213"/>
-        <w:gridCol w:w="3944"/>
+        <w:gridCol w:w="906"/>
+        <w:gridCol w:w="4207"/>
+        <w:gridCol w:w="3949"/>
       </w:tblGrid>
       <w:tr>
         <w:tc>
@@ -34572,6 +34712,9 @@
             <w:pPr>
               <w:pStyle w:val="Caption"/>
               <w:keepNext/>
+              <w:rPr>
+                <w:lang w:val="en-ID"/>
+              </w:rPr>
             </w:pPr>
             <w:r>
               <w:t>Alternative Flow (</w:t>
@@ -34594,8 +34737,13 @@
               </w:rPr>
               <w:t>.3</w:t>
             </w:r>
-            <w:r>
-              <w:t xml:space="preserve">) : </w:t>
+            <w:proofErr w:type="gramStart"/>
+            <w:r>
+              <w:t>) :</w:t>
+            </w:r>
+            <w:proofErr w:type="gramEnd"/>
+            <w:r>
+              <w:t xml:space="preserve"> </w:t>
             </w:r>
             <w:r>
               <w:t xml:space="preserve">Use Case </w:t>
@@ -34604,8 +34752,48 @@
               <w:rPr>
                 <w:lang w:val="id-ID"/>
               </w:rPr>
-              <w:t>Mengisi Bensin Dengan Kertas Struk Habis</w:t>
-            </w:r>
+              <w:t>M</w:t>
+            </w:r>
+            <w:proofErr w:type="spellStart"/>
+            <w:r>
+              <w:rPr>
+                <w:lang w:val="en-ID"/>
+              </w:rPr>
+              <w:t>enambahkan</w:t>
+            </w:r>
+            <w:proofErr w:type="spellEnd"/>
+            <w:r>
+              <w:rPr>
+                <w:lang w:val="en-ID"/>
+              </w:rPr>
+              <w:t xml:space="preserve"> </w:t>
+            </w:r>
+            <w:r>
+              <w:rPr>
+                <w:lang w:val="en-ID"/>
+              </w:rPr>
+              <w:t>T</w:t>
+            </w:r>
+            <w:r>
+              <w:rPr>
+                <w:lang w:val="en-ID"/>
+              </w:rPr>
+              <w:t xml:space="preserve">opic </w:t>
+            </w:r>
+            <w:proofErr w:type="spellStart"/>
+            <w:r>
+              <w:rPr>
+                <w:lang w:val="en-ID"/>
+              </w:rPr>
+              <w:t>D</w:t>
+            </w:r>
+            <w:r>
+              <w:rPr>
+                <w:lang w:val="en-ID"/>
+              </w:rPr>
+              <w:t>iskusi</w:t>
+            </w:r>
+            <w:proofErr w:type="spellEnd"/>
           </w:p>
         </w:tc>
       </w:tr>
@@ -34645,6 +34833,7 @@
               <w:rPr>
                 <w:b/>
               </w:rPr>
+              <w:lastRenderedPageBreak/>
               <w:t>Line</w:t>
             </w:r>
           </w:p>
@@ -34693,7 +34882,6 @@
           </w:tcPr>
           <w:p>
             <w:r>
-              <w:lastRenderedPageBreak/>
               <w:t>1.</w:t>
             </w:r>
           </w:p>
@@ -34712,21 +34900,128 @@
               <w:rPr>
                 <w:lang w:val="id-ID"/>
               </w:rPr>
-              <w:t xml:space="preserve">Pembeli/Petugas mengembalikan </w:t>
-            </w:r>
-            <w:r>
-              <w:rPr>
-                <w:i/>
-                <w:lang w:val="id-ID"/>
-              </w:rPr>
-              <w:t xml:space="preserve">nozzle </w:t>
-            </w:r>
-            <w:r>
-              <w:rPr>
-                <w:lang w:val="id-ID"/>
-              </w:rPr>
-              <w:t>pada tempatnya.</w:t>
-            </w:r>
+              <w:t xml:space="preserve">Klien </w:t>
+            </w:r>
+            <w:proofErr w:type="spellStart"/>
+            <w:r>
+              <w:rPr>
+                <w:lang w:val="en-ID"/>
+              </w:rPr>
+              <w:t>telah</w:t>
+            </w:r>
+            <w:proofErr w:type="spellEnd"/>
+            <w:r>
+              <w:rPr>
+                <w:lang w:val="en-ID"/>
+              </w:rPr>
+              <w:t xml:space="preserve"> </w:t>
+            </w:r>
+            <w:proofErr w:type="spellStart"/>
+            <w:r>
+              <w:rPr>
+                <w:lang w:val="en-ID"/>
+              </w:rPr>
+              <w:t>menekan</w:t>
+            </w:r>
+            <w:proofErr w:type="spellEnd"/>
+            <w:r>
+              <w:rPr>
+                <w:lang w:val="en-ID"/>
+              </w:rPr>
+              <w:t xml:space="preserve"> </w:t>
+            </w:r>
+            <w:proofErr w:type="spellStart"/>
+            <w:r>
+              <w:rPr>
+                <w:lang w:val="en-ID"/>
+              </w:rPr>
+              <w:t>tombol</w:t>
+            </w:r>
+            <w:proofErr w:type="spellEnd"/>
+            <w:r>
+              <w:rPr>
+                <w:lang w:val="en-ID"/>
+              </w:rPr>
+              <w:t xml:space="preserve"> </w:t>
+            </w:r>
+            <w:proofErr w:type="spellStart"/>
+            <w:r>
+              <w:rPr>
+                <w:lang w:val="en-ID"/>
+              </w:rPr>
+              <w:t>buat</w:t>
+            </w:r>
+            <w:proofErr w:type="spellEnd"/>
+            <w:r>
+              <w:rPr>
+                <w:lang w:val="en-ID"/>
+              </w:rPr>
+              <w:t xml:space="preserve"> dan </w:t>
+            </w:r>
+            <w:proofErr w:type="spellStart"/>
+            <w:r>
+              <w:rPr>
+                <w:lang w:val="en-ID"/>
+              </w:rPr>
+              <w:t>lupa</w:t>
+            </w:r>
+            <w:proofErr w:type="spellEnd"/>
+            <w:r>
+              <w:rPr>
+                <w:lang w:val="en-ID"/>
+              </w:rPr>
+              <w:t xml:space="preserve"> </w:t>
+            </w:r>
+            <w:proofErr w:type="spellStart"/>
+            <w:r>
+              <w:rPr>
+                <w:lang w:val="en-ID"/>
+              </w:rPr>
+              <w:t>menambahkan</w:t>
+            </w:r>
+            <w:proofErr w:type="spellEnd"/>
+            <w:r>
+              <w:rPr>
+                <w:lang w:val="en-ID"/>
+              </w:rPr>
+              <w:t xml:space="preserve"> </w:t>
+            </w:r>
+            <w:proofErr w:type="spellStart"/>
+            <w:r>
+              <w:rPr>
+                <w:lang w:val="en-ID"/>
+              </w:rPr>
+              <w:t>judul</w:t>
+            </w:r>
+            <w:proofErr w:type="spellEnd"/>
+            <w:r>
+              <w:rPr>
+                <w:lang w:val="en-ID"/>
+              </w:rPr>
+              <w:t xml:space="preserve"> </w:t>
+            </w:r>
+            <w:proofErr w:type="spellStart"/>
+            <w:r>
+              <w:rPr>
+                <w:lang w:val="en-ID"/>
+              </w:rPr>
+              <w:t>untuk</w:t>
+            </w:r>
+            <w:proofErr w:type="spellEnd"/>
+            <w:r>
+              <w:rPr>
+                <w:lang w:val="en-ID"/>
+              </w:rPr>
+              <w:t xml:space="preserve"> topic </w:t>
+            </w:r>
+            <w:proofErr w:type="spellStart"/>
+            <w:r>
+              <w:rPr>
+                <w:lang w:val="en-ID"/>
+              </w:rPr>
+              <w:t>diskusi</w:t>
+            </w:r>
+            <w:proofErr w:type="spellEnd"/>
           </w:p>
         </w:tc>
         <w:tc>
@@ -34743,33 +35038,145 @@
               <w:rPr>
                 <w:lang w:val="id-ID"/>
               </w:rPr>
-              <w:t xml:space="preserve">Sistem mengunci gagang </w:t>
-            </w:r>
-            <w:r>
-              <w:rPr>
-                <w:i/>
-                <w:lang w:val="id-ID"/>
-              </w:rPr>
-              <w:t>nozzle</w:t>
-            </w:r>
-            <w:r>
-              <w:rPr>
-                <w:lang w:val="id-ID"/>
-              </w:rPr>
-              <w:t xml:space="preserve">. Data transaksi pembelian bensin (jumlah bensin yang dikeluarkan, uang yang didapat, dan tanggal transaksi terjadi) disimpan ke dalam </w:t>
-            </w:r>
-            <w:r>
-              <w:rPr>
-                <w:i/>
-                <w:lang w:val="id-ID"/>
-              </w:rPr>
-              <w:t>database</w:t>
-            </w:r>
-            <w:r>
-              <w:rPr>
-                <w:lang w:val="id-ID"/>
-              </w:rPr>
-              <w:t>, lalu sistem menampilkan pesan ‘Maaf, struk transaksi tidak bisa dicetak karena kertas struk habis.’</w:t>
+              <w:t xml:space="preserve">Sistem </w:t>
+            </w:r>
+            <w:proofErr w:type="spellStart"/>
+            <w:r>
+              <w:rPr>
+                <w:lang w:val="en-ID"/>
+              </w:rPr>
+              <w:t>menampilkan</w:t>
+            </w:r>
+            <w:proofErr w:type="spellEnd"/>
+            <w:r>
+              <w:rPr>
+                <w:lang w:val="en-ID"/>
+              </w:rPr>
+              <w:t xml:space="preserve"> </w:t>
+            </w:r>
+            <w:proofErr w:type="spellStart"/>
+            <w:r>
+              <w:rPr>
+                <w:lang w:val="en-ID"/>
+              </w:rPr>
+              <w:t>pemberitahuan</w:t>
+            </w:r>
+            <w:proofErr w:type="spellEnd"/>
+            <w:r>
+              <w:rPr>
+                <w:lang w:val="en-ID"/>
+              </w:rPr>
+              <w:t xml:space="preserve"> </w:t>
+            </w:r>
+            <w:r>
+              <w:rPr>
+                <w:lang w:val="en-ID"/>
+              </w:rPr>
+              <w:t xml:space="preserve">topic </w:t>
+            </w:r>
+            <w:proofErr w:type="spellStart"/>
+            <w:r>
+              <w:rPr>
+                <w:lang w:val="en-ID"/>
+              </w:rPr>
+              <w:t>diskusi</w:t>
+            </w:r>
+            <w:proofErr w:type="spellEnd"/>
+            <w:r>
+              <w:rPr>
+                <w:lang w:val="en-ID"/>
+              </w:rPr>
+              <w:t xml:space="preserve"> </w:t>
+            </w:r>
+            <w:proofErr w:type="spellStart"/>
+            <w:r>
+              <w:rPr>
+                <w:lang w:val="en-ID"/>
+              </w:rPr>
+              <w:t>gagal</w:t>
+            </w:r>
+            <w:proofErr w:type="spellEnd"/>
+            <w:r>
+              <w:rPr>
+                <w:lang w:val="en-ID"/>
+              </w:rPr>
+              <w:t xml:space="preserve"> </w:t>
+            </w:r>
+            <w:proofErr w:type="spellStart"/>
+            <w:r>
+              <w:rPr>
+                <w:lang w:val="en-ID"/>
+              </w:rPr>
+              <w:t>dibuat</w:t>
+            </w:r>
+            <w:proofErr w:type="spellEnd"/>
+            <w:r>
+              <w:rPr>
+                <w:lang w:val="en-ID"/>
+              </w:rPr>
+              <w:t xml:space="preserve"> dan </w:t>
+            </w:r>
+            <w:proofErr w:type="spellStart"/>
+            <w:r>
+              <w:rPr>
+                <w:lang w:val="en-ID"/>
+              </w:rPr>
+              <w:t>menampilkan</w:t>
+            </w:r>
+            <w:proofErr w:type="spellEnd"/>
+            <w:r>
+              <w:rPr>
+                <w:lang w:val="en-ID"/>
+              </w:rPr>
+              <w:t xml:space="preserve"> </w:t>
+            </w:r>
+            <w:proofErr w:type="spellStart"/>
+            <w:r>
+              <w:rPr>
+                <w:lang w:val="en-ID"/>
+              </w:rPr>
+              <w:t>kembali</w:t>
+            </w:r>
+            <w:proofErr w:type="spellEnd"/>
+            <w:r>
+              <w:rPr>
+                <w:lang w:val="en-ID"/>
+              </w:rPr>
+              <w:t xml:space="preserve"> </w:t>
+            </w:r>
+            <w:r>
+              <w:rPr>
+                <w:lang w:val="en-ID"/>
+              </w:rPr>
+              <w:t xml:space="preserve">form </w:t>
+            </w:r>
+            <w:proofErr w:type="spellStart"/>
+            <w:r>
+              <w:rPr>
+                <w:lang w:val="en-ID"/>
+              </w:rPr>
+              <w:t>tambah</w:t>
+            </w:r>
+            <w:proofErr w:type="spellEnd"/>
+            <w:r>
+              <w:rPr>
+                <w:lang w:val="en-ID"/>
+              </w:rPr>
+              <w:t xml:space="preserve"> topic </w:t>
+            </w:r>
+            <w:proofErr w:type="spellStart"/>
+            <w:r>
+              <w:rPr>
+                <w:lang w:val="en-ID"/>
+              </w:rPr>
+              <w:t>diskusi</w:t>
+            </w:r>
+            <w:proofErr w:type="spellEnd"/>
+            <w:r>
+              <w:rPr>
+                <w:lang w:val="id-ID"/>
+              </w:rPr>
+              <w:t>.</w:t>
             </w:r>
           </w:p>
         </w:tc>
@@ -34783,14 +35190,36 @@
           <w:p>
             <w:pPr>
               <w:rPr>
-                <w:lang w:val="id-ID"/>
-              </w:rPr>
-            </w:pPr>
-            <w:r>
-              <w:rPr>
-                <w:lang w:val="id-ID"/>
-              </w:rPr>
-              <w:t>Selesai.</w:t>
+                <w:lang w:val="en-ID"/>
+              </w:rPr>
+            </w:pPr>
+            <w:proofErr w:type="spellStart"/>
+            <w:r>
+              <w:rPr>
+                <w:lang w:val="en-ID"/>
+              </w:rPr>
+              <w:t>Kembali</w:t>
+            </w:r>
+            <w:proofErr w:type="spellEnd"/>
+            <w:r>
+              <w:rPr>
+                <w:lang w:val="en-ID"/>
+              </w:rPr>
+              <w:t xml:space="preserve"> </w:t>
+            </w:r>
+            <w:proofErr w:type="spellStart"/>
+            <w:r>
+              <w:rPr>
+                <w:lang w:val="en-ID"/>
+              </w:rPr>
+              <w:t>ke</w:t>
+            </w:r>
+            <w:proofErr w:type="spellEnd"/>
+            <w:r>
+              <w:rPr>
+                <w:lang w:val="en-ID"/>
+              </w:rPr>
+              <w:t xml:space="preserve"> Line 3</w:t>
             </w:r>
           </w:p>
         </w:tc>
@@ -34805,13 +35234,2130 @@
     </w:p>
     <w:p>
       <w:pPr>
+        <w:rPr>
+          <w:b/>
+          <w:sz w:val="18"/>
+          <w:szCs w:val="18"/>
+          <w:lang w:val="en-US"/>
+        </w:rPr>
+      </w:pPr>
+      <w:proofErr w:type="spellStart"/>
+      <w:r>
+        <w:rPr>
+          <w:b/>
+          <w:sz w:val="18"/>
+          <w:szCs w:val="18"/>
+        </w:rPr>
+        <w:t>Tabel</w:t>
+      </w:r>
+      <w:proofErr w:type="spellEnd"/>
+      <w:r>
+        <w:rPr>
+          <w:b/>
+          <w:sz w:val="18"/>
+          <w:szCs w:val="18"/>
+        </w:rPr>
+        <w:t xml:space="preserve"> </w:t>
+      </w:r>
+      <w:r>
+        <w:rPr>
+          <w:b/>
+          <w:sz w:val="18"/>
+          <w:szCs w:val="18"/>
+        </w:rPr>
+        <w:fldChar w:fldCharType="begin"/>
+      </w:r>
+      <w:r>
+        <w:rPr>
+          <w:b/>
+          <w:sz w:val="18"/>
+          <w:szCs w:val="18"/>
+        </w:rPr>
+        <w:instrText xml:space="preserve"> SEQ Tabel \* ROMAN </w:instrText>
+      </w:r>
+      <w:r>
+        <w:rPr>
+          <w:b/>
+          <w:sz w:val="18"/>
+          <w:szCs w:val="18"/>
+        </w:rPr>
+        <w:fldChar w:fldCharType="separate"/>
+      </w:r>
+      <w:r>
+        <w:rPr>
+          <w:b/>
+          <w:noProof/>
+          <w:sz w:val="18"/>
+          <w:szCs w:val="18"/>
+        </w:rPr>
+        <w:t>XXV</w:t>
+      </w:r>
+      <w:r>
+        <w:rPr>
+          <w:b/>
+          <w:sz w:val="18"/>
+          <w:szCs w:val="18"/>
+          <w:lang w:val="id-ID"/>
+        </w:rPr>
+        <w:fldChar w:fldCharType="end"/>
+      </w:r>
+      <w:r>
+        <w:rPr>
+          <w:b/>
+          <w:sz w:val="18"/>
+          <w:szCs w:val="18"/>
+        </w:rPr>
+        <w:t xml:space="preserve"> </w:t>
+      </w:r>
+      <w:proofErr w:type="spellStart"/>
+      <w:r>
+        <w:rPr>
+          <w:b/>
+          <w:sz w:val="18"/>
+          <w:szCs w:val="18"/>
+        </w:rPr>
+        <w:t>Skenario</w:t>
+      </w:r>
+      <w:proofErr w:type="spellEnd"/>
+      <w:r>
+        <w:rPr>
+          <w:b/>
+          <w:sz w:val="18"/>
+          <w:szCs w:val="18"/>
+        </w:rPr>
+        <w:t xml:space="preserve"> </w:t>
+      </w:r>
+      <w:proofErr w:type="spellStart"/>
+      <w:r>
+        <w:rPr>
+          <w:b/>
+          <w:sz w:val="18"/>
+          <w:szCs w:val="18"/>
+        </w:rPr>
+        <w:t>Alternatif</w:t>
+      </w:r>
+      <w:proofErr w:type="spellEnd"/>
+      <w:r>
+        <w:rPr>
+          <w:b/>
+          <w:sz w:val="18"/>
+          <w:szCs w:val="18"/>
+        </w:rPr>
+        <w:t xml:space="preserve"> </w:t>
+      </w:r>
+      <w:r>
+        <w:rPr>
+          <w:b/>
+          <w:lang w:val="id-ID"/>
+        </w:rPr>
+        <w:t>UC-</w:t>
+      </w:r>
+      <w:r>
+        <w:rPr>
+          <w:b/>
+          <w:sz w:val="18"/>
+          <w:szCs w:val="18"/>
+          <w:lang w:val="id-ID"/>
+        </w:rPr>
+        <w:t>3</w:t>
+      </w:r>
+      <w:r>
+        <w:rPr>
+          <w:b/>
+          <w:sz w:val="18"/>
+          <w:szCs w:val="18"/>
+          <w:lang w:val="en-ID"/>
+        </w:rPr>
+        <w:t>.4</w:t>
+      </w:r>
+      <w:r>
+        <w:rPr>
+          <w:b/>
+          <w:sz w:val="18"/>
+          <w:szCs w:val="18"/>
+        </w:rPr>
+        <w:t xml:space="preserve"> Use Case </w:t>
+      </w:r>
+      <w:proofErr w:type="spellStart"/>
+      <w:r>
+        <w:rPr>
+          <w:b/>
+          <w:sz w:val="18"/>
+          <w:szCs w:val="18"/>
+          <w:lang w:val="en-US"/>
+        </w:rPr>
+        <w:t>Diskusi</w:t>
+      </w:r>
+      <w:proofErr w:type="spellEnd"/>
+      <w:r>
+        <w:rPr>
+          <w:b/>
+          <w:sz w:val="18"/>
+          <w:szCs w:val="18"/>
+          <w:lang w:val="en-US"/>
+        </w:rPr>
+        <w:t xml:space="preserve"> </w:t>
+      </w:r>
+      <w:proofErr w:type="spellStart"/>
+      <w:r>
+        <w:rPr>
+          <w:b/>
+          <w:sz w:val="18"/>
+          <w:szCs w:val="18"/>
+          <w:lang w:val="en-US"/>
+        </w:rPr>
+        <w:t>Umum</w:t>
+      </w:r>
+      <w:proofErr w:type="spellEnd"/>
+    </w:p>
+    <w:tbl>
+      <w:tblPr>
+        <w:tblStyle w:val="TableGrid"/>
+        <w:tblW w:w="0" w:type="auto"/>
+        <w:tblLook w:val="04A0" w:firstRow="1" w:lastRow="0" w:firstColumn="1" w:lastColumn="0" w:noHBand="0" w:noVBand="1"/>
+      </w:tblPr>
+      <w:tblGrid>
+        <w:gridCol w:w="906"/>
+        <w:gridCol w:w="4207"/>
+        <w:gridCol w:w="3949"/>
+      </w:tblGrid>
+      <w:tr>
+        <w:tc>
+          <w:tcPr>
+            <w:tcW w:w="9288" w:type="dxa"/>
+            <w:gridSpan w:val="3"/>
+          </w:tcPr>
+          <w:p>
+            <w:pPr>
+              <w:pStyle w:val="Caption"/>
+              <w:keepNext/>
+              <w:rPr>
+                <w:lang w:val="en-ID"/>
+              </w:rPr>
+            </w:pPr>
+            <w:r>
+              <w:t>Alternative Flow (</w:t>
+            </w:r>
+            <w:r>
+              <w:rPr>
+                <w:lang w:val="id-ID"/>
+              </w:rPr>
+              <w:t>UC-3.</w:t>
+            </w:r>
+            <w:r>
+              <w:rPr>
+                <w:lang w:val="en-ID"/>
+              </w:rPr>
+              <w:t>4</w:t>
+            </w:r>
+            <w:proofErr w:type="gramStart"/>
+            <w:r>
+              <w:t>) :</w:t>
+            </w:r>
+            <w:proofErr w:type="gramEnd"/>
+            <w:r>
+              <w:t xml:space="preserve"> Use Case </w:t>
+            </w:r>
+            <w:r>
+              <w:rPr>
+                <w:lang w:val="id-ID"/>
+              </w:rPr>
+              <w:t>M</w:t>
+            </w:r>
+            <w:proofErr w:type="spellStart"/>
+            <w:r>
+              <w:rPr>
+                <w:lang w:val="en-ID"/>
+              </w:rPr>
+              <w:t>en</w:t>
+            </w:r>
+            <w:r>
+              <w:rPr>
+                <w:lang w:val="en-ID"/>
+              </w:rPr>
+              <w:t>gedit</w:t>
+            </w:r>
+            <w:proofErr w:type="spellEnd"/>
+            <w:r>
+              <w:rPr>
+                <w:lang w:val="en-ID"/>
+              </w:rPr>
+              <w:t xml:space="preserve"> dan </w:t>
+            </w:r>
+            <w:proofErr w:type="spellStart"/>
+            <w:r>
+              <w:rPr>
+                <w:lang w:val="en-ID"/>
+              </w:rPr>
+              <w:t>Menghapus</w:t>
+            </w:r>
+            <w:proofErr w:type="spellEnd"/>
+            <w:r>
+              <w:rPr>
+                <w:lang w:val="en-ID"/>
+              </w:rPr>
+              <w:t xml:space="preserve"> </w:t>
+            </w:r>
+            <w:proofErr w:type="spellStart"/>
+            <w:r>
+              <w:rPr>
+                <w:lang w:val="en-ID"/>
+              </w:rPr>
+              <w:t>Topik</w:t>
+            </w:r>
+            <w:proofErr w:type="spellEnd"/>
+            <w:r>
+              <w:rPr>
+                <w:lang w:val="en-ID"/>
+              </w:rPr>
+              <w:t xml:space="preserve"> </w:t>
+            </w:r>
+            <w:proofErr w:type="spellStart"/>
+            <w:r>
+              <w:rPr>
+                <w:lang w:val="en-ID"/>
+              </w:rPr>
+              <w:t>Diskusi</w:t>
+            </w:r>
+            <w:proofErr w:type="spellEnd"/>
+          </w:p>
+        </w:tc>
+      </w:tr>
+      <w:tr>
+        <w:tc>
+          <w:tcPr>
+            <w:tcW w:w="9288" w:type="dxa"/>
+            <w:gridSpan w:val="3"/>
+          </w:tcPr>
+          <w:p>
+            <w:pPr>
+              <w:rPr>
+                <w:lang w:val="id-ID"/>
+              </w:rPr>
+            </w:pPr>
+            <w:r>
+              <w:rPr>
+                <w:lang w:val="id-ID"/>
+              </w:rPr>
+              <w:t>Setelah Line 3 dilaksanakan.</w:t>
+            </w:r>
+          </w:p>
+        </w:tc>
+      </w:tr>
+      <w:tr>
+        <w:tc>
+          <w:tcPr>
+            <w:tcW w:w="918" w:type="dxa"/>
+          </w:tcPr>
+          <w:p>
+            <w:pPr>
+              <w:rPr>
+                <w:b/>
+              </w:rPr>
+            </w:pPr>
+            <w:r>
+              <w:rPr>
+                <w:b/>
+              </w:rPr>
+              <w:t>Line</w:t>
+            </w:r>
+          </w:p>
+        </w:tc>
+        <w:tc>
+          <w:tcPr>
+            <w:tcW w:w="4320" w:type="dxa"/>
+          </w:tcPr>
+          <w:p>
+            <w:pPr>
+              <w:rPr>
+                <w:b/>
+              </w:rPr>
+            </w:pPr>
+            <w:r>
+              <w:rPr>
+                <w:b/>
+              </w:rPr>
+              <w:t>System Actor Action</w:t>
+            </w:r>
+          </w:p>
+        </w:tc>
+        <w:tc>
+          <w:tcPr>
+            <w:tcW w:w="4050" w:type="dxa"/>
+          </w:tcPr>
+          <w:p>
+            <w:pPr>
+              <w:rPr>
+                <w:b/>
+              </w:rPr>
+            </w:pPr>
+            <w:r>
+              <w:rPr>
+                <w:b/>
+              </w:rPr>
+              <w:t>System Response</w:t>
+            </w:r>
+          </w:p>
+        </w:tc>
+      </w:tr>
+      <w:tr>
+        <w:tc>
+          <w:tcPr>
+            <w:tcW w:w="918" w:type="dxa"/>
+          </w:tcPr>
+          <w:p>
+            <w:r>
+              <w:t>1.</w:t>
+            </w:r>
+          </w:p>
+        </w:tc>
+        <w:tc>
+          <w:tcPr>
+            <w:tcW w:w="4320" w:type="dxa"/>
+          </w:tcPr>
+          <w:p>
+            <w:pPr>
+              <w:rPr>
+                <w:lang w:val="id-ID"/>
+              </w:rPr>
+            </w:pPr>
+            <w:r>
+              <w:rPr>
+                <w:lang w:val="id-ID"/>
+              </w:rPr>
+              <w:t xml:space="preserve">Klien </w:t>
+            </w:r>
+            <w:proofErr w:type="spellStart"/>
+            <w:r>
+              <w:rPr>
+                <w:lang w:val="en-ID"/>
+              </w:rPr>
+              <w:t>telah</w:t>
+            </w:r>
+            <w:proofErr w:type="spellEnd"/>
+            <w:r>
+              <w:rPr>
+                <w:lang w:val="en-ID"/>
+              </w:rPr>
+              <w:t xml:space="preserve"> </w:t>
+            </w:r>
+            <w:proofErr w:type="spellStart"/>
+            <w:r>
+              <w:rPr>
+                <w:lang w:val="en-ID"/>
+              </w:rPr>
+              <w:t>menekan</w:t>
+            </w:r>
+            <w:proofErr w:type="spellEnd"/>
+            <w:r>
+              <w:rPr>
+                <w:lang w:val="en-ID"/>
+              </w:rPr>
+              <w:t xml:space="preserve"> </w:t>
+            </w:r>
+            <w:proofErr w:type="spellStart"/>
+            <w:r>
+              <w:rPr>
+                <w:lang w:val="en-ID"/>
+              </w:rPr>
+              <w:t>tombol</w:t>
+            </w:r>
+            <w:proofErr w:type="spellEnd"/>
+            <w:r>
+              <w:rPr>
+                <w:lang w:val="en-ID"/>
+              </w:rPr>
+              <w:t xml:space="preserve"> </w:t>
+            </w:r>
+            <w:proofErr w:type="spellStart"/>
+            <w:r>
+              <w:rPr>
+                <w:lang w:val="en-ID"/>
+              </w:rPr>
+              <w:t>buat</w:t>
+            </w:r>
+            <w:proofErr w:type="spellEnd"/>
+            <w:r>
+              <w:rPr>
+                <w:lang w:val="en-ID"/>
+              </w:rPr>
+              <w:t xml:space="preserve"> dan </w:t>
+            </w:r>
+            <w:proofErr w:type="spellStart"/>
+            <w:r>
+              <w:rPr>
+                <w:lang w:val="en-ID"/>
+              </w:rPr>
+              <w:t>lupa</w:t>
+            </w:r>
+            <w:proofErr w:type="spellEnd"/>
+            <w:r>
+              <w:rPr>
+                <w:lang w:val="en-ID"/>
+              </w:rPr>
+              <w:t xml:space="preserve"> </w:t>
+            </w:r>
+            <w:proofErr w:type="spellStart"/>
+            <w:r>
+              <w:rPr>
+                <w:lang w:val="en-ID"/>
+              </w:rPr>
+              <w:t>menambahkan</w:t>
+            </w:r>
+            <w:proofErr w:type="spellEnd"/>
+            <w:r>
+              <w:rPr>
+                <w:lang w:val="en-ID"/>
+              </w:rPr>
+              <w:t xml:space="preserve"> </w:t>
+            </w:r>
+            <w:proofErr w:type="spellStart"/>
+            <w:r>
+              <w:rPr>
+                <w:lang w:val="en-ID"/>
+              </w:rPr>
+              <w:t>judul</w:t>
+            </w:r>
+            <w:proofErr w:type="spellEnd"/>
+            <w:r>
+              <w:rPr>
+                <w:lang w:val="en-ID"/>
+              </w:rPr>
+              <w:t xml:space="preserve"> </w:t>
+            </w:r>
+            <w:proofErr w:type="spellStart"/>
+            <w:r>
+              <w:rPr>
+                <w:lang w:val="en-ID"/>
+              </w:rPr>
+              <w:t>untuk</w:t>
+            </w:r>
+            <w:proofErr w:type="spellEnd"/>
+            <w:r>
+              <w:rPr>
+                <w:lang w:val="en-ID"/>
+              </w:rPr>
+              <w:t xml:space="preserve"> topic </w:t>
+            </w:r>
+            <w:proofErr w:type="spellStart"/>
+            <w:r>
+              <w:rPr>
+                <w:lang w:val="en-ID"/>
+              </w:rPr>
+              <w:t>diskusi</w:t>
+            </w:r>
+            <w:proofErr w:type="spellEnd"/>
+          </w:p>
+        </w:tc>
+        <w:tc>
+          <w:tcPr>
+            <w:tcW w:w="4050" w:type="dxa"/>
+          </w:tcPr>
+          <w:p>
+            <w:pPr>
+              <w:rPr>
+                <w:lang w:val="id-ID"/>
+              </w:rPr>
+            </w:pPr>
+            <w:r>
+              <w:rPr>
+                <w:lang w:val="id-ID"/>
+              </w:rPr>
+              <w:t xml:space="preserve">Sistem </w:t>
+            </w:r>
+            <w:proofErr w:type="spellStart"/>
+            <w:r>
+              <w:rPr>
+                <w:lang w:val="en-ID"/>
+              </w:rPr>
+              <w:t>menampilkan</w:t>
+            </w:r>
+            <w:proofErr w:type="spellEnd"/>
+            <w:r>
+              <w:rPr>
+                <w:lang w:val="en-ID"/>
+              </w:rPr>
+              <w:t xml:space="preserve"> </w:t>
+            </w:r>
+            <w:proofErr w:type="spellStart"/>
+            <w:r>
+              <w:rPr>
+                <w:lang w:val="en-ID"/>
+              </w:rPr>
+              <w:t>pemberitahuan</w:t>
+            </w:r>
+            <w:proofErr w:type="spellEnd"/>
+            <w:r>
+              <w:rPr>
+                <w:lang w:val="en-ID"/>
+              </w:rPr>
+              <w:t xml:space="preserve"> topic </w:t>
+            </w:r>
+            <w:proofErr w:type="spellStart"/>
+            <w:r>
+              <w:rPr>
+                <w:lang w:val="en-ID"/>
+              </w:rPr>
+              <w:t>diskusi</w:t>
+            </w:r>
+            <w:proofErr w:type="spellEnd"/>
+            <w:r>
+              <w:rPr>
+                <w:lang w:val="en-ID"/>
+              </w:rPr>
+              <w:t xml:space="preserve"> </w:t>
+            </w:r>
+            <w:proofErr w:type="spellStart"/>
+            <w:r>
+              <w:rPr>
+                <w:lang w:val="en-ID"/>
+              </w:rPr>
+              <w:t>gagal</w:t>
+            </w:r>
+            <w:proofErr w:type="spellEnd"/>
+            <w:r>
+              <w:rPr>
+                <w:lang w:val="en-ID"/>
+              </w:rPr>
+              <w:t xml:space="preserve"> </w:t>
+            </w:r>
+            <w:proofErr w:type="spellStart"/>
+            <w:r>
+              <w:rPr>
+                <w:lang w:val="en-ID"/>
+              </w:rPr>
+              <w:t>dibuat</w:t>
+            </w:r>
+            <w:proofErr w:type="spellEnd"/>
+            <w:r>
+              <w:rPr>
+                <w:lang w:val="en-ID"/>
+              </w:rPr>
+              <w:t xml:space="preserve"> dan </w:t>
+            </w:r>
+            <w:proofErr w:type="spellStart"/>
+            <w:r>
+              <w:rPr>
+                <w:lang w:val="en-ID"/>
+              </w:rPr>
+              <w:t>menampilkan</w:t>
+            </w:r>
+            <w:proofErr w:type="spellEnd"/>
+            <w:r>
+              <w:rPr>
+                <w:lang w:val="en-ID"/>
+              </w:rPr>
+              <w:t xml:space="preserve"> </w:t>
+            </w:r>
+            <w:proofErr w:type="spellStart"/>
+            <w:r>
+              <w:rPr>
+                <w:lang w:val="en-ID"/>
+              </w:rPr>
+              <w:t>kembali</w:t>
+            </w:r>
+            <w:proofErr w:type="spellEnd"/>
+            <w:r>
+              <w:rPr>
+                <w:lang w:val="en-ID"/>
+              </w:rPr>
+              <w:t xml:space="preserve"> form </w:t>
+            </w:r>
+            <w:proofErr w:type="spellStart"/>
+            <w:r>
+              <w:rPr>
+                <w:lang w:val="en-ID"/>
+              </w:rPr>
+              <w:t>tambah</w:t>
+            </w:r>
+            <w:proofErr w:type="spellEnd"/>
+            <w:r>
+              <w:rPr>
+                <w:lang w:val="en-ID"/>
+              </w:rPr>
+              <w:t xml:space="preserve"> topic </w:t>
+            </w:r>
+            <w:proofErr w:type="spellStart"/>
+            <w:r>
+              <w:rPr>
+                <w:lang w:val="en-ID"/>
+              </w:rPr>
+              <w:t>diskusi</w:t>
+            </w:r>
+            <w:proofErr w:type="spellEnd"/>
+            <w:r>
+              <w:rPr>
+                <w:lang w:val="id-ID"/>
+              </w:rPr>
+              <w:t>.</w:t>
+            </w:r>
+          </w:p>
+        </w:tc>
+      </w:tr>
+      <w:tr>
+        <w:tc>
+          <w:tcPr>
+            <w:tcW w:w="9288" w:type="dxa"/>
+            <w:gridSpan w:val="3"/>
+          </w:tcPr>
+          <w:p>
+            <w:pPr>
+              <w:rPr>
+                <w:lang w:val="en-ID"/>
+              </w:rPr>
+            </w:pPr>
+            <w:proofErr w:type="spellStart"/>
+            <w:r>
+              <w:rPr>
+                <w:lang w:val="en-ID"/>
+              </w:rPr>
+              <w:t>Kembali</w:t>
+            </w:r>
+            <w:proofErr w:type="spellEnd"/>
+            <w:r>
+              <w:rPr>
+                <w:lang w:val="en-ID"/>
+              </w:rPr>
+              <w:t xml:space="preserve"> </w:t>
+            </w:r>
+            <w:proofErr w:type="spellStart"/>
+            <w:r>
+              <w:rPr>
+                <w:lang w:val="en-ID"/>
+              </w:rPr>
+              <w:t>ke</w:t>
+            </w:r>
+            <w:proofErr w:type="spellEnd"/>
+            <w:r>
+              <w:rPr>
+                <w:lang w:val="en-ID"/>
+              </w:rPr>
+              <w:t xml:space="preserve"> Line 3</w:t>
+            </w:r>
+          </w:p>
+        </w:tc>
+      </w:tr>
+    </w:tbl>
+    <w:p>
+      <w:pPr>
+        <w:rPr>
+          <w:lang w:val="id-ID"/>
+        </w:rPr>
+      </w:pPr>
+    </w:p>
+    <w:p>
+      <w:pPr>
+        <w:rPr>
+          <w:b/>
+          <w:sz w:val="18"/>
+          <w:szCs w:val="18"/>
+          <w:lang w:val="en-US"/>
+        </w:rPr>
+      </w:pPr>
+      <w:proofErr w:type="spellStart"/>
+      <w:r>
+        <w:rPr>
+          <w:b/>
+          <w:sz w:val="18"/>
+          <w:szCs w:val="18"/>
+        </w:rPr>
+        <w:t>Tabel</w:t>
+      </w:r>
+      <w:proofErr w:type="spellEnd"/>
+      <w:r>
+        <w:rPr>
+          <w:b/>
+          <w:sz w:val="18"/>
+          <w:szCs w:val="18"/>
+        </w:rPr>
+        <w:t xml:space="preserve"> </w:t>
+      </w:r>
+      <w:r>
+        <w:rPr>
+          <w:b/>
+          <w:sz w:val="18"/>
+          <w:szCs w:val="18"/>
+        </w:rPr>
+        <w:fldChar w:fldCharType="begin"/>
+      </w:r>
+      <w:r>
+        <w:rPr>
+          <w:b/>
+          <w:sz w:val="18"/>
+          <w:szCs w:val="18"/>
+        </w:rPr>
+        <w:instrText xml:space="preserve"> SEQ Tabel \* ROMAN </w:instrText>
+      </w:r>
+      <w:r>
+        <w:rPr>
+          <w:b/>
+          <w:sz w:val="18"/>
+          <w:szCs w:val="18"/>
+        </w:rPr>
+        <w:fldChar w:fldCharType="separate"/>
+      </w:r>
+      <w:r>
+        <w:rPr>
+          <w:b/>
+          <w:noProof/>
+          <w:sz w:val="18"/>
+          <w:szCs w:val="18"/>
+        </w:rPr>
+        <w:t>XXV</w:t>
+      </w:r>
+      <w:r>
+        <w:rPr>
+          <w:b/>
+          <w:sz w:val="18"/>
+          <w:szCs w:val="18"/>
+          <w:lang w:val="id-ID"/>
+        </w:rPr>
+        <w:fldChar w:fldCharType="end"/>
+      </w:r>
+      <w:r>
+        <w:rPr>
+          <w:b/>
+          <w:sz w:val="18"/>
+          <w:szCs w:val="18"/>
+          <w:lang w:val="en-ID"/>
+        </w:rPr>
+        <w:t>I</w:t>
+      </w:r>
+      <w:r>
+        <w:rPr>
+          <w:b/>
+          <w:sz w:val="18"/>
+          <w:szCs w:val="18"/>
+        </w:rPr>
+        <w:t xml:space="preserve"> </w:t>
+      </w:r>
+      <w:proofErr w:type="spellStart"/>
+      <w:r>
+        <w:rPr>
+          <w:b/>
+          <w:sz w:val="18"/>
+          <w:szCs w:val="18"/>
+        </w:rPr>
+        <w:t>Skenario</w:t>
+      </w:r>
+      <w:proofErr w:type="spellEnd"/>
+      <w:r>
+        <w:rPr>
+          <w:b/>
+          <w:sz w:val="18"/>
+          <w:szCs w:val="18"/>
+        </w:rPr>
+        <w:t xml:space="preserve"> </w:t>
+      </w:r>
+      <w:proofErr w:type="spellStart"/>
+      <w:r>
+        <w:rPr>
+          <w:b/>
+          <w:sz w:val="18"/>
+          <w:szCs w:val="18"/>
+        </w:rPr>
+        <w:t>Alternatif</w:t>
+      </w:r>
+      <w:proofErr w:type="spellEnd"/>
+      <w:r>
+        <w:rPr>
+          <w:b/>
+          <w:sz w:val="18"/>
+          <w:szCs w:val="18"/>
+        </w:rPr>
+        <w:t xml:space="preserve"> </w:t>
+      </w:r>
+      <w:r>
+        <w:rPr>
+          <w:b/>
+          <w:lang w:val="id-ID"/>
+        </w:rPr>
+        <w:t>UC-</w:t>
+      </w:r>
+      <w:r>
+        <w:rPr>
+          <w:b/>
+          <w:sz w:val="18"/>
+          <w:szCs w:val="18"/>
+          <w:lang w:val="id-ID"/>
+        </w:rPr>
+        <w:t>3.</w:t>
+      </w:r>
+      <w:r>
+        <w:rPr>
+          <w:b/>
+          <w:sz w:val="18"/>
+          <w:szCs w:val="18"/>
+          <w:lang w:val="en-ID"/>
+        </w:rPr>
+        <w:t>5</w:t>
+      </w:r>
+      <w:r>
+        <w:rPr>
+          <w:b/>
+          <w:sz w:val="18"/>
+          <w:szCs w:val="18"/>
+        </w:rPr>
+        <w:t xml:space="preserve"> Use Case </w:t>
+      </w:r>
+      <w:proofErr w:type="spellStart"/>
+      <w:r>
+        <w:rPr>
+          <w:b/>
+          <w:sz w:val="18"/>
+          <w:szCs w:val="18"/>
+          <w:lang w:val="en-US"/>
+        </w:rPr>
+        <w:t>Diskusi</w:t>
+      </w:r>
+      <w:proofErr w:type="spellEnd"/>
+      <w:r>
+        <w:rPr>
+          <w:b/>
+          <w:sz w:val="18"/>
+          <w:szCs w:val="18"/>
+          <w:lang w:val="en-US"/>
+        </w:rPr>
+        <w:t xml:space="preserve"> </w:t>
+      </w:r>
+      <w:proofErr w:type="spellStart"/>
+      <w:r>
+        <w:rPr>
+          <w:b/>
+          <w:sz w:val="18"/>
+          <w:szCs w:val="18"/>
+          <w:lang w:val="en-US"/>
+        </w:rPr>
+        <w:t>Umum</w:t>
+      </w:r>
+      <w:proofErr w:type="spellEnd"/>
+    </w:p>
+    <w:tbl>
+      <w:tblPr>
+        <w:tblStyle w:val="TableGrid"/>
+        <w:tblW w:w="0" w:type="auto"/>
+        <w:tblLook w:val="04A0" w:firstRow="1" w:lastRow="0" w:firstColumn="1" w:lastColumn="0" w:noHBand="0" w:noVBand="1"/>
+      </w:tblPr>
+      <w:tblGrid>
+        <w:gridCol w:w="906"/>
+        <w:gridCol w:w="4207"/>
+        <w:gridCol w:w="3949"/>
+      </w:tblGrid>
+      <w:tr>
+        <w:tc>
+          <w:tcPr>
+            <w:tcW w:w="9288" w:type="dxa"/>
+            <w:gridSpan w:val="3"/>
+          </w:tcPr>
+          <w:p>
+            <w:pPr>
+              <w:pStyle w:val="Caption"/>
+              <w:keepNext/>
+              <w:rPr>
+                <w:lang w:val="en-ID"/>
+              </w:rPr>
+            </w:pPr>
+            <w:r>
+              <w:t>Alternative Flow (</w:t>
+            </w:r>
+            <w:r>
+              <w:rPr>
+                <w:lang w:val="id-ID"/>
+              </w:rPr>
+              <w:t>UC-3.</w:t>
+            </w:r>
+            <w:r>
+              <w:rPr>
+                <w:lang w:val="en-ID"/>
+              </w:rPr>
+              <w:t>5</w:t>
+            </w:r>
+            <w:proofErr w:type="gramStart"/>
+            <w:r>
+              <w:t>) :</w:t>
+            </w:r>
+            <w:proofErr w:type="gramEnd"/>
+            <w:r>
+              <w:t xml:space="preserve"> Use Case </w:t>
+            </w:r>
+            <w:proofErr w:type="spellStart"/>
+            <w:r>
+              <w:rPr>
+                <w:lang w:val="en-ID"/>
+              </w:rPr>
+              <w:t>Mengomentari</w:t>
+            </w:r>
+            <w:proofErr w:type="spellEnd"/>
+            <w:r>
+              <w:rPr>
+                <w:lang w:val="en-ID"/>
+              </w:rPr>
+              <w:t xml:space="preserve"> </w:t>
+            </w:r>
+            <w:proofErr w:type="spellStart"/>
+            <w:r>
+              <w:rPr>
+                <w:lang w:val="en-ID"/>
+              </w:rPr>
+              <w:t>Topik</w:t>
+            </w:r>
+            <w:proofErr w:type="spellEnd"/>
+            <w:r>
+              <w:rPr>
+                <w:lang w:val="en-ID"/>
+              </w:rPr>
+              <w:t xml:space="preserve"> </w:t>
+            </w:r>
+            <w:proofErr w:type="spellStart"/>
+            <w:r>
+              <w:rPr>
+                <w:lang w:val="en-ID"/>
+              </w:rPr>
+              <w:t>Diskusi</w:t>
+            </w:r>
+            <w:proofErr w:type="spellEnd"/>
+          </w:p>
+        </w:tc>
+      </w:tr>
+      <w:tr>
+        <w:tc>
+          <w:tcPr>
+            <w:tcW w:w="9288" w:type="dxa"/>
+            <w:gridSpan w:val="3"/>
+          </w:tcPr>
+          <w:p>
+            <w:pPr>
+              <w:rPr>
+                <w:lang w:val="id-ID"/>
+              </w:rPr>
+            </w:pPr>
+            <w:r>
+              <w:rPr>
+                <w:lang w:val="id-ID"/>
+              </w:rPr>
+              <w:t>Setelah Line 3 dilaksanakan.</w:t>
+            </w:r>
+          </w:p>
+        </w:tc>
+      </w:tr>
+      <w:tr>
+        <w:tc>
+          <w:tcPr>
+            <w:tcW w:w="918" w:type="dxa"/>
+          </w:tcPr>
+          <w:p>
+            <w:pPr>
+              <w:rPr>
+                <w:b/>
+              </w:rPr>
+            </w:pPr>
+            <w:r>
+              <w:rPr>
+                <w:b/>
+              </w:rPr>
+              <w:t>Line</w:t>
+            </w:r>
+          </w:p>
+        </w:tc>
+        <w:tc>
+          <w:tcPr>
+            <w:tcW w:w="4320" w:type="dxa"/>
+          </w:tcPr>
+          <w:p>
+            <w:pPr>
+              <w:rPr>
+                <w:b/>
+              </w:rPr>
+            </w:pPr>
+            <w:r>
+              <w:rPr>
+                <w:b/>
+              </w:rPr>
+              <w:t>System Actor Action</w:t>
+            </w:r>
+          </w:p>
+        </w:tc>
+        <w:tc>
+          <w:tcPr>
+            <w:tcW w:w="4050" w:type="dxa"/>
+          </w:tcPr>
+          <w:p>
+            <w:pPr>
+              <w:rPr>
+                <w:b/>
+              </w:rPr>
+            </w:pPr>
+            <w:r>
+              <w:rPr>
+                <w:b/>
+              </w:rPr>
+              <w:t>System Response</w:t>
+            </w:r>
+          </w:p>
+        </w:tc>
+      </w:tr>
+      <w:tr>
+        <w:tc>
+          <w:tcPr>
+            <w:tcW w:w="918" w:type="dxa"/>
+          </w:tcPr>
+          <w:p>
+            <w:r>
+              <w:t>1.</w:t>
+            </w:r>
+          </w:p>
+        </w:tc>
+        <w:tc>
+          <w:tcPr>
+            <w:tcW w:w="4320" w:type="dxa"/>
+          </w:tcPr>
+          <w:p>
+            <w:pPr>
+              <w:rPr>
+                <w:lang w:val="id-ID"/>
+              </w:rPr>
+            </w:pPr>
+            <w:r>
+              <w:rPr>
+                <w:lang w:val="id-ID"/>
+              </w:rPr>
+              <w:t xml:space="preserve">Klien </w:t>
+            </w:r>
+            <w:proofErr w:type="spellStart"/>
+            <w:r>
+              <w:rPr>
+                <w:lang w:val="en-ID"/>
+              </w:rPr>
+              <w:t>telah</w:t>
+            </w:r>
+            <w:proofErr w:type="spellEnd"/>
+            <w:r>
+              <w:rPr>
+                <w:lang w:val="en-ID"/>
+              </w:rPr>
+              <w:t xml:space="preserve"> </w:t>
+            </w:r>
+            <w:proofErr w:type="spellStart"/>
+            <w:r>
+              <w:rPr>
+                <w:lang w:val="en-ID"/>
+              </w:rPr>
+              <w:t>menekan</w:t>
+            </w:r>
+            <w:proofErr w:type="spellEnd"/>
+            <w:r>
+              <w:rPr>
+                <w:lang w:val="en-ID"/>
+              </w:rPr>
+              <w:t xml:space="preserve"> </w:t>
+            </w:r>
+            <w:proofErr w:type="spellStart"/>
+            <w:r>
+              <w:rPr>
+                <w:lang w:val="en-ID"/>
+              </w:rPr>
+              <w:t>tombol</w:t>
+            </w:r>
+            <w:proofErr w:type="spellEnd"/>
+            <w:r>
+              <w:rPr>
+                <w:lang w:val="en-ID"/>
+              </w:rPr>
+              <w:t xml:space="preserve"> </w:t>
+            </w:r>
+            <w:proofErr w:type="spellStart"/>
+            <w:r>
+              <w:rPr>
+                <w:lang w:val="en-ID"/>
+              </w:rPr>
+              <w:t>buat</w:t>
+            </w:r>
+            <w:proofErr w:type="spellEnd"/>
+            <w:r>
+              <w:rPr>
+                <w:lang w:val="en-ID"/>
+              </w:rPr>
+              <w:t xml:space="preserve"> dan </w:t>
+            </w:r>
+            <w:proofErr w:type="spellStart"/>
+            <w:r>
+              <w:rPr>
+                <w:lang w:val="en-ID"/>
+              </w:rPr>
+              <w:t>lupa</w:t>
+            </w:r>
+            <w:proofErr w:type="spellEnd"/>
+            <w:r>
+              <w:rPr>
+                <w:lang w:val="en-ID"/>
+              </w:rPr>
+              <w:t xml:space="preserve"> </w:t>
+            </w:r>
+            <w:proofErr w:type="spellStart"/>
+            <w:r>
+              <w:rPr>
+                <w:lang w:val="en-ID"/>
+              </w:rPr>
+              <w:t>menambahkan</w:t>
+            </w:r>
+            <w:proofErr w:type="spellEnd"/>
+            <w:r>
+              <w:rPr>
+                <w:lang w:val="en-ID"/>
+              </w:rPr>
+              <w:t xml:space="preserve"> </w:t>
+            </w:r>
+            <w:proofErr w:type="spellStart"/>
+            <w:r>
+              <w:rPr>
+                <w:lang w:val="en-ID"/>
+              </w:rPr>
+              <w:t>judul</w:t>
+            </w:r>
+            <w:proofErr w:type="spellEnd"/>
+            <w:r>
+              <w:rPr>
+                <w:lang w:val="en-ID"/>
+              </w:rPr>
+              <w:t xml:space="preserve"> </w:t>
+            </w:r>
+            <w:proofErr w:type="spellStart"/>
+            <w:r>
+              <w:rPr>
+                <w:lang w:val="en-ID"/>
+              </w:rPr>
+              <w:t>untuk</w:t>
+            </w:r>
+            <w:proofErr w:type="spellEnd"/>
+            <w:r>
+              <w:rPr>
+                <w:lang w:val="en-ID"/>
+              </w:rPr>
+              <w:t xml:space="preserve"> topic </w:t>
+            </w:r>
+            <w:proofErr w:type="spellStart"/>
+            <w:r>
+              <w:rPr>
+                <w:lang w:val="en-ID"/>
+              </w:rPr>
+              <w:t>diskusi</w:t>
+            </w:r>
+            <w:proofErr w:type="spellEnd"/>
+          </w:p>
+        </w:tc>
+        <w:tc>
+          <w:tcPr>
+            <w:tcW w:w="4050" w:type="dxa"/>
+          </w:tcPr>
+          <w:p>
+            <w:pPr>
+              <w:rPr>
+                <w:lang w:val="id-ID"/>
+              </w:rPr>
+            </w:pPr>
+            <w:r>
+              <w:rPr>
+                <w:lang w:val="id-ID"/>
+              </w:rPr>
+              <w:t xml:space="preserve">Sistem </w:t>
+            </w:r>
+            <w:proofErr w:type="spellStart"/>
+            <w:r>
+              <w:rPr>
+                <w:lang w:val="en-ID"/>
+              </w:rPr>
+              <w:t>menampilkan</w:t>
+            </w:r>
+            <w:proofErr w:type="spellEnd"/>
+            <w:r>
+              <w:rPr>
+                <w:lang w:val="en-ID"/>
+              </w:rPr>
+              <w:t xml:space="preserve"> </w:t>
+            </w:r>
+            <w:proofErr w:type="spellStart"/>
+            <w:r>
+              <w:rPr>
+                <w:lang w:val="en-ID"/>
+              </w:rPr>
+              <w:t>pemberitahuan</w:t>
+            </w:r>
+            <w:proofErr w:type="spellEnd"/>
+            <w:r>
+              <w:rPr>
+                <w:lang w:val="en-ID"/>
+              </w:rPr>
+              <w:t xml:space="preserve"> topic </w:t>
+            </w:r>
+            <w:proofErr w:type="spellStart"/>
+            <w:r>
+              <w:rPr>
+                <w:lang w:val="en-ID"/>
+              </w:rPr>
+              <w:t>diskusi</w:t>
+            </w:r>
+            <w:proofErr w:type="spellEnd"/>
+            <w:r>
+              <w:rPr>
+                <w:lang w:val="en-ID"/>
+              </w:rPr>
+              <w:t xml:space="preserve"> </w:t>
+            </w:r>
+            <w:proofErr w:type="spellStart"/>
+            <w:r>
+              <w:rPr>
+                <w:lang w:val="en-ID"/>
+              </w:rPr>
+              <w:t>gagal</w:t>
+            </w:r>
+            <w:proofErr w:type="spellEnd"/>
+            <w:r>
+              <w:rPr>
+                <w:lang w:val="en-ID"/>
+              </w:rPr>
+              <w:t xml:space="preserve"> </w:t>
+            </w:r>
+            <w:proofErr w:type="spellStart"/>
+            <w:r>
+              <w:rPr>
+                <w:lang w:val="en-ID"/>
+              </w:rPr>
+              <w:t>dibuat</w:t>
+            </w:r>
+            <w:proofErr w:type="spellEnd"/>
+            <w:r>
+              <w:rPr>
+                <w:lang w:val="en-ID"/>
+              </w:rPr>
+              <w:t xml:space="preserve"> dan </w:t>
+            </w:r>
+            <w:proofErr w:type="spellStart"/>
+            <w:r>
+              <w:rPr>
+                <w:lang w:val="en-ID"/>
+              </w:rPr>
+              <w:t>menampilkan</w:t>
+            </w:r>
+            <w:proofErr w:type="spellEnd"/>
+            <w:r>
+              <w:rPr>
+                <w:lang w:val="en-ID"/>
+              </w:rPr>
+              <w:t xml:space="preserve"> </w:t>
+            </w:r>
+            <w:proofErr w:type="spellStart"/>
+            <w:r>
+              <w:rPr>
+                <w:lang w:val="en-ID"/>
+              </w:rPr>
+              <w:t>kembali</w:t>
+            </w:r>
+            <w:proofErr w:type="spellEnd"/>
+            <w:r>
+              <w:rPr>
+                <w:lang w:val="en-ID"/>
+              </w:rPr>
+              <w:t xml:space="preserve"> form </w:t>
+            </w:r>
+            <w:proofErr w:type="spellStart"/>
+            <w:r>
+              <w:rPr>
+                <w:lang w:val="en-ID"/>
+              </w:rPr>
+              <w:t>tambah</w:t>
+            </w:r>
+            <w:proofErr w:type="spellEnd"/>
+            <w:r>
+              <w:rPr>
+                <w:lang w:val="en-ID"/>
+              </w:rPr>
+              <w:t xml:space="preserve"> topic </w:t>
+            </w:r>
+            <w:proofErr w:type="spellStart"/>
+            <w:r>
+              <w:rPr>
+                <w:lang w:val="en-ID"/>
+              </w:rPr>
+              <w:t>diskusi</w:t>
+            </w:r>
+            <w:proofErr w:type="spellEnd"/>
+            <w:r>
+              <w:rPr>
+                <w:lang w:val="id-ID"/>
+              </w:rPr>
+              <w:t>.</w:t>
+            </w:r>
+          </w:p>
+        </w:tc>
+      </w:tr>
+      <w:tr>
+        <w:tc>
+          <w:tcPr>
+            <w:tcW w:w="9288" w:type="dxa"/>
+            <w:gridSpan w:val="3"/>
+          </w:tcPr>
+          <w:p>
+            <w:pPr>
+              <w:rPr>
+                <w:lang w:val="en-ID"/>
+              </w:rPr>
+            </w:pPr>
+            <w:proofErr w:type="spellStart"/>
+            <w:r>
+              <w:rPr>
+                <w:lang w:val="en-ID"/>
+              </w:rPr>
+              <w:t>Kembali</w:t>
+            </w:r>
+            <w:proofErr w:type="spellEnd"/>
+            <w:r>
+              <w:rPr>
+                <w:lang w:val="en-ID"/>
+              </w:rPr>
+              <w:t xml:space="preserve"> </w:t>
+            </w:r>
+            <w:proofErr w:type="spellStart"/>
+            <w:r>
+              <w:rPr>
+                <w:lang w:val="en-ID"/>
+              </w:rPr>
+              <w:t>ke</w:t>
+            </w:r>
+            <w:proofErr w:type="spellEnd"/>
+            <w:r>
+              <w:rPr>
+                <w:lang w:val="en-ID"/>
+              </w:rPr>
+              <w:t xml:space="preserve"> Line 3</w:t>
+            </w:r>
+          </w:p>
+        </w:tc>
+      </w:tr>
+    </w:tbl>
+    <w:p>
+      <w:pPr>
+        <w:rPr>
+          <w:lang w:val="id-ID"/>
+        </w:rPr>
+      </w:pPr>
+    </w:p>
+    <w:p>
+      <w:pPr>
+        <w:rPr>
+          <w:b/>
+          <w:sz w:val="18"/>
+          <w:szCs w:val="18"/>
+          <w:lang w:val="en-US"/>
+        </w:rPr>
+      </w:pPr>
+      <w:proofErr w:type="spellStart"/>
+      <w:r>
+        <w:rPr>
+          <w:b/>
+          <w:sz w:val="18"/>
+          <w:szCs w:val="18"/>
+        </w:rPr>
+        <w:t>Tabel</w:t>
+      </w:r>
+      <w:proofErr w:type="spellEnd"/>
+      <w:r>
+        <w:rPr>
+          <w:b/>
+          <w:sz w:val="18"/>
+          <w:szCs w:val="18"/>
+        </w:rPr>
+        <w:t xml:space="preserve"> </w:t>
+      </w:r>
+      <w:r>
+        <w:rPr>
+          <w:b/>
+          <w:sz w:val="18"/>
+          <w:szCs w:val="18"/>
+        </w:rPr>
+        <w:fldChar w:fldCharType="begin"/>
+      </w:r>
+      <w:r>
+        <w:rPr>
+          <w:b/>
+          <w:sz w:val="18"/>
+          <w:szCs w:val="18"/>
+        </w:rPr>
+        <w:instrText xml:space="preserve"> SEQ Tabel \* ROMAN </w:instrText>
+      </w:r>
+      <w:r>
+        <w:rPr>
+          <w:b/>
+          <w:sz w:val="18"/>
+          <w:szCs w:val="18"/>
+        </w:rPr>
+        <w:fldChar w:fldCharType="separate"/>
+      </w:r>
+      <w:r>
+        <w:rPr>
+          <w:b/>
+          <w:noProof/>
+          <w:sz w:val="18"/>
+          <w:szCs w:val="18"/>
+        </w:rPr>
+        <w:t>XXV</w:t>
+      </w:r>
+      <w:r>
+        <w:rPr>
+          <w:b/>
+          <w:sz w:val="18"/>
+          <w:szCs w:val="18"/>
+          <w:lang w:val="id-ID"/>
+        </w:rPr>
+        <w:fldChar w:fldCharType="end"/>
+      </w:r>
+      <w:r>
+        <w:rPr>
+          <w:b/>
+          <w:sz w:val="18"/>
+          <w:szCs w:val="18"/>
+          <w:lang w:val="en-ID"/>
+        </w:rPr>
+        <w:t>II</w:t>
+      </w:r>
+      <w:r>
+        <w:rPr>
+          <w:b/>
+          <w:sz w:val="18"/>
+          <w:szCs w:val="18"/>
+        </w:rPr>
+        <w:t xml:space="preserve"> </w:t>
+      </w:r>
+      <w:proofErr w:type="spellStart"/>
+      <w:r>
+        <w:rPr>
+          <w:b/>
+          <w:sz w:val="18"/>
+          <w:szCs w:val="18"/>
+        </w:rPr>
+        <w:t>Skenario</w:t>
+      </w:r>
+      <w:proofErr w:type="spellEnd"/>
+      <w:r>
+        <w:rPr>
+          <w:b/>
+          <w:sz w:val="18"/>
+          <w:szCs w:val="18"/>
+        </w:rPr>
+        <w:t xml:space="preserve"> </w:t>
+      </w:r>
+      <w:proofErr w:type="spellStart"/>
+      <w:r>
+        <w:rPr>
+          <w:b/>
+          <w:sz w:val="18"/>
+          <w:szCs w:val="18"/>
+        </w:rPr>
+        <w:t>Alternatif</w:t>
+      </w:r>
+      <w:proofErr w:type="spellEnd"/>
+      <w:r>
+        <w:rPr>
+          <w:b/>
+          <w:sz w:val="18"/>
+          <w:szCs w:val="18"/>
+        </w:rPr>
+        <w:t xml:space="preserve"> </w:t>
+      </w:r>
+      <w:r>
+        <w:rPr>
+          <w:b/>
+          <w:lang w:val="id-ID"/>
+        </w:rPr>
+        <w:t>UC-</w:t>
+      </w:r>
+      <w:r>
+        <w:rPr>
+          <w:b/>
+          <w:sz w:val="18"/>
+          <w:szCs w:val="18"/>
+          <w:lang w:val="id-ID"/>
+        </w:rPr>
+        <w:t>3.</w:t>
+      </w:r>
+      <w:r>
+        <w:rPr>
+          <w:b/>
+          <w:sz w:val="18"/>
+          <w:szCs w:val="18"/>
+          <w:lang w:val="en-ID"/>
+        </w:rPr>
+        <w:t>6</w:t>
+      </w:r>
+      <w:r>
+        <w:rPr>
+          <w:b/>
+          <w:sz w:val="18"/>
+          <w:szCs w:val="18"/>
+        </w:rPr>
+        <w:t xml:space="preserve"> Use Case </w:t>
+      </w:r>
+      <w:proofErr w:type="spellStart"/>
+      <w:r>
+        <w:rPr>
+          <w:b/>
+          <w:sz w:val="18"/>
+          <w:szCs w:val="18"/>
+          <w:lang w:val="en-US"/>
+        </w:rPr>
+        <w:t>Diskusi</w:t>
+      </w:r>
+      <w:proofErr w:type="spellEnd"/>
+      <w:r>
+        <w:rPr>
+          <w:b/>
+          <w:sz w:val="18"/>
+          <w:szCs w:val="18"/>
+          <w:lang w:val="en-US"/>
+        </w:rPr>
+        <w:t xml:space="preserve"> </w:t>
+      </w:r>
+      <w:proofErr w:type="spellStart"/>
+      <w:r>
+        <w:rPr>
+          <w:b/>
+          <w:sz w:val="18"/>
+          <w:szCs w:val="18"/>
+          <w:lang w:val="en-US"/>
+        </w:rPr>
+        <w:t>Umum</w:t>
+      </w:r>
+      <w:proofErr w:type="spellEnd"/>
+    </w:p>
+    <w:tbl>
+      <w:tblPr>
+        <w:tblStyle w:val="TableGrid"/>
+        <w:tblW w:w="0" w:type="auto"/>
+        <w:tblLook w:val="04A0" w:firstRow="1" w:lastRow="0" w:firstColumn="1" w:lastColumn="0" w:noHBand="0" w:noVBand="1"/>
+      </w:tblPr>
+      <w:tblGrid>
+        <w:gridCol w:w="906"/>
+        <w:gridCol w:w="4207"/>
+        <w:gridCol w:w="3949"/>
+      </w:tblGrid>
+      <w:tr>
+        <w:tc>
+          <w:tcPr>
+            <w:tcW w:w="9288" w:type="dxa"/>
+            <w:gridSpan w:val="3"/>
+          </w:tcPr>
+          <w:p>
+            <w:pPr>
+              <w:pStyle w:val="Caption"/>
+              <w:keepNext/>
+              <w:rPr>
+                <w:lang w:val="en-ID"/>
+              </w:rPr>
+            </w:pPr>
+            <w:r>
+              <w:t>Alternative Flow (</w:t>
+            </w:r>
+            <w:r>
+              <w:rPr>
+                <w:lang w:val="id-ID"/>
+              </w:rPr>
+              <w:t>UC-3.</w:t>
+            </w:r>
+            <w:r>
+              <w:rPr>
+                <w:lang w:val="en-ID"/>
+              </w:rPr>
+              <w:t>6</w:t>
+            </w:r>
+            <w:proofErr w:type="gramStart"/>
+            <w:r>
+              <w:t>) :</w:t>
+            </w:r>
+            <w:proofErr w:type="gramEnd"/>
+            <w:r>
+              <w:t xml:space="preserve"> Use Case </w:t>
+            </w:r>
+            <w:r>
+              <w:rPr>
+                <w:lang w:val="id-ID"/>
+              </w:rPr>
+              <w:t>M</w:t>
+            </w:r>
+            <w:proofErr w:type="spellStart"/>
+            <w:r>
+              <w:rPr>
+                <w:lang w:val="en-ID"/>
+              </w:rPr>
+              <w:t>en</w:t>
+            </w:r>
+            <w:r>
+              <w:rPr>
+                <w:lang w:val="en-ID"/>
+              </w:rPr>
+              <w:t>cari</w:t>
+            </w:r>
+            <w:proofErr w:type="spellEnd"/>
+            <w:r>
+              <w:rPr>
+                <w:lang w:val="en-ID"/>
+              </w:rPr>
+              <w:t xml:space="preserve"> </w:t>
+            </w:r>
+            <w:proofErr w:type="spellStart"/>
+            <w:r>
+              <w:rPr>
+                <w:lang w:val="en-ID"/>
+              </w:rPr>
+              <w:t>Topik</w:t>
+            </w:r>
+            <w:proofErr w:type="spellEnd"/>
+            <w:r>
+              <w:rPr>
+                <w:lang w:val="en-ID"/>
+              </w:rPr>
+              <w:t xml:space="preserve">/Forum </w:t>
+            </w:r>
+            <w:proofErr w:type="spellStart"/>
+            <w:r>
+              <w:rPr>
+                <w:lang w:val="en-ID"/>
+              </w:rPr>
+              <w:t>Diskusi</w:t>
+            </w:r>
+            <w:proofErr w:type="spellEnd"/>
+          </w:p>
+        </w:tc>
+      </w:tr>
+      <w:tr>
+        <w:tc>
+          <w:tcPr>
+            <w:tcW w:w="9288" w:type="dxa"/>
+            <w:gridSpan w:val="3"/>
+          </w:tcPr>
+          <w:p>
+            <w:pPr>
+              <w:rPr>
+                <w:lang w:val="id-ID"/>
+              </w:rPr>
+            </w:pPr>
+            <w:r>
+              <w:rPr>
+                <w:lang w:val="id-ID"/>
+              </w:rPr>
+              <w:t>Setelah Line 3 dilaksanakan.</w:t>
+            </w:r>
+          </w:p>
+        </w:tc>
+      </w:tr>
+      <w:tr>
+        <w:tc>
+          <w:tcPr>
+            <w:tcW w:w="918" w:type="dxa"/>
+          </w:tcPr>
+          <w:p>
+            <w:pPr>
+              <w:rPr>
+                <w:b/>
+              </w:rPr>
+            </w:pPr>
+            <w:r>
+              <w:rPr>
+                <w:b/>
+              </w:rPr>
+              <w:t>Line</w:t>
+            </w:r>
+          </w:p>
+        </w:tc>
+        <w:tc>
+          <w:tcPr>
+            <w:tcW w:w="4320" w:type="dxa"/>
+          </w:tcPr>
+          <w:p>
+            <w:pPr>
+              <w:rPr>
+                <w:b/>
+              </w:rPr>
+            </w:pPr>
+            <w:r>
+              <w:rPr>
+                <w:b/>
+              </w:rPr>
+              <w:t>System Actor Action</w:t>
+            </w:r>
+          </w:p>
+        </w:tc>
+        <w:tc>
+          <w:tcPr>
+            <w:tcW w:w="4050" w:type="dxa"/>
+          </w:tcPr>
+          <w:p>
+            <w:pPr>
+              <w:rPr>
+                <w:b/>
+              </w:rPr>
+            </w:pPr>
+            <w:r>
+              <w:rPr>
+                <w:b/>
+              </w:rPr>
+              <w:t>System Response</w:t>
+            </w:r>
+          </w:p>
+        </w:tc>
+      </w:tr>
+      <w:tr>
+        <w:tc>
+          <w:tcPr>
+            <w:tcW w:w="918" w:type="dxa"/>
+          </w:tcPr>
+          <w:p>
+            <w:r>
+              <w:t>1.</w:t>
+            </w:r>
+          </w:p>
+        </w:tc>
+        <w:tc>
+          <w:tcPr>
+            <w:tcW w:w="4320" w:type="dxa"/>
+          </w:tcPr>
+          <w:p>
+            <w:pPr>
+              <w:rPr>
+                <w:lang w:val="id-ID"/>
+              </w:rPr>
+            </w:pPr>
+            <w:r>
+              <w:rPr>
+                <w:lang w:val="id-ID"/>
+              </w:rPr>
+              <w:t xml:space="preserve">Klien </w:t>
+            </w:r>
+            <w:proofErr w:type="spellStart"/>
+            <w:r>
+              <w:rPr>
+                <w:lang w:val="en-ID"/>
+              </w:rPr>
+              <w:t>telah</w:t>
+            </w:r>
+            <w:proofErr w:type="spellEnd"/>
+            <w:r>
+              <w:rPr>
+                <w:lang w:val="en-ID"/>
+              </w:rPr>
+              <w:t xml:space="preserve"> </w:t>
+            </w:r>
+            <w:proofErr w:type="spellStart"/>
+            <w:r>
+              <w:rPr>
+                <w:lang w:val="en-ID"/>
+              </w:rPr>
+              <w:t>menekan</w:t>
+            </w:r>
+            <w:proofErr w:type="spellEnd"/>
+            <w:r>
+              <w:rPr>
+                <w:lang w:val="en-ID"/>
+              </w:rPr>
+              <w:t xml:space="preserve"> </w:t>
+            </w:r>
+            <w:proofErr w:type="spellStart"/>
+            <w:r>
+              <w:rPr>
+                <w:lang w:val="en-ID"/>
+              </w:rPr>
+              <w:t>tombol</w:t>
+            </w:r>
+            <w:proofErr w:type="spellEnd"/>
+            <w:r>
+              <w:rPr>
+                <w:lang w:val="en-ID"/>
+              </w:rPr>
+              <w:t xml:space="preserve"> </w:t>
+            </w:r>
+            <w:proofErr w:type="spellStart"/>
+            <w:r>
+              <w:rPr>
+                <w:lang w:val="en-ID"/>
+              </w:rPr>
+              <w:t>buat</w:t>
+            </w:r>
+            <w:proofErr w:type="spellEnd"/>
+            <w:r>
+              <w:rPr>
+                <w:lang w:val="en-ID"/>
+              </w:rPr>
+              <w:t xml:space="preserve"> dan </w:t>
+            </w:r>
+            <w:proofErr w:type="spellStart"/>
+            <w:r>
+              <w:rPr>
+                <w:lang w:val="en-ID"/>
+              </w:rPr>
+              <w:t>lupa</w:t>
+            </w:r>
+            <w:proofErr w:type="spellEnd"/>
+            <w:r>
+              <w:rPr>
+                <w:lang w:val="en-ID"/>
+              </w:rPr>
+              <w:t xml:space="preserve"> </w:t>
+            </w:r>
+            <w:proofErr w:type="spellStart"/>
+            <w:r>
+              <w:rPr>
+                <w:lang w:val="en-ID"/>
+              </w:rPr>
+              <w:t>menambahkan</w:t>
+            </w:r>
+            <w:proofErr w:type="spellEnd"/>
+            <w:r>
+              <w:rPr>
+                <w:lang w:val="en-ID"/>
+              </w:rPr>
+              <w:t xml:space="preserve"> </w:t>
+            </w:r>
+            <w:proofErr w:type="spellStart"/>
+            <w:r>
+              <w:rPr>
+                <w:lang w:val="en-ID"/>
+              </w:rPr>
+              <w:t>judul</w:t>
+            </w:r>
+            <w:proofErr w:type="spellEnd"/>
+            <w:r>
+              <w:rPr>
+                <w:lang w:val="en-ID"/>
+              </w:rPr>
+              <w:t xml:space="preserve"> </w:t>
+            </w:r>
+            <w:proofErr w:type="spellStart"/>
+            <w:r>
+              <w:rPr>
+                <w:lang w:val="en-ID"/>
+              </w:rPr>
+              <w:t>untuk</w:t>
+            </w:r>
+            <w:proofErr w:type="spellEnd"/>
+            <w:r>
+              <w:rPr>
+                <w:lang w:val="en-ID"/>
+              </w:rPr>
+              <w:t xml:space="preserve"> topic </w:t>
+            </w:r>
+            <w:proofErr w:type="spellStart"/>
+            <w:r>
+              <w:rPr>
+                <w:lang w:val="en-ID"/>
+              </w:rPr>
+              <w:t>diskusi</w:t>
+            </w:r>
+            <w:proofErr w:type="spellEnd"/>
+          </w:p>
+        </w:tc>
+        <w:tc>
+          <w:tcPr>
+            <w:tcW w:w="4050" w:type="dxa"/>
+          </w:tcPr>
+          <w:p>
+            <w:pPr>
+              <w:rPr>
+                <w:lang w:val="id-ID"/>
+              </w:rPr>
+            </w:pPr>
+            <w:r>
+              <w:rPr>
+                <w:lang w:val="id-ID"/>
+              </w:rPr>
+              <w:t xml:space="preserve">Sistem </w:t>
+            </w:r>
+            <w:proofErr w:type="spellStart"/>
+            <w:r>
+              <w:rPr>
+                <w:lang w:val="en-ID"/>
+              </w:rPr>
+              <w:t>menampilkan</w:t>
+            </w:r>
+            <w:proofErr w:type="spellEnd"/>
+            <w:r>
+              <w:rPr>
+                <w:lang w:val="en-ID"/>
+              </w:rPr>
+              <w:t xml:space="preserve"> </w:t>
+            </w:r>
+            <w:proofErr w:type="spellStart"/>
+            <w:r>
+              <w:rPr>
+                <w:lang w:val="en-ID"/>
+              </w:rPr>
+              <w:t>pemberitahuan</w:t>
+            </w:r>
+            <w:proofErr w:type="spellEnd"/>
+            <w:r>
+              <w:rPr>
+                <w:lang w:val="en-ID"/>
+              </w:rPr>
+              <w:t xml:space="preserve"> topic </w:t>
+            </w:r>
+            <w:proofErr w:type="spellStart"/>
+            <w:r>
+              <w:rPr>
+                <w:lang w:val="en-ID"/>
+              </w:rPr>
+              <w:t>diskusi</w:t>
+            </w:r>
+            <w:proofErr w:type="spellEnd"/>
+            <w:r>
+              <w:rPr>
+                <w:lang w:val="en-ID"/>
+              </w:rPr>
+              <w:t xml:space="preserve"> </w:t>
+            </w:r>
+            <w:proofErr w:type="spellStart"/>
+            <w:r>
+              <w:rPr>
+                <w:lang w:val="en-ID"/>
+              </w:rPr>
+              <w:t>gagal</w:t>
+            </w:r>
+            <w:proofErr w:type="spellEnd"/>
+            <w:r>
+              <w:rPr>
+                <w:lang w:val="en-ID"/>
+              </w:rPr>
+              <w:t xml:space="preserve"> </w:t>
+            </w:r>
+            <w:proofErr w:type="spellStart"/>
+            <w:r>
+              <w:rPr>
+                <w:lang w:val="en-ID"/>
+              </w:rPr>
+              <w:t>dibuat</w:t>
+            </w:r>
+            <w:proofErr w:type="spellEnd"/>
+            <w:r>
+              <w:rPr>
+                <w:lang w:val="en-ID"/>
+              </w:rPr>
+              <w:t xml:space="preserve"> dan </w:t>
+            </w:r>
+            <w:proofErr w:type="spellStart"/>
+            <w:r>
+              <w:rPr>
+                <w:lang w:val="en-ID"/>
+              </w:rPr>
+              <w:t>menampilkan</w:t>
+            </w:r>
+            <w:proofErr w:type="spellEnd"/>
+            <w:r>
+              <w:rPr>
+                <w:lang w:val="en-ID"/>
+              </w:rPr>
+              <w:t xml:space="preserve"> </w:t>
+            </w:r>
+            <w:proofErr w:type="spellStart"/>
+            <w:r>
+              <w:rPr>
+                <w:lang w:val="en-ID"/>
+              </w:rPr>
+              <w:t>kembali</w:t>
+            </w:r>
+            <w:proofErr w:type="spellEnd"/>
+            <w:r>
+              <w:rPr>
+                <w:lang w:val="en-ID"/>
+              </w:rPr>
+              <w:t xml:space="preserve"> form </w:t>
+            </w:r>
+            <w:proofErr w:type="spellStart"/>
+            <w:r>
+              <w:rPr>
+                <w:lang w:val="en-ID"/>
+              </w:rPr>
+              <w:t>tambah</w:t>
+            </w:r>
+            <w:proofErr w:type="spellEnd"/>
+            <w:r>
+              <w:rPr>
+                <w:lang w:val="en-ID"/>
+              </w:rPr>
+              <w:t xml:space="preserve"> topic </w:t>
+            </w:r>
+            <w:proofErr w:type="spellStart"/>
+            <w:r>
+              <w:rPr>
+                <w:lang w:val="en-ID"/>
+              </w:rPr>
+              <w:t>diskusi</w:t>
+            </w:r>
+            <w:proofErr w:type="spellEnd"/>
+            <w:r>
+              <w:rPr>
+                <w:lang w:val="id-ID"/>
+              </w:rPr>
+              <w:t>.</w:t>
+            </w:r>
+          </w:p>
+        </w:tc>
+      </w:tr>
+      <w:tr>
+        <w:tc>
+          <w:tcPr>
+            <w:tcW w:w="9288" w:type="dxa"/>
+            <w:gridSpan w:val="3"/>
+          </w:tcPr>
+          <w:p>
+            <w:pPr>
+              <w:rPr>
+                <w:lang w:val="en-ID"/>
+              </w:rPr>
+            </w:pPr>
+            <w:proofErr w:type="spellStart"/>
+            <w:r>
+              <w:rPr>
+                <w:lang w:val="en-ID"/>
+              </w:rPr>
+              <w:t>Kembali</w:t>
+            </w:r>
+            <w:proofErr w:type="spellEnd"/>
+            <w:r>
+              <w:rPr>
+                <w:lang w:val="en-ID"/>
+              </w:rPr>
+              <w:t xml:space="preserve"> </w:t>
+            </w:r>
+            <w:proofErr w:type="spellStart"/>
+            <w:r>
+              <w:rPr>
+                <w:lang w:val="en-ID"/>
+              </w:rPr>
+              <w:t>ke</w:t>
+            </w:r>
+            <w:proofErr w:type="spellEnd"/>
+            <w:r>
+              <w:rPr>
+                <w:lang w:val="en-ID"/>
+              </w:rPr>
+              <w:t xml:space="preserve"> Line 3</w:t>
+            </w:r>
+          </w:p>
+        </w:tc>
+      </w:tr>
+    </w:tbl>
+    <w:p>
+      <w:pPr>
+        <w:rPr>
+          <w:lang w:val="id-ID"/>
+        </w:rPr>
+      </w:pPr>
+    </w:p>
+    <w:p>
+      <w:pPr>
         <w:pStyle w:val="Caption"/>
         <w:keepNext/>
         <w:rPr>
           <w:lang w:val="en-US"/>
         </w:rPr>
       </w:pPr>
-      <w:bookmarkStart w:id="75" w:name="_Toc9243050"/>
+      <w:bookmarkStart w:id="74" w:name="_Toc9243050"/>
       <w:proofErr w:type="spellStart"/>
       <w:r>
         <w:t>Tabel</w:t>
@@ -34839,6 +37385,9 @@
         <w:fldChar w:fldCharType="end"/>
       </w:r>
       <w:r>
+        <w:t>III</w:t>
+      </w:r>
+      <w:r>
         <w:t xml:space="preserve"> </w:t>
       </w:r>
       <w:proofErr w:type="spellStart"/>
@@ -34878,7 +37427,7 @@
         </w:rPr>
         <w:t>Umum</w:t>
       </w:r>
-      <w:bookmarkEnd w:id="75"/>
+      <w:bookmarkEnd w:id="74"/>
       <w:proofErr w:type="spellEnd"/>
     </w:p>
     <w:tbl>
@@ -34926,42 +37475,157 @@
                 <w:lang w:val="id-ID"/>
               </w:rPr>
             </w:pPr>
-            <w:r>
-              <w:rPr>
-                <w:lang w:val="id-ID"/>
-              </w:rPr>
-              <w:t xml:space="preserve">Pengisian bensin berakhir setelah meteran bensin menunjukkan 0 atau saat </w:t>
-            </w:r>
-            <w:r>
-              <w:rPr>
-                <w:i/>
-                <w:lang w:val="id-ID"/>
-              </w:rPr>
-              <w:t xml:space="preserve">nozzle </w:t>
-            </w:r>
-            <w:r>
-              <w:rPr>
-                <w:lang w:val="id-ID"/>
-              </w:rPr>
-              <w:t xml:space="preserve">dikembalikan pada tempatnya (walau meteran bensin belum menunjukkan 0).  </w:t>
-            </w:r>
-          </w:p>
-          <w:p>
-            <w:pPr>
-              <w:pStyle w:val="ListParagraph"/>
-              <w:numPr>
-                <w:ilvl w:val="0"/>
-                <w:numId w:val="11"/>
-              </w:numPr>
-              <w:rPr>
-                <w:lang w:val="id-ID"/>
-              </w:rPr>
-            </w:pPr>
-            <w:r>
-              <w:rPr>
-                <w:lang w:val="id-ID"/>
-              </w:rPr>
-              <w:t xml:space="preserve">Jatah bensin yang sudah terbayar tapi tidak diambil pembeli tidak mempengaruhi pembayaran yang sudah terjadi. Tidak ada pengembalian saldo Pembeli yang sudah terpotong.  </w:t>
+            <w:proofErr w:type="spellStart"/>
+            <w:r>
+              <w:rPr>
+                <w:lang w:val="en-ID"/>
+              </w:rPr>
+              <w:t>Klien</w:t>
+            </w:r>
+            <w:proofErr w:type="spellEnd"/>
+            <w:r>
+              <w:rPr>
+                <w:lang w:val="en-ID"/>
+              </w:rPr>
+              <w:t xml:space="preserve"> </w:t>
+            </w:r>
+            <w:proofErr w:type="spellStart"/>
+            <w:r>
+              <w:rPr>
+                <w:lang w:val="en-ID"/>
+              </w:rPr>
+              <w:t>atau</w:t>
+            </w:r>
+            <w:proofErr w:type="spellEnd"/>
+            <w:r>
+              <w:rPr>
+                <w:lang w:val="en-ID"/>
+              </w:rPr>
+              <w:t xml:space="preserve"> </w:t>
+            </w:r>
+            <w:proofErr w:type="spellStart"/>
+            <w:r>
+              <w:rPr>
+                <w:lang w:val="en-ID"/>
+              </w:rPr>
+              <w:t>pakar</w:t>
+            </w:r>
+            <w:proofErr w:type="spellEnd"/>
+            <w:r>
+              <w:rPr>
+                <w:lang w:val="en-ID"/>
+              </w:rPr>
+              <w:t xml:space="preserve"> </w:t>
+            </w:r>
+            <w:proofErr w:type="spellStart"/>
+            <w:r>
+              <w:rPr>
+                <w:lang w:val="en-ID"/>
+              </w:rPr>
+              <w:t>dapat</w:t>
+            </w:r>
+            <w:proofErr w:type="spellEnd"/>
+            <w:r>
+              <w:rPr>
+                <w:lang w:val="en-ID"/>
+              </w:rPr>
+              <w:t xml:space="preserve"> </w:t>
+            </w:r>
+            <w:proofErr w:type="spellStart"/>
+            <w:r>
+              <w:rPr>
+                <w:lang w:val="en-ID"/>
+              </w:rPr>
+              <w:t>membuat</w:t>
+            </w:r>
+            <w:proofErr w:type="spellEnd"/>
+            <w:r>
+              <w:rPr>
+                <w:lang w:val="en-ID"/>
+              </w:rPr>
+              <w:t xml:space="preserve"> </w:t>
+            </w:r>
+            <w:proofErr w:type="spellStart"/>
+            <w:r>
+              <w:rPr>
+                <w:lang w:val="en-ID"/>
+              </w:rPr>
+              <w:t>topik</w:t>
+            </w:r>
+            <w:proofErr w:type="spellEnd"/>
+            <w:r>
+              <w:rPr>
+                <w:lang w:val="en-ID"/>
+              </w:rPr>
+              <w:t xml:space="preserve"> </w:t>
+            </w:r>
+            <w:proofErr w:type="spellStart"/>
+            <w:r>
+              <w:rPr>
+                <w:lang w:val="en-ID"/>
+              </w:rPr>
+              <w:t>diskusi</w:t>
+            </w:r>
+            <w:proofErr w:type="spellEnd"/>
+            <w:r>
+              <w:rPr>
+                <w:lang w:val="en-ID"/>
+              </w:rPr>
+              <w:t xml:space="preserve"> pada forum </w:t>
+            </w:r>
+            <w:proofErr w:type="spellStart"/>
+            <w:r>
+              <w:rPr>
+                <w:lang w:val="en-ID"/>
+              </w:rPr>
+              <w:t>setelah</w:t>
+            </w:r>
+            <w:proofErr w:type="spellEnd"/>
+            <w:r>
+              <w:rPr>
+                <w:lang w:val="en-ID"/>
+              </w:rPr>
+              <w:t xml:space="preserve"> admin </w:t>
+            </w:r>
+            <w:proofErr w:type="spellStart"/>
+            <w:r>
+              <w:rPr>
+                <w:lang w:val="en-ID"/>
+              </w:rPr>
+              <w:t>membuat</w:t>
+            </w:r>
+            <w:proofErr w:type="spellEnd"/>
+            <w:r>
+              <w:rPr>
+                <w:lang w:val="en-ID"/>
+              </w:rPr>
+              <w:t xml:space="preserve"> </w:t>
+            </w:r>
+            <w:proofErr w:type="gramStart"/>
+            <w:r>
+              <w:rPr>
+                <w:lang w:val="en-ID"/>
+              </w:rPr>
+              <w:t>forum</w:t>
+            </w:r>
+            <w:r>
+              <w:rPr>
+                <w:lang w:val="id-ID"/>
+              </w:rPr>
+              <w:t xml:space="preserve">.  </w:t>
+            </w:r>
+            <w:r>
+              <w:rPr>
+                <w:lang w:val="id-ID"/>
+              </w:rPr>
+              <w:t>.</w:t>
+            </w:r>
+            <w:proofErr w:type="gramEnd"/>
+            <w:r>
+              <w:rPr>
+                <w:lang w:val="id-ID"/>
+              </w:rPr>
+              <w:t xml:space="preserve">  </w:t>
             </w:r>
           </w:p>
         </w:tc>
@@ -34981,7 +37645,7 @@
           <w:lang w:val="en-US"/>
         </w:rPr>
       </w:pPr>
-      <w:bookmarkStart w:id="76" w:name="_Toc9243051"/>
+      <w:bookmarkStart w:id="75" w:name="_Toc9243051"/>
       <w:proofErr w:type="spellStart"/>
       <w:r>
         <w:t>Tabel</w:t>
@@ -35003,12 +37667,23 @@
         <w:rPr>
           <w:noProof/>
         </w:rPr>
-        <w:t>XXVI</w:t>
+        <w:t>XX</w:t>
+      </w:r>
+      <w:bookmarkStart w:id="76" w:name="_GoBack"/>
+      <w:bookmarkEnd w:id="76"/>
+      <w:r>
+        <w:rPr>
+          <w:noProof/>
+        </w:rPr>
+        <w:t>I</w:t>
       </w:r>
       <w:r>
         <w:fldChar w:fldCharType="end"/>
       </w:r>
       <w:r>
+        <w:t>X</w:t>
+      </w:r>
+      <w:r>
         <w:t xml:space="preserve"> </w:t>
       </w:r>
       <w:proofErr w:type="spellStart"/>
@@ -35040,7 +37715,7 @@
         </w:rPr>
         <w:t>Umum</w:t>
       </w:r>
-      <w:bookmarkEnd w:id="76"/>
+      <w:bookmarkEnd w:id="75"/>
       <w:proofErr w:type="spellEnd"/>
     </w:p>
     <w:tbl>
@@ -59215,7 +61890,7 @@
 </file>
 
 <file path=customXml/itemProps1.xml><?xml version="1.0" encoding="utf-8"?>
-<ds:datastoreItem xmlns:ds="http://schemas.openxmlformats.org/officeDocument/2006/customXml" ds:itemID="{22AEE0F9-A9C1-4538-AC18-08CF8D6FC31C}">
+<ds:datastoreItem xmlns:ds="http://schemas.openxmlformats.org/officeDocument/2006/customXml" ds:itemID="{2FECB08E-8DCD-4891-B814-F4130DDF49FF}">
   <ds:schemaRefs>
     <ds:schemaRef ds:uri="http://schemas.openxmlformats.org/officeDocument/2006/bibliography"/>
   </ds:schemaRefs>

</xml_diff>

<commit_message>
tambah aturan bisnis use case diskusi umum
</commit_message>
<xml_diff>
--- a/Dokumentasi/SKPL Analisis Islam Hub.docx
+++ b/Dokumentasi/SKPL Analisis Islam Hub.docx
@@ -37599,33 +37599,29 @@
               <w:rPr>
                 <w:lang w:val="en-ID"/>
               </w:rPr>
-              <w:t xml:space="preserve"> </w:t>
-            </w:r>
-            <w:proofErr w:type="gramStart"/>
+              <w:t xml:space="preserve"> forum</w:t>
+            </w:r>
             <w:r>
               <w:rPr>
                 <w:lang w:val="en-ID"/>
               </w:rPr>
-              <w:t>forum</w:t>
-            </w:r>
+              <w:t xml:space="preserve"> </w:t>
+            </w:r>
+            <w:proofErr w:type="spellStart"/>
+            <w:r>
+              <w:rPr>
+                <w:lang w:val="en-ID"/>
+              </w:rPr>
+              <w:t>diskusi</w:t>
+            </w:r>
+            <w:bookmarkStart w:id="75" w:name="_GoBack"/>
+            <w:bookmarkEnd w:id="75"/>
+            <w:proofErr w:type="spellEnd"/>
             <w:r>
               <w:rPr>
                 <w:lang w:val="id-ID"/>
               </w:rPr>
               <w:t xml:space="preserve">.  </w:t>
-            </w:r>
-            <w:r>
-              <w:rPr>
-                <w:lang w:val="id-ID"/>
-              </w:rPr>
-              <w:t>.</w:t>
-            </w:r>
-            <w:proofErr w:type="gramEnd"/>
-            <w:r>
-              <w:rPr>
-                <w:lang w:val="id-ID"/>
-              </w:rPr>
-              <w:t xml:space="preserve">  </w:t>
             </w:r>
           </w:p>
         </w:tc>
@@ -37645,7 +37641,7 @@
           <w:lang w:val="en-US"/>
         </w:rPr>
       </w:pPr>
-      <w:bookmarkStart w:id="75" w:name="_Toc9243051"/>
+      <w:bookmarkStart w:id="76" w:name="_Toc9243051"/>
       <w:proofErr w:type="spellStart"/>
       <w:r>
         <w:t>Tabel</w:t>
@@ -37667,55 +37663,47 @@
         <w:rPr>
           <w:noProof/>
         </w:rPr>
-        <w:t>XX</w:t>
-      </w:r>
-      <w:bookmarkStart w:id="76" w:name="_GoBack"/>
+        <w:t>XXI</w:t>
+      </w:r>
+      <w:r>
+        <w:fldChar w:fldCharType="end"/>
+      </w:r>
+      <w:r>
+        <w:t>X</w:t>
+      </w:r>
+      <w:r>
+        <w:t xml:space="preserve"> </w:t>
+      </w:r>
+      <w:proofErr w:type="spellStart"/>
+      <w:r>
+        <w:t>Isu</w:t>
+      </w:r>
+      <w:proofErr w:type="spellEnd"/>
+      <w:r>
+        <w:t xml:space="preserve"> Data Use Case </w:t>
+      </w:r>
+      <w:proofErr w:type="spellStart"/>
+      <w:r>
+        <w:rPr>
+          <w:lang w:val="en-US"/>
+        </w:rPr>
+        <w:t>Diskusi</w:t>
+      </w:r>
+      <w:proofErr w:type="spellEnd"/>
+      <w:r>
+        <w:rPr>
+          <w:lang w:val="en-US"/>
+        </w:rPr>
+        <w:t xml:space="preserve"> </w:t>
+      </w:r>
+      <w:proofErr w:type="spellStart"/>
+      <w:r>
+        <w:rPr>
+          <w:lang w:val="en-US"/>
+        </w:rPr>
+        <w:t>Umum</w:t>
+      </w:r>
       <w:bookmarkEnd w:id="76"/>
-      <w:r>
-        <w:rPr>
-          <w:noProof/>
-        </w:rPr>
-        <w:t>I</w:t>
-      </w:r>
-      <w:r>
-        <w:fldChar w:fldCharType="end"/>
-      </w:r>
-      <w:r>
-        <w:t>X</w:t>
-      </w:r>
-      <w:r>
-        <w:t xml:space="preserve"> </w:t>
-      </w:r>
-      <w:proofErr w:type="spellStart"/>
-      <w:r>
-        <w:t>Isu</w:t>
-      </w:r>
-      <w:proofErr w:type="spellEnd"/>
-      <w:r>
-        <w:t xml:space="preserve"> Data Use Case </w:t>
-      </w:r>
-      <w:proofErr w:type="spellStart"/>
-      <w:r>
-        <w:rPr>
-          <w:lang w:val="en-US"/>
-        </w:rPr>
-        <w:t>Diskusi</w:t>
-      </w:r>
-      <w:proofErr w:type="spellEnd"/>
-      <w:r>
-        <w:rPr>
-          <w:lang w:val="en-US"/>
-        </w:rPr>
-        <w:t xml:space="preserve"> </w:t>
-      </w:r>
-      <w:proofErr w:type="spellStart"/>
-      <w:r>
-        <w:rPr>
-          <w:lang w:val="en-US"/>
-        </w:rPr>
-        <w:t>Umum</w:t>
-      </w:r>
-      <w:bookmarkEnd w:id="75"/>
       <w:proofErr w:type="spellEnd"/>
     </w:p>
     <w:tbl>
@@ -61890,7 +61878,7 @@
 </file>
 
 <file path=customXml/itemProps1.xml><?xml version="1.0" encoding="utf-8"?>
-<ds:datastoreItem xmlns:ds="http://schemas.openxmlformats.org/officeDocument/2006/customXml" ds:itemID="{2FECB08E-8DCD-4891-B814-F4130DDF49FF}">
+<ds:datastoreItem xmlns:ds="http://schemas.openxmlformats.org/officeDocument/2006/customXml" ds:itemID="{E7BF28EA-B6E9-40C2-A81E-7F5A5B1FF47D}">
   <ds:schemaRefs>
     <ds:schemaRef ds:uri="http://schemas.openxmlformats.org/officeDocument/2006/bibliography"/>
   </ds:schemaRefs>

</xml_diff>

<commit_message>
tambah sequence diagram use case tambah forum topic comment diskusi umum
</commit_message>
<xml_diff>
--- a/Dokumentasi/SKPL Analisis Islam Hub.docx
+++ b/Dokumentasi/SKPL Analisis Islam Hub.docx
@@ -37614,8 +37614,6 @@
               </w:rPr>
               <w:t>diskusi</w:t>
             </w:r>
-            <w:bookmarkStart w:id="75" w:name="_GoBack"/>
-            <w:bookmarkEnd w:id="75"/>
             <w:proofErr w:type="spellEnd"/>
             <w:r>
               <w:rPr>
@@ -37641,7 +37639,7 @@
           <w:lang w:val="en-US"/>
         </w:rPr>
       </w:pPr>
-      <w:bookmarkStart w:id="76" w:name="_Toc9243051"/>
+      <w:bookmarkStart w:id="75" w:name="_Toc9243051"/>
       <w:proofErr w:type="spellStart"/>
       <w:r>
         <w:t>Tabel</w:t>
@@ -37681,6 +37679,144 @@
       <w:proofErr w:type="spellEnd"/>
       <w:r>
         <w:t xml:space="preserve"> Data Use Case </w:t>
+      </w:r>
+      <w:proofErr w:type="spellStart"/>
+      <w:r>
+        <w:rPr>
+          <w:lang w:val="en-US"/>
+        </w:rPr>
+        <w:t>Diskusi</w:t>
+      </w:r>
+      <w:proofErr w:type="spellEnd"/>
+      <w:r>
+        <w:rPr>
+          <w:lang w:val="en-US"/>
+        </w:rPr>
+        <w:t xml:space="preserve"> </w:t>
+      </w:r>
+      <w:proofErr w:type="spellStart"/>
+      <w:r>
+        <w:rPr>
+          <w:lang w:val="en-US"/>
+        </w:rPr>
+        <w:t>Umum</w:t>
+      </w:r>
+      <w:bookmarkEnd w:id="75"/>
+      <w:proofErr w:type="spellEnd"/>
+    </w:p>
+    <w:tbl>
+      <w:tblPr>
+        <w:tblStyle w:val="TableGrid"/>
+        <w:tblW w:w="0" w:type="auto"/>
+        <w:tblLook w:val="04A0" w:firstRow="1" w:lastRow="0" w:firstColumn="1" w:lastColumn="0" w:noHBand="0" w:noVBand="1"/>
+      </w:tblPr>
+      <w:tblGrid>
+        <w:gridCol w:w="9062"/>
+      </w:tblGrid>
+      <w:tr>
+        <w:tc>
+          <w:tcPr>
+            <w:tcW w:w="9288" w:type="dxa"/>
+          </w:tcPr>
+          <w:p>
+            <w:pPr>
+              <w:rPr>
+                <w:b/>
+                <w:lang w:val="id-ID"/>
+              </w:rPr>
+            </w:pPr>
+            <w:r>
+              <w:rPr>
+                <w:b/>
+              </w:rPr>
+              <w:t>Data Issues</w:t>
+            </w:r>
+          </w:p>
+        </w:tc>
+      </w:tr>
+      <w:tr>
+        <w:tc>
+          <w:tcPr>
+            <w:tcW w:w="9288" w:type="dxa"/>
+          </w:tcPr>
+          <w:p>
+            <w:pPr>
+              <w:rPr>
+                <w:i/>
+                <w:lang w:val="id-ID"/>
+              </w:rPr>
+            </w:pPr>
+            <w:r>
+              <w:rPr>
+                <w:lang w:val="id-ID"/>
+              </w:rPr>
+              <w:t>-</w:t>
+            </w:r>
+          </w:p>
+        </w:tc>
+      </w:tr>
+    </w:tbl>
+    <w:p>
+      <w:pPr>
+        <w:rPr>
+          <w:lang w:val="id-ID"/>
+        </w:rPr>
+      </w:pPr>
+    </w:p>
+    <w:p>
+      <w:pPr>
+        <w:rPr>
+          <w:b/>
+          <w:bCs/>
+          <w:sz w:val="18"/>
+          <w:szCs w:val="18"/>
+        </w:rPr>
+      </w:pPr>
+      <w:r>
+        <w:br w:type="page"/>
+      </w:r>
+    </w:p>
+    <w:p>
+      <w:pPr>
+        <w:pStyle w:val="Caption"/>
+        <w:keepNext/>
+        <w:rPr>
+          <w:lang w:val="en-US"/>
+        </w:rPr>
+      </w:pPr>
+      <w:bookmarkStart w:id="76" w:name="_Toc9243052"/>
+      <w:proofErr w:type="spellStart"/>
+      <w:r>
+        <w:lastRenderedPageBreak/>
+        <w:t>Tabel</w:t>
+      </w:r>
+      <w:proofErr w:type="spellEnd"/>
+      <w:r>
+        <w:t xml:space="preserve"> </w:t>
+      </w:r>
+      <w:r>
+        <w:fldChar w:fldCharType="begin"/>
+      </w:r>
+      <w:r>
+        <w:instrText xml:space="preserve"> SEQ Tabel \* ROMAN </w:instrText>
+      </w:r>
+      <w:r>
+        <w:fldChar w:fldCharType="separate"/>
+      </w:r>
+      <w:r>
+        <w:rPr>
+          <w:noProof/>
+        </w:rPr>
+        <w:t>XXVII</w:t>
+      </w:r>
+      <w:r>
+        <w:rPr>
+          <w:noProof/>
+        </w:rPr>
+        <w:fldChar w:fldCharType="end"/>
+      </w:r>
+      <w:r>
+        <w:t xml:space="preserve"> Activity Diagram Use Case </w:t>
       </w:r>
       <w:proofErr w:type="spellStart"/>
       <w:r>
@@ -37724,14 +37860,13 @@
             <w:pPr>
               <w:rPr>
                 <w:b/>
-                <w:lang w:val="id-ID"/>
               </w:rPr>
             </w:pPr>
             <w:r>
               <w:rPr>
                 <w:b/>
               </w:rPr>
-              <w:t>Data Issues</w:t>
+              <w:t>Activity Diagram</w:t>
             </w:r>
           </w:p>
         </w:tc>
@@ -37743,231 +37878,94 @@
           </w:tcPr>
           <w:p>
             <w:pPr>
+              <w:keepNext/>
+              <w:jc w:val="center"/>
+            </w:pPr>
+          </w:p>
+          <w:p>
+            <w:pPr>
+              <w:pStyle w:val="Caption"/>
+              <w:jc w:val="center"/>
               <w:rPr>
                 <w:i/>
                 <w:lang w:val="id-ID"/>
               </w:rPr>
             </w:pPr>
-            <w:r>
-              <w:rPr>
-                <w:lang w:val="id-ID"/>
-              </w:rPr>
-              <w:t>-</w:t>
-            </w:r>
+            <w:bookmarkStart w:id="77" w:name="_Toc9243084"/>
+            <w:r>
+              <w:t xml:space="preserve">Gambar </w:t>
+            </w:r>
+            <w:r>
+              <w:fldChar w:fldCharType="begin"/>
+            </w:r>
+            <w:r>
+              <w:instrText xml:space="preserve"> STYLEREF 1 \s </w:instrText>
+            </w:r>
+            <w:r>
+              <w:fldChar w:fldCharType="separate"/>
+            </w:r>
+            <w:r>
+              <w:rPr>
+                <w:noProof/>
+              </w:rPr>
+              <w:t>3</w:t>
+            </w:r>
+            <w:r>
+              <w:rPr>
+                <w:noProof/>
+              </w:rPr>
+              <w:fldChar w:fldCharType="end"/>
+            </w:r>
+            <w:r>
+              <w:noBreakHyphen/>
+            </w:r>
+            <w:r>
+              <w:fldChar w:fldCharType="begin"/>
+            </w:r>
+            <w:r>
+              <w:instrText xml:space="preserve"> SEQ Gambar \* ARABIC \s 1 </w:instrText>
+            </w:r>
+            <w:r>
+              <w:fldChar w:fldCharType="separate"/>
+            </w:r>
+            <w:r>
+              <w:rPr>
+                <w:noProof/>
+              </w:rPr>
+              <w:t>4</w:t>
+            </w:r>
+            <w:r>
+              <w:rPr>
+                <w:noProof/>
+              </w:rPr>
+              <w:fldChar w:fldCharType="end"/>
+            </w:r>
+            <w:r>
+              <w:rPr>
+                <w:lang w:val="id-ID"/>
+              </w:rPr>
+              <w:t xml:space="preserve"> </w:t>
+            </w:r>
+            <w:r>
+              <w:t xml:space="preserve">Activity Diagram Use Case </w:t>
+            </w:r>
+            <w:r>
+              <w:rPr>
+                <w:lang w:val="id-ID"/>
+              </w:rPr>
+              <w:t>Mengisi Bensin</w:t>
+            </w:r>
+            <w:bookmarkEnd w:id="77"/>
           </w:p>
         </w:tc>
       </w:tr>
     </w:tbl>
     <w:p>
       <w:pPr>
-        <w:rPr>
-          <w:lang w:val="id-ID"/>
-        </w:rPr>
-      </w:pPr>
-    </w:p>
-    <w:p>
-      <w:pPr>
-        <w:rPr>
-          <w:b/>
-          <w:bCs/>
-          <w:sz w:val="18"/>
-          <w:szCs w:val="18"/>
-        </w:rPr>
-      </w:pPr>
-      <w:r>
-        <w:br w:type="page"/>
-      </w:r>
-    </w:p>
-    <w:p>
-      <w:pPr>
-        <w:pStyle w:val="Caption"/>
-        <w:keepNext/>
-        <w:rPr>
-          <w:lang w:val="en-US"/>
-        </w:rPr>
-      </w:pPr>
-      <w:bookmarkStart w:id="77" w:name="_Toc9243052"/>
-      <w:proofErr w:type="spellStart"/>
-      <w:r>
-        <w:lastRenderedPageBreak/>
-        <w:t>Tabel</w:t>
-      </w:r>
-      <w:proofErr w:type="spellEnd"/>
-      <w:r>
-        <w:t xml:space="preserve"> </w:t>
-      </w:r>
-      <w:r>
-        <w:fldChar w:fldCharType="begin"/>
-      </w:r>
-      <w:r>
-        <w:instrText xml:space="preserve"> SEQ Tabel \* ROMAN </w:instrText>
-      </w:r>
-      <w:r>
-        <w:fldChar w:fldCharType="separate"/>
-      </w:r>
-      <w:r>
-        <w:rPr>
-          <w:noProof/>
-        </w:rPr>
-        <w:t>XXVII</w:t>
-      </w:r>
-      <w:r>
-        <w:rPr>
-          <w:noProof/>
-        </w:rPr>
-        <w:fldChar w:fldCharType="end"/>
-      </w:r>
-      <w:r>
-        <w:t xml:space="preserve"> Activity Diagram Use Case </w:t>
-      </w:r>
-      <w:proofErr w:type="spellStart"/>
-      <w:r>
-        <w:rPr>
-          <w:lang w:val="en-US"/>
-        </w:rPr>
-        <w:t>Diskusi</w:t>
-      </w:r>
-      <w:proofErr w:type="spellEnd"/>
-      <w:r>
-        <w:rPr>
-          <w:lang w:val="en-US"/>
-        </w:rPr>
-        <w:t xml:space="preserve"> </w:t>
-      </w:r>
-      <w:proofErr w:type="spellStart"/>
-      <w:r>
-        <w:rPr>
-          <w:lang w:val="en-US"/>
-        </w:rPr>
-        <w:t>Umum</w:t>
-      </w:r>
-      <w:bookmarkEnd w:id="77"/>
-      <w:proofErr w:type="spellEnd"/>
-    </w:p>
-    <w:tbl>
-      <w:tblPr>
-        <w:tblStyle w:val="TableGrid"/>
-        <w:tblW w:w="0" w:type="auto"/>
-        <w:tblLook w:val="04A0" w:firstRow="1" w:lastRow="0" w:firstColumn="1" w:lastColumn="0" w:noHBand="0" w:noVBand="1"/>
-      </w:tblPr>
-      <w:tblGrid>
-        <w:gridCol w:w="9062"/>
-      </w:tblGrid>
-      <w:tr>
-        <w:tc>
-          <w:tcPr>
-            <w:tcW w:w="9288" w:type="dxa"/>
-          </w:tcPr>
-          <w:p>
-            <w:pPr>
-              <w:rPr>
-                <w:b/>
-              </w:rPr>
-            </w:pPr>
-            <w:r>
-              <w:rPr>
-                <w:b/>
-              </w:rPr>
-              <w:t>Activity Diagram</w:t>
-            </w:r>
-          </w:p>
-        </w:tc>
-      </w:tr>
-      <w:tr>
-        <w:tc>
-          <w:tcPr>
-            <w:tcW w:w="9288" w:type="dxa"/>
-          </w:tcPr>
-          <w:p>
-            <w:pPr>
-              <w:keepNext/>
-              <w:jc w:val="center"/>
-            </w:pPr>
-          </w:p>
-          <w:p>
-            <w:pPr>
-              <w:pStyle w:val="Caption"/>
-              <w:jc w:val="center"/>
-              <w:rPr>
-                <w:i/>
-                <w:lang w:val="id-ID"/>
-              </w:rPr>
-            </w:pPr>
-            <w:bookmarkStart w:id="78" w:name="_Toc9243084"/>
-            <w:r>
-              <w:t xml:space="preserve">Gambar </w:t>
-            </w:r>
-            <w:r>
-              <w:fldChar w:fldCharType="begin"/>
-            </w:r>
-            <w:r>
-              <w:instrText xml:space="preserve"> STYLEREF 1 \s </w:instrText>
-            </w:r>
-            <w:r>
-              <w:fldChar w:fldCharType="separate"/>
-            </w:r>
-            <w:r>
-              <w:rPr>
-                <w:noProof/>
-              </w:rPr>
-              <w:t>3</w:t>
-            </w:r>
-            <w:r>
-              <w:rPr>
-                <w:noProof/>
-              </w:rPr>
-              <w:fldChar w:fldCharType="end"/>
-            </w:r>
-            <w:r>
-              <w:noBreakHyphen/>
-            </w:r>
-            <w:r>
-              <w:fldChar w:fldCharType="begin"/>
-            </w:r>
-            <w:r>
-              <w:instrText xml:space="preserve"> SEQ Gambar \* ARABIC \s 1 </w:instrText>
-            </w:r>
-            <w:r>
-              <w:fldChar w:fldCharType="separate"/>
-            </w:r>
-            <w:r>
-              <w:rPr>
-                <w:noProof/>
-              </w:rPr>
-              <w:t>4</w:t>
-            </w:r>
-            <w:r>
-              <w:rPr>
-                <w:noProof/>
-              </w:rPr>
-              <w:fldChar w:fldCharType="end"/>
-            </w:r>
-            <w:r>
-              <w:rPr>
-                <w:lang w:val="id-ID"/>
-              </w:rPr>
-              <w:t xml:space="preserve"> </w:t>
-            </w:r>
-            <w:r>
-              <w:t xml:space="preserve">Activity Diagram Use Case </w:t>
-            </w:r>
-            <w:r>
-              <w:rPr>
-                <w:lang w:val="id-ID"/>
-              </w:rPr>
-              <w:t>Mengisi Bensin</w:t>
-            </w:r>
-            <w:bookmarkEnd w:id="78"/>
-          </w:p>
-        </w:tc>
-      </w:tr>
-    </w:tbl>
-    <w:p>
-      <w:pPr>
         <w:pStyle w:val="Heading3"/>
       </w:pPr>
-      <w:bookmarkStart w:id="79" w:name="_Toc9243120"/>
-      <w:bookmarkStart w:id="80" w:name="_Toc96755453"/>
+      <w:bookmarkStart w:id="78" w:name="_Toc9243120"/>
+      <w:bookmarkStart w:id="79" w:name="_Toc96755453"/>
       <w:bookmarkEnd w:id="41"/>
       <w:bookmarkEnd w:id="42"/>
       <w:proofErr w:type="spellStart"/>
@@ -37999,7 +37997,7 @@
         </w:rPr>
         <w:t>Pribadi</w:t>
       </w:r>
-      <w:bookmarkEnd w:id="79"/>
+      <w:bookmarkEnd w:id="78"/>
       <w:proofErr w:type="spellEnd"/>
     </w:p>
     <w:p>
@@ -38016,7 +38014,7 @@
           <w:lang w:val="en-US"/>
         </w:rPr>
       </w:pPr>
-      <w:bookmarkStart w:id="81" w:name="_Toc9243053"/>
+      <w:bookmarkStart w:id="80" w:name="_Toc9243053"/>
       <w:proofErr w:type="spellStart"/>
       <w:r>
         <w:t>Tabel</w:t>
@@ -38078,7 +38076,7 @@
         </w:rPr>
         <w:t>Pribadi</w:t>
       </w:r>
-      <w:bookmarkEnd w:id="81"/>
+      <w:bookmarkEnd w:id="80"/>
       <w:proofErr w:type="spellEnd"/>
     </w:p>
     <w:tbl>
@@ -38502,8 +38500,8 @@
           <w:lang w:val="en-US"/>
         </w:rPr>
       </w:pPr>
-      <w:bookmarkStart w:id="82" w:name="_Toc338420166"/>
-      <w:bookmarkStart w:id="83" w:name="_Toc9243054"/>
+      <w:bookmarkStart w:id="81" w:name="_Toc338420166"/>
+      <w:bookmarkStart w:id="82" w:name="_Toc9243054"/>
       <w:proofErr w:type="spellStart"/>
       <w:r>
         <w:t>Tabel</w:t>
@@ -38544,29 +38542,29 @@
       <w:r>
         <w:t xml:space="preserve"> Normal Use Case </w:t>
       </w:r>
+      <w:bookmarkEnd w:id="81"/>
+      <w:proofErr w:type="spellStart"/>
+      <w:r>
+        <w:rPr>
+          <w:lang w:val="en-US"/>
+        </w:rPr>
+        <w:t>Konsultasi</w:t>
+      </w:r>
+      <w:proofErr w:type="spellEnd"/>
+      <w:r>
+        <w:rPr>
+          <w:lang w:val="en-US"/>
+        </w:rPr>
+        <w:t xml:space="preserve"> </w:t>
+      </w:r>
+      <w:proofErr w:type="spellStart"/>
+      <w:r>
+        <w:rPr>
+          <w:lang w:val="en-US"/>
+        </w:rPr>
+        <w:t>Pribadi</w:t>
+      </w:r>
       <w:bookmarkEnd w:id="82"/>
-      <w:proofErr w:type="spellStart"/>
-      <w:r>
-        <w:rPr>
-          <w:lang w:val="en-US"/>
-        </w:rPr>
-        <w:t>Konsultasi</w:t>
-      </w:r>
-      <w:proofErr w:type="spellEnd"/>
-      <w:r>
-        <w:rPr>
-          <w:lang w:val="en-US"/>
-        </w:rPr>
-        <w:t xml:space="preserve"> </w:t>
-      </w:r>
-      <w:proofErr w:type="spellStart"/>
-      <w:r>
-        <w:rPr>
-          <w:lang w:val="en-US"/>
-        </w:rPr>
-        <w:t>Pribadi</w:t>
-      </w:r>
-      <w:bookmarkEnd w:id="83"/>
       <w:proofErr w:type="spellEnd"/>
     </w:p>
     <w:tbl>
@@ -39204,7 +39202,7 @@
           <w:lang w:val="en-US"/>
         </w:rPr>
       </w:pPr>
-      <w:bookmarkStart w:id="84" w:name="_Toc9243055"/>
+      <w:bookmarkStart w:id="83" w:name="_Toc9243055"/>
       <w:proofErr w:type="spellStart"/>
       <w:r>
         <w:t>Tabel</w:t>
@@ -39258,7 +39256,7 @@
         </w:rPr>
         <w:t>Pribadi</w:t>
       </w:r>
-      <w:bookmarkEnd w:id="84"/>
+      <w:bookmarkEnd w:id="83"/>
       <w:proofErr w:type="spellEnd"/>
     </w:p>
     <w:tbl>
@@ -39357,7 +39355,7 @@
                 <w:lang w:val="en-US"/>
               </w:rPr>
             </w:pPr>
-            <w:bookmarkStart w:id="85" w:name="_Toc9243085"/>
+            <w:bookmarkStart w:id="84" w:name="_Toc9243085"/>
             <w:r>
               <w:t xml:space="preserve">Gambar </w:t>
             </w:r>
@@ -39464,7 +39462,7 @@
               </w:rPr>
               <w:t>pakar</w:t>
             </w:r>
-            <w:bookmarkEnd w:id="85"/>
+            <w:bookmarkEnd w:id="84"/>
             <w:proofErr w:type="spellEnd"/>
           </w:p>
         </w:tc>
@@ -39481,7 +39479,7 @@
       <w:pPr>
         <w:pStyle w:val="Heading3"/>
       </w:pPr>
-      <w:bookmarkStart w:id="86" w:name="_Toc9243121"/>
+      <w:bookmarkStart w:id="85" w:name="_Toc9243121"/>
       <w:proofErr w:type="spellStart"/>
       <w:r>
         <w:lastRenderedPageBreak/>
@@ -39497,7 +39495,7 @@
         </w:rPr>
         <w:t>Open Chat</w:t>
       </w:r>
-      <w:bookmarkEnd w:id="86"/>
+      <w:bookmarkEnd w:id="85"/>
     </w:p>
     <w:p>
       <w:pPr>
@@ -39513,7 +39511,7 @@
           <w:lang w:val="id-ID"/>
         </w:rPr>
       </w:pPr>
-      <w:bookmarkStart w:id="87" w:name="_Toc9243056"/>
+      <w:bookmarkStart w:id="86" w:name="_Toc9243056"/>
       <w:proofErr w:type="spellStart"/>
       <w:r>
         <w:t>Tabel</w:t>
@@ -39560,7 +39558,7 @@
         </w:rPr>
         <w:t>Open Chat</w:t>
       </w:r>
-      <w:bookmarkEnd w:id="87"/>
+      <w:bookmarkEnd w:id="86"/>
     </w:p>
     <w:tbl>
       <w:tblPr>
@@ -40167,7 +40165,7 @@
           <w:lang w:val="en-US"/>
         </w:rPr>
       </w:pPr>
-      <w:bookmarkStart w:id="88" w:name="_Toc9243057"/>
+      <w:bookmarkStart w:id="87" w:name="_Toc9243057"/>
       <w:proofErr w:type="spellStart"/>
       <w:r>
         <w:t>Tabel</w:t>
@@ -40224,7 +40222,7 @@
       <w:r>
         <w:t>Open Chat</w:t>
       </w:r>
-      <w:bookmarkEnd w:id="88"/>
+      <w:bookmarkEnd w:id="87"/>
     </w:p>
     <w:tbl>
       <w:tblPr>
@@ -40993,7 +40991,7 @@
         <w:pStyle w:val="Caption"/>
         <w:keepNext/>
       </w:pPr>
-      <w:bookmarkStart w:id="89" w:name="_Toc9243058"/>
+      <w:bookmarkStart w:id="88" w:name="_Toc9243058"/>
       <w:proofErr w:type="spellStart"/>
       <w:r>
         <w:t>Tabel</w:t>
@@ -41067,7 +41065,7 @@
       <w:r>
         <w:t>Open Chat</w:t>
       </w:r>
-      <w:bookmarkEnd w:id="89"/>
+      <w:bookmarkEnd w:id="88"/>
     </w:p>
     <w:tbl>
       <w:tblPr>
@@ -41877,7 +41875,7 @@
           <w:lang w:val="en-US"/>
         </w:rPr>
       </w:pPr>
-      <w:bookmarkStart w:id="90" w:name="_Toc9243059"/>
+      <w:bookmarkStart w:id="89" w:name="_Toc9243059"/>
       <w:proofErr w:type="spellStart"/>
       <w:r>
         <w:t>Tabel</w:t>
@@ -41926,7 +41924,7 @@
       <w:r>
         <w:t xml:space="preserve"> Open Chat</w:t>
       </w:r>
-      <w:bookmarkEnd w:id="90"/>
+      <w:bookmarkEnd w:id="89"/>
     </w:p>
     <w:tbl>
       <w:tblPr>
@@ -42109,7 +42107,7 @@
           <w:lang w:val="en-US"/>
         </w:rPr>
       </w:pPr>
-      <w:bookmarkStart w:id="91" w:name="_Toc9243060"/>
+      <w:bookmarkStart w:id="90" w:name="_Toc9243060"/>
       <w:proofErr w:type="spellStart"/>
       <w:r>
         <w:t>Tabel</w:t>
@@ -42145,7 +42143,7 @@
       <w:r>
         <w:t xml:space="preserve"> Open Chat</w:t>
       </w:r>
-      <w:bookmarkEnd w:id="91"/>
+      <w:bookmarkEnd w:id="90"/>
     </w:p>
     <w:tbl>
       <w:tblPr>
@@ -42244,7 +42242,7 @@
                 <w:lang w:val="id-ID"/>
               </w:rPr>
             </w:pPr>
-            <w:bookmarkStart w:id="92" w:name="_Toc9243086"/>
+            <w:bookmarkStart w:id="91" w:name="_Toc9243086"/>
             <w:r>
               <w:t xml:space="preserve">Gambar </w:t>
             </w:r>
@@ -42328,7 +42326,7 @@
               </w:rPr>
               <w:t xml:space="preserve"> Open Chat</w:t>
             </w:r>
-            <w:bookmarkEnd w:id="92"/>
+            <w:bookmarkEnd w:id="91"/>
           </w:p>
         </w:tc>
       </w:tr>
@@ -42337,7 +42335,7 @@
       <w:pPr>
         <w:pStyle w:val="Heading3"/>
       </w:pPr>
-      <w:bookmarkStart w:id="93" w:name="_Toc9243122"/>
+      <w:bookmarkStart w:id="92" w:name="_Toc9243122"/>
       <w:proofErr w:type="spellStart"/>
       <w:r>
         <w:t>Spesifikasi</w:t>
@@ -42352,7 +42350,7 @@
         </w:rPr>
         <w:t>Upload Video</w:t>
       </w:r>
-      <w:bookmarkEnd w:id="93"/>
+      <w:bookmarkEnd w:id="92"/>
     </w:p>
     <w:p>
       <w:pPr>
@@ -42362,7 +42360,7 @@
           <w:lang w:val="id-ID"/>
         </w:rPr>
       </w:pPr>
-      <w:bookmarkStart w:id="94" w:name="_Toc9243061"/>
+      <w:bookmarkStart w:id="93" w:name="_Toc9243061"/>
       <w:proofErr w:type="spellStart"/>
       <w:r>
         <w:t>Tabel</w:t>
@@ -42409,7 +42407,7 @@
         </w:rPr>
         <w:t>Upload Video</w:t>
       </w:r>
-      <w:bookmarkEnd w:id="94"/>
+      <w:bookmarkEnd w:id="93"/>
     </w:p>
     <w:tbl>
       <w:tblPr>
@@ -42584,7 +42582,7 @@
           <w:lang w:val="en-US"/>
         </w:rPr>
       </w:pPr>
-      <w:bookmarkStart w:id="95" w:name="_Toc9243062"/>
+      <w:bookmarkStart w:id="94" w:name="_Toc9243062"/>
       <w:proofErr w:type="spellStart"/>
       <w:r>
         <w:t>Tabel</w:t>
@@ -42625,7 +42623,7 @@
       <w:r>
         <w:t>Upload Video</w:t>
       </w:r>
-      <w:bookmarkEnd w:id="95"/>
+      <w:bookmarkEnd w:id="94"/>
     </w:p>
     <w:tbl>
       <w:tblPr>
@@ -42926,7 +42924,7 @@
         <w:pStyle w:val="Caption"/>
         <w:keepNext/>
       </w:pPr>
-      <w:bookmarkStart w:id="96" w:name="_Toc9243063"/>
+      <w:bookmarkStart w:id="95" w:name="_Toc9243063"/>
       <w:proofErr w:type="spellStart"/>
       <w:r>
         <w:t>Tabel</w:t>
@@ -42984,7 +42982,7 @@
       <w:r>
         <w:t>Upload Video</w:t>
       </w:r>
-      <w:bookmarkEnd w:id="96"/>
+      <w:bookmarkEnd w:id="95"/>
     </w:p>
     <w:tbl>
       <w:tblPr>
@@ -43213,7 +43211,7 @@
           <w:lang w:val="en-US"/>
         </w:rPr>
       </w:pPr>
-      <w:bookmarkStart w:id="97" w:name="_Toc9243066"/>
+      <w:bookmarkStart w:id="96" w:name="_Toc9243066"/>
       <w:proofErr w:type="spellStart"/>
       <w:r>
         <w:t>Tabel</w:t>
@@ -43258,6 +43256,133 @@
       <w:proofErr w:type="spellEnd"/>
       <w:r>
         <w:t xml:space="preserve"> Use Case </w:t>
+      </w:r>
+      <w:r>
+        <w:rPr>
+          <w:lang w:val="en-US"/>
+        </w:rPr>
+        <w:t>Upload Video</w:t>
+      </w:r>
+      <w:bookmarkEnd w:id="96"/>
+    </w:p>
+    <w:tbl>
+      <w:tblPr>
+        <w:tblStyle w:val="TableGrid"/>
+        <w:tblW w:w="0" w:type="auto"/>
+        <w:tblLook w:val="04A0" w:firstRow="1" w:lastRow="0" w:firstColumn="1" w:lastColumn="0" w:noHBand="0" w:noVBand="1"/>
+      </w:tblPr>
+      <w:tblGrid>
+        <w:gridCol w:w="9062"/>
+      </w:tblGrid>
+      <w:tr>
+        <w:tc>
+          <w:tcPr>
+            <w:tcW w:w="9288" w:type="dxa"/>
+          </w:tcPr>
+          <w:p>
+            <w:pPr>
+              <w:rPr>
+                <w:b/>
+              </w:rPr>
+            </w:pPr>
+            <w:r>
+              <w:rPr>
+                <w:b/>
+              </w:rPr>
+              <w:t>Business Rules</w:t>
+            </w:r>
+          </w:p>
+        </w:tc>
+      </w:tr>
+      <w:tr>
+        <w:tc>
+          <w:tcPr>
+            <w:tcW w:w="9288" w:type="dxa"/>
+          </w:tcPr>
+          <w:p>
+            <w:pPr>
+              <w:pStyle w:val="ListParagraph"/>
+              <w:numPr>
+                <w:ilvl w:val="0"/>
+                <w:numId w:val="11"/>
+              </w:numPr>
+              <w:rPr>
+                <w:lang w:val="id-ID"/>
+              </w:rPr>
+            </w:pPr>
+          </w:p>
+          <w:p>
+            <w:pPr>
+              <w:pStyle w:val="ListParagraph"/>
+              <w:numPr>
+                <w:ilvl w:val="0"/>
+                <w:numId w:val="11"/>
+              </w:numPr>
+              <w:rPr>
+                <w:lang w:val="id-ID"/>
+              </w:rPr>
+            </w:pPr>
+            <w:r>
+              <w:rPr>
+                <w:lang w:val="id-ID"/>
+              </w:rPr>
+              <w:t xml:space="preserve"> </w:t>
+            </w:r>
+          </w:p>
+        </w:tc>
+      </w:tr>
+    </w:tbl>
+    <w:p>
+      <w:pPr>
+        <w:pStyle w:val="Caption"/>
+        <w:keepNext/>
+      </w:pPr>
+    </w:p>
+    <w:p>
+      <w:pPr>
+        <w:pStyle w:val="Caption"/>
+        <w:keepNext/>
+        <w:rPr>
+          <w:lang w:val="en-US"/>
+        </w:rPr>
+      </w:pPr>
+      <w:bookmarkStart w:id="97" w:name="_Toc9243067"/>
+      <w:proofErr w:type="spellStart"/>
+      <w:r>
+        <w:t>Tabel</w:t>
+      </w:r>
+      <w:proofErr w:type="spellEnd"/>
+      <w:r>
+        <w:t xml:space="preserve"> </w:t>
+      </w:r>
+      <w:r>
+        <w:fldChar w:fldCharType="begin"/>
+      </w:r>
+      <w:r>
+        <w:instrText xml:space="preserve"> SEQ Tabel \* ROMAN </w:instrText>
+      </w:r>
+      <w:r>
+        <w:fldChar w:fldCharType="separate"/>
+      </w:r>
+      <w:r>
+        <w:rPr>
+          <w:noProof/>
+        </w:rPr>
+        <w:t>XXVI</w:t>
+      </w:r>
+      <w:r>
+        <w:fldChar w:fldCharType="end"/>
+      </w:r>
+      <w:r>
+        <w:t xml:space="preserve"> </w:t>
+      </w:r>
+      <w:proofErr w:type="spellStart"/>
+      <w:r>
+        <w:t>Isu</w:t>
+      </w:r>
+      <w:proofErr w:type="spellEnd"/>
+      <w:r>
+        <w:t xml:space="preserve"> Data Use Case </w:t>
       </w:r>
       <w:r>
         <w:rPr>
@@ -43285,13 +43410,14 @@
             <w:pPr>
               <w:rPr>
                 <w:b/>
+                <w:lang w:val="id-ID"/>
               </w:rPr>
             </w:pPr>
             <w:r>
               <w:rPr>
                 <w:b/>
               </w:rPr>
-              <w:t>Business Rules</w:t>
+              <w:t>Data Issues</w:t>
             </w:r>
           </w:p>
         </w:tc>
@@ -43303,32 +43429,16 @@
           </w:tcPr>
           <w:p>
             <w:pPr>
-              <w:pStyle w:val="ListParagraph"/>
-              <w:numPr>
-                <w:ilvl w:val="0"/>
-                <w:numId w:val="11"/>
-              </w:numPr>
-              <w:rPr>
-                <w:lang w:val="id-ID"/>
-              </w:rPr>
-            </w:pPr>
-          </w:p>
-          <w:p>
-            <w:pPr>
-              <w:pStyle w:val="ListParagraph"/>
-              <w:numPr>
-                <w:ilvl w:val="0"/>
-                <w:numId w:val="11"/>
-              </w:numPr>
-              <w:rPr>
-                <w:lang w:val="id-ID"/>
-              </w:rPr>
-            </w:pPr>
-            <w:r>
-              <w:rPr>
-                <w:lang w:val="id-ID"/>
-              </w:rPr>
-              <w:t xml:space="preserve"> </w:t>
+              <w:rPr>
+                <w:i/>
+                <w:lang w:val="id-ID"/>
+              </w:rPr>
+            </w:pPr>
+            <w:r>
+              <w:rPr>
+                <w:lang w:val="id-ID"/>
+              </w:rPr>
+              <w:t>-</w:t>
             </w:r>
           </w:p>
         </w:tc>
@@ -43336,19 +43446,20 @@
     </w:tbl>
     <w:p>
       <w:pPr>
+        <w:rPr>
+          <w:lang w:val="id-ID"/>
+        </w:rPr>
+      </w:pPr>
+    </w:p>
+    <w:p>
+      <w:pPr>
         <w:pStyle w:val="Caption"/>
         <w:keepNext/>
-      </w:pPr>
-    </w:p>
-    <w:p>
-      <w:pPr>
-        <w:pStyle w:val="Caption"/>
-        <w:keepNext/>
         <w:rPr>
           <w:lang w:val="en-US"/>
         </w:rPr>
       </w:pPr>
-      <w:bookmarkStart w:id="98" w:name="_Toc9243067"/>
+      <w:bookmarkStart w:id="98" w:name="_Toc9243068"/>
       <w:proofErr w:type="spellStart"/>
       <w:r>
         <w:t>Tabel</w:t>
@@ -43370,21 +43481,16 @@
         <w:rPr>
           <w:noProof/>
         </w:rPr>
-        <w:t>XXVI</w:t>
-      </w:r>
-      <w:r>
+        <w:t>XXVII</w:t>
+      </w:r>
+      <w:r>
+        <w:rPr>
+          <w:noProof/>
+        </w:rPr>
         <w:fldChar w:fldCharType="end"/>
       </w:r>
       <w:r>
-        <w:t xml:space="preserve"> </w:t>
-      </w:r>
-      <w:proofErr w:type="spellStart"/>
-      <w:r>
-        <w:t>Isu</w:t>
-      </w:r>
-      <w:proofErr w:type="spellEnd"/>
-      <w:r>
-        <w:t xml:space="preserve"> Data Use Case </w:t>
+        <w:t xml:space="preserve"> Activity Diagram Use Case </w:t>
       </w:r>
       <w:r>
         <w:rPr>
@@ -43412,14 +43518,13 @@
             <w:pPr>
               <w:rPr>
                 <w:b/>
-                <w:lang w:val="id-ID"/>
               </w:rPr>
             </w:pPr>
             <w:r>
               <w:rPr>
                 <w:b/>
               </w:rPr>
-              <w:t>Data Issues</w:t>
+              <w:t>Activity Diagram</w:t>
             </w:r>
           </w:p>
         </w:tc>
@@ -43431,16 +43536,83 @@
           </w:tcPr>
           <w:p>
             <w:pPr>
+              <w:keepNext/>
+              <w:jc w:val="center"/>
+            </w:pPr>
+          </w:p>
+          <w:p>
+            <w:pPr>
+              <w:pStyle w:val="Caption"/>
+              <w:jc w:val="center"/>
               <w:rPr>
                 <w:i/>
-                <w:lang w:val="id-ID"/>
-              </w:rPr>
-            </w:pPr>
-            <w:r>
-              <w:rPr>
-                <w:lang w:val="id-ID"/>
-              </w:rPr>
-              <w:t>-</w:t>
+                <w:lang w:val="en-US"/>
+              </w:rPr>
+            </w:pPr>
+            <w:bookmarkStart w:id="99" w:name="_Toc9243087"/>
+            <w:r>
+              <w:t xml:space="preserve">Gambar </w:t>
+            </w:r>
+            <w:r>
+              <w:fldChar w:fldCharType="begin"/>
+            </w:r>
+            <w:r>
+              <w:instrText xml:space="preserve"> STYLEREF 1 \s </w:instrText>
+            </w:r>
+            <w:r>
+              <w:fldChar w:fldCharType="separate"/>
+            </w:r>
+            <w:r>
+              <w:rPr>
+                <w:noProof/>
+              </w:rPr>
+              <w:t>3</w:t>
+            </w:r>
+            <w:r>
+              <w:rPr>
+                <w:noProof/>
+              </w:rPr>
+              <w:fldChar w:fldCharType="end"/>
+            </w:r>
+            <w:r>
+              <w:noBreakHyphen/>
+            </w:r>
+            <w:r>
+              <w:fldChar w:fldCharType="begin"/>
+            </w:r>
+            <w:r>
+              <w:instrText xml:space="preserve"> SEQ Gambar \* ARABIC \s 1 </w:instrText>
+            </w:r>
+            <w:r>
+              <w:fldChar w:fldCharType="separate"/>
+            </w:r>
+            <w:r>
+              <w:rPr>
+                <w:noProof/>
+              </w:rPr>
+              <w:t>4</w:t>
+            </w:r>
+            <w:r>
+              <w:rPr>
+                <w:noProof/>
+              </w:rPr>
+              <w:fldChar w:fldCharType="end"/>
+            </w:r>
+            <w:r>
+              <w:rPr>
+                <w:lang w:val="id-ID"/>
+              </w:rPr>
+              <w:t xml:space="preserve"> </w:t>
+            </w:r>
+            <w:r>
+              <w:t xml:space="preserve">Activity Diagram Use Case </w:t>
+            </w:r>
+            <w:bookmarkEnd w:id="99"/>
+            <w:r>
+              <w:rPr>
+                <w:lang w:val="en-US"/>
+              </w:rPr>
+              <w:t>Upload Video</w:t>
             </w:r>
           </w:p>
         </w:tc>
@@ -43448,214 +43620,40 @@
     </w:tbl>
     <w:p>
       <w:pPr>
-        <w:rPr>
-          <w:lang w:val="id-ID"/>
-        </w:rPr>
-      </w:pPr>
+        <w:pStyle w:val="Heading3"/>
+      </w:pPr>
+      <w:bookmarkStart w:id="100" w:name="_Toc9243123"/>
+      <w:proofErr w:type="spellStart"/>
+      <w:r>
+        <w:t>Spesifikasi</w:t>
+      </w:r>
+      <w:proofErr w:type="spellEnd"/>
+      <w:r>
+        <w:t xml:space="preserve"> Use Case </w:t>
+      </w:r>
+      <w:r>
+        <w:rPr>
+          <w:lang w:val="en-US"/>
+        </w:rPr>
+        <w:t>Upload Resource Book</w:t>
+      </w:r>
+      <w:bookmarkEnd w:id="100"/>
     </w:p>
     <w:p>
       <w:pPr>
         <w:pStyle w:val="Caption"/>
         <w:keepNext/>
-        <w:rPr>
-          <w:lang w:val="en-US"/>
-        </w:rPr>
-      </w:pPr>
-      <w:bookmarkStart w:id="99" w:name="_Toc9243068"/>
-      <w:proofErr w:type="spellStart"/>
-      <w:r>
-        <w:t>Tabel</w:t>
-      </w:r>
-      <w:proofErr w:type="spellEnd"/>
-      <w:r>
-        <w:t xml:space="preserve"> </w:t>
-      </w:r>
-      <w:r>
-        <w:fldChar w:fldCharType="begin"/>
-      </w:r>
-      <w:r>
-        <w:instrText xml:space="preserve"> SEQ Tabel \* ROMAN </w:instrText>
-      </w:r>
-      <w:r>
-        <w:fldChar w:fldCharType="separate"/>
-      </w:r>
-      <w:r>
-        <w:rPr>
-          <w:noProof/>
-        </w:rPr>
-        <w:t>XXVII</w:t>
-      </w:r>
-      <w:r>
-        <w:rPr>
-          <w:noProof/>
-        </w:rPr>
-        <w:fldChar w:fldCharType="end"/>
-      </w:r>
-      <w:r>
-        <w:t xml:space="preserve"> Activity Diagram Use Case </w:t>
-      </w:r>
-      <w:r>
-        <w:rPr>
-          <w:lang w:val="en-US"/>
-        </w:rPr>
-        <w:t>Upload Video</w:t>
-      </w:r>
-      <w:bookmarkEnd w:id="99"/>
-    </w:p>
-    <w:tbl>
-      <w:tblPr>
-        <w:tblStyle w:val="TableGrid"/>
-        <w:tblW w:w="0" w:type="auto"/>
-        <w:tblLook w:val="04A0" w:firstRow="1" w:lastRow="0" w:firstColumn="1" w:lastColumn="0" w:noHBand="0" w:noVBand="1"/>
-      </w:tblPr>
-      <w:tblGrid>
-        <w:gridCol w:w="9062"/>
-      </w:tblGrid>
-      <w:tr>
-        <w:tc>
-          <w:tcPr>
-            <w:tcW w:w="9288" w:type="dxa"/>
-          </w:tcPr>
-          <w:p>
-            <w:pPr>
-              <w:rPr>
-                <w:b/>
-              </w:rPr>
-            </w:pPr>
-            <w:r>
-              <w:rPr>
-                <w:b/>
-              </w:rPr>
-              <w:t>Activity Diagram</w:t>
-            </w:r>
-          </w:p>
-        </w:tc>
-      </w:tr>
-      <w:tr>
-        <w:tc>
-          <w:tcPr>
-            <w:tcW w:w="9288" w:type="dxa"/>
-          </w:tcPr>
-          <w:p>
-            <w:pPr>
-              <w:keepNext/>
-              <w:jc w:val="center"/>
-            </w:pPr>
-          </w:p>
-          <w:p>
-            <w:pPr>
-              <w:pStyle w:val="Caption"/>
-              <w:jc w:val="center"/>
-              <w:rPr>
-                <w:i/>
-                <w:lang w:val="en-US"/>
-              </w:rPr>
-            </w:pPr>
-            <w:bookmarkStart w:id="100" w:name="_Toc9243087"/>
-            <w:r>
-              <w:t xml:space="preserve">Gambar </w:t>
-            </w:r>
-            <w:r>
-              <w:fldChar w:fldCharType="begin"/>
-            </w:r>
-            <w:r>
-              <w:instrText xml:space="preserve"> STYLEREF 1 \s </w:instrText>
-            </w:r>
-            <w:r>
-              <w:fldChar w:fldCharType="separate"/>
-            </w:r>
-            <w:r>
-              <w:rPr>
-                <w:noProof/>
-              </w:rPr>
-              <w:t>3</w:t>
-            </w:r>
-            <w:r>
-              <w:rPr>
-                <w:noProof/>
-              </w:rPr>
-              <w:fldChar w:fldCharType="end"/>
-            </w:r>
-            <w:r>
-              <w:noBreakHyphen/>
-            </w:r>
-            <w:r>
-              <w:fldChar w:fldCharType="begin"/>
-            </w:r>
-            <w:r>
-              <w:instrText xml:space="preserve"> SEQ Gambar \* ARABIC \s 1 </w:instrText>
-            </w:r>
-            <w:r>
-              <w:fldChar w:fldCharType="separate"/>
-            </w:r>
-            <w:r>
-              <w:rPr>
-                <w:noProof/>
-              </w:rPr>
-              <w:t>4</w:t>
-            </w:r>
-            <w:r>
-              <w:rPr>
-                <w:noProof/>
-              </w:rPr>
-              <w:fldChar w:fldCharType="end"/>
-            </w:r>
-            <w:r>
-              <w:rPr>
-                <w:lang w:val="id-ID"/>
-              </w:rPr>
-              <w:t xml:space="preserve"> </w:t>
-            </w:r>
-            <w:r>
-              <w:t xml:space="preserve">Activity Diagram Use Case </w:t>
-            </w:r>
-            <w:bookmarkEnd w:id="100"/>
-            <w:r>
-              <w:rPr>
-                <w:lang w:val="en-US"/>
-              </w:rPr>
-              <w:t>Upload Video</w:t>
-            </w:r>
-          </w:p>
-        </w:tc>
-      </w:tr>
-    </w:tbl>
-    <w:p>
-      <w:pPr>
-        <w:pStyle w:val="Heading3"/>
-      </w:pPr>
-      <w:bookmarkStart w:id="101" w:name="_Toc9243123"/>
-      <w:proofErr w:type="spellStart"/>
-      <w:r>
-        <w:t>Spesifikasi</w:t>
-      </w:r>
-      <w:proofErr w:type="spellEnd"/>
-      <w:r>
-        <w:t xml:space="preserve"> Use Case </w:t>
-      </w:r>
-      <w:r>
-        <w:rPr>
-          <w:lang w:val="en-US"/>
-        </w:rPr>
-        <w:t>Upload Resource Book</w:t>
-      </w:r>
-      <w:bookmarkEnd w:id="101"/>
+      </w:pPr>
     </w:p>
     <w:p>
       <w:pPr>
         <w:pStyle w:val="Caption"/>
         <w:keepNext/>
-      </w:pPr>
-    </w:p>
-    <w:p>
-      <w:pPr>
-        <w:pStyle w:val="Caption"/>
-        <w:keepNext/>
         <w:rPr>
           <w:lang w:val="id-ID"/>
         </w:rPr>
       </w:pPr>
-      <w:bookmarkStart w:id="102" w:name="_Toc9243069"/>
+      <w:bookmarkStart w:id="101" w:name="_Toc9243069"/>
       <w:proofErr w:type="spellStart"/>
       <w:r>
         <w:t>Tabel</w:t>
@@ -43702,7 +43700,7 @@
         </w:rPr>
         <w:t>Upload Resource Book</w:t>
       </w:r>
-      <w:bookmarkEnd w:id="102"/>
+      <w:bookmarkEnd w:id="101"/>
     </w:p>
     <w:tbl>
       <w:tblPr>
@@ -43878,7 +43876,7 @@
           <w:lang w:val="en-US"/>
         </w:rPr>
       </w:pPr>
-      <w:bookmarkStart w:id="103" w:name="_Toc9243070"/>
+      <w:bookmarkStart w:id="102" w:name="_Toc9243070"/>
       <w:proofErr w:type="spellStart"/>
       <w:r>
         <w:t>Tabel</w:t>
@@ -43922,7 +43920,7 @@
         </w:rPr>
         <w:t>Upload Resource Book</w:t>
       </w:r>
-      <w:bookmarkEnd w:id="103"/>
+      <w:bookmarkEnd w:id="102"/>
     </w:p>
     <w:tbl>
       <w:tblPr>
@@ -44222,7 +44220,7 @@
         <w:pStyle w:val="Caption"/>
         <w:keepNext/>
       </w:pPr>
-      <w:bookmarkStart w:id="104" w:name="_Toc9243071"/>
+      <w:bookmarkStart w:id="103" w:name="_Toc9243071"/>
       <w:proofErr w:type="spellStart"/>
       <w:r>
         <w:t>Tabel</w:t>
@@ -44283,7 +44281,7 @@
         </w:rPr>
         <w:t>Upload Resource Book</w:t>
       </w:r>
-      <w:bookmarkEnd w:id="104"/>
+      <w:bookmarkEnd w:id="103"/>
     </w:p>
     <w:tbl>
       <w:tblPr>
@@ -44470,7 +44468,7 @@
           <w:lang w:val="en-US"/>
         </w:rPr>
       </w:pPr>
-      <w:bookmarkStart w:id="105" w:name="_Toc9243074"/>
+      <w:bookmarkStart w:id="104" w:name="_Toc9243074"/>
       <w:proofErr w:type="spellStart"/>
       <w:r>
         <w:t>Tabel</w:t>
@@ -44515,6 +44513,121 @@
       <w:proofErr w:type="spellEnd"/>
       <w:r>
         <w:t xml:space="preserve"> Use Case </w:t>
+      </w:r>
+      <w:r>
+        <w:rPr>
+          <w:lang w:val="en-US"/>
+        </w:rPr>
+        <w:t>Upload Resource Book</w:t>
+      </w:r>
+      <w:bookmarkEnd w:id="104"/>
+    </w:p>
+    <w:tbl>
+      <w:tblPr>
+        <w:tblStyle w:val="TableGrid"/>
+        <w:tblW w:w="0" w:type="auto"/>
+        <w:tblLook w:val="04A0" w:firstRow="1" w:lastRow="0" w:firstColumn="1" w:lastColumn="0" w:noHBand="0" w:noVBand="1"/>
+      </w:tblPr>
+      <w:tblGrid>
+        <w:gridCol w:w="9062"/>
+      </w:tblGrid>
+      <w:tr>
+        <w:tc>
+          <w:tcPr>
+            <w:tcW w:w="9288" w:type="dxa"/>
+          </w:tcPr>
+          <w:p>
+            <w:pPr>
+              <w:rPr>
+                <w:b/>
+              </w:rPr>
+            </w:pPr>
+            <w:r>
+              <w:rPr>
+                <w:b/>
+              </w:rPr>
+              <w:t>Business Rules</w:t>
+            </w:r>
+          </w:p>
+        </w:tc>
+      </w:tr>
+      <w:tr>
+        <w:tc>
+          <w:tcPr>
+            <w:tcW w:w="9288" w:type="dxa"/>
+          </w:tcPr>
+          <w:p>
+            <w:pPr>
+              <w:pStyle w:val="ListParagraph"/>
+              <w:numPr>
+                <w:ilvl w:val="0"/>
+                <w:numId w:val="11"/>
+              </w:numPr>
+              <w:rPr>
+                <w:lang w:val="id-ID"/>
+              </w:rPr>
+            </w:pPr>
+            <w:r>
+              <w:rPr>
+                <w:lang w:val="id-ID"/>
+              </w:rPr>
+              <w:t xml:space="preserve"> </w:t>
+            </w:r>
+          </w:p>
+        </w:tc>
+      </w:tr>
+    </w:tbl>
+    <w:p>
+      <w:pPr>
+        <w:pStyle w:val="Caption"/>
+        <w:keepNext/>
+      </w:pPr>
+    </w:p>
+    <w:p>
+      <w:pPr>
+        <w:pStyle w:val="Caption"/>
+        <w:keepNext/>
+        <w:rPr>
+          <w:lang w:val="en-US"/>
+        </w:rPr>
+      </w:pPr>
+      <w:bookmarkStart w:id="105" w:name="_Toc9243075"/>
+      <w:proofErr w:type="spellStart"/>
+      <w:r>
+        <w:t>Tabel</w:t>
+      </w:r>
+      <w:proofErr w:type="spellEnd"/>
+      <w:r>
+        <w:t xml:space="preserve"> </w:t>
+      </w:r>
+      <w:r>
+        <w:fldChar w:fldCharType="begin"/>
+      </w:r>
+      <w:r>
+        <w:instrText xml:space="preserve"> SEQ Tabel \* ROMAN </w:instrText>
+      </w:r>
+      <w:r>
+        <w:fldChar w:fldCharType="separate"/>
+      </w:r>
+      <w:r>
+        <w:rPr>
+          <w:noProof/>
+        </w:rPr>
+        <w:t>XXVI</w:t>
+      </w:r>
+      <w:r>
+        <w:fldChar w:fldCharType="end"/>
+      </w:r>
+      <w:r>
+        <w:t xml:space="preserve"> </w:t>
+      </w:r>
+      <w:proofErr w:type="spellStart"/>
+      <w:r>
+        <w:t>Isu</w:t>
+      </w:r>
+      <w:proofErr w:type="spellEnd"/>
+      <w:r>
+        <w:t xml:space="preserve"> Data Use Case </w:t>
       </w:r>
       <w:r>
         <w:rPr>
@@ -44542,13 +44655,14 @@
             <w:pPr>
               <w:rPr>
                 <w:b/>
+                <w:lang w:val="id-ID"/>
               </w:rPr>
             </w:pPr>
             <w:r>
               <w:rPr>
                 <w:b/>
               </w:rPr>
-              <w:t>Business Rules</w:t>
+              <w:t>Data Issues</w:t>
             </w:r>
           </w:p>
         </w:tc>
@@ -44560,20 +44674,16 @@
           </w:tcPr>
           <w:p>
             <w:pPr>
-              <w:pStyle w:val="ListParagraph"/>
-              <w:numPr>
-                <w:ilvl w:val="0"/>
-                <w:numId w:val="11"/>
-              </w:numPr>
-              <w:rPr>
-                <w:lang w:val="id-ID"/>
-              </w:rPr>
-            </w:pPr>
-            <w:r>
-              <w:rPr>
-                <w:lang w:val="id-ID"/>
-              </w:rPr>
-              <w:t xml:space="preserve"> </w:t>
+              <w:rPr>
+                <w:i/>
+                <w:lang w:val="id-ID"/>
+              </w:rPr>
+            </w:pPr>
+            <w:r>
+              <w:rPr>
+                <w:lang w:val="id-ID"/>
+              </w:rPr>
+              <w:t>-</w:t>
             </w:r>
           </w:p>
         </w:tc>
@@ -44581,19 +44691,20 @@
     </w:tbl>
     <w:p>
       <w:pPr>
+        <w:rPr>
+          <w:lang w:val="id-ID"/>
+        </w:rPr>
+      </w:pPr>
+    </w:p>
+    <w:p>
+      <w:pPr>
         <w:pStyle w:val="Caption"/>
         <w:keepNext/>
-      </w:pPr>
-    </w:p>
-    <w:p>
-      <w:pPr>
-        <w:pStyle w:val="Caption"/>
-        <w:keepNext/>
         <w:rPr>
           <w:lang w:val="en-US"/>
         </w:rPr>
       </w:pPr>
-      <w:bookmarkStart w:id="106" w:name="_Toc9243075"/>
+      <w:bookmarkStart w:id="106" w:name="_Toc9243076"/>
       <w:proofErr w:type="spellStart"/>
       <w:r>
         <w:t>Tabel</w:t>
@@ -44615,21 +44726,16 @@
         <w:rPr>
           <w:noProof/>
         </w:rPr>
-        <w:t>XXVI</w:t>
-      </w:r>
-      <w:r>
+        <w:t>XXVII</w:t>
+      </w:r>
+      <w:r>
+        <w:rPr>
+          <w:noProof/>
+        </w:rPr>
         <w:fldChar w:fldCharType="end"/>
       </w:r>
       <w:r>
-        <w:t xml:space="preserve"> </w:t>
-      </w:r>
-      <w:proofErr w:type="spellStart"/>
-      <w:r>
-        <w:t>Isu</w:t>
-      </w:r>
-      <w:proofErr w:type="spellEnd"/>
-      <w:r>
-        <w:t xml:space="preserve"> Data Use Case </w:t>
+        <w:t xml:space="preserve"> Activity Diagram Use Case </w:t>
       </w:r>
       <w:r>
         <w:rPr>
@@ -44657,14 +44763,13 @@
             <w:pPr>
               <w:rPr>
                 <w:b/>
-                <w:lang w:val="id-ID"/>
               </w:rPr>
             </w:pPr>
             <w:r>
               <w:rPr>
                 <w:b/>
               </w:rPr>
-              <w:t>Data Issues</w:t>
+              <w:t>Activity Diagram</w:t>
             </w:r>
           </w:p>
         </w:tc>
@@ -44676,17 +44781,84 @@
           </w:tcPr>
           <w:p>
             <w:pPr>
+              <w:keepNext/>
+              <w:jc w:val="center"/>
+            </w:pPr>
+          </w:p>
+          <w:p>
+            <w:pPr>
+              <w:pStyle w:val="Caption"/>
+              <w:jc w:val="center"/>
               <w:rPr>
                 <w:i/>
                 <w:lang w:val="id-ID"/>
               </w:rPr>
             </w:pPr>
-            <w:r>
-              <w:rPr>
-                <w:lang w:val="id-ID"/>
-              </w:rPr>
-              <w:t>-</w:t>
-            </w:r>
+            <w:bookmarkStart w:id="107" w:name="_Toc9243088"/>
+            <w:r>
+              <w:t xml:space="preserve">Gambar </w:t>
+            </w:r>
+            <w:r>
+              <w:fldChar w:fldCharType="begin"/>
+            </w:r>
+            <w:r>
+              <w:instrText xml:space="preserve"> STYLEREF 1 \s </w:instrText>
+            </w:r>
+            <w:r>
+              <w:fldChar w:fldCharType="separate"/>
+            </w:r>
+            <w:r>
+              <w:rPr>
+                <w:noProof/>
+              </w:rPr>
+              <w:t>3</w:t>
+            </w:r>
+            <w:r>
+              <w:rPr>
+                <w:noProof/>
+              </w:rPr>
+              <w:fldChar w:fldCharType="end"/>
+            </w:r>
+            <w:r>
+              <w:noBreakHyphen/>
+            </w:r>
+            <w:r>
+              <w:fldChar w:fldCharType="begin"/>
+            </w:r>
+            <w:r>
+              <w:instrText xml:space="preserve"> SEQ Gambar \* ARABIC \s 1 </w:instrText>
+            </w:r>
+            <w:r>
+              <w:fldChar w:fldCharType="separate"/>
+            </w:r>
+            <w:r>
+              <w:rPr>
+                <w:noProof/>
+              </w:rPr>
+              <w:t>4</w:t>
+            </w:r>
+            <w:r>
+              <w:rPr>
+                <w:noProof/>
+              </w:rPr>
+              <w:fldChar w:fldCharType="end"/>
+            </w:r>
+            <w:r>
+              <w:rPr>
+                <w:lang w:val="id-ID"/>
+              </w:rPr>
+              <w:t xml:space="preserve"> </w:t>
+            </w:r>
+            <w:r>
+              <w:t xml:space="preserve">Activity Diagram Use Case </w:t>
+            </w:r>
+            <w:r>
+              <w:rPr>
+                <w:lang w:val="id-ID"/>
+              </w:rPr>
+              <w:t>Mengisi Bensin</w:t>
+            </w:r>
+            <w:bookmarkEnd w:id="107"/>
           </w:p>
         </w:tc>
       </w:tr>
@@ -44700,192 +44872,18 @@
     </w:p>
     <w:p>
       <w:pPr>
-        <w:pStyle w:val="Caption"/>
-        <w:keepNext/>
-        <w:rPr>
-          <w:lang w:val="en-US"/>
-        </w:rPr>
-      </w:pPr>
-      <w:bookmarkStart w:id="107" w:name="_Toc9243076"/>
+        <w:pStyle w:val="Heading2"/>
+      </w:pPr>
+      <w:bookmarkStart w:id="108" w:name="_Toc9243124"/>
+      <w:bookmarkEnd w:id="79"/>
+      <w:r>
+        <w:t xml:space="preserve">Model </w:t>
+      </w:r>
       <w:proofErr w:type="spellStart"/>
       <w:r>
-        <w:t>Tabel</w:t>
-      </w:r>
-      <w:proofErr w:type="spellEnd"/>
-      <w:r>
-        <w:t xml:space="preserve"> </w:t>
-      </w:r>
-      <w:r>
-        <w:fldChar w:fldCharType="begin"/>
-      </w:r>
-      <w:r>
-        <w:instrText xml:space="preserve"> SEQ Tabel \* ROMAN </w:instrText>
-      </w:r>
-      <w:r>
-        <w:fldChar w:fldCharType="separate"/>
-      </w:r>
-      <w:r>
-        <w:rPr>
-          <w:noProof/>
-        </w:rPr>
-        <w:t>XXVII</w:t>
-      </w:r>
-      <w:r>
-        <w:rPr>
-          <w:noProof/>
-        </w:rPr>
-        <w:fldChar w:fldCharType="end"/>
-      </w:r>
-      <w:r>
-        <w:t xml:space="preserve"> Activity Diagram Use Case </w:t>
-      </w:r>
-      <w:r>
-        <w:rPr>
-          <w:lang w:val="en-US"/>
-        </w:rPr>
-        <w:t>Upload Resource Book</w:t>
-      </w:r>
-      <w:bookmarkEnd w:id="107"/>
-    </w:p>
-    <w:tbl>
-      <w:tblPr>
-        <w:tblStyle w:val="TableGrid"/>
-        <w:tblW w:w="0" w:type="auto"/>
-        <w:tblLook w:val="04A0" w:firstRow="1" w:lastRow="0" w:firstColumn="1" w:lastColumn="0" w:noHBand="0" w:noVBand="1"/>
-      </w:tblPr>
-      <w:tblGrid>
-        <w:gridCol w:w="9062"/>
-      </w:tblGrid>
-      <w:tr>
-        <w:tc>
-          <w:tcPr>
-            <w:tcW w:w="9288" w:type="dxa"/>
-          </w:tcPr>
-          <w:p>
-            <w:pPr>
-              <w:rPr>
-                <w:b/>
-              </w:rPr>
-            </w:pPr>
-            <w:r>
-              <w:rPr>
-                <w:b/>
-              </w:rPr>
-              <w:t>Activity Diagram</w:t>
-            </w:r>
-          </w:p>
-        </w:tc>
-      </w:tr>
-      <w:tr>
-        <w:tc>
-          <w:tcPr>
-            <w:tcW w:w="9288" w:type="dxa"/>
-          </w:tcPr>
-          <w:p>
-            <w:pPr>
-              <w:keepNext/>
-              <w:jc w:val="center"/>
-            </w:pPr>
-          </w:p>
-          <w:p>
-            <w:pPr>
-              <w:pStyle w:val="Caption"/>
-              <w:jc w:val="center"/>
-              <w:rPr>
-                <w:i/>
-                <w:lang w:val="id-ID"/>
-              </w:rPr>
-            </w:pPr>
-            <w:bookmarkStart w:id="108" w:name="_Toc9243088"/>
-            <w:r>
-              <w:t xml:space="preserve">Gambar </w:t>
-            </w:r>
-            <w:r>
-              <w:fldChar w:fldCharType="begin"/>
-            </w:r>
-            <w:r>
-              <w:instrText xml:space="preserve"> STYLEREF 1 \s </w:instrText>
-            </w:r>
-            <w:r>
-              <w:fldChar w:fldCharType="separate"/>
-            </w:r>
-            <w:r>
-              <w:rPr>
-                <w:noProof/>
-              </w:rPr>
-              <w:t>3</w:t>
-            </w:r>
-            <w:r>
-              <w:rPr>
-                <w:noProof/>
-              </w:rPr>
-              <w:fldChar w:fldCharType="end"/>
-            </w:r>
-            <w:r>
-              <w:noBreakHyphen/>
-            </w:r>
-            <w:r>
-              <w:fldChar w:fldCharType="begin"/>
-            </w:r>
-            <w:r>
-              <w:instrText xml:space="preserve"> SEQ Gambar \* ARABIC \s 1 </w:instrText>
-            </w:r>
-            <w:r>
-              <w:fldChar w:fldCharType="separate"/>
-            </w:r>
-            <w:r>
-              <w:rPr>
-                <w:noProof/>
-              </w:rPr>
-              <w:t>4</w:t>
-            </w:r>
-            <w:r>
-              <w:rPr>
-                <w:noProof/>
-              </w:rPr>
-              <w:fldChar w:fldCharType="end"/>
-            </w:r>
-            <w:r>
-              <w:rPr>
-                <w:lang w:val="id-ID"/>
-              </w:rPr>
-              <w:t xml:space="preserve"> </w:t>
-            </w:r>
-            <w:r>
-              <w:t xml:space="preserve">Activity Diagram Use Case </w:t>
-            </w:r>
-            <w:r>
-              <w:rPr>
-                <w:lang w:val="id-ID"/>
-              </w:rPr>
-              <w:t>Mengisi Bensin</w:t>
-            </w:r>
-            <w:bookmarkEnd w:id="108"/>
-          </w:p>
-        </w:tc>
-      </w:tr>
-    </w:tbl>
-    <w:p>
-      <w:pPr>
-        <w:rPr>
-          <w:lang w:val="id-ID"/>
-        </w:rPr>
-      </w:pPr>
-    </w:p>
-    <w:p>
-      <w:pPr>
-        <w:pStyle w:val="Heading2"/>
-      </w:pPr>
-      <w:bookmarkStart w:id="109" w:name="_Toc9243124"/>
-      <w:bookmarkEnd w:id="80"/>
-      <w:r>
-        <w:t xml:space="preserve">Model </w:t>
-      </w:r>
-      <w:proofErr w:type="spellStart"/>
-      <w:r>
         <w:t>Analisis</w:t>
       </w:r>
-      <w:bookmarkEnd w:id="109"/>
+      <w:bookmarkEnd w:id="108"/>
       <w:proofErr w:type="spellEnd"/>
     </w:p>
     <w:p>
@@ -44895,7 +44893,7 @@
           <w:lang w:val="id-ID"/>
         </w:rPr>
       </w:pPr>
-      <w:bookmarkStart w:id="110" w:name="_Toc9243125"/>
+      <w:bookmarkStart w:id="109" w:name="_Toc9243125"/>
       <w:proofErr w:type="spellStart"/>
       <w:r>
         <w:t>Identifikasi</w:t>
@@ -44904,7 +44902,7 @@
       <w:r>
         <w:t xml:space="preserve"> Kelas</w:t>
       </w:r>
-      <w:bookmarkEnd w:id="110"/>
+      <w:bookmarkEnd w:id="109"/>
     </w:p>
     <w:p>
       <w:pPr>
@@ -44915,7 +44913,7 @@
           <w:lang w:val="id-ID"/>
         </w:rPr>
       </w:pPr>
-      <w:bookmarkStart w:id="111" w:name="_Toc9243077"/>
+      <w:bookmarkStart w:id="110" w:name="_Toc9243077"/>
       <w:proofErr w:type="spellStart"/>
       <w:r>
         <w:rPr>
@@ -45002,7 +45000,7 @@
         </w:rPr>
         <w:t>IslamHub</w:t>
       </w:r>
-      <w:bookmarkEnd w:id="111"/>
+      <w:bookmarkEnd w:id="110"/>
     </w:p>
     <w:tbl>
       <w:tblPr>
@@ -46536,7 +46534,7 @@
           <w:lang w:val="id-ID"/>
         </w:rPr>
       </w:pPr>
-      <w:bookmarkStart w:id="112" w:name="_Toc9243078"/>
+      <w:bookmarkStart w:id="111" w:name="_Toc9243078"/>
       <w:proofErr w:type="spellStart"/>
       <w:r>
         <w:rPr>
@@ -46624,7 +46622,7 @@
         </w:rPr>
         <w:t>IslamHub</w:t>
       </w:r>
-      <w:bookmarkEnd w:id="112"/>
+      <w:bookmarkEnd w:id="111"/>
     </w:p>
     <w:tbl>
       <w:tblPr>
@@ -49422,12 +49420,12 @@
       <w:pPr>
         <w:pStyle w:val="Heading3"/>
       </w:pPr>
-      <w:bookmarkStart w:id="113" w:name="_Toc9243126"/>
+      <w:bookmarkStart w:id="112" w:name="_Toc9243126"/>
       <w:r>
         <w:lastRenderedPageBreak/>
         <w:t>Diagram Kelas</w:t>
       </w:r>
-      <w:bookmarkEnd w:id="113"/>
+      <w:bookmarkEnd w:id="112"/>
     </w:p>
     <w:p>
       <w:pPr>
@@ -49491,7 +49489,7 @@
           <w:lang w:val="id-ID"/>
         </w:rPr>
       </w:pPr>
-      <w:bookmarkStart w:id="114" w:name="_Toc9243089"/>
+      <w:bookmarkStart w:id="113" w:name="_Toc9243089"/>
       <w:r>
         <w:t xml:space="preserve">Gambar </w:t>
       </w:r>
@@ -49549,7 +49547,7 @@
       <w:r>
         <w:t xml:space="preserve">Diagram Kelas </w:t>
       </w:r>
-      <w:bookmarkEnd w:id="114"/>
+      <w:bookmarkEnd w:id="113"/>
       <w:r>
         <w:rPr>
           <w:lang w:val="id-ID"/>
@@ -49564,7 +49562,7 @@
           <w:lang w:val="id-ID"/>
         </w:rPr>
       </w:pPr>
-      <w:bookmarkStart w:id="115" w:name="_Toc9243127"/>
+      <w:bookmarkStart w:id="114" w:name="_Toc9243127"/>
       <w:r>
         <w:t>Diagram Sequence</w:t>
       </w:r>
@@ -49612,7 +49610,7 @@
         </w:rPr>
         <w:t>Klien</w:t>
       </w:r>
-      <w:bookmarkEnd w:id="115"/>
+      <w:bookmarkEnd w:id="114"/>
       <w:proofErr w:type="spellEnd"/>
     </w:p>
     <w:p>
@@ -49629,7 +49627,7 @@
           <w:lang w:val="id-ID"/>
         </w:rPr>
       </w:pPr>
-      <w:bookmarkStart w:id="116" w:name="_Toc9243128"/>
+      <w:bookmarkStart w:id="115" w:name="_Toc9243128"/>
       <w:r>
         <w:t xml:space="preserve">Diagram Sequence Use Case </w:t>
       </w:r>
@@ -49644,41 +49642,137 @@
           <w:lang w:val="id-ID"/>
         </w:rPr>
         <w:t>lihat Profil Pakar</w:t>
+      </w:r>
+      <w:bookmarkEnd w:id="115"/>
+    </w:p>
+    <w:p>
+      <w:pPr>
+        <w:rPr>
+          <w:lang w:val="id-ID"/>
+        </w:rPr>
+      </w:pPr>
+    </w:p>
+    <w:p>
+      <w:pPr>
+        <w:pStyle w:val="Heading3"/>
+        <w:rPr>
+          <w:lang w:val="id-ID"/>
+        </w:rPr>
+      </w:pPr>
+      <w:bookmarkStart w:id="116" w:name="_Toc9243129"/>
+      <w:r>
+        <w:t xml:space="preserve">Diagram Sequence Use Case </w:t>
+      </w:r>
+      <w:r>
+        <w:rPr>
+          <w:lang w:val="id-ID"/>
+        </w:rPr>
+        <w:t>Diskusi Umum</w:t>
       </w:r>
       <w:bookmarkEnd w:id="116"/>
     </w:p>
     <w:p>
       <w:pPr>
-        <w:rPr>
-          <w:lang w:val="id-ID"/>
-        </w:rPr>
-      </w:pPr>
+        <w:pStyle w:val="ListParagraph"/>
+        <w:numPr>
+          <w:ilvl w:val="0"/>
+          <w:numId w:val="41"/>
+        </w:numPr>
+        <w:rPr>
+          <w:rFonts w:ascii="Arial" w:hAnsi="Arial" w:cs="Arial"/>
+          <w:sz w:val="22"/>
+          <w:szCs w:val="22"/>
+          <w:lang w:val="en-ID"/>
+        </w:rPr>
+      </w:pPr>
+      <w:r>
+        <w:rPr>
+          <w:rFonts w:ascii="Arial" w:hAnsi="Arial" w:cs="Arial"/>
+          <w:sz w:val="22"/>
+          <w:szCs w:val="22"/>
+          <w:lang w:val="en-ID"/>
+        </w:rPr>
+        <w:t>Sequence Use Case add</w:t>
+      </w:r>
     </w:p>
     <w:p>
       <w:pPr>
-        <w:pStyle w:val="Heading3"/>
-        <w:rPr>
-          <w:lang w:val="id-ID"/>
-        </w:rPr>
-      </w:pPr>
-      <w:bookmarkStart w:id="117" w:name="_Toc9243129"/>
-      <w:r>
-        <w:t xml:space="preserve">Diagram Sequence Use Case </w:t>
-      </w:r>
-      <w:r>
-        <w:rPr>
-          <w:lang w:val="id-ID"/>
-        </w:rPr>
-        <w:t>Diskusi Umum</w:t>
-      </w:r>
-      <w:bookmarkEnd w:id="117"/>
+        <w:ind w:left="720"/>
+        <w:rPr>
+          <w:sz w:val="22"/>
+          <w:szCs w:val="22"/>
+          <w:lang w:val="en-ID"/>
+        </w:rPr>
+      </w:pPr>
     </w:p>
     <w:p>
       <w:pPr>
-        <w:rPr>
-          <w:lang w:val="id-ID"/>
-        </w:rPr>
-      </w:pPr>
+        <w:ind w:left="720"/>
+        <w:rPr>
+          <w:sz w:val="22"/>
+          <w:szCs w:val="22"/>
+          <w:lang w:val="en-ID"/>
+        </w:rPr>
+      </w:pPr>
+      <w:r>
+        <w:rPr>
+          <w:noProof/>
+          <w:sz w:val="22"/>
+          <w:szCs w:val="22"/>
+          <w:lang w:val="en-ID"/>
+        </w:rPr>
+        <w:lastRenderedPageBreak/>
+        <w:drawing>
+          <wp:inline distT="0" distB="0" distL="0" distR="0">
+            <wp:extent cx="5191125" cy="6791960"/>
+            <wp:effectExtent l="0" t="0" r="9525" b="8890"/>
+            <wp:docPr id="15" name="Picture 15"/>
+            <wp:cNvGraphicFramePr>
+              <a:graphicFrameLocks xmlns:a="http://schemas.openxmlformats.org/drawingml/2006/main" noChangeAspect="1"/>
+            </wp:cNvGraphicFramePr>
+            <a:graphic xmlns:a="http://schemas.openxmlformats.org/drawingml/2006/main">
+              <a:graphicData uri="http://schemas.openxmlformats.org/drawingml/2006/picture">
+                <pic:pic xmlns:pic="http://schemas.openxmlformats.org/drawingml/2006/picture">
+                  <pic:nvPicPr>
+                    <pic:cNvPr id="0" name="Picture 3"/>
+                    <pic:cNvPicPr>
+                      <a:picLocks noChangeAspect="1" noChangeArrowheads="1"/>
+                    </pic:cNvPicPr>
+                  </pic:nvPicPr>
+                  <pic:blipFill>
+                    <a:blip r:embed="rId15">
+                      <a:extLst>
+                        <a:ext uri="{28A0092B-C50C-407E-A947-70E740481C1C}">
+                          <a14:useLocalDpi xmlns:a14="http://schemas.microsoft.com/office/drawing/2010/main" val="0"/>
+                        </a:ext>
+                      </a:extLst>
+                    </a:blip>
+                    <a:srcRect/>
+                    <a:stretch>
+                      <a:fillRect/>
+                    </a:stretch>
+                  </pic:blipFill>
+                  <pic:spPr bwMode="auto">
+                    <a:xfrm>
+                      <a:off x="0" y="0"/>
+                      <a:ext cx="5191125" cy="6791960"/>
+                    </a:xfrm>
+                    <a:prstGeom prst="rect">
+                      <a:avLst/>
+                    </a:prstGeom>
+                    <a:noFill/>
+                    <a:ln>
+                      <a:noFill/>
+                    </a:ln>
+                  </pic:spPr>
+                </pic:pic>
+              </a:graphicData>
+            </a:graphic>
+          </wp:inline>
+        </w:drawing>
+      </w:r>
+      <w:bookmarkStart w:id="117" w:name="_GoBack"/>
+      <w:bookmarkEnd w:id="117"/>
     </w:p>
     <w:p>
       <w:pPr>
@@ -49726,7 +49820,7 @@
                     <pic:cNvPicPr/>
                   </pic:nvPicPr>
                   <pic:blipFill>
-                    <a:blip r:embed="rId15">
+                    <a:blip r:embed="rId16">
                       <a:extLst>
                         <a:ext uri="{28A0092B-C50C-407E-A947-70E740481C1C}">
                           <a14:useLocalDpi xmlns:a14="http://schemas.microsoft.com/office/drawing/2010/main" val="0"/>
@@ -49797,7 +49891,7 @@
                     <pic:cNvPicPr/>
                   </pic:nvPicPr>
                   <pic:blipFill>
-                    <a:blip r:embed="rId16">
+                    <a:blip r:embed="rId17">
                       <a:extLst>
                         <a:ext uri="{28A0092B-C50C-407E-A947-70E740481C1C}">
                           <a14:useLocalDpi xmlns:a14="http://schemas.microsoft.com/office/drawing/2010/main" val="0"/>
@@ -50205,7 +50299,7 @@
                     <pic:cNvPicPr/>
                   </pic:nvPicPr>
                   <pic:blipFill>
-                    <a:blip r:embed="rId17" cstate="print">
+                    <a:blip r:embed="rId18" cstate="print">
                       <a:extLst>
                         <a:ext uri="{28A0092B-C50C-407E-A947-70E740481C1C}">
                           <a14:useLocalDpi xmlns:a14="http://schemas.microsoft.com/office/drawing/2010/main" val="0"/>
@@ -56309,7 +56403,7 @@
       </w:pPr>
     </w:p>
     <w:sectPr>
-      <w:footerReference w:type="default" r:id="rId18"/>
+      <w:footerReference w:type="default" r:id="rId19"/>
       <w:pgSz w:w="11907" w:h="16840" w:code="9"/>
       <w:pgMar w:top="1134" w:right="1134" w:bottom="1134" w:left="1701" w:header="720" w:footer="720" w:gutter="0"/>
       <w:cols w:space="720"/>
@@ -58750,6 +58844,119 @@
     </w:lvl>
   </w:abstractNum>
   <w:abstractNum w:abstractNumId="21" w15:restartNumberingAfterBreak="0">
+    <w:nsid w:val="4E030AE2"/>
+    <w:multiLevelType w:val="hybridMultilevel"/>
+    <w:tmpl w:val="805E2E14"/>
+    <w:lvl w:ilvl="0" w:tplc="38090001">
+      <w:start w:val="1"/>
+      <w:numFmt w:val="bullet"/>
+      <w:lvlText w:val=""/>
+      <w:lvlJc w:val="left"/>
+      <w:pPr>
+        <w:ind w:left="1440" w:hanging="360"/>
+      </w:pPr>
+      <w:rPr>
+        <w:rFonts w:ascii="Symbol" w:hAnsi="Symbol" w:hint="default"/>
+      </w:rPr>
+    </w:lvl>
+    <w:lvl w:ilvl="1" w:tplc="38090003" w:tentative="1">
+      <w:start w:val="1"/>
+      <w:numFmt w:val="bullet"/>
+      <w:lvlText w:val="o"/>
+      <w:lvlJc w:val="left"/>
+      <w:pPr>
+        <w:ind w:left="2160" w:hanging="360"/>
+      </w:pPr>
+      <w:rPr>
+        <w:rFonts w:ascii="Courier New" w:hAnsi="Courier New" w:cs="Courier New" w:hint="default"/>
+      </w:rPr>
+    </w:lvl>
+    <w:lvl w:ilvl="2" w:tplc="38090005" w:tentative="1">
+      <w:start w:val="1"/>
+      <w:numFmt w:val="bullet"/>
+      <w:lvlText w:val=""/>
+      <w:lvlJc w:val="left"/>
+      <w:pPr>
+        <w:ind w:left="2880" w:hanging="360"/>
+      </w:pPr>
+      <w:rPr>
+        <w:rFonts w:ascii="Wingdings" w:hAnsi="Wingdings" w:hint="default"/>
+      </w:rPr>
+    </w:lvl>
+    <w:lvl w:ilvl="3" w:tplc="38090001" w:tentative="1">
+      <w:start w:val="1"/>
+      <w:numFmt w:val="bullet"/>
+      <w:lvlText w:val=""/>
+      <w:lvlJc w:val="left"/>
+      <w:pPr>
+        <w:ind w:left="3600" w:hanging="360"/>
+      </w:pPr>
+      <w:rPr>
+        <w:rFonts w:ascii="Symbol" w:hAnsi="Symbol" w:hint="default"/>
+      </w:rPr>
+    </w:lvl>
+    <w:lvl w:ilvl="4" w:tplc="38090003" w:tentative="1">
+      <w:start w:val="1"/>
+      <w:numFmt w:val="bullet"/>
+      <w:lvlText w:val="o"/>
+      <w:lvlJc w:val="left"/>
+      <w:pPr>
+        <w:ind w:left="4320" w:hanging="360"/>
+      </w:pPr>
+      <w:rPr>
+        <w:rFonts w:ascii="Courier New" w:hAnsi="Courier New" w:cs="Courier New" w:hint="default"/>
+      </w:rPr>
+    </w:lvl>
+    <w:lvl w:ilvl="5" w:tplc="38090005" w:tentative="1">
+      <w:start w:val="1"/>
+      <w:numFmt w:val="bullet"/>
+      <w:lvlText w:val=""/>
+      <w:lvlJc w:val="left"/>
+      <w:pPr>
+        <w:ind w:left="5040" w:hanging="360"/>
+      </w:pPr>
+      <w:rPr>
+        <w:rFonts w:ascii="Wingdings" w:hAnsi="Wingdings" w:hint="default"/>
+      </w:rPr>
+    </w:lvl>
+    <w:lvl w:ilvl="6" w:tplc="38090001" w:tentative="1">
+      <w:start w:val="1"/>
+      <w:numFmt w:val="bullet"/>
+      <w:lvlText w:val=""/>
+      <w:lvlJc w:val="left"/>
+      <w:pPr>
+        <w:ind w:left="5760" w:hanging="360"/>
+      </w:pPr>
+      <w:rPr>
+        <w:rFonts w:ascii="Symbol" w:hAnsi="Symbol" w:hint="default"/>
+      </w:rPr>
+    </w:lvl>
+    <w:lvl w:ilvl="7" w:tplc="38090003" w:tentative="1">
+      <w:start w:val="1"/>
+      <w:numFmt w:val="bullet"/>
+      <w:lvlText w:val="o"/>
+      <w:lvlJc w:val="left"/>
+      <w:pPr>
+        <w:ind w:left="6480" w:hanging="360"/>
+      </w:pPr>
+      <w:rPr>
+        <w:rFonts w:ascii="Courier New" w:hAnsi="Courier New" w:cs="Courier New" w:hint="default"/>
+      </w:rPr>
+    </w:lvl>
+    <w:lvl w:ilvl="8" w:tplc="38090005" w:tentative="1">
+      <w:start w:val="1"/>
+      <w:numFmt w:val="bullet"/>
+      <w:lvlText w:val=""/>
+      <w:lvlJc w:val="left"/>
+      <w:pPr>
+        <w:ind w:left="7200" w:hanging="360"/>
+      </w:pPr>
+      <w:rPr>
+        <w:rFonts w:ascii="Wingdings" w:hAnsi="Wingdings" w:hint="default"/>
+      </w:rPr>
+    </w:lvl>
+  </w:abstractNum>
+  <w:abstractNum w:abstractNumId="22" w15:restartNumberingAfterBreak="0">
     <w:nsid w:val="531E6CD3"/>
     <w:multiLevelType w:val="hybridMultilevel"/>
     <w:tmpl w:val="97146C9A"/>
@@ -58838,7 +59045,7 @@
       </w:pPr>
     </w:lvl>
   </w:abstractNum>
-  <w:abstractNum w:abstractNumId="22" w15:restartNumberingAfterBreak="0">
+  <w:abstractNum w:abstractNumId="23" w15:restartNumberingAfterBreak="0">
     <w:nsid w:val="568154B7"/>
     <w:multiLevelType w:val="hybridMultilevel"/>
     <w:tmpl w:val="4E8847EA"/>
@@ -58951,7 +59158,7 @@
       </w:rPr>
     </w:lvl>
   </w:abstractNum>
-  <w:abstractNum w:abstractNumId="23" w15:restartNumberingAfterBreak="0">
+  <w:abstractNum w:abstractNumId="24" w15:restartNumberingAfterBreak="0">
     <w:nsid w:val="5A1D54B2"/>
     <w:multiLevelType w:val="hybridMultilevel"/>
     <w:tmpl w:val="7F42ACAA"/>
@@ -59040,7 +59247,7 @@
       </w:pPr>
     </w:lvl>
   </w:abstractNum>
-  <w:abstractNum w:abstractNumId="24" w15:restartNumberingAfterBreak="0">
+  <w:abstractNum w:abstractNumId="25" w15:restartNumberingAfterBreak="0">
     <w:nsid w:val="5EF2417A"/>
     <w:multiLevelType w:val="hybridMultilevel"/>
     <w:tmpl w:val="41466EA8"/>
@@ -59129,7 +59336,7 @@
       </w:pPr>
     </w:lvl>
   </w:abstractNum>
-  <w:abstractNum w:abstractNumId="25" w15:restartNumberingAfterBreak="0">
+  <w:abstractNum w:abstractNumId="26" w15:restartNumberingAfterBreak="0">
     <w:nsid w:val="5F5931B2"/>
     <w:multiLevelType w:val="hybridMultilevel"/>
     <w:tmpl w:val="23B05888"/>
@@ -59218,7 +59425,7 @@
       </w:pPr>
     </w:lvl>
   </w:abstractNum>
-  <w:abstractNum w:abstractNumId="26" w15:restartNumberingAfterBreak="0">
+  <w:abstractNum w:abstractNumId="27" w15:restartNumberingAfterBreak="0">
     <w:nsid w:val="5FB56AA6"/>
     <w:multiLevelType w:val="hybridMultilevel"/>
     <w:tmpl w:val="4D4CB584"/>
@@ -59358,7 +59565,7 @@
       </w:rPr>
     </w:lvl>
   </w:abstractNum>
-  <w:abstractNum w:abstractNumId="27" w15:restartNumberingAfterBreak="0">
+  <w:abstractNum w:abstractNumId="28" w15:restartNumberingAfterBreak="0">
     <w:nsid w:val="62B04E03"/>
     <w:multiLevelType w:val="hybridMultilevel"/>
     <w:tmpl w:val="97146C9A"/>
@@ -59447,7 +59654,7 @@
       </w:pPr>
     </w:lvl>
   </w:abstractNum>
-  <w:abstractNum w:abstractNumId="28" w15:restartNumberingAfterBreak="0">
+  <w:abstractNum w:abstractNumId="29" w15:restartNumberingAfterBreak="0">
     <w:nsid w:val="65D86643"/>
     <w:multiLevelType w:val="hybridMultilevel"/>
     <w:tmpl w:val="CF6CE5EE"/>
@@ -59533,7 +59740,7 @@
       </w:pPr>
     </w:lvl>
   </w:abstractNum>
-  <w:abstractNum w:abstractNumId="29" w15:restartNumberingAfterBreak="0">
+  <w:abstractNum w:abstractNumId="30" w15:restartNumberingAfterBreak="0">
     <w:nsid w:val="67CB2EC2"/>
     <w:multiLevelType w:val="hybridMultilevel"/>
     <w:tmpl w:val="04AED7D6"/>
@@ -59623,7 +59830,7 @@
       </w:pPr>
     </w:lvl>
   </w:abstractNum>
-  <w:abstractNum w:abstractNumId="30" w15:restartNumberingAfterBreak="0">
+  <w:abstractNum w:abstractNumId="31" w15:restartNumberingAfterBreak="0">
     <w:nsid w:val="68171741"/>
     <w:multiLevelType w:val="hybridMultilevel"/>
     <w:tmpl w:val="7F42ACAA"/>
@@ -59712,7 +59919,7 @@
       </w:pPr>
     </w:lvl>
   </w:abstractNum>
-  <w:abstractNum w:abstractNumId="31" w15:restartNumberingAfterBreak="0">
+  <w:abstractNum w:abstractNumId="32" w15:restartNumberingAfterBreak="0">
     <w:nsid w:val="69163824"/>
     <w:multiLevelType w:val="hybridMultilevel"/>
     <w:tmpl w:val="3A564450"/>
@@ -59801,7 +60008,7 @@
       </w:pPr>
     </w:lvl>
   </w:abstractNum>
-  <w:abstractNum w:abstractNumId="32" w15:restartNumberingAfterBreak="0">
+  <w:abstractNum w:abstractNumId="33" w15:restartNumberingAfterBreak="0">
     <w:nsid w:val="713B43BD"/>
     <w:multiLevelType w:val="hybridMultilevel"/>
     <w:tmpl w:val="EE12DDA6"/>
@@ -59890,7 +60097,7 @@
       </w:pPr>
     </w:lvl>
   </w:abstractNum>
-  <w:abstractNum w:abstractNumId="33" w15:restartNumberingAfterBreak="0">
+  <w:abstractNum w:abstractNumId="34" w15:restartNumberingAfterBreak="0">
     <w:nsid w:val="71EF2B72"/>
     <w:multiLevelType w:val="hybridMultilevel"/>
     <w:tmpl w:val="97146C9A"/>
@@ -59979,7 +60186,7 @@
       </w:pPr>
     </w:lvl>
   </w:abstractNum>
-  <w:abstractNum w:abstractNumId="34" w15:restartNumberingAfterBreak="0">
+  <w:abstractNum w:abstractNumId="35" w15:restartNumberingAfterBreak="0">
     <w:nsid w:val="75940457"/>
     <w:multiLevelType w:val="hybridMultilevel"/>
     <w:tmpl w:val="BA8C1FF2"/>
@@ -60068,7 +60275,7 @@
       </w:pPr>
     </w:lvl>
   </w:abstractNum>
-  <w:abstractNum w:abstractNumId="35" w15:restartNumberingAfterBreak="0">
+  <w:abstractNum w:abstractNumId="36" w15:restartNumberingAfterBreak="0">
     <w:nsid w:val="780064B9"/>
     <w:multiLevelType w:val="hybridMultilevel"/>
     <w:tmpl w:val="7F42ACAA"/>
@@ -60157,7 +60364,7 @@
       </w:pPr>
     </w:lvl>
   </w:abstractNum>
-  <w:abstractNum w:abstractNumId="36" w15:restartNumberingAfterBreak="0">
+  <w:abstractNum w:abstractNumId="37" w15:restartNumberingAfterBreak="0">
     <w:nsid w:val="7841174D"/>
     <w:multiLevelType w:val="hybridMultilevel"/>
     <w:tmpl w:val="3CD2D4A0"/>
@@ -60270,7 +60477,7 @@
       </w:rPr>
     </w:lvl>
   </w:abstractNum>
-  <w:abstractNum w:abstractNumId="37" w15:restartNumberingAfterBreak="0">
+  <w:abstractNum w:abstractNumId="38" w15:restartNumberingAfterBreak="0">
     <w:nsid w:val="78DB430B"/>
     <w:multiLevelType w:val="hybridMultilevel"/>
     <w:tmpl w:val="3E52462C"/>
@@ -60359,7 +60566,7 @@
       </w:pPr>
     </w:lvl>
   </w:abstractNum>
-  <w:abstractNum w:abstractNumId="38" w15:restartNumberingAfterBreak="0">
+  <w:abstractNum w:abstractNumId="39" w15:restartNumberingAfterBreak="0">
     <w:nsid w:val="7D5A38F6"/>
     <w:multiLevelType w:val="hybridMultilevel"/>
     <w:tmpl w:val="7F42ACAA"/>
@@ -60448,7 +60655,7 @@
       </w:pPr>
     </w:lvl>
   </w:abstractNum>
-  <w:abstractNum w:abstractNumId="39" w15:restartNumberingAfterBreak="0">
+  <w:abstractNum w:abstractNumId="40" w15:restartNumberingAfterBreak="0">
     <w:nsid w:val="7D962FBB"/>
     <w:multiLevelType w:val="hybridMultilevel"/>
     <w:tmpl w:val="7F42ACAA"/>
@@ -60541,16 +60748,16 @@
     <w:abstractNumId w:val="11"/>
   </w:num>
   <w:num w:numId="2">
-    <w:abstractNumId w:val="26"/>
+    <w:abstractNumId w:val="27"/>
   </w:num>
   <w:num w:numId="3">
-    <w:abstractNumId w:val="34"/>
+    <w:abstractNumId w:val="35"/>
   </w:num>
   <w:num w:numId="4">
     <w:abstractNumId w:val="8"/>
   </w:num>
   <w:num w:numId="5">
-    <w:abstractNumId w:val="31"/>
+    <w:abstractNumId w:val="32"/>
   </w:num>
   <w:num w:numId="6">
     <w:abstractNumId w:val="2"/>
@@ -60565,19 +60772,19 @@
     <w:abstractNumId w:val="9"/>
   </w:num>
   <w:num w:numId="10">
-    <w:abstractNumId w:val="35"/>
+    <w:abstractNumId w:val="36"/>
   </w:num>
   <w:num w:numId="11">
-    <w:abstractNumId w:val="36"/>
+    <w:abstractNumId w:val="37"/>
   </w:num>
   <w:num w:numId="12">
-    <w:abstractNumId w:val="29"/>
+    <w:abstractNumId w:val="30"/>
   </w:num>
   <w:num w:numId="13">
     <w:abstractNumId w:val="13"/>
   </w:num>
   <w:num w:numId="14">
-    <w:abstractNumId w:val="24"/>
+    <w:abstractNumId w:val="25"/>
   </w:num>
   <w:num w:numId="15">
     <w:abstractNumId w:val="7"/>
@@ -60586,13 +60793,13 @@
     <w:abstractNumId w:val="10"/>
   </w:num>
   <w:num w:numId="17">
-    <w:abstractNumId w:val="28"/>
+    <w:abstractNumId w:val="29"/>
   </w:num>
   <w:num w:numId="18">
     <w:abstractNumId w:val="14"/>
   </w:num>
   <w:num w:numId="19">
-    <w:abstractNumId w:val="37"/>
+    <w:abstractNumId w:val="38"/>
   </w:num>
   <w:num w:numId="20">
     <w:abstractNumId w:val="12"/>
@@ -60601,7 +60808,7 @@
     <w:abstractNumId w:val="15"/>
   </w:num>
   <w:num w:numId="22">
-    <w:abstractNumId w:val="22"/>
+    <w:abstractNumId w:val="23"/>
   </w:num>
   <w:num w:numId="23">
     <w:abstractNumId w:val="1"/>
@@ -60613,7 +60820,7 @@
     <w:abstractNumId w:val="4"/>
   </w:num>
   <w:num w:numId="26">
-    <w:abstractNumId w:val="27"/>
+    <w:abstractNumId w:val="28"/>
   </w:num>
   <w:num w:numId="27">
     <w:abstractNumId w:val="3"/>
@@ -60622,13 +60829,13 @@
     <w:abstractNumId w:val="16"/>
   </w:num>
   <w:num w:numId="29">
-    <w:abstractNumId w:val="33"/>
+    <w:abstractNumId w:val="34"/>
   </w:num>
   <w:num w:numId="30">
     <w:abstractNumId w:val="19"/>
   </w:num>
   <w:num w:numId="31">
-    <w:abstractNumId w:val="21"/>
+    <w:abstractNumId w:val="22"/>
   </w:num>
   <w:num w:numId="32">
     <w:abstractNumId w:val="0"/>
@@ -60637,25 +60844,28 @@
     <w:abstractNumId w:val="20"/>
   </w:num>
   <w:num w:numId="34">
-    <w:abstractNumId w:val="23"/>
+    <w:abstractNumId w:val="24"/>
   </w:num>
   <w:num w:numId="35">
-    <w:abstractNumId w:val="30"/>
+    <w:abstractNumId w:val="31"/>
   </w:num>
   <w:num w:numId="36">
     <w:abstractNumId w:val="17"/>
   </w:num>
   <w:num w:numId="37">
-    <w:abstractNumId w:val="38"/>
+    <w:abstractNumId w:val="39"/>
   </w:num>
   <w:num w:numId="38">
-    <w:abstractNumId w:val="39"/>
+    <w:abstractNumId w:val="40"/>
   </w:num>
   <w:num w:numId="39">
-    <w:abstractNumId w:val="32"/>
+    <w:abstractNumId w:val="33"/>
   </w:num>
   <w:num w:numId="40">
-    <w:abstractNumId w:val="25"/>
+    <w:abstractNumId w:val="26"/>
+  </w:num>
+  <w:num w:numId="41">
+    <w:abstractNumId w:val="21"/>
   </w:num>
   <w:numIdMacAtCleanup w:val="40"/>
 </w:numbering>
@@ -61878,7 +62088,7 @@
 </file>
 
 <file path=customXml/itemProps1.xml><?xml version="1.0" encoding="utf-8"?>
-<ds:datastoreItem xmlns:ds="http://schemas.openxmlformats.org/officeDocument/2006/customXml" ds:itemID="{E7BF28EA-B6E9-40C2-A81E-7F5A5B1FF47D}">
+<ds:datastoreItem xmlns:ds="http://schemas.openxmlformats.org/officeDocument/2006/customXml" ds:itemID="{3C659B91-ADB1-43F2-87ED-8F7FE54FC00A}">
   <ds:schemaRefs>
     <ds:schemaRef ds:uri="http://schemas.openxmlformats.org/officeDocument/2006/bibliography"/>
   </ds:schemaRefs>

</xml_diff>

<commit_message>
Spesifikasi use case Forum Diskusi Tabel XXVIII
</commit_message>
<xml_diff>
--- a/Dokumentasi/SKPL Analisis Islam Hub.docx
+++ b/Dokumentasi/SKPL Analisis Islam Hub.docx
@@ -1,6 +1,6 @@
 
 <file path=word/document.xml><?xml version="1.0" encoding="utf-8"?>
-<w:document xmlns:wpc="http://schemas.microsoft.com/office/word/2010/wordprocessingCanvas" xmlns:cx="http://schemas.microsoft.com/office/drawing/2014/chartex" xmlns:cx1="http://schemas.microsoft.com/office/drawing/2015/9/8/chartex" xmlns:mc="http://schemas.openxmlformats.org/markup-compatibility/2006" xmlns:o="urn:schemas-microsoft-com:office:office" xmlns:r="http://schemas.openxmlformats.org/officeDocument/2006/relationships" xmlns:m="http://schemas.openxmlformats.org/officeDocument/2006/math" xmlns:v="urn:schemas-microsoft-com:vml" xmlns:wp14="http://schemas.microsoft.com/office/word/2010/wordprocessingDrawing" xmlns:wp="http://schemas.openxmlformats.org/drawingml/2006/wordprocessingDrawing" xmlns:w10="urn:schemas-microsoft-com:office:word" xmlns:w="http://schemas.openxmlformats.org/wordprocessingml/2006/main" xmlns:w14="http://schemas.microsoft.com/office/word/2010/wordml" xmlns:w15="http://schemas.microsoft.com/office/word/2012/wordml" xmlns:w16se="http://schemas.microsoft.com/office/word/2015/wordml/symex" xmlns:wpg="http://schemas.microsoft.com/office/word/2010/wordprocessingGroup" xmlns:wpi="http://schemas.microsoft.com/office/word/2010/wordprocessingInk" xmlns:wne="http://schemas.microsoft.com/office/word/2006/wordml" xmlns:wps="http://schemas.microsoft.com/office/word/2010/wordprocessingShape" mc:Ignorable="w14 w15 w16se wp14">
+<w:document xmlns:wpc="http://schemas.microsoft.com/office/word/2010/wordprocessingCanvas" xmlns:cx="http://schemas.microsoft.com/office/drawing/2014/chartex" xmlns:cx1="http://schemas.microsoft.com/office/drawing/2015/9/8/chartex" xmlns:cx2="http://schemas.microsoft.com/office/drawing/2015/10/21/chartex" xmlns:cx3="http://schemas.microsoft.com/office/drawing/2016/5/9/chartex" xmlns:cx4="http://schemas.microsoft.com/office/drawing/2016/5/10/chartex" xmlns:cx5="http://schemas.microsoft.com/office/drawing/2016/5/11/chartex" xmlns:cx6="http://schemas.microsoft.com/office/drawing/2016/5/12/chartex" xmlns:cx7="http://schemas.microsoft.com/office/drawing/2016/5/13/chartex" xmlns:cx8="http://schemas.microsoft.com/office/drawing/2016/5/14/chartex" xmlns:mc="http://schemas.openxmlformats.org/markup-compatibility/2006" xmlns:aink="http://schemas.microsoft.com/office/drawing/2016/ink" xmlns:am3d="http://schemas.microsoft.com/office/drawing/2017/model3d" xmlns:o="urn:schemas-microsoft-com:office:office" xmlns:r="http://schemas.openxmlformats.org/officeDocument/2006/relationships" xmlns:m="http://schemas.openxmlformats.org/officeDocument/2006/math" xmlns:v="urn:schemas-microsoft-com:vml" xmlns:wp14="http://schemas.microsoft.com/office/word/2010/wordprocessingDrawing" xmlns:wp="http://schemas.openxmlformats.org/drawingml/2006/wordprocessingDrawing" xmlns:w10="urn:schemas-microsoft-com:office:word" xmlns:w="http://schemas.openxmlformats.org/wordprocessingml/2006/main" xmlns:w14="http://schemas.microsoft.com/office/word/2010/wordml" xmlns:w15="http://schemas.microsoft.com/office/word/2012/wordml" xmlns:w16cid="http://schemas.microsoft.com/office/word/2016/wordml/cid" xmlns:w16se="http://schemas.microsoft.com/office/word/2015/wordml/symex" xmlns:wpg="http://schemas.microsoft.com/office/word/2010/wordprocessingGroup" xmlns:wpi="http://schemas.microsoft.com/office/word/2010/wordprocessingInk" xmlns:wne="http://schemas.microsoft.com/office/word/2006/wordml" xmlns:wps="http://schemas.microsoft.com/office/word/2010/wordprocessingShape" mc:Ignorable="w14 w15 w16se w16cid wp14">
   <w:body>
     <w:p>
       <w:pPr>
@@ -13478,74 +13478,42 @@
           <w:color w:val="000000" w:themeColor="text1"/>
           <w:lang w:val="en-US" w:eastAsia="id-ID"/>
         </w:rPr>
-        <w:t xml:space="preserve">Pada IslamHub juga menyediakan video dan book content yang dapat diakses, dan di download oleh </w:t>
-      </w:r>
-      <w:proofErr w:type="gramStart"/>
+        <w:t>Pada IslamHub juga menyediakan video dan book content yang dapat diakses, dan di download oleh para  pakar dan user yang telah terreg</w:t>
+      </w:r>
       <w:r>
         <w:rPr>
           <w:color w:val="000000" w:themeColor="text1"/>
           <w:lang w:val="en-US" w:eastAsia="id-ID"/>
         </w:rPr>
-        <w:t>para  pakar</w:t>
-      </w:r>
-      <w:proofErr w:type="gramEnd"/>
+        <w:t>i</w:t>
+      </w:r>
       <w:r>
         <w:rPr>
           <w:color w:val="000000" w:themeColor="text1"/>
           <w:lang w:val="en-US" w:eastAsia="id-ID"/>
         </w:rPr>
-        <w:t xml:space="preserve"> dan user yang telah terreg</w:t>
+        <w:t>strasi.</w:t>
       </w:r>
       <w:r>
         <w:rPr>
           <w:color w:val="000000" w:themeColor="text1"/>
           <w:lang w:val="en-US" w:eastAsia="id-ID"/>
         </w:rPr>
-        <w:t>i</w:t>
+        <w:t xml:space="preserve"> Pada IslamHub juga </w:t>
       </w:r>
       <w:r>
         <w:rPr>
           <w:color w:val="000000" w:themeColor="text1"/>
           <w:lang w:val="en-US" w:eastAsia="id-ID"/>
         </w:rPr>
-        <w:t>strasi.</w:t>
+        <w:t xml:space="preserve"> </w:t>
       </w:r>
       <w:r>
         <w:rPr>
           <w:color w:val="000000" w:themeColor="text1"/>
           <w:lang w:val="en-US" w:eastAsia="id-ID"/>
         </w:rPr>
-        <w:t xml:space="preserve"> Pada IslamHub </w:t>
-      </w:r>
-      <w:proofErr w:type="gramStart"/>
-      <w:r>
-        <w:rPr>
-          <w:color w:val="000000" w:themeColor="text1"/>
-          <w:lang w:val="en-US" w:eastAsia="id-ID"/>
-        </w:rPr>
-        <w:t xml:space="preserve">juga </w:t>
-      </w:r>
-      <w:r>
-        <w:rPr>
-          <w:color w:val="000000" w:themeColor="text1"/>
-          <w:lang w:val="en-US" w:eastAsia="id-ID"/>
-        </w:rPr>
-        <w:t xml:space="preserve"> </w:t>
-      </w:r>
-      <w:r>
-        <w:rPr>
-          <w:color w:val="000000" w:themeColor="text1"/>
-          <w:lang w:val="en-US" w:eastAsia="id-ID"/>
-        </w:rPr>
-        <w:t>memiliki</w:t>
-      </w:r>
-      <w:proofErr w:type="gramEnd"/>
-      <w:r>
-        <w:rPr>
-          <w:color w:val="000000" w:themeColor="text1"/>
-          <w:lang w:val="en-US" w:eastAsia="id-ID"/>
-        </w:rPr>
-        <w:t xml:space="preserve"> laman khusus profil para pakar maupun user.</w:t>
+        <w:t>memiliki laman khusus profil para pakar maupun user.</w:t>
       </w:r>
     </w:p>
     <w:p>
@@ -15355,13 +15323,8 @@
     </w:p>
     <w:p>
       <w:r>
-        <w:t xml:space="preserve">Batasan perangkat lunak terhadap perangkat lunak/perangkat keras/sistem lain antara </w:t>
-      </w:r>
-      <w:proofErr w:type="gramStart"/>
-      <w:r>
-        <w:t>lain :</w:t>
-      </w:r>
-      <w:proofErr w:type="gramEnd"/>
+        <w:t>Batasan perangkat lunak terhadap perangkat lunak/perangkat keras/sistem lain antara lain :</w:t>
+      </w:r>
     </w:p>
     <w:p>
       <w:pPr>
@@ -20820,15 +20783,7 @@
               <w:rPr>
                 <w:lang w:val="id-ID"/>
               </w:rPr>
-              <w:t>Petugas menerima pembayaran da</w:t>
-            </w:r>
-            <w:bookmarkStart w:id="58" w:name="_GoBack"/>
-            <w:bookmarkEnd w:id="58"/>
-            <w:r>
-              <w:rPr>
-                <w:lang w:val="id-ID"/>
-              </w:rPr>
-              <w:t>ri pembeli,  lalu log in ke sistem dan memasukkan input pembayaran</w:t>
+              <w:t>Petugas menerima pembayaran dari pembeli,  lalu log in ke sistem dan memasukkan input pembayaran</w:t>
             </w:r>
           </w:p>
         </w:tc>
@@ -20882,8 +20837,8 @@
           <w:lang w:val="en-US"/>
         </w:rPr>
       </w:pPr>
-      <w:bookmarkStart w:id="59" w:name="_Toc9243040"/>
-      <w:bookmarkStart w:id="60" w:name="_Toc336461550"/>
+      <w:bookmarkStart w:id="58" w:name="_Toc9243040"/>
+      <w:bookmarkStart w:id="59" w:name="_Toc336461550"/>
       <w:r>
         <w:t xml:space="preserve">Tabel </w:t>
       </w:r>
@@ -20938,7 +20893,7 @@
         </w:rPr>
         <w:t>lihat Profil Pakar</w:t>
       </w:r>
-      <w:bookmarkEnd w:id="59"/>
+      <w:bookmarkEnd w:id="58"/>
     </w:p>
     <w:tbl>
       <w:tblPr>
@@ -21200,7 +21155,7 @@
           <w:lang w:val="id-ID"/>
         </w:rPr>
       </w:pPr>
-      <w:bookmarkStart w:id="61" w:name="_Toc9243041"/>
+      <w:bookmarkStart w:id="60" w:name="_Toc9243041"/>
       <w:r>
         <w:t xml:space="preserve">Tabel </w:t>
       </w:r>
@@ -21255,7 +21210,7 @@
         </w:rPr>
         <w:t>lihat Profil Pakar</w:t>
       </w:r>
-      <w:bookmarkEnd w:id="61"/>
+      <w:bookmarkEnd w:id="60"/>
     </w:p>
     <w:tbl>
       <w:tblPr>
@@ -21573,7 +21528,7 @@
           <w:lang w:val="en-US"/>
         </w:rPr>
       </w:pPr>
-      <w:bookmarkStart w:id="62" w:name="_Toc9243042"/>
+      <w:bookmarkStart w:id="61" w:name="_Toc9243042"/>
       <w:r>
         <w:t xml:space="preserve">Tabel </w:t>
       </w:r>
@@ -21601,14 +21556,14 @@
       <w:r>
         <w:t xml:space="preserve"> Aturan Bisnis Use Case </w:t>
       </w:r>
-      <w:bookmarkEnd w:id="60"/>
+      <w:bookmarkEnd w:id="59"/>
       <w:r>
         <w:rPr>
           <w:lang w:val="en-US"/>
         </w:rPr>
         <w:t>Melihat Profil Pakar</w:t>
       </w:r>
-      <w:bookmarkEnd w:id="62"/>
+      <w:bookmarkEnd w:id="61"/>
     </w:p>
     <w:tbl>
       <w:tblPr>
@@ -21698,8 +21653,8 @@
           <w:lang w:val="id-ID"/>
         </w:rPr>
       </w:pPr>
-      <w:bookmarkStart w:id="63" w:name="_Toc336461551"/>
-      <w:bookmarkStart w:id="64" w:name="_Toc9243043"/>
+      <w:bookmarkStart w:id="62" w:name="_Toc336461551"/>
+      <w:bookmarkStart w:id="63" w:name="_Toc9243043"/>
       <w:r>
         <w:t xml:space="preserve">Tabel </w:t>
       </w:r>
@@ -21727,20 +21682,20 @@
       <w:r>
         <w:t xml:space="preserve"> Isu Data Use Case </w:t>
       </w:r>
+      <w:bookmarkEnd w:id="62"/>
+      <w:r>
+        <w:rPr>
+          <w:lang w:val="id-ID"/>
+        </w:rPr>
+        <w:t>Me</w:t>
+      </w:r>
+      <w:r>
+        <w:rPr>
+          <w:lang w:val="id-ID"/>
+        </w:rPr>
+        <w:t>lihat Profil Pakar</w:t>
+      </w:r>
       <w:bookmarkEnd w:id="63"/>
-      <w:r>
-        <w:rPr>
-          <w:lang w:val="id-ID"/>
-        </w:rPr>
-        <w:t>Me</w:t>
-      </w:r>
-      <w:r>
-        <w:rPr>
-          <w:lang w:val="id-ID"/>
-        </w:rPr>
-        <w:t>lihat Profil Pakar</w:t>
-      </w:r>
-      <w:bookmarkEnd w:id="64"/>
     </w:p>
     <w:tbl>
       <w:tblPr>
@@ -21814,7 +21769,7 @@
           <w:lang w:val="id-ID"/>
         </w:rPr>
       </w:pPr>
-      <w:bookmarkStart w:id="65" w:name="_Toc336461552"/>
+      <w:bookmarkStart w:id="64" w:name="_Toc336461552"/>
       <w:r>
         <w:rPr>
           <w:lang w:val="id-ID"/>
@@ -21830,7 +21785,7 @@
           <w:lang w:val="id-ID"/>
         </w:rPr>
       </w:pPr>
-      <w:bookmarkStart w:id="66" w:name="_Toc9243044"/>
+      <w:bookmarkStart w:id="65" w:name="_Toc9243044"/>
       <w:r>
         <w:lastRenderedPageBreak/>
         <w:t xml:space="preserve">Tabel </w:t>
@@ -21856,20 +21811,20 @@
       <w:r>
         <w:t xml:space="preserve"> Activity Diagram Use </w:t>
       </w:r>
+      <w:bookmarkEnd w:id="64"/>
+      <w:r>
+        <w:rPr>
+          <w:lang w:val="id-ID"/>
+        </w:rPr>
+        <w:t xml:space="preserve">Case </w:t>
+      </w:r>
+      <w:r>
+        <w:rPr>
+          <w:lang w:val="en-US"/>
+        </w:rPr>
+        <w:t>Melihat Profil Pakar</w:t>
+      </w:r>
       <w:bookmarkEnd w:id="65"/>
-      <w:r>
-        <w:rPr>
-          <w:lang w:val="id-ID"/>
-        </w:rPr>
-        <w:t xml:space="preserve">Case </w:t>
-      </w:r>
-      <w:r>
-        <w:rPr>
-          <w:lang w:val="en-US"/>
-        </w:rPr>
-        <w:t>Melihat Profil Pakar</w:t>
-      </w:r>
-      <w:bookmarkEnd w:id="66"/>
     </w:p>
     <w:tbl>
       <w:tblPr>
@@ -21911,7 +21866,7 @@
               <w:keepNext/>
               <w:jc w:val="center"/>
             </w:pPr>
-            <w:bookmarkStart w:id="67" w:name="_Toc336461555"/>
+            <w:bookmarkStart w:id="66" w:name="_Toc336461555"/>
           </w:p>
           <w:p>
             <w:pPr>
@@ -21921,7 +21876,7 @@
                 <w:lang w:val="id-ID"/>
               </w:rPr>
             </w:pPr>
-            <w:bookmarkStart w:id="68" w:name="_Toc9243083"/>
+            <w:bookmarkStart w:id="67" w:name="_Toc9243083"/>
             <w:r>
               <w:t xml:space="preserve">Gambar </w:t>
             </w:r>
@@ -21985,8 +21940,8 @@
               </w:rPr>
               <w:t>Pembayaran</w:t>
             </w:r>
+            <w:bookmarkEnd w:id="66"/>
             <w:bookmarkEnd w:id="67"/>
-            <w:bookmarkEnd w:id="68"/>
           </w:p>
         </w:tc>
       </w:tr>
@@ -21995,7 +21950,7 @@
       <w:pPr>
         <w:pStyle w:val="Heading3"/>
       </w:pPr>
-      <w:bookmarkStart w:id="69" w:name="_Toc9243119"/>
+      <w:bookmarkStart w:id="68" w:name="_Toc9243119"/>
       <w:r>
         <w:t>Spesifikasi Use Case</w:t>
       </w:r>
@@ -22010,7 +21965,7 @@
         </w:rPr>
         <w:t>Diskusi Umum</w:t>
       </w:r>
-      <w:bookmarkEnd w:id="69"/>
+      <w:bookmarkEnd w:id="68"/>
     </w:p>
     <w:p>
       <w:pPr>
@@ -22026,7 +21981,7 @@
           <w:lang w:val="id-ID"/>
         </w:rPr>
       </w:pPr>
-      <w:bookmarkStart w:id="70" w:name="_Toc9243045"/>
+      <w:bookmarkStart w:id="69" w:name="_Toc9243045"/>
       <w:r>
         <w:t xml:space="preserve">Tabel </w:t>
       </w:r>
@@ -22060,7 +22015,7 @@
         </w:rPr>
         <w:t>Diskusi Umum</w:t>
       </w:r>
-      <w:bookmarkEnd w:id="70"/>
+      <w:bookmarkEnd w:id="69"/>
     </w:p>
     <w:tbl>
       <w:tblPr>
@@ -22345,7 +22300,7 @@
           <w:lang w:val="en-US"/>
         </w:rPr>
       </w:pPr>
-      <w:bookmarkStart w:id="71" w:name="_Toc9243046"/>
+      <w:bookmarkStart w:id="70" w:name="_Toc9243046"/>
       <w:r>
         <w:t xml:space="preserve">Tabel </w:t>
       </w:r>
@@ -22376,7 +22331,7 @@
         </w:rPr>
         <w:t>Diskusi Umum</w:t>
       </w:r>
-      <w:bookmarkEnd w:id="71"/>
+      <w:bookmarkEnd w:id="70"/>
     </w:p>
     <w:tbl>
       <w:tblPr>
@@ -22755,21 +22710,7 @@
               <w:rPr>
                 <w:lang w:val="en-US"/>
               </w:rPr>
-              <w:t xml:space="preserve">Klien dapat </w:t>
-            </w:r>
-            <w:proofErr w:type="gramStart"/>
-            <w:r>
-              <w:rPr>
-                <w:lang w:val="en-US"/>
-              </w:rPr>
-              <w:t>mengedit  menghapus</w:t>
-            </w:r>
-            <w:proofErr w:type="gramEnd"/>
-            <w:r>
-              <w:rPr>
-                <w:lang w:val="en-US"/>
-              </w:rPr>
-              <w:t xml:space="preserve"> topic yang sebelumnya diposting.</w:t>
+              <w:t>Klien dapat mengedit  menghapus topic yang sebelumnya diposting.</w:t>
             </w:r>
           </w:p>
         </w:tc>
@@ -23030,7 +22971,7 @@
         <w:pStyle w:val="Caption"/>
         <w:keepNext/>
       </w:pPr>
-      <w:bookmarkStart w:id="72" w:name="_Toc9243047"/>
+      <w:bookmarkStart w:id="71" w:name="_Toc9243047"/>
       <w:r>
         <w:t xml:space="preserve">Tabel </w:t>
       </w:r>
@@ -23082,7 +23023,7 @@
         </w:rPr>
         <w:t>Diskusi Umum</w:t>
       </w:r>
-      <w:bookmarkEnd w:id="72"/>
+      <w:bookmarkEnd w:id="71"/>
     </w:p>
     <w:tbl>
       <w:tblPr>
@@ -23376,7 +23317,7 @@
         <w:pStyle w:val="Caption"/>
         <w:keepNext/>
       </w:pPr>
-      <w:bookmarkStart w:id="73" w:name="_Toc9243048"/>
+      <w:bookmarkStart w:id="72" w:name="_Toc9243048"/>
       <w:r>
         <w:t xml:space="preserve">Tabel </w:t>
       </w:r>
@@ -23431,7 +23372,7 @@
         </w:rPr>
         <w:t>Diskusi Umum</w:t>
       </w:r>
-      <w:bookmarkEnd w:id="73"/>
+      <w:bookmarkEnd w:id="72"/>
     </w:p>
     <w:tbl>
       <w:tblPr>
@@ -23692,7 +23633,7 @@
           <w:lang w:val="en-US"/>
         </w:rPr>
       </w:pPr>
-      <w:bookmarkStart w:id="74" w:name="_Toc9243049"/>
+      <w:bookmarkStart w:id="73" w:name="_Toc9243049"/>
       <w:r>
         <w:rPr>
           <w:b/>
@@ -23784,7 +23725,7 @@
         </w:rPr>
         <w:t>Diskusi Umum</w:t>
       </w:r>
-      <w:bookmarkEnd w:id="74"/>
+      <w:bookmarkEnd w:id="73"/>
     </w:p>
     <w:tbl>
       <w:tblPr>
@@ -25114,7 +25055,7 @@
           <w:lang w:val="en-US"/>
         </w:rPr>
       </w:pPr>
-      <w:bookmarkStart w:id="75" w:name="_Toc9243050"/>
+      <w:bookmarkStart w:id="74" w:name="_Toc9243050"/>
       <w:r>
         <w:t xml:space="preserve">Tabel </w:t>
       </w:r>
@@ -25148,7 +25089,7 @@
         </w:rPr>
         <w:t>Diskusi Umum</w:t>
       </w:r>
-      <w:bookmarkEnd w:id="75"/>
+      <w:bookmarkEnd w:id="74"/>
     </w:p>
     <w:tbl>
       <w:tblPr>
@@ -25213,6 +25154,98 @@
               </w:rPr>
               <w:t xml:space="preserve">.  </w:t>
             </w:r>
+          </w:p>
+          <w:p>
+            <w:pPr>
+              <w:pStyle w:val="ListParagraph"/>
+              <w:numPr>
+                <w:ilvl w:val="0"/>
+                <w:numId w:val="11"/>
+              </w:numPr>
+              <w:rPr>
+                <w:lang w:val="id-ID"/>
+              </w:rPr>
+            </w:pPr>
+            <w:r>
+              <w:rPr>
+                <w:lang w:val="en-US"/>
+              </w:rPr>
+              <w:t>Topik yang dibuat oleh Klien dapat diedit ataupun dihapus oleh Klien yang membuat topik tersebut.</w:t>
+            </w:r>
+          </w:p>
+          <w:p>
+            <w:pPr>
+              <w:pStyle w:val="ListParagraph"/>
+              <w:numPr>
+                <w:ilvl w:val="0"/>
+                <w:numId w:val="11"/>
+              </w:numPr>
+              <w:rPr>
+                <w:lang w:val="id-ID"/>
+              </w:rPr>
+            </w:pPr>
+            <w:r>
+              <w:rPr>
+                <w:lang w:val="en-US"/>
+              </w:rPr>
+              <w:t>Topik yang dibuat oleh Klien tidak dapat diedit ataupun dihapus oleh Pakar.</w:t>
+            </w:r>
+          </w:p>
+          <w:p>
+            <w:pPr>
+              <w:pStyle w:val="ListParagraph"/>
+              <w:numPr>
+                <w:ilvl w:val="0"/>
+                <w:numId w:val="11"/>
+              </w:numPr>
+              <w:rPr>
+                <w:lang w:val="id-ID"/>
+              </w:rPr>
+            </w:pPr>
+            <w:r>
+              <w:rPr>
+                <w:lang w:val="en-US"/>
+              </w:rPr>
+              <w:t>Komentar dapat dilakukan oleh Klien dan Pakar</w:t>
+            </w:r>
+          </w:p>
+          <w:p>
+            <w:pPr>
+              <w:pStyle w:val="ListParagraph"/>
+              <w:numPr>
+                <w:ilvl w:val="0"/>
+                <w:numId w:val="11"/>
+              </w:numPr>
+              <w:rPr>
+                <w:lang w:val="id-ID"/>
+              </w:rPr>
+            </w:pPr>
+            <w:r>
+              <w:rPr>
+                <w:lang w:val="en-US"/>
+              </w:rPr>
+              <w:t>Komentar yang dibuat oleh Pakar, hanya dapat diedit dan dihapus oleh Pakar</w:t>
+            </w:r>
+          </w:p>
+          <w:p>
+            <w:pPr>
+              <w:pStyle w:val="ListParagraph"/>
+              <w:numPr>
+                <w:ilvl w:val="0"/>
+                <w:numId w:val="11"/>
+              </w:numPr>
+              <w:rPr>
+                <w:lang w:val="id-ID"/>
+              </w:rPr>
+            </w:pPr>
+            <w:r>
+              <w:rPr>
+                <w:lang w:val="en-US"/>
+              </w:rPr>
+              <w:t>Komentar yang dibuat oleh Klien, hanya dapat diedit dan dihapus oleh Klien</w:t>
+            </w:r>
+            <w:bookmarkStart w:id="75" w:name="_GoBack"/>
+            <w:bookmarkEnd w:id="75"/>
           </w:p>
         </w:tc>
       </w:tr>
@@ -38469,7 +38502,7 @@
 </file>
 
 <file path=word/endnotes.xml><?xml version="1.0" encoding="utf-8"?>
-<w:endnotes xmlns:wpc="http://schemas.microsoft.com/office/word/2010/wordprocessingCanvas" xmlns:cx="http://schemas.microsoft.com/office/drawing/2014/chartex" xmlns:cx1="http://schemas.microsoft.com/office/drawing/2015/9/8/chartex" xmlns:mc="http://schemas.openxmlformats.org/markup-compatibility/2006" xmlns:o="urn:schemas-microsoft-com:office:office" xmlns:r="http://schemas.openxmlformats.org/officeDocument/2006/relationships" xmlns:m="http://schemas.openxmlformats.org/officeDocument/2006/math" xmlns:v="urn:schemas-microsoft-com:vml" xmlns:wp14="http://schemas.microsoft.com/office/word/2010/wordprocessingDrawing" xmlns:wp="http://schemas.openxmlformats.org/drawingml/2006/wordprocessingDrawing" xmlns:w10="urn:schemas-microsoft-com:office:word" xmlns:w="http://schemas.openxmlformats.org/wordprocessingml/2006/main" xmlns:w14="http://schemas.microsoft.com/office/word/2010/wordml" xmlns:w15="http://schemas.microsoft.com/office/word/2012/wordml" xmlns:w16se="http://schemas.microsoft.com/office/word/2015/wordml/symex" xmlns:wpg="http://schemas.microsoft.com/office/word/2010/wordprocessingGroup" xmlns:wpi="http://schemas.microsoft.com/office/word/2010/wordprocessingInk" xmlns:wne="http://schemas.microsoft.com/office/word/2006/wordml" xmlns:wps="http://schemas.microsoft.com/office/word/2010/wordprocessingShape" mc:Ignorable="w14 w15 w16se wp14">
+<w:endnotes xmlns:wpc="http://schemas.microsoft.com/office/word/2010/wordprocessingCanvas" xmlns:cx="http://schemas.microsoft.com/office/drawing/2014/chartex" xmlns:cx1="http://schemas.microsoft.com/office/drawing/2015/9/8/chartex" xmlns:cx2="http://schemas.microsoft.com/office/drawing/2015/10/21/chartex" xmlns:cx3="http://schemas.microsoft.com/office/drawing/2016/5/9/chartex" xmlns:cx4="http://schemas.microsoft.com/office/drawing/2016/5/10/chartex" xmlns:cx5="http://schemas.microsoft.com/office/drawing/2016/5/11/chartex" xmlns:cx6="http://schemas.microsoft.com/office/drawing/2016/5/12/chartex" xmlns:cx7="http://schemas.microsoft.com/office/drawing/2016/5/13/chartex" xmlns:cx8="http://schemas.microsoft.com/office/drawing/2016/5/14/chartex" xmlns:mc="http://schemas.openxmlformats.org/markup-compatibility/2006" xmlns:aink="http://schemas.microsoft.com/office/drawing/2016/ink" xmlns:am3d="http://schemas.microsoft.com/office/drawing/2017/model3d" xmlns:o="urn:schemas-microsoft-com:office:office" xmlns:r="http://schemas.openxmlformats.org/officeDocument/2006/relationships" xmlns:m="http://schemas.openxmlformats.org/officeDocument/2006/math" xmlns:v="urn:schemas-microsoft-com:vml" xmlns:wp14="http://schemas.microsoft.com/office/word/2010/wordprocessingDrawing" xmlns:wp="http://schemas.openxmlformats.org/drawingml/2006/wordprocessingDrawing" xmlns:w10="urn:schemas-microsoft-com:office:word" xmlns:w="http://schemas.openxmlformats.org/wordprocessingml/2006/main" xmlns:w14="http://schemas.microsoft.com/office/word/2010/wordml" xmlns:w15="http://schemas.microsoft.com/office/word/2012/wordml" xmlns:w16cid="http://schemas.microsoft.com/office/word/2016/wordml/cid" xmlns:w16se="http://schemas.microsoft.com/office/word/2015/wordml/symex" xmlns:wpg="http://schemas.microsoft.com/office/word/2010/wordprocessingGroup" xmlns:wpi="http://schemas.microsoft.com/office/word/2010/wordprocessingInk" xmlns:wne="http://schemas.microsoft.com/office/word/2006/wordml" xmlns:wps="http://schemas.microsoft.com/office/word/2010/wordprocessingShape" mc:Ignorable="w14 w15 w16se w16cid wp14">
   <w:endnote w:type="separator" w:id="-1">
     <w:p>
       <w:r>
@@ -38488,7 +38521,7 @@
 </file>
 
 <file path=word/footer1.xml><?xml version="1.0" encoding="utf-8"?>
-<w:ftr xmlns:wpc="http://schemas.microsoft.com/office/word/2010/wordprocessingCanvas" xmlns:cx="http://schemas.microsoft.com/office/drawing/2014/chartex" xmlns:cx1="http://schemas.microsoft.com/office/drawing/2015/9/8/chartex" xmlns:mc="http://schemas.openxmlformats.org/markup-compatibility/2006" xmlns:o="urn:schemas-microsoft-com:office:office" xmlns:r="http://schemas.openxmlformats.org/officeDocument/2006/relationships" xmlns:m="http://schemas.openxmlformats.org/officeDocument/2006/math" xmlns:v="urn:schemas-microsoft-com:vml" xmlns:wp14="http://schemas.microsoft.com/office/word/2010/wordprocessingDrawing" xmlns:wp="http://schemas.openxmlformats.org/drawingml/2006/wordprocessingDrawing" xmlns:w10="urn:schemas-microsoft-com:office:word" xmlns:w="http://schemas.openxmlformats.org/wordprocessingml/2006/main" xmlns:w14="http://schemas.microsoft.com/office/word/2010/wordml" xmlns:w15="http://schemas.microsoft.com/office/word/2012/wordml" xmlns:w16se="http://schemas.microsoft.com/office/word/2015/wordml/symex" xmlns:wpg="http://schemas.microsoft.com/office/word/2010/wordprocessingGroup" xmlns:wpi="http://schemas.microsoft.com/office/word/2010/wordprocessingInk" xmlns:wne="http://schemas.microsoft.com/office/word/2006/wordml" xmlns:wps="http://schemas.microsoft.com/office/word/2010/wordprocessingShape" mc:Ignorable="w14 w15 w16se wp14">
+<w:ftr xmlns:wpc="http://schemas.microsoft.com/office/word/2010/wordprocessingCanvas" xmlns:cx="http://schemas.microsoft.com/office/drawing/2014/chartex" xmlns:cx1="http://schemas.microsoft.com/office/drawing/2015/9/8/chartex" xmlns:cx2="http://schemas.microsoft.com/office/drawing/2015/10/21/chartex" xmlns:cx3="http://schemas.microsoft.com/office/drawing/2016/5/9/chartex" xmlns:cx4="http://schemas.microsoft.com/office/drawing/2016/5/10/chartex" xmlns:cx5="http://schemas.microsoft.com/office/drawing/2016/5/11/chartex" xmlns:cx6="http://schemas.microsoft.com/office/drawing/2016/5/12/chartex" xmlns:cx7="http://schemas.microsoft.com/office/drawing/2016/5/13/chartex" xmlns:cx8="http://schemas.microsoft.com/office/drawing/2016/5/14/chartex" xmlns:mc="http://schemas.openxmlformats.org/markup-compatibility/2006" xmlns:aink="http://schemas.microsoft.com/office/drawing/2016/ink" xmlns:am3d="http://schemas.microsoft.com/office/drawing/2017/model3d" xmlns:o="urn:schemas-microsoft-com:office:office" xmlns:r="http://schemas.openxmlformats.org/officeDocument/2006/relationships" xmlns:m="http://schemas.openxmlformats.org/officeDocument/2006/math" xmlns:v="urn:schemas-microsoft-com:vml" xmlns:wp14="http://schemas.microsoft.com/office/word/2010/wordprocessingDrawing" xmlns:wp="http://schemas.openxmlformats.org/drawingml/2006/wordprocessingDrawing" xmlns:w10="urn:schemas-microsoft-com:office:word" xmlns:w="http://schemas.openxmlformats.org/wordprocessingml/2006/main" xmlns:w14="http://schemas.microsoft.com/office/word/2010/wordml" xmlns:w15="http://schemas.microsoft.com/office/word/2012/wordml" xmlns:w16cid="http://schemas.microsoft.com/office/word/2016/wordml/cid" xmlns:w16se="http://schemas.microsoft.com/office/word/2015/wordml/symex" xmlns:wpg="http://schemas.microsoft.com/office/word/2010/wordprocessingGroup" xmlns:wpi="http://schemas.microsoft.com/office/word/2010/wordprocessingInk" xmlns:wne="http://schemas.microsoft.com/office/word/2006/wordml" xmlns:wps="http://schemas.microsoft.com/office/word/2010/wordprocessingShape" mc:Ignorable="w14 w15 w16se w16cid wp14">
   <w:tbl>
     <w:tblPr>
       <w:tblW w:w="9356" w:type="dxa"/>
@@ -38859,7 +38892,7 @@
 </file>
 
 <file path=word/footnotes.xml><?xml version="1.0" encoding="utf-8"?>
-<w:footnotes xmlns:wpc="http://schemas.microsoft.com/office/word/2010/wordprocessingCanvas" xmlns:cx="http://schemas.microsoft.com/office/drawing/2014/chartex" xmlns:cx1="http://schemas.microsoft.com/office/drawing/2015/9/8/chartex" xmlns:mc="http://schemas.openxmlformats.org/markup-compatibility/2006" xmlns:o="urn:schemas-microsoft-com:office:office" xmlns:r="http://schemas.openxmlformats.org/officeDocument/2006/relationships" xmlns:m="http://schemas.openxmlformats.org/officeDocument/2006/math" xmlns:v="urn:schemas-microsoft-com:vml" xmlns:wp14="http://schemas.microsoft.com/office/word/2010/wordprocessingDrawing" xmlns:wp="http://schemas.openxmlformats.org/drawingml/2006/wordprocessingDrawing" xmlns:w10="urn:schemas-microsoft-com:office:word" xmlns:w="http://schemas.openxmlformats.org/wordprocessingml/2006/main" xmlns:w14="http://schemas.microsoft.com/office/word/2010/wordml" xmlns:w15="http://schemas.microsoft.com/office/word/2012/wordml" xmlns:w16se="http://schemas.microsoft.com/office/word/2015/wordml/symex" xmlns:wpg="http://schemas.microsoft.com/office/word/2010/wordprocessingGroup" xmlns:wpi="http://schemas.microsoft.com/office/word/2010/wordprocessingInk" xmlns:wne="http://schemas.microsoft.com/office/word/2006/wordml" xmlns:wps="http://schemas.microsoft.com/office/word/2010/wordprocessingShape" mc:Ignorable="w14 w15 w16se wp14">
+<w:footnotes xmlns:wpc="http://schemas.microsoft.com/office/word/2010/wordprocessingCanvas" xmlns:cx="http://schemas.microsoft.com/office/drawing/2014/chartex" xmlns:cx1="http://schemas.microsoft.com/office/drawing/2015/9/8/chartex" xmlns:cx2="http://schemas.microsoft.com/office/drawing/2015/10/21/chartex" xmlns:cx3="http://schemas.microsoft.com/office/drawing/2016/5/9/chartex" xmlns:cx4="http://schemas.microsoft.com/office/drawing/2016/5/10/chartex" xmlns:cx5="http://schemas.microsoft.com/office/drawing/2016/5/11/chartex" xmlns:cx6="http://schemas.microsoft.com/office/drawing/2016/5/12/chartex" xmlns:cx7="http://schemas.microsoft.com/office/drawing/2016/5/13/chartex" xmlns:cx8="http://schemas.microsoft.com/office/drawing/2016/5/14/chartex" xmlns:mc="http://schemas.openxmlformats.org/markup-compatibility/2006" xmlns:aink="http://schemas.microsoft.com/office/drawing/2016/ink" xmlns:am3d="http://schemas.microsoft.com/office/drawing/2017/model3d" xmlns:o="urn:schemas-microsoft-com:office:office" xmlns:r="http://schemas.openxmlformats.org/officeDocument/2006/relationships" xmlns:m="http://schemas.openxmlformats.org/officeDocument/2006/math" xmlns:v="urn:schemas-microsoft-com:vml" xmlns:wp14="http://schemas.microsoft.com/office/word/2010/wordprocessingDrawing" xmlns:wp="http://schemas.openxmlformats.org/drawingml/2006/wordprocessingDrawing" xmlns:w10="urn:schemas-microsoft-com:office:word" xmlns:w="http://schemas.openxmlformats.org/wordprocessingml/2006/main" xmlns:w14="http://schemas.microsoft.com/office/word/2010/wordml" xmlns:w15="http://schemas.microsoft.com/office/word/2012/wordml" xmlns:w16cid="http://schemas.microsoft.com/office/word/2016/wordml/cid" xmlns:w16se="http://schemas.microsoft.com/office/word/2015/wordml/symex" xmlns:wpg="http://schemas.microsoft.com/office/word/2010/wordprocessingGroup" xmlns:wpi="http://schemas.microsoft.com/office/word/2010/wordprocessingInk" xmlns:wne="http://schemas.microsoft.com/office/word/2006/wordml" xmlns:wps="http://schemas.microsoft.com/office/word/2010/wordprocessingShape" mc:Ignorable="w14 w15 w16se w16cid wp14">
   <w:footnote w:type="separator" w:id="-1">
     <w:p>
       <w:r>
@@ -38878,7 +38911,7 @@
 </file>
 
 <file path=word/numbering.xml><?xml version="1.0" encoding="utf-8"?>
-<w:numbering xmlns:wpc="http://schemas.microsoft.com/office/word/2010/wordprocessingCanvas" xmlns:cx="http://schemas.microsoft.com/office/drawing/2014/chartex" xmlns:cx1="http://schemas.microsoft.com/office/drawing/2015/9/8/chartex" xmlns:mc="http://schemas.openxmlformats.org/markup-compatibility/2006" xmlns:o="urn:schemas-microsoft-com:office:office" xmlns:r="http://schemas.openxmlformats.org/officeDocument/2006/relationships" xmlns:m="http://schemas.openxmlformats.org/officeDocument/2006/math" xmlns:v="urn:schemas-microsoft-com:vml" xmlns:wp14="http://schemas.microsoft.com/office/word/2010/wordprocessingDrawing" xmlns:wp="http://schemas.openxmlformats.org/drawingml/2006/wordprocessingDrawing" xmlns:w10="urn:schemas-microsoft-com:office:word" xmlns:w="http://schemas.openxmlformats.org/wordprocessingml/2006/main" xmlns:w14="http://schemas.microsoft.com/office/word/2010/wordml" xmlns:w15="http://schemas.microsoft.com/office/word/2012/wordml" xmlns:w16se="http://schemas.microsoft.com/office/word/2015/wordml/symex" xmlns:wpg="http://schemas.microsoft.com/office/word/2010/wordprocessingGroup" xmlns:wpi="http://schemas.microsoft.com/office/word/2010/wordprocessingInk" xmlns:wne="http://schemas.microsoft.com/office/word/2006/wordml" xmlns:wps="http://schemas.microsoft.com/office/word/2010/wordprocessingShape" mc:Ignorable="w14 w15 w16se wp14">
+<w:numbering xmlns:wpc="http://schemas.microsoft.com/office/word/2010/wordprocessingCanvas" xmlns:cx="http://schemas.microsoft.com/office/drawing/2014/chartex" xmlns:cx1="http://schemas.microsoft.com/office/drawing/2015/9/8/chartex" xmlns:cx2="http://schemas.microsoft.com/office/drawing/2015/10/21/chartex" xmlns:cx3="http://schemas.microsoft.com/office/drawing/2016/5/9/chartex" xmlns:cx4="http://schemas.microsoft.com/office/drawing/2016/5/10/chartex" xmlns:cx5="http://schemas.microsoft.com/office/drawing/2016/5/11/chartex" xmlns:cx6="http://schemas.microsoft.com/office/drawing/2016/5/12/chartex" xmlns:cx7="http://schemas.microsoft.com/office/drawing/2016/5/13/chartex" xmlns:cx8="http://schemas.microsoft.com/office/drawing/2016/5/14/chartex" xmlns:mc="http://schemas.openxmlformats.org/markup-compatibility/2006" xmlns:aink="http://schemas.microsoft.com/office/drawing/2016/ink" xmlns:am3d="http://schemas.microsoft.com/office/drawing/2017/model3d" xmlns:o="urn:schemas-microsoft-com:office:office" xmlns:r="http://schemas.openxmlformats.org/officeDocument/2006/relationships" xmlns:m="http://schemas.openxmlformats.org/officeDocument/2006/math" xmlns:v="urn:schemas-microsoft-com:vml" xmlns:wp14="http://schemas.microsoft.com/office/word/2010/wordprocessingDrawing" xmlns:wp="http://schemas.openxmlformats.org/drawingml/2006/wordprocessingDrawing" xmlns:w10="urn:schemas-microsoft-com:office:word" xmlns:w="http://schemas.openxmlformats.org/wordprocessingml/2006/main" xmlns:w14="http://schemas.microsoft.com/office/word/2010/wordml" xmlns:w15="http://schemas.microsoft.com/office/word/2012/wordml" xmlns:w16cid="http://schemas.microsoft.com/office/word/2016/wordml/cid" xmlns:w16se="http://schemas.microsoft.com/office/word/2015/wordml/symex" xmlns:wpg="http://schemas.microsoft.com/office/word/2010/wordprocessingGroup" xmlns:wpi="http://schemas.microsoft.com/office/word/2010/wordprocessingInk" xmlns:wne="http://schemas.microsoft.com/office/word/2006/wordml" xmlns:wps="http://schemas.microsoft.com/office/word/2010/wordprocessingShape" mc:Ignorable="w14 w15 w16se w16cid wp14">
   <w:abstractNum w:abstractNumId="0" w15:restartNumberingAfterBreak="0">
     <w:nsid w:val="05CE63C8"/>
     <w:multiLevelType w:val="hybridMultilevel"/>
@@ -42762,7 +42795,7 @@
 </file>
 
 <file path=word/styles.xml><?xml version="1.0" encoding="utf-8"?>
-<w:styles xmlns:mc="http://schemas.openxmlformats.org/markup-compatibility/2006" xmlns:r="http://schemas.openxmlformats.org/officeDocument/2006/relationships" xmlns:w="http://schemas.openxmlformats.org/wordprocessingml/2006/main" xmlns:w14="http://schemas.microsoft.com/office/word/2010/wordml" xmlns:w15="http://schemas.microsoft.com/office/word/2012/wordml" xmlns:w16se="http://schemas.microsoft.com/office/word/2015/wordml/symex" mc:Ignorable="w14 w15 w16se">
+<w:styles xmlns:mc="http://schemas.openxmlformats.org/markup-compatibility/2006" xmlns:r="http://schemas.openxmlformats.org/officeDocument/2006/relationships" xmlns:w="http://schemas.openxmlformats.org/wordprocessingml/2006/main" xmlns:w14="http://schemas.microsoft.com/office/word/2010/wordml" xmlns:w15="http://schemas.microsoft.com/office/word/2012/wordml" xmlns:w16cid="http://schemas.microsoft.com/office/word/2016/wordml/cid" xmlns:w16se="http://schemas.microsoft.com/office/word/2015/wordml/symex" mc:Ignorable="w14 w15 w16se w16cid">
   <w:docDefaults>
     <w:rPrDefault>
       <w:rPr>
@@ -42772,7 +42805,7 @@
     </w:rPrDefault>
     <w:pPrDefault/>
   </w:docDefaults>
-  <w:latentStyles w:defLockedState="0" w:defUIPriority="99" w:defSemiHidden="0" w:defUnhideWhenUsed="0" w:defQFormat="0" w:count="371">
+  <w:latentStyles w:defLockedState="0" w:defUIPriority="99" w:defSemiHidden="0" w:defUnhideWhenUsed="0" w:defQFormat="0" w:count="376">
     <w:lsdException w:name="Normal" w:uiPriority="0" w:qFormat="1"/>
     <w:lsdException w:name="heading 1" w:uiPriority="0" w:qFormat="1"/>
     <w:lsdException w:name="heading 2" w:uiPriority="0" w:qFormat="1"/>
@@ -42878,7 +42911,6 @@
     <w:lsdException w:name="HTML Sample" w:semiHidden="1" w:unhideWhenUsed="1"/>
     <w:lsdException w:name="HTML Typewriter" w:semiHidden="1" w:unhideWhenUsed="1"/>
     <w:lsdException w:name="HTML Variable" w:semiHidden="1" w:unhideWhenUsed="1"/>
-    <w:lsdException w:name="Normal Table" w:semiHidden="1" w:unhideWhenUsed="1"/>
     <w:lsdException w:name="annotation subject" w:semiHidden="1" w:unhideWhenUsed="1"/>
     <w:lsdException w:name="No List" w:semiHidden="1" w:unhideWhenUsed="1"/>
     <w:lsdException w:name="Outline List 1" w:semiHidden="1" w:unhideWhenUsed="1"/>
@@ -42921,11 +42953,8 @@
     <w:lsdException w:name="Table Contemporary" w:semiHidden="1" w:unhideWhenUsed="1"/>
     <w:lsdException w:name="Table Elegant" w:semiHidden="1" w:unhideWhenUsed="1"/>
     <w:lsdException w:name="Table Professional" w:semiHidden="1" w:unhideWhenUsed="1"/>
-    <w:lsdException w:name="Table Subtle 1" w:semiHidden="1" w:unhideWhenUsed="1"/>
     <w:lsdException w:name="Table Subtle 2" w:semiHidden="1" w:unhideWhenUsed="1"/>
     <w:lsdException w:name="Table Web 1" w:semiHidden="1" w:unhideWhenUsed="1"/>
-    <w:lsdException w:name="Table Web 2" w:semiHidden="1" w:unhideWhenUsed="1"/>
-    <w:lsdException w:name="Table Web 3" w:semiHidden="1" w:unhideWhenUsed="1"/>
     <w:lsdException w:name="Balloon Text" w:semiHidden="1" w:unhideWhenUsed="1"/>
     <w:lsdException w:name="Table Grid" w:uiPriority="59"/>
     <w:lsdException w:name="Table Theme" w:semiHidden="1" w:unhideWhenUsed="1"/>
@@ -43144,6 +43173,11 @@
     <w:lsdException w:name="List Table 5 Dark Accent 6" w:uiPriority="50"/>
     <w:lsdException w:name="List Table 6 Colorful Accent 6" w:uiPriority="51"/>
     <w:lsdException w:name="List Table 7 Colorful Accent 6" w:uiPriority="52"/>
+    <w:lsdException w:name="Mention" w:semiHidden="1" w:unhideWhenUsed="1"/>
+    <w:lsdException w:name="Smart Hyperlink" w:semiHidden="1" w:unhideWhenUsed="1"/>
+    <w:lsdException w:name="Hashtag" w:semiHidden="1" w:unhideWhenUsed="1"/>
+    <w:lsdException w:name="Unresolved Mention" w:semiHidden="1" w:unhideWhenUsed="1"/>
+    <w:lsdException w:name="Smart Link" w:semiHidden="1" w:unhideWhenUsed="1"/>
   </w:latentStyles>
   <w:style w:type="paragraph" w:default="1" w:styleId="Normal">
     <w:name w:val="Normal"/>
@@ -43977,7 +44011,7 @@
 </file>
 
 <file path=customXml/itemProps1.xml><?xml version="1.0" encoding="utf-8"?>
-<ds:datastoreItem xmlns:ds="http://schemas.openxmlformats.org/officeDocument/2006/customXml" ds:itemID="{A845996A-2D15-4B61-8B94-D78964B0253B}">
+<ds:datastoreItem xmlns:ds="http://schemas.openxmlformats.org/officeDocument/2006/customXml" ds:itemID="{045A70FD-8F0C-459F-AB74-82982D8F6354}">
   <ds:schemaRefs>
     <ds:schemaRef ds:uri="http://schemas.openxmlformats.org/officeDocument/2006/bibliography"/>
   </ds:schemaRefs>

</xml_diff>

<commit_message>
tambah diagram sequence use case forum diskusi
</commit_message>
<xml_diff>
--- a/Dokumentasi/SKPL Analisis Islam Hub.docx
+++ b/Dokumentasi/SKPL Analisis Islam Hub.docx
@@ -51019,7 +51019,6 @@
       </w:pPr>
       <w:bookmarkStart w:id="116" w:name="_Toc9243129"/>
       <w:r>
-        <w:lastRenderedPageBreak/>
         <w:t xml:space="preserve">Diagram Sequence Use Case </w:t>
       </w:r>
       <w:r>
@@ -51036,17 +51035,23 @@
           <w:lang w:val="id-ID"/>
         </w:rPr>
       </w:pPr>
-      <w:bookmarkStart w:id="117" w:name="_GoBack"/>
-      <w:r>
-        <w:rPr>
-          <w:noProof/>
+    </w:p>
+    <w:p>
+      <w:pPr>
+        <w:rPr>
           <w:lang w:val="id-ID"/>
         </w:rPr>
+      </w:pPr>
+      <w:r>
+        <w:rPr>
+          <w:noProof/>
+        </w:rPr>
+        <w:lastRenderedPageBreak/>
         <w:drawing>
-          <wp:inline distT="0" distB="0" distL="0" distR="0">
-            <wp:extent cx="3943350" cy="8584179"/>
-            <wp:effectExtent l="0" t="0" r="0" b="7620"/>
-            <wp:docPr id="2" name="Picture 2"/>
+          <wp:inline distT="0" distB="0" distL="0" distR="0" wp14:anchorId="6923BC32" wp14:editId="234B4F3C">
+            <wp:extent cx="5760720" cy="2913380"/>
+            <wp:effectExtent l="0" t="0" r="0" b="1270"/>
+            <wp:docPr id="16" name="Picture 16"/>
             <wp:cNvGraphicFramePr>
               <a:graphicFrameLocks xmlns:a="http://schemas.openxmlformats.org/drawingml/2006/main" noChangeAspect="1"/>
             </wp:cNvGraphicFramePr>
@@ -51054,36 +51059,23 @@
               <a:graphicData uri="http://schemas.openxmlformats.org/drawingml/2006/picture">
                 <pic:pic xmlns:pic="http://schemas.openxmlformats.org/drawingml/2006/picture">
                   <pic:nvPicPr>
-                    <pic:cNvPr id="0" name="Picture 1"/>
-                    <pic:cNvPicPr>
-                      <a:picLocks noChangeAspect="1" noChangeArrowheads="1"/>
-                    </pic:cNvPicPr>
+                    <pic:cNvPr id="1" name=""/>
+                    <pic:cNvPicPr/>
                   </pic:nvPicPr>
                   <pic:blipFill>
-                    <a:blip r:embed="rId16">
-                      <a:extLst>
-                        <a:ext uri="{28A0092B-C50C-407E-A947-70E740481C1C}">
-                          <a14:useLocalDpi xmlns:a14="http://schemas.microsoft.com/office/drawing/2010/main" val="0"/>
-                        </a:ext>
-                      </a:extLst>
-                    </a:blip>
-                    <a:srcRect/>
+                    <a:blip r:embed="rId16"/>
                     <a:stretch>
                       <a:fillRect/>
                     </a:stretch>
                   </pic:blipFill>
-                  <pic:spPr bwMode="auto">
+                  <pic:spPr>
                     <a:xfrm>
                       <a:off x="0" y="0"/>
-                      <a:ext cx="3944444" cy="8586561"/>
+                      <a:ext cx="5760720" cy="2913380"/>
                     </a:xfrm>
                     <a:prstGeom prst="rect">
                       <a:avLst/>
                     </a:prstGeom>
-                    <a:noFill/>
-                    <a:ln>
-                      <a:noFill/>
-                    </a:ln>
                   </pic:spPr>
                 </pic:pic>
               </a:graphicData>
@@ -51091,6 +51083,149 @@
           </wp:inline>
         </w:drawing>
       </w:r>
+    </w:p>
+    <w:p>
+      <w:pPr>
+        <w:rPr>
+          <w:lang w:val="id-ID"/>
+        </w:rPr>
+      </w:pPr>
+      <w:r>
+        <w:rPr>
+          <w:noProof/>
+        </w:rPr>
+        <w:drawing>
+          <wp:inline distT="0" distB="0" distL="0" distR="0" wp14:anchorId="3BF22840" wp14:editId="5424DDF8">
+            <wp:extent cx="5760720" cy="2809875"/>
+            <wp:effectExtent l="0" t="0" r="0" b="9525"/>
+            <wp:docPr id="17" name="Picture 17"/>
+            <wp:cNvGraphicFramePr>
+              <a:graphicFrameLocks xmlns:a="http://schemas.openxmlformats.org/drawingml/2006/main" noChangeAspect="1"/>
+            </wp:cNvGraphicFramePr>
+            <a:graphic xmlns:a="http://schemas.openxmlformats.org/drawingml/2006/main">
+              <a:graphicData uri="http://schemas.openxmlformats.org/drawingml/2006/picture">
+                <pic:pic xmlns:pic="http://schemas.openxmlformats.org/drawingml/2006/picture">
+                  <pic:nvPicPr>
+                    <pic:cNvPr id="1" name=""/>
+                    <pic:cNvPicPr/>
+                  </pic:nvPicPr>
+                  <pic:blipFill>
+                    <a:blip r:embed="rId17"/>
+                    <a:stretch>
+                      <a:fillRect/>
+                    </a:stretch>
+                  </pic:blipFill>
+                  <pic:spPr>
+                    <a:xfrm>
+                      <a:off x="0" y="0"/>
+                      <a:ext cx="5760720" cy="2809875"/>
+                    </a:xfrm>
+                    <a:prstGeom prst="rect">
+                      <a:avLst/>
+                    </a:prstGeom>
+                  </pic:spPr>
+                </pic:pic>
+              </a:graphicData>
+            </a:graphic>
+          </wp:inline>
+        </w:drawing>
+      </w:r>
+    </w:p>
+    <w:p>
+      <w:pPr>
+        <w:rPr>
+          <w:lang w:val="id-ID"/>
+        </w:rPr>
+      </w:pPr>
+      <w:r>
+        <w:rPr>
+          <w:noProof/>
+        </w:rPr>
+        <w:drawing>
+          <wp:inline distT="0" distB="0" distL="0" distR="0" wp14:anchorId="7E376ECF" wp14:editId="512E43B5">
+            <wp:extent cx="5760720" cy="3030855"/>
+            <wp:effectExtent l="0" t="0" r="0" b="0"/>
+            <wp:docPr id="18" name="Picture 18"/>
+            <wp:cNvGraphicFramePr>
+              <a:graphicFrameLocks xmlns:a="http://schemas.openxmlformats.org/drawingml/2006/main" noChangeAspect="1"/>
+            </wp:cNvGraphicFramePr>
+            <a:graphic xmlns:a="http://schemas.openxmlformats.org/drawingml/2006/main">
+              <a:graphicData uri="http://schemas.openxmlformats.org/drawingml/2006/picture">
+                <pic:pic xmlns:pic="http://schemas.openxmlformats.org/drawingml/2006/picture">
+                  <pic:nvPicPr>
+                    <pic:cNvPr id="1" name=""/>
+                    <pic:cNvPicPr/>
+                  </pic:nvPicPr>
+                  <pic:blipFill>
+                    <a:blip r:embed="rId18"/>
+                    <a:stretch>
+                      <a:fillRect/>
+                    </a:stretch>
+                  </pic:blipFill>
+                  <pic:spPr>
+                    <a:xfrm>
+                      <a:off x="0" y="0"/>
+                      <a:ext cx="5760720" cy="3030855"/>
+                    </a:xfrm>
+                    <a:prstGeom prst="rect">
+                      <a:avLst/>
+                    </a:prstGeom>
+                  </pic:spPr>
+                </pic:pic>
+              </a:graphicData>
+            </a:graphic>
+          </wp:inline>
+        </w:drawing>
+      </w:r>
+    </w:p>
+    <w:p>
+      <w:pPr>
+        <w:rPr>
+          <w:lang w:val="id-ID"/>
+        </w:rPr>
+      </w:pPr>
+      <w:r>
+        <w:rPr>
+          <w:noProof/>
+        </w:rPr>
+        <w:lastRenderedPageBreak/>
+        <w:drawing>
+          <wp:inline distT="0" distB="0" distL="0" distR="0" wp14:anchorId="14032B55" wp14:editId="771C0E88">
+            <wp:extent cx="5760720" cy="3047365"/>
+            <wp:effectExtent l="0" t="0" r="0" b="635"/>
+            <wp:docPr id="19" name="Picture 19"/>
+            <wp:cNvGraphicFramePr>
+              <a:graphicFrameLocks xmlns:a="http://schemas.openxmlformats.org/drawingml/2006/main" noChangeAspect="1"/>
+            </wp:cNvGraphicFramePr>
+            <a:graphic xmlns:a="http://schemas.openxmlformats.org/drawingml/2006/main">
+              <a:graphicData uri="http://schemas.openxmlformats.org/drawingml/2006/picture">
+                <pic:pic xmlns:pic="http://schemas.openxmlformats.org/drawingml/2006/picture">
+                  <pic:nvPicPr>
+                    <pic:cNvPr id="1" name=""/>
+                    <pic:cNvPicPr/>
+                  </pic:nvPicPr>
+                  <pic:blipFill>
+                    <a:blip r:embed="rId19"/>
+                    <a:stretch>
+                      <a:fillRect/>
+                    </a:stretch>
+                  </pic:blipFill>
+                  <pic:spPr>
+                    <a:xfrm>
+                      <a:off x="0" y="0"/>
+                      <a:ext cx="5760720" cy="3047365"/>
+                    </a:xfrm>
+                    <a:prstGeom prst="rect">
+                      <a:avLst/>
+                    </a:prstGeom>
+                  </pic:spPr>
+                </pic:pic>
+              </a:graphicData>
+            </a:graphic>
+          </wp:inline>
+        </w:drawing>
+      </w:r>
+      <w:bookmarkStart w:id="117" w:name="_GoBack"/>
       <w:bookmarkEnd w:id="117"/>
     </w:p>
     <w:p>
@@ -51099,7 +51234,6 @@
       </w:pPr>
       <w:bookmarkStart w:id="118" w:name="_Toc9243130"/>
       <w:r>
-        <w:lastRenderedPageBreak/>
         <w:t xml:space="preserve">Diagram Sequence Use Case </w:t>
       </w:r>
       <w:proofErr w:type="spellStart"/>
@@ -51139,7 +51273,7 @@
                     <pic:cNvPicPr/>
                   </pic:nvPicPr>
                   <pic:blipFill>
-                    <a:blip r:embed="rId17">
+                    <a:blip r:embed="rId20">
                       <a:extLst>
                         <a:ext uri="{28A0092B-C50C-407E-A947-70E740481C1C}">
                           <a14:useLocalDpi xmlns:a14="http://schemas.microsoft.com/office/drawing/2010/main" val="0"/>
@@ -51210,7 +51344,7 @@
                     <pic:cNvPicPr/>
                   </pic:nvPicPr>
                   <pic:blipFill>
-                    <a:blip r:embed="rId18">
+                    <a:blip r:embed="rId21">
                       <a:extLst>
                         <a:ext uri="{28A0092B-C50C-407E-A947-70E740481C1C}">
                           <a14:useLocalDpi xmlns:a14="http://schemas.microsoft.com/office/drawing/2010/main" val="0"/>
@@ -51618,7 +51752,7 @@
                     <pic:cNvPicPr/>
                   </pic:nvPicPr>
                   <pic:blipFill>
-                    <a:blip r:embed="rId19" cstate="print">
+                    <a:blip r:embed="rId22" cstate="print">
                       <a:extLst>
                         <a:ext uri="{28A0092B-C50C-407E-A947-70E740481C1C}">
                           <a14:useLocalDpi xmlns:a14="http://schemas.microsoft.com/office/drawing/2010/main" val="0"/>
@@ -54240,6 +54374,7 @@
               <w:rPr>
                 <w:lang w:val="en-US"/>
               </w:rPr>
+              <w:lastRenderedPageBreak/>
               <w:t>UC-5</w:t>
             </w:r>
           </w:p>
@@ -57721,7 +57856,7 @@
       </w:pPr>
     </w:p>
     <w:sectPr>
-      <w:footerReference w:type="default" r:id="rId20"/>
+      <w:footerReference w:type="default" r:id="rId23"/>
       <w:pgSz w:w="11907" w:h="16840" w:code="9"/>
       <w:pgMar w:top="1134" w:right="1134" w:bottom="1134" w:left="1701" w:header="720" w:footer="720" w:gutter="0"/>
       <w:cols w:space="720"/>
@@ -63294,7 +63429,7 @@
 </file>
 
 <file path=customXml/itemProps1.xml><?xml version="1.0" encoding="utf-8"?>
-<ds:datastoreItem xmlns:ds="http://schemas.openxmlformats.org/officeDocument/2006/customXml" ds:itemID="{FECE9A65-1E68-4F66-9491-DB5533AF786E}">
+<ds:datastoreItem xmlns:ds="http://schemas.openxmlformats.org/officeDocument/2006/customXml" ds:itemID="{FCE64F7B-25ED-41BD-BF73-D22FA544A582}">
   <ds:schemaRefs>
     <ds:schemaRef ds:uri="http://schemas.openxmlformats.org/officeDocument/2006/bibliography"/>
   </ds:schemaRefs>

</xml_diff>

<commit_message>
tambah activity diagram use case melihat profile klien dan profile pakar
</commit_message>
<xml_diff>
--- a/Dokumentasi/SKPL Analisis Islam Hub.docx
+++ b/Dokumentasi/SKPL Analisis Islam Hub.docx
@@ -31582,14 +31582,16 @@
         </w:rPr>
         <w:t xml:space="preserve"> </w:t>
       </w:r>
+      <w:bookmarkEnd w:id="65"/>
       <w:proofErr w:type="spellStart"/>
       <w:r>
         <w:rPr>
           <w:lang w:val="en-US"/>
         </w:rPr>
-        <w:t>Pakar</w:t>
-      </w:r>
-      <w:bookmarkEnd w:id="65"/>
+        <w:t>Klien</w:t>
+      </w:r>
+      <w:bookmarkStart w:id="66" w:name="_GoBack"/>
+      <w:bookmarkEnd w:id="66"/>
       <w:proofErr w:type="spellEnd"/>
     </w:p>
     <w:tbl>
@@ -31632,7 +31634,7 @@
               <w:keepNext/>
               <w:jc w:val="center"/>
             </w:pPr>
-            <w:bookmarkStart w:id="66" w:name="_Toc336461555"/>
+            <w:bookmarkStart w:id="67" w:name="_Toc336461555"/>
           </w:p>
           <w:p>
             <w:pPr>
@@ -31642,7 +31644,7 @@
                 <w:lang w:val="id-ID"/>
               </w:rPr>
             </w:pPr>
-            <w:bookmarkStart w:id="67" w:name="_Toc9243083"/>
+            <w:bookmarkStart w:id="68" w:name="_Toc9243083"/>
             <w:r>
               <w:t xml:space="preserve">Gambar </w:t>
             </w:r>
@@ -31706,8 +31708,8 @@
               </w:rPr>
               <w:t>Pembayaran</w:t>
             </w:r>
-            <w:bookmarkEnd w:id="66"/>
             <w:bookmarkEnd w:id="67"/>
+            <w:bookmarkEnd w:id="68"/>
           </w:p>
         </w:tc>
       </w:tr>
@@ -31716,7 +31718,7 @@
       <w:pPr>
         <w:pStyle w:val="Heading3"/>
       </w:pPr>
-      <w:bookmarkStart w:id="68" w:name="_Toc9243119"/>
+      <w:bookmarkStart w:id="69" w:name="_Toc9243119"/>
       <w:proofErr w:type="spellStart"/>
       <w:r>
         <w:t>Spesifikasi</w:t>
@@ -31751,7 +31753,7 @@
         </w:rPr>
         <w:t>Umum</w:t>
       </w:r>
-      <w:bookmarkEnd w:id="68"/>
+      <w:bookmarkEnd w:id="69"/>
       <w:proofErr w:type="spellEnd"/>
     </w:p>
     <w:p>
@@ -31768,7 +31770,7 @@
           <w:lang w:val="id-ID"/>
         </w:rPr>
       </w:pPr>
-      <w:bookmarkStart w:id="69" w:name="_Toc9243045"/>
+      <w:bookmarkStart w:id="70" w:name="_Toc9243045"/>
       <w:proofErr w:type="spellStart"/>
       <w:r>
         <w:t>Tabel</w:t>
@@ -31815,7 +31817,7 @@
         </w:rPr>
         <w:t>Diskusi Umum</w:t>
       </w:r>
-      <w:bookmarkEnd w:id="69"/>
+      <w:bookmarkEnd w:id="70"/>
     </w:p>
     <w:tbl>
       <w:tblPr>
@@ -32546,7 +32548,7 @@
           <w:lang w:val="en-US"/>
         </w:rPr>
       </w:pPr>
-      <w:bookmarkStart w:id="70" w:name="_Toc9243046"/>
+      <w:bookmarkStart w:id="71" w:name="_Toc9243046"/>
       <w:proofErr w:type="spellStart"/>
       <w:r>
         <w:t>Tabel</w:t>
@@ -32605,7 +32607,7 @@
         </w:rPr>
         <w:t>Umum</w:t>
       </w:r>
-      <w:bookmarkEnd w:id="70"/>
+      <w:bookmarkEnd w:id="71"/>
       <w:proofErr w:type="spellEnd"/>
     </w:p>
     <w:tbl>
@@ -34350,7 +34352,7 @@
         <w:pStyle w:val="Caption"/>
         <w:keepNext/>
       </w:pPr>
-      <w:bookmarkStart w:id="71" w:name="_Toc9243047"/>
+      <w:bookmarkStart w:id="72" w:name="_Toc9243047"/>
       <w:proofErr w:type="spellStart"/>
       <w:r>
         <w:t>Tabel</w:t>
@@ -34423,7 +34425,7 @@
         </w:rPr>
         <w:t>Diskusi Umum</w:t>
       </w:r>
-      <w:bookmarkEnd w:id="71"/>
+      <w:bookmarkEnd w:id="72"/>
     </w:p>
     <w:tbl>
       <w:tblPr>
@@ -34907,7 +34909,7 @@
         <w:pStyle w:val="Caption"/>
         <w:keepNext/>
       </w:pPr>
-      <w:bookmarkStart w:id="72" w:name="_Toc9243048"/>
+      <w:bookmarkStart w:id="73" w:name="_Toc9243048"/>
       <w:proofErr w:type="spellStart"/>
       <w:r>
         <w:t>Tabel</w:t>
@@ -34983,7 +34985,7 @@
         </w:rPr>
         <w:t>Diskusi Umum</w:t>
       </w:r>
-      <w:bookmarkEnd w:id="72"/>
+      <w:bookmarkEnd w:id="73"/>
     </w:p>
     <w:tbl>
       <w:tblPr>
@@ -35265,7 +35267,7 @@
           <w:lang w:val="en-US"/>
         </w:rPr>
       </w:pPr>
-      <w:bookmarkStart w:id="73" w:name="_Toc9243049"/>
+      <w:bookmarkStart w:id="74" w:name="_Toc9243049"/>
       <w:proofErr w:type="spellStart"/>
       <w:r>
         <w:rPr>
@@ -35424,7 +35426,7 @@
         </w:rPr>
         <w:t>Umum</w:t>
       </w:r>
-      <w:bookmarkEnd w:id="73"/>
+      <w:bookmarkEnd w:id="74"/>
       <w:proofErr w:type="spellEnd"/>
     </w:p>
     <w:tbl>
@@ -38075,7 +38077,7 @@
           <w:lang w:val="en-US"/>
         </w:rPr>
       </w:pPr>
-      <w:bookmarkStart w:id="74" w:name="_Toc9243050"/>
+      <w:bookmarkStart w:id="75" w:name="_Toc9243050"/>
       <w:proofErr w:type="spellStart"/>
       <w:r>
         <w:t>Tabel</w:t>
@@ -38123,896 +38125,6 @@
       <w:proofErr w:type="spellEnd"/>
       <w:r>
         <w:t xml:space="preserve"> Use Case </w:t>
-      </w:r>
-      <w:proofErr w:type="spellStart"/>
-      <w:r>
-        <w:rPr>
-          <w:lang w:val="en-US"/>
-        </w:rPr>
-        <w:t>Diskusi</w:t>
-      </w:r>
-      <w:proofErr w:type="spellEnd"/>
-      <w:r>
-        <w:rPr>
-          <w:lang w:val="en-US"/>
-        </w:rPr>
-        <w:t xml:space="preserve"> </w:t>
-      </w:r>
-      <w:proofErr w:type="spellStart"/>
-      <w:r>
-        <w:rPr>
-          <w:lang w:val="en-US"/>
-        </w:rPr>
-        <w:t>Umum</w:t>
-      </w:r>
-      <w:bookmarkEnd w:id="74"/>
-      <w:proofErr w:type="spellEnd"/>
-    </w:p>
-    <w:tbl>
-      <w:tblPr>
-        <w:tblStyle w:val="TableGrid"/>
-        <w:tblW w:w="0" w:type="auto"/>
-        <w:tblLook w:val="04A0" w:firstRow="1" w:lastRow="0" w:firstColumn="1" w:lastColumn="0" w:noHBand="0" w:noVBand="1"/>
-      </w:tblPr>
-      <w:tblGrid>
-        <w:gridCol w:w="9062"/>
-      </w:tblGrid>
-      <w:tr>
-        <w:tc>
-          <w:tcPr>
-            <w:tcW w:w="9288" w:type="dxa"/>
-          </w:tcPr>
-          <w:p>
-            <w:pPr>
-              <w:rPr>
-                <w:b/>
-              </w:rPr>
-            </w:pPr>
-            <w:r>
-              <w:rPr>
-                <w:b/>
-              </w:rPr>
-              <w:t>Business Rules</w:t>
-            </w:r>
-          </w:p>
-        </w:tc>
-      </w:tr>
-      <w:tr>
-        <w:tc>
-          <w:tcPr>
-            <w:tcW w:w="9288" w:type="dxa"/>
-          </w:tcPr>
-          <w:p>
-            <w:pPr>
-              <w:pStyle w:val="ListParagraph"/>
-              <w:numPr>
-                <w:ilvl w:val="0"/>
-                <w:numId w:val="11"/>
-              </w:numPr>
-              <w:rPr>
-                <w:lang w:val="id-ID"/>
-              </w:rPr>
-            </w:pPr>
-            <w:proofErr w:type="spellStart"/>
-            <w:r>
-              <w:rPr>
-                <w:lang w:val="en-ID"/>
-              </w:rPr>
-              <w:t>Klien</w:t>
-            </w:r>
-            <w:proofErr w:type="spellEnd"/>
-            <w:r>
-              <w:rPr>
-                <w:lang w:val="en-ID"/>
-              </w:rPr>
-              <w:t xml:space="preserve"> </w:t>
-            </w:r>
-            <w:proofErr w:type="spellStart"/>
-            <w:r>
-              <w:rPr>
-                <w:lang w:val="en-ID"/>
-              </w:rPr>
-              <w:t>atau</w:t>
-            </w:r>
-            <w:proofErr w:type="spellEnd"/>
-            <w:r>
-              <w:rPr>
-                <w:lang w:val="en-ID"/>
-              </w:rPr>
-              <w:t xml:space="preserve"> </w:t>
-            </w:r>
-            <w:proofErr w:type="spellStart"/>
-            <w:r>
-              <w:rPr>
-                <w:lang w:val="en-ID"/>
-              </w:rPr>
-              <w:t>pakar</w:t>
-            </w:r>
-            <w:proofErr w:type="spellEnd"/>
-            <w:r>
-              <w:rPr>
-                <w:lang w:val="en-ID"/>
-              </w:rPr>
-              <w:t xml:space="preserve"> </w:t>
-            </w:r>
-            <w:proofErr w:type="spellStart"/>
-            <w:r>
-              <w:rPr>
-                <w:lang w:val="en-ID"/>
-              </w:rPr>
-              <w:t>dapat</w:t>
-            </w:r>
-            <w:proofErr w:type="spellEnd"/>
-            <w:r>
-              <w:rPr>
-                <w:lang w:val="en-ID"/>
-              </w:rPr>
-              <w:t xml:space="preserve"> </w:t>
-            </w:r>
-            <w:proofErr w:type="spellStart"/>
-            <w:r>
-              <w:rPr>
-                <w:lang w:val="en-ID"/>
-              </w:rPr>
-              <w:t>membuat</w:t>
-            </w:r>
-            <w:proofErr w:type="spellEnd"/>
-            <w:r>
-              <w:rPr>
-                <w:lang w:val="en-ID"/>
-              </w:rPr>
-              <w:t xml:space="preserve"> </w:t>
-            </w:r>
-            <w:proofErr w:type="spellStart"/>
-            <w:r>
-              <w:rPr>
-                <w:lang w:val="en-ID"/>
-              </w:rPr>
-              <w:t>topik</w:t>
-            </w:r>
-            <w:proofErr w:type="spellEnd"/>
-            <w:r>
-              <w:rPr>
-                <w:lang w:val="en-ID"/>
-              </w:rPr>
-              <w:t xml:space="preserve"> </w:t>
-            </w:r>
-            <w:proofErr w:type="spellStart"/>
-            <w:r>
-              <w:rPr>
-                <w:lang w:val="en-ID"/>
-              </w:rPr>
-              <w:t>diskusi</w:t>
-            </w:r>
-            <w:proofErr w:type="spellEnd"/>
-            <w:r>
-              <w:rPr>
-                <w:lang w:val="en-ID"/>
-              </w:rPr>
-              <w:t xml:space="preserve"> pada forum </w:t>
-            </w:r>
-            <w:proofErr w:type="spellStart"/>
-            <w:r>
-              <w:rPr>
-                <w:lang w:val="en-ID"/>
-              </w:rPr>
-              <w:t>setelah</w:t>
-            </w:r>
-            <w:proofErr w:type="spellEnd"/>
-            <w:r>
-              <w:rPr>
-                <w:lang w:val="en-ID"/>
-              </w:rPr>
-              <w:t xml:space="preserve"> admin </w:t>
-            </w:r>
-            <w:proofErr w:type="spellStart"/>
-            <w:r>
-              <w:rPr>
-                <w:lang w:val="en-ID"/>
-              </w:rPr>
-              <w:t>membuat</w:t>
-            </w:r>
-            <w:proofErr w:type="spellEnd"/>
-            <w:r>
-              <w:rPr>
-                <w:lang w:val="en-ID"/>
-              </w:rPr>
-              <w:t xml:space="preserve"> forum</w:t>
-            </w:r>
-            <w:r>
-              <w:rPr>
-                <w:lang w:val="en-ID"/>
-              </w:rPr>
-              <w:t xml:space="preserve"> </w:t>
-            </w:r>
-            <w:proofErr w:type="spellStart"/>
-            <w:r>
-              <w:rPr>
-                <w:lang w:val="en-ID"/>
-              </w:rPr>
-              <w:t>diskusi</w:t>
-            </w:r>
-            <w:proofErr w:type="spellEnd"/>
-            <w:r>
-              <w:rPr>
-                <w:lang w:val="id-ID"/>
-              </w:rPr>
-              <w:t xml:space="preserve">.  </w:t>
-            </w:r>
-          </w:p>
-          <w:p>
-            <w:pPr>
-              <w:pStyle w:val="ListParagraph"/>
-              <w:numPr>
-                <w:ilvl w:val="0"/>
-                <w:numId w:val="11"/>
-              </w:numPr>
-              <w:rPr>
-                <w:lang w:val="id-ID"/>
-              </w:rPr>
-            </w:pPr>
-            <w:proofErr w:type="spellStart"/>
-            <w:r>
-              <w:rPr>
-                <w:lang w:val="en-US"/>
-              </w:rPr>
-              <w:t>Topik</w:t>
-            </w:r>
-            <w:proofErr w:type="spellEnd"/>
-            <w:r>
-              <w:rPr>
-                <w:lang w:val="en-US"/>
-              </w:rPr>
-              <w:t xml:space="preserve"> yang </w:t>
-            </w:r>
-            <w:proofErr w:type="spellStart"/>
-            <w:r>
-              <w:rPr>
-                <w:lang w:val="en-US"/>
-              </w:rPr>
-              <w:t>dibuat</w:t>
-            </w:r>
-            <w:proofErr w:type="spellEnd"/>
-            <w:r>
-              <w:rPr>
-                <w:lang w:val="en-US"/>
-              </w:rPr>
-              <w:t xml:space="preserve"> oleh </w:t>
-            </w:r>
-            <w:proofErr w:type="spellStart"/>
-            <w:r>
-              <w:rPr>
-                <w:lang w:val="en-US"/>
-              </w:rPr>
-              <w:t>Klien</w:t>
-            </w:r>
-            <w:proofErr w:type="spellEnd"/>
-            <w:r>
-              <w:rPr>
-                <w:lang w:val="en-US"/>
-              </w:rPr>
-              <w:t xml:space="preserve"> </w:t>
-            </w:r>
-            <w:proofErr w:type="spellStart"/>
-            <w:r>
-              <w:rPr>
-                <w:lang w:val="en-US"/>
-              </w:rPr>
-              <w:t>dapat</w:t>
-            </w:r>
-            <w:proofErr w:type="spellEnd"/>
-            <w:r>
-              <w:rPr>
-                <w:lang w:val="en-US"/>
-              </w:rPr>
-              <w:t xml:space="preserve"> </w:t>
-            </w:r>
-            <w:proofErr w:type="spellStart"/>
-            <w:r>
-              <w:rPr>
-                <w:lang w:val="en-US"/>
-              </w:rPr>
-              <w:t>diedit</w:t>
-            </w:r>
-            <w:proofErr w:type="spellEnd"/>
-            <w:r>
-              <w:rPr>
-                <w:lang w:val="en-US"/>
-              </w:rPr>
-              <w:t xml:space="preserve"> </w:t>
-            </w:r>
-            <w:proofErr w:type="spellStart"/>
-            <w:r>
-              <w:rPr>
-                <w:lang w:val="en-US"/>
-              </w:rPr>
-              <w:t>ataupun</w:t>
-            </w:r>
-            <w:proofErr w:type="spellEnd"/>
-            <w:r>
-              <w:rPr>
-                <w:lang w:val="en-US"/>
-              </w:rPr>
-              <w:t xml:space="preserve"> </w:t>
-            </w:r>
-            <w:proofErr w:type="spellStart"/>
-            <w:r>
-              <w:rPr>
-                <w:lang w:val="en-US"/>
-              </w:rPr>
-              <w:t>dihapus</w:t>
-            </w:r>
-            <w:proofErr w:type="spellEnd"/>
-            <w:r>
-              <w:rPr>
-                <w:lang w:val="en-US"/>
-              </w:rPr>
-              <w:t xml:space="preserve"> oleh </w:t>
-            </w:r>
-            <w:proofErr w:type="spellStart"/>
-            <w:r>
-              <w:rPr>
-                <w:lang w:val="en-US"/>
-              </w:rPr>
-              <w:t>Klien</w:t>
-            </w:r>
-            <w:proofErr w:type="spellEnd"/>
-            <w:r>
-              <w:rPr>
-                <w:lang w:val="en-US"/>
-              </w:rPr>
-              <w:t xml:space="preserve"> yang </w:t>
-            </w:r>
-            <w:proofErr w:type="spellStart"/>
-            <w:r>
-              <w:rPr>
-                <w:lang w:val="en-US"/>
-              </w:rPr>
-              <w:t>membuat</w:t>
-            </w:r>
-            <w:proofErr w:type="spellEnd"/>
-            <w:r>
-              <w:rPr>
-                <w:lang w:val="en-US"/>
-              </w:rPr>
-              <w:t xml:space="preserve"> </w:t>
-            </w:r>
-            <w:proofErr w:type="spellStart"/>
-            <w:r>
-              <w:rPr>
-                <w:lang w:val="en-US"/>
-              </w:rPr>
-              <w:t>topik</w:t>
-            </w:r>
-            <w:proofErr w:type="spellEnd"/>
-            <w:r>
-              <w:rPr>
-                <w:lang w:val="en-US"/>
-              </w:rPr>
-              <w:t xml:space="preserve"> </w:t>
-            </w:r>
-            <w:proofErr w:type="spellStart"/>
-            <w:r>
-              <w:rPr>
-                <w:lang w:val="en-US"/>
-              </w:rPr>
-              <w:t>tersebut</w:t>
-            </w:r>
-            <w:proofErr w:type="spellEnd"/>
-            <w:r>
-              <w:rPr>
-                <w:lang w:val="en-US"/>
-              </w:rPr>
-              <w:t>.</w:t>
-            </w:r>
-          </w:p>
-          <w:p>
-            <w:pPr>
-              <w:pStyle w:val="ListParagraph"/>
-              <w:numPr>
-                <w:ilvl w:val="0"/>
-                <w:numId w:val="11"/>
-              </w:numPr>
-              <w:rPr>
-                <w:lang w:val="id-ID"/>
-              </w:rPr>
-            </w:pPr>
-            <w:proofErr w:type="spellStart"/>
-            <w:r>
-              <w:rPr>
-                <w:lang w:val="en-US"/>
-              </w:rPr>
-              <w:t>Topik</w:t>
-            </w:r>
-            <w:proofErr w:type="spellEnd"/>
-            <w:r>
-              <w:rPr>
-                <w:lang w:val="en-US"/>
-              </w:rPr>
-              <w:t xml:space="preserve"> yang </w:t>
-            </w:r>
-            <w:proofErr w:type="spellStart"/>
-            <w:r>
-              <w:rPr>
-                <w:lang w:val="en-US"/>
-              </w:rPr>
-              <w:t>dibuat</w:t>
-            </w:r>
-            <w:proofErr w:type="spellEnd"/>
-            <w:r>
-              <w:rPr>
-                <w:lang w:val="en-US"/>
-              </w:rPr>
-              <w:t xml:space="preserve"> oleh </w:t>
-            </w:r>
-            <w:proofErr w:type="spellStart"/>
-            <w:r>
-              <w:rPr>
-                <w:lang w:val="en-US"/>
-              </w:rPr>
-              <w:t>Klien</w:t>
-            </w:r>
-            <w:proofErr w:type="spellEnd"/>
-            <w:r>
-              <w:rPr>
-                <w:lang w:val="en-US"/>
-              </w:rPr>
-              <w:t xml:space="preserve"> </w:t>
-            </w:r>
-            <w:proofErr w:type="spellStart"/>
-            <w:r>
-              <w:rPr>
-                <w:lang w:val="en-US"/>
-              </w:rPr>
-              <w:t>tidak</w:t>
-            </w:r>
-            <w:proofErr w:type="spellEnd"/>
-            <w:r>
-              <w:rPr>
-                <w:lang w:val="en-US"/>
-              </w:rPr>
-              <w:t xml:space="preserve"> </w:t>
-            </w:r>
-            <w:proofErr w:type="spellStart"/>
-            <w:r>
-              <w:rPr>
-                <w:lang w:val="en-US"/>
-              </w:rPr>
-              <w:t>dapat</w:t>
-            </w:r>
-            <w:proofErr w:type="spellEnd"/>
-            <w:r>
-              <w:rPr>
-                <w:lang w:val="en-US"/>
-              </w:rPr>
-              <w:t xml:space="preserve"> </w:t>
-            </w:r>
-            <w:proofErr w:type="spellStart"/>
-            <w:r>
-              <w:rPr>
-                <w:lang w:val="en-US"/>
-              </w:rPr>
-              <w:t>diedit</w:t>
-            </w:r>
-            <w:proofErr w:type="spellEnd"/>
-            <w:r>
-              <w:rPr>
-                <w:lang w:val="en-US"/>
-              </w:rPr>
-              <w:t xml:space="preserve"> </w:t>
-            </w:r>
-            <w:proofErr w:type="spellStart"/>
-            <w:r>
-              <w:rPr>
-                <w:lang w:val="en-US"/>
-              </w:rPr>
-              <w:t>ataupun</w:t>
-            </w:r>
-            <w:proofErr w:type="spellEnd"/>
-            <w:r>
-              <w:rPr>
-                <w:lang w:val="en-US"/>
-              </w:rPr>
-              <w:t xml:space="preserve"> </w:t>
-            </w:r>
-            <w:proofErr w:type="spellStart"/>
-            <w:r>
-              <w:rPr>
-                <w:lang w:val="en-US"/>
-              </w:rPr>
-              <w:t>dihapus</w:t>
-            </w:r>
-            <w:proofErr w:type="spellEnd"/>
-            <w:r>
-              <w:rPr>
-                <w:lang w:val="en-US"/>
-              </w:rPr>
-              <w:t xml:space="preserve"> oleh </w:t>
-            </w:r>
-            <w:proofErr w:type="spellStart"/>
-            <w:r>
-              <w:rPr>
-                <w:lang w:val="en-US"/>
-              </w:rPr>
-              <w:t>Pakar</w:t>
-            </w:r>
-            <w:proofErr w:type="spellEnd"/>
-            <w:r>
-              <w:rPr>
-                <w:lang w:val="en-US"/>
-              </w:rPr>
-              <w:t>.</w:t>
-            </w:r>
-          </w:p>
-          <w:p>
-            <w:pPr>
-              <w:pStyle w:val="ListParagraph"/>
-              <w:numPr>
-                <w:ilvl w:val="0"/>
-                <w:numId w:val="11"/>
-              </w:numPr>
-              <w:rPr>
-                <w:lang w:val="id-ID"/>
-              </w:rPr>
-            </w:pPr>
-            <w:proofErr w:type="spellStart"/>
-            <w:r>
-              <w:rPr>
-                <w:lang w:val="en-US"/>
-              </w:rPr>
-              <w:t>Komentar</w:t>
-            </w:r>
-            <w:proofErr w:type="spellEnd"/>
-            <w:r>
-              <w:rPr>
-                <w:lang w:val="en-US"/>
-              </w:rPr>
-              <w:t xml:space="preserve"> </w:t>
-            </w:r>
-            <w:proofErr w:type="spellStart"/>
-            <w:r>
-              <w:rPr>
-                <w:lang w:val="en-US"/>
-              </w:rPr>
-              <w:t>dapat</w:t>
-            </w:r>
-            <w:proofErr w:type="spellEnd"/>
-            <w:r>
-              <w:rPr>
-                <w:lang w:val="en-US"/>
-              </w:rPr>
-              <w:t xml:space="preserve"> </w:t>
-            </w:r>
-            <w:proofErr w:type="spellStart"/>
-            <w:r>
-              <w:rPr>
-                <w:lang w:val="en-US"/>
-              </w:rPr>
-              <w:t>dilakukan</w:t>
-            </w:r>
-            <w:proofErr w:type="spellEnd"/>
-            <w:r>
-              <w:rPr>
-                <w:lang w:val="en-US"/>
-              </w:rPr>
-              <w:t xml:space="preserve"> oleh </w:t>
-            </w:r>
-            <w:proofErr w:type="spellStart"/>
-            <w:r>
-              <w:rPr>
-                <w:lang w:val="en-US"/>
-              </w:rPr>
-              <w:t>Klien</w:t>
-            </w:r>
-            <w:proofErr w:type="spellEnd"/>
-            <w:r>
-              <w:rPr>
-                <w:lang w:val="en-US"/>
-              </w:rPr>
-              <w:t xml:space="preserve"> dan </w:t>
-            </w:r>
-            <w:proofErr w:type="spellStart"/>
-            <w:r>
-              <w:rPr>
-                <w:lang w:val="en-US"/>
-              </w:rPr>
-              <w:t>Pakar</w:t>
-            </w:r>
-            <w:proofErr w:type="spellEnd"/>
-          </w:p>
-          <w:p>
-            <w:pPr>
-              <w:pStyle w:val="ListParagraph"/>
-              <w:numPr>
-                <w:ilvl w:val="0"/>
-                <w:numId w:val="11"/>
-              </w:numPr>
-              <w:rPr>
-                <w:lang w:val="id-ID"/>
-              </w:rPr>
-            </w:pPr>
-            <w:proofErr w:type="spellStart"/>
-            <w:r>
-              <w:rPr>
-                <w:lang w:val="en-US"/>
-              </w:rPr>
-              <w:t>Komentar</w:t>
-            </w:r>
-            <w:proofErr w:type="spellEnd"/>
-            <w:r>
-              <w:rPr>
-                <w:lang w:val="en-US"/>
-              </w:rPr>
-              <w:t xml:space="preserve"> yang </w:t>
-            </w:r>
-            <w:proofErr w:type="spellStart"/>
-            <w:r>
-              <w:rPr>
-                <w:lang w:val="en-US"/>
-              </w:rPr>
-              <w:t>dibuat</w:t>
-            </w:r>
-            <w:proofErr w:type="spellEnd"/>
-            <w:r>
-              <w:rPr>
-                <w:lang w:val="en-US"/>
-              </w:rPr>
-              <w:t xml:space="preserve"> oleh </w:t>
-            </w:r>
-            <w:proofErr w:type="spellStart"/>
-            <w:r>
-              <w:rPr>
-                <w:lang w:val="en-US"/>
-              </w:rPr>
-              <w:t>Pakar</w:t>
-            </w:r>
-            <w:proofErr w:type="spellEnd"/>
-            <w:r>
-              <w:rPr>
-                <w:lang w:val="en-US"/>
-              </w:rPr>
-              <w:t xml:space="preserve">, </w:t>
-            </w:r>
-            <w:proofErr w:type="spellStart"/>
-            <w:r>
-              <w:rPr>
-                <w:lang w:val="en-US"/>
-              </w:rPr>
-              <w:t>hanya</w:t>
-            </w:r>
-            <w:proofErr w:type="spellEnd"/>
-            <w:r>
-              <w:rPr>
-                <w:lang w:val="en-US"/>
-              </w:rPr>
-              <w:t xml:space="preserve"> </w:t>
-            </w:r>
-            <w:proofErr w:type="spellStart"/>
-            <w:r>
-              <w:rPr>
-                <w:lang w:val="en-US"/>
-              </w:rPr>
-              <w:t>dapat</w:t>
-            </w:r>
-            <w:proofErr w:type="spellEnd"/>
-            <w:r>
-              <w:rPr>
-                <w:lang w:val="en-US"/>
-              </w:rPr>
-              <w:t xml:space="preserve"> </w:t>
-            </w:r>
-            <w:proofErr w:type="spellStart"/>
-            <w:r>
-              <w:rPr>
-                <w:lang w:val="en-US"/>
-              </w:rPr>
-              <w:t>diedit</w:t>
-            </w:r>
-            <w:proofErr w:type="spellEnd"/>
-            <w:r>
-              <w:rPr>
-                <w:lang w:val="en-US"/>
-              </w:rPr>
-              <w:t xml:space="preserve"> dan </w:t>
-            </w:r>
-            <w:proofErr w:type="spellStart"/>
-            <w:r>
-              <w:rPr>
-                <w:lang w:val="en-US"/>
-              </w:rPr>
-              <w:t>dihapus</w:t>
-            </w:r>
-            <w:proofErr w:type="spellEnd"/>
-            <w:r>
-              <w:rPr>
-                <w:lang w:val="en-US"/>
-              </w:rPr>
-              <w:t xml:space="preserve"> oleh </w:t>
-            </w:r>
-            <w:proofErr w:type="spellStart"/>
-            <w:r>
-              <w:rPr>
-                <w:lang w:val="en-US"/>
-              </w:rPr>
-              <w:t>Pakar</w:t>
-            </w:r>
-            <w:proofErr w:type="spellEnd"/>
-          </w:p>
-          <w:p>
-            <w:pPr>
-              <w:pStyle w:val="ListParagraph"/>
-              <w:numPr>
-                <w:ilvl w:val="0"/>
-                <w:numId w:val="11"/>
-              </w:numPr>
-              <w:rPr>
-                <w:lang w:val="id-ID"/>
-              </w:rPr>
-            </w:pPr>
-            <w:proofErr w:type="spellStart"/>
-            <w:r>
-              <w:rPr>
-                <w:lang w:val="en-US"/>
-              </w:rPr>
-              <w:t>Komentar</w:t>
-            </w:r>
-            <w:proofErr w:type="spellEnd"/>
-            <w:r>
-              <w:rPr>
-                <w:lang w:val="en-US"/>
-              </w:rPr>
-              <w:t xml:space="preserve"> yang </w:t>
-            </w:r>
-            <w:proofErr w:type="spellStart"/>
-            <w:r>
-              <w:rPr>
-                <w:lang w:val="en-US"/>
-              </w:rPr>
-              <w:t>dibuat</w:t>
-            </w:r>
-            <w:proofErr w:type="spellEnd"/>
-            <w:r>
-              <w:rPr>
-                <w:lang w:val="en-US"/>
-              </w:rPr>
-              <w:t xml:space="preserve"> oleh </w:t>
-            </w:r>
-            <w:proofErr w:type="spellStart"/>
-            <w:r>
-              <w:rPr>
-                <w:lang w:val="en-US"/>
-              </w:rPr>
-              <w:t>Klien</w:t>
-            </w:r>
-            <w:proofErr w:type="spellEnd"/>
-            <w:r>
-              <w:rPr>
-                <w:lang w:val="en-US"/>
-              </w:rPr>
-              <w:t xml:space="preserve">, </w:t>
-            </w:r>
-            <w:proofErr w:type="spellStart"/>
-            <w:r>
-              <w:rPr>
-                <w:lang w:val="en-US"/>
-              </w:rPr>
-              <w:t>hanya</w:t>
-            </w:r>
-            <w:proofErr w:type="spellEnd"/>
-            <w:r>
-              <w:rPr>
-                <w:lang w:val="en-US"/>
-              </w:rPr>
-              <w:t xml:space="preserve"> </w:t>
-            </w:r>
-            <w:proofErr w:type="spellStart"/>
-            <w:r>
-              <w:rPr>
-                <w:lang w:val="en-US"/>
-              </w:rPr>
-              <w:t>dapat</w:t>
-            </w:r>
-            <w:proofErr w:type="spellEnd"/>
-            <w:r>
-              <w:rPr>
-                <w:lang w:val="en-US"/>
-              </w:rPr>
-              <w:t xml:space="preserve"> </w:t>
-            </w:r>
-            <w:proofErr w:type="spellStart"/>
-            <w:r>
-              <w:rPr>
-                <w:lang w:val="en-US"/>
-              </w:rPr>
-              <w:t>diedit</w:t>
-            </w:r>
-            <w:proofErr w:type="spellEnd"/>
-            <w:r>
-              <w:rPr>
-                <w:lang w:val="en-US"/>
-              </w:rPr>
-              <w:t xml:space="preserve"> dan </w:t>
-            </w:r>
-            <w:proofErr w:type="spellStart"/>
-            <w:r>
-              <w:rPr>
-                <w:lang w:val="en-US"/>
-              </w:rPr>
-              <w:t>dihapus</w:t>
-            </w:r>
-            <w:proofErr w:type="spellEnd"/>
-            <w:r>
-              <w:rPr>
-                <w:lang w:val="en-US"/>
-              </w:rPr>
-              <w:t xml:space="preserve"> oleh </w:t>
-            </w:r>
-            <w:proofErr w:type="spellStart"/>
-            <w:r>
-              <w:rPr>
-                <w:lang w:val="en-US"/>
-              </w:rPr>
-              <w:t>Klien</w:t>
-            </w:r>
-            <w:proofErr w:type="spellEnd"/>
-          </w:p>
-        </w:tc>
-      </w:tr>
-    </w:tbl>
-    <w:p>
-      <w:pPr>
-        <w:pStyle w:val="Caption"/>
-        <w:keepNext/>
-      </w:pPr>
-    </w:p>
-    <w:p>
-      <w:pPr>
-        <w:pStyle w:val="Caption"/>
-        <w:keepNext/>
-        <w:rPr>
-          <w:lang w:val="en-US"/>
-        </w:rPr>
-      </w:pPr>
-      <w:bookmarkStart w:id="75" w:name="_Toc9243051"/>
-      <w:proofErr w:type="spellStart"/>
-      <w:r>
-        <w:t>Tabel</w:t>
-      </w:r>
-      <w:proofErr w:type="spellEnd"/>
-      <w:r>
-        <w:t xml:space="preserve"> </w:t>
-      </w:r>
-      <w:r>
-        <w:fldChar w:fldCharType="begin"/>
-      </w:r>
-      <w:r>
-        <w:instrText xml:space="preserve"> SEQ Tabel \* ROMAN </w:instrText>
-      </w:r>
-      <w:r>
-        <w:fldChar w:fldCharType="separate"/>
-      </w:r>
-      <w:r>
-        <w:rPr>
-          <w:noProof/>
-        </w:rPr>
-        <w:t>XXI</w:t>
-      </w:r>
-      <w:r>
-        <w:fldChar w:fldCharType="end"/>
-      </w:r>
-      <w:r>
-        <w:t>X</w:t>
-      </w:r>
-      <w:r>
-        <w:t xml:space="preserve"> </w:t>
-      </w:r>
-      <w:proofErr w:type="spellStart"/>
-      <w:r>
-        <w:t>Isu</w:t>
-      </w:r>
-      <w:proofErr w:type="spellEnd"/>
-      <w:r>
-        <w:t xml:space="preserve"> Data Use Case </w:t>
       </w:r>
       <w:proofErr w:type="spellStart"/>
       <w:r>
@@ -39056,14 +38168,13 @@
             <w:pPr>
               <w:rPr>
                 <w:b/>
-                <w:lang w:val="id-ID"/>
               </w:rPr>
             </w:pPr>
             <w:r>
               <w:rPr>
                 <w:b/>
               </w:rPr>
-              <w:t>Data Issues</w:t>
+              <w:t>Business Rules</w:t>
             </w:r>
           </w:p>
         </w:tc>
@@ -39075,53 +38186,798 @@
           </w:tcPr>
           <w:p>
             <w:pPr>
-              <w:rPr>
-                <w:i/>
-                <w:lang w:val="id-ID"/>
-              </w:rPr>
-            </w:pPr>
-            <w:r>
-              <w:rPr>
-                <w:lang w:val="id-ID"/>
-              </w:rPr>
-              <w:t>-</w:t>
-            </w:r>
+              <w:pStyle w:val="ListParagraph"/>
+              <w:numPr>
+                <w:ilvl w:val="0"/>
+                <w:numId w:val="11"/>
+              </w:numPr>
+              <w:rPr>
+                <w:lang w:val="id-ID"/>
+              </w:rPr>
+            </w:pPr>
+            <w:proofErr w:type="spellStart"/>
+            <w:r>
+              <w:rPr>
+                <w:lang w:val="en-ID"/>
+              </w:rPr>
+              <w:t>Klien</w:t>
+            </w:r>
+            <w:proofErr w:type="spellEnd"/>
+            <w:r>
+              <w:rPr>
+                <w:lang w:val="en-ID"/>
+              </w:rPr>
+              <w:t xml:space="preserve"> </w:t>
+            </w:r>
+            <w:proofErr w:type="spellStart"/>
+            <w:r>
+              <w:rPr>
+                <w:lang w:val="en-ID"/>
+              </w:rPr>
+              <w:t>atau</w:t>
+            </w:r>
+            <w:proofErr w:type="spellEnd"/>
+            <w:r>
+              <w:rPr>
+                <w:lang w:val="en-ID"/>
+              </w:rPr>
+              <w:t xml:space="preserve"> </w:t>
+            </w:r>
+            <w:proofErr w:type="spellStart"/>
+            <w:r>
+              <w:rPr>
+                <w:lang w:val="en-ID"/>
+              </w:rPr>
+              <w:t>pakar</w:t>
+            </w:r>
+            <w:proofErr w:type="spellEnd"/>
+            <w:r>
+              <w:rPr>
+                <w:lang w:val="en-ID"/>
+              </w:rPr>
+              <w:t xml:space="preserve"> </w:t>
+            </w:r>
+            <w:proofErr w:type="spellStart"/>
+            <w:r>
+              <w:rPr>
+                <w:lang w:val="en-ID"/>
+              </w:rPr>
+              <w:t>dapat</w:t>
+            </w:r>
+            <w:proofErr w:type="spellEnd"/>
+            <w:r>
+              <w:rPr>
+                <w:lang w:val="en-ID"/>
+              </w:rPr>
+              <w:t xml:space="preserve"> </w:t>
+            </w:r>
+            <w:proofErr w:type="spellStart"/>
+            <w:r>
+              <w:rPr>
+                <w:lang w:val="en-ID"/>
+              </w:rPr>
+              <w:t>membuat</w:t>
+            </w:r>
+            <w:proofErr w:type="spellEnd"/>
+            <w:r>
+              <w:rPr>
+                <w:lang w:val="en-ID"/>
+              </w:rPr>
+              <w:t xml:space="preserve"> </w:t>
+            </w:r>
+            <w:proofErr w:type="spellStart"/>
+            <w:r>
+              <w:rPr>
+                <w:lang w:val="en-ID"/>
+              </w:rPr>
+              <w:t>topik</w:t>
+            </w:r>
+            <w:proofErr w:type="spellEnd"/>
+            <w:r>
+              <w:rPr>
+                <w:lang w:val="en-ID"/>
+              </w:rPr>
+              <w:t xml:space="preserve"> </w:t>
+            </w:r>
+            <w:proofErr w:type="spellStart"/>
+            <w:r>
+              <w:rPr>
+                <w:lang w:val="en-ID"/>
+              </w:rPr>
+              <w:t>diskusi</w:t>
+            </w:r>
+            <w:proofErr w:type="spellEnd"/>
+            <w:r>
+              <w:rPr>
+                <w:lang w:val="en-ID"/>
+              </w:rPr>
+              <w:t xml:space="preserve"> pada forum </w:t>
+            </w:r>
+            <w:proofErr w:type="spellStart"/>
+            <w:r>
+              <w:rPr>
+                <w:lang w:val="en-ID"/>
+              </w:rPr>
+              <w:t>setelah</w:t>
+            </w:r>
+            <w:proofErr w:type="spellEnd"/>
+            <w:r>
+              <w:rPr>
+                <w:lang w:val="en-ID"/>
+              </w:rPr>
+              <w:t xml:space="preserve"> admin </w:t>
+            </w:r>
+            <w:proofErr w:type="spellStart"/>
+            <w:r>
+              <w:rPr>
+                <w:lang w:val="en-ID"/>
+              </w:rPr>
+              <w:t>membuat</w:t>
+            </w:r>
+            <w:proofErr w:type="spellEnd"/>
+            <w:r>
+              <w:rPr>
+                <w:lang w:val="en-ID"/>
+              </w:rPr>
+              <w:t xml:space="preserve"> forum</w:t>
+            </w:r>
+            <w:r>
+              <w:rPr>
+                <w:lang w:val="en-ID"/>
+              </w:rPr>
+              <w:t xml:space="preserve"> </w:t>
+            </w:r>
+            <w:proofErr w:type="spellStart"/>
+            <w:r>
+              <w:rPr>
+                <w:lang w:val="en-ID"/>
+              </w:rPr>
+              <w:t>diskusi</w:t>
+            </w:r>
+            <w:proofErr w:type="spellEnd"/>
+            <w:r>
+              <w:rPr>
+                <w:lang w:val="id-ID"/>
+              </w:rPr>
+              <w:t xml:space="preserve">.  </w:t>
+            </w:r>
+          </w:p>
+          <w:p>
+            <w:pPr>
+              <w:pStyle w:val="ListParagraph"/>
+              <w:numPr>
+                <w:ilvl w:val="0"/>
+                <w:numId w:val="11"/>
+              </w:numPr>
+              <w:rPr>
+                <w:lang w:val="id-ID"/>
+              </w:rPr>
+            </w:pPr>
+            <w:proofErr w:type="spellStart"/>
+            <w:r>
+              <w:rPr>
+                <w:lang w:val="en-US"/>
+              </w:rPr>
+              <w:t>Topik</w:t>
+            </w:r>
+            <w:proofErr w:type="spellEnd"/>
+            <w:r>
+              <w:rPr>
+                <w:lang w:val="en-US"/>
+              </w:rPr>
+              <w:t xml:space="preserve"> yang </w:t>
+            </w:r>
+            <w:proofErr w:type="spellStart"/>
+            <w:r>
+              <w:rPr>
+                <w:lang w:val="en-US"/>
+              </w:rPr>
+              <w:t>dibuat</w:t>
+            </w:r>
+            <w:proofErr w:type="spellEnd"/>
+            <w:r>
+              <w:rPr>
+                <w:lang w:val="en-US"/>
+              </w:rPr>
+              <w:t xml:space="preserve"> oleh </w:t>
+            </w:r>
+            <w:proofErr w:type="spellStart"/>
+            <w:r>
+              <w:rPr>
+                <w:lang w:val="en-US"/>
+              </w:rPr>
+              <w:t>Klien</w:t>
+            </w:r>
+            <w:proofErr w:type="spellEnd"/>
+            <w:r>
+              <w:rPr>
+                <w:lang w:val="en-US"/>
+              </w:rPr>
+              <w:t xml:space="preserve"> </w:t>
+            </w:r>
+            <w:proofErr w:type="spellStart"/>
+            <w:r>
+              <w:rPr>
+                <w:lang w:val="en-US"/>
+              </w:rPr>
+              <w:t>dapat</w:t>
+            </w:r>
+            <w:proofErr w:type="spellEnd"/>
+            <w:r>
+              <w:rPr>
+                <w:lang w:val="en-US"/>
+              </w:rPr>
+              <w:t xml:space="preserve"> </w:t>
+            </w:r>
+            <w:proofErr w:type="spellStart"/>
+            <w:r>
+              <w:rPr>
+                <w:lang w:val="en-US"/>
+              </w:rPr>
+              <w:t>diedit</w:t>
+            </w:r>
+            <w:proofErr w:type="spellEnd"/>
+            <w:r>
+              <w:rPr>
+                <w:lang w:val="en-US"/>
+              </w:rPr>
+              <w:t xml:space="preserve"> </w:t>
+            </w:r>
+            <w:proofErr w:type="spellStart"/>
+            <w:r>
+              <w:rPr>
+                <w:lang w:val="en-US"/>
+              </w:rPr>
+              <w:t>ataupun</w:t>
+            </w:r>
+            <w:proofErr w:type="spellEnd"/>
+            <w:r>
+              <w:rPr>
+                <w:lang w:val="en-US"/>
+              </w:rPr>
+              <w:t xml:space="preserve"> </w:t>
+            </w:r>
+            <w:proofErr w:type="spellStart"/>
+            <w:r>
+              <w:rPr>
+                <w:lang w:val="en-US"/>
+              </w:rPr>
+              <w:t>dihapus</w:t>
+            </w:r>
+            <w:proofErr w:type="spellEnd"/>
+            <w:r>
+              <w:rPr>
+                <w:lang w:val="en-US"/>
+              </w:rPr>
+              <w:t xml:space="preserve"> oleh </w:t>
+            </w:r>
+            <w:proofErr w:type="spellStart"/>
+            <w:r>
+              <w:rPr>
+                <w:lang w:val="en-US"/>
+              </w:rPr>
+              <w:t>Klien</w:t>
+            </w:r>
+            <w:proofErr w:type="spellEnd"/>
+            <w:r>
+              <w:rPr>
+                <w:lang w:val="en-US"/>
+              </w:rPr>
+              <w:t xml:space="preserve"> yang </w:t>
+            </w:r>
+            <w:proofErr w:type="spellStart"/>
+            <w:r>
+              <w:rPr>
+                <w:lang w:val="en-US"/>
+              </w:rPr>
+              <w:t>membuat</w:t>
+            </w:r>
+            <w:proofErr w:type="spellEnd"/>
+            <w:r>
+              <w:rPr>
+                <w:lang w:val="en-US"/>
+              </w:rPr>
+              <w:t xml:space="preserve"> </w:t>
+            </w:r>
+            <w:proofErr w:type="spellStart"/>
+            <w:r>
+              <w:rPr>
+                <w:lang w:val="en-US"/>
+              </w:rPr>
+              <w:t>topik</w:t>
+            </w:r>
+            <w:proofErr w:type="spellEnd"/>
+            <w:r>
+              <w:rPr>
+                <w:lang w:val="en-US"/>
+              </w:rPr>
+              <w:t xml:space="preserve"> </w:t>
+            </w:r>
+            <w:proofErr w:type="spellStart"/>
+            <w:r>
+              <w:rPr>
+                <w:lang w:val="en-US"/>
+              </w:rPr>
+              <w:t>tersebut</w:t>
+            </w:r>
+            <w:proofErr w:type="spellEnd"/>
+            <w:r>
+              <w:rPr>
+                <w:lang w:val="en-US"/>
+              </w:rPr>
+              <w:t>.</w:t>
+            </w:r>
+          </w:p>
+          <w:p>
+            <w:pPr>
+              <w:pStyle w:val="ListParagraph"/>
+              <w:numPr>
+                <w:ilvl w:val="0"/>
+                <w:numId w:val="11"/>
+              </w:numPr>
+              <w:rPr>
+                <w:lang w:val="id-ID"/>
+              </w:rPr>
+            </w:pPr>
+            <w:proofErr w:type="spellStart"/>
+            <w:r>
+              <w:rPr>
+                <w:lang w:val="en-US"/>
+              </w:rPr>
+              <w:t>Topik</w:t>
+            </w:r>
+            <w:proofErr w:type="spellEnd"/>
+            <w:r>
+              <w:rPr>
+                <w:lang w:val="en-US"/>
+              </w:rPr>
+              <w:t xml:space="preserve"> yang </w:t>
+            </w:r>
+            <w:proofErr w:type="spellStart"/>
+            <w:r>
+              <w:rPr>
+                <w:lang w:val="en-US"/>
+              </w:rPr>
+              <w:t>dibuat</w:t>
+            </w:r>
+            <w:proofErr w:type="spellEnd"/>
+            <w:r>
+              <w:rPr>
+                <w:lang w:val="en-US"/>
+              </w:rPr>
+              <w:t xml:space="preserve"> oleh </w:t>
+            </w:r>
+            <w:proofErr w:type="spellStart"/>
+            <w:r>
+              <w:rPr>
+                <w:lang w:val="en-US"/>
+              </w:rPr>
+              <w:t>Klien</w:t>
+            </w:r>
+            <w:proofErr w:type="spellEnd"/>
+            <w:r>
+              <w:rPr>
+                <w:lang w:val="en-US"/>
+              </w:rPr>
+              <w:t xml:space="preserve"> </w:t>
+            </w:r>
+            <w:proofErr w:type="spellStart"/>
+            <w:r>
+              <w:rPr>
+                <w:lang w:val="en-US"/>
+              </w:rPr>
+              <w:t>tidak</w:t>
+            </w:r>
+            <w:proofErr w:type="spellEnd"/>
+            <w:r>
+              <w:rPr>
+                <w:lang w:val="en-US"/>
+              </w:rPr>
+              <w:t xml:space="preserve"> </w:t>
+            </w:r>
+            <w:proofErr w:type="spellStart"/>
+            <w:r>
+              <w:rPr>
+                <w:lang w:val="en-US"/>
+              </w:rPr>
+              <w:t>dapat</w:t>
+            </w:r>
+            <w:proofErr w:type="spellEnd"/>
+            <w:r>
+              <w:rPr>
+                <w:lang w:val="en-US"/>
+              </w:rPr>
+              <w:t xml:space="preserve"> </w:t>
+            </w:r>
+            <w:proofErr w:type="spellStart"/>
+            <w:r>
+              <w:rPr>
+                <w:lang w:val="en-US"/>
+              </w:rPr>
+              <w:t>diedit</w:t>
+            </w:r>
+            <w:proofErr w:type="spellEnd"/>
+            <w:r>
+              <w:rPr>
+                <w:lang w:val="en-US"/>
+              </w:rPr>
+              <w:t xml:space="preserve"> </w:t>
+            </w:r>
+            <w:proofErr w:type="spellStart"/>
+            <w:r>
+              <w:rPr>
+                <w:lang w:val="en-US"/>
+              </w:rPr>
+              <w:t>ataupun</w:t>
+            </w:r>
+            <w:proofErr w:type="spellEnd"/>
+            <w:r>
+              <w:rPr>
+                <w:lang w:val="en-US"/>
+              </w:rPr>
+              <w:t xml:space="preserve"> </w:t>
+            </w:r>
+            <w:proofErr w:type="spellStart"/>
+            <w:r>
+              <w:rPr>
+                <w:lang w:val="en-US"/>
+              </w:rPr>
+              <w:t>dihapus</w:t>
+            </w:r>
+            <w:proofErr w:type="spellEnd"/>
+            <w:r>
+              <w:rPr>
+                <w:lang w:val="en-US"/>
+              </w:rPr>
+              <w:t xml:space="preserve"> oleh </w:t>
+            </w:r>
+            <w:proofErr w:type="spellStart"/>
+            <w:r>
+              <w:rPr>
+                <w:lang w:val="en-US"/>
+              </w:rPr>
+              <w:t>Pakar</w:t>
+            </w:r>
+            <w:proofErr w:type="spellEnd"/>
+            <w:r>
+              <w:rPr>
+                <w:lang w:val="en-US"/>
+              </w:rPr>
+              <w:t>.</w:t>
+            </w:r>
+          </w:p>
+          <w:p>
+            <w:pPr>
+              <w:pStyle w:val="ListParagraph"/>
+              <w:numPr>
+                <w:ilvl w:val="0"/>
+                <w:numId w:val="11"/>
+              </w:numPr>
+              <w:rPr>
+                <w:lang w:val="id-ID"/>
+              </w:rPr>
+            </w:pPr>
+            <w:proofErr w:type="spellStart"/>
+            <w:r>
+              <w:rPr>
+                <w:lang w:val="en-US"/>
+              </w:rPr>
+              <w:t>Komentar</w:t>
+            </w:r>
+            <w:proofErr w:type="spellEnd"/>
+            <w:r>
+              <w:rPr>
+                <w:lang w:val="en-US"/>
+              </w:rPr>
+              <w:t xml:space="preserve"> </w:t>
+            </w:r>
+            <w:proofErr w:type="spellStart"/>
+            <w:r>
+              <w:rPr>
+                <w:lang w:val="en-US"/>
+              </w:rPr>
+              <w:t>dapat</w:t>
+            </w:r>
+            <w:proofErr w:type="spellEnd"/>
+            <w:r>
+              <w:rPr>
+                <w:lang w:val="en-US"/>
+              </w:rPr>
+              <w:t xml:space="preserve"> </w:t>
+            </w:r>
+            <w:proofErr w:type="spellStart"/>
+            <w:r>
+              <w:rPr>
+                <w:lang w:val="en-US"/>
+              </w:rPr>
+              <w:t>dilakukan</w:t>
+            </w:r>
+            <w:proofErr w:type="spellEnd"/>
+            <w:r>
+              <w:rPr>
+                <w:lang w:val="en-US"/>
+              </w:rPr>
+              <w:t xml:space="preserve"> oleh </w:t>
+            </w:r>
+            <w:proofErr w:type="spellStart"/>
+            <w:r>
+              <w:rPr>
+                <w:lang w:val="en-US"/>
+              </w:rPr>
+              <w:t>Klien</w:t>
+            </w:r>
+            <w:proofErr w:type="spellEnd"/>
+            <w:r>
+              <w:rPr>
+                <w:lang w:val="en-US"/>
+              </w:rPr>
+              <w:t xml:space="preserve"> dan </w:t>
+            </w:r>
+            <w:proofErr w:type="spellStart"/>
+            <w:r>
+              <w:rPr>
+                <w:lang w:val="en-US"/>
+              </w:rPr>
+              <w:t>Pakar</w:t>
+            </w:r>
+            <w:proofErr w:type="spellEnd"/>
+          </w:p>
+          <w:p>
+            <w:pPr>
+              <w:pStyle w:val="ListParagraph"/>
+              <w:numPr>
+                <w:ilvl w:val="0"/>
+                <w:numId w:val="11"/>
+              </w:numPr>
+              <w:rPr>
+                <w:lang w:val="id-ID"/>
+              </w:rPr>
+            </w:pPr>
+            <w:proofErr w:type="spellStart"/>
+            <w:r>
+              <w:rPr>
+                <w:lang w:val="en-US"/>
+              </w:rPr>
+              <w:t>Komentar</w:t>
+            </w:r>
+            <w:proofErr w:type="spellEnd"/>
+            <w:r>
+              <w:rPr>
+                <w:lang w:val="en-US"/>
+              </w:rPr>
+              <w:t xml:space="preserve"> yang </w:t>
+            </w:r>
+            <w:proofErr w:type="spellStart"/>
+            <w:r>
+              <w:rPr>
+                <w:lang w:val="en-US"/>
+              </w:rPr>
+              <w:t>dibuat</w:t>
+            </w:r>
+            <w:proofErr w:type="spellEnd"/>
+            <w:r>
+              <w:rPr>
+                <w:lang w:val="en-US"/>
+              </w:rPr>
+              <w:t xml:space="preserve"> oleh </w:t>
+            </w:r>
+            <w:proofErr w:type="spellStart"/>
+            <w:r>
+              <w:rPr>
+                <w:lang w:val="en-US"/>
+              </w:rPr>
+              <w:t>Pakar</w:t>
+            </w:r>
+            <w:proofErr w:type="spellEnd"/>
+            <w:r>
+              <w:rPr>
+                <w:lang w:val="en-US"/>
+              </w:rPr>
+              <w:t xml:space="preserve">, </w:t>
+            </w:r>
+            <w:proofErr w:type="spellStart"/>
+            <w:r>
+              <w:rPr>
+                <w:lang w:val="en-US"/>
+              </w:rPr>
+              <w:t>hanya</w:t>
+            </w:r>
+            <w:proofErr w:type="spellEnd"/>
+            <w:r>
+              <w:rPr>
+                <w:lang w:val="en-US"/>
+              </w:rPr>
+              <w:t xml:space="preserve"> </w:t>
+            </w:r>
+            <w:proofErr w:type="spellStart"/>
+            <w:r>
+              <w:rPr>
+                <w:lang w:val="en-US"/>
+              </w:rPr>
+              <w:t>dapat</w:t>
+            </w:r>
+            <w:proofErr w:type="spellEnd"/>
+            <w:r>
+              <w:rPr>
+                <w:lang w:val="en-US"/>
+              </w:rPr>
+              <w:t xml:space="preserve"> </w:t>
+            </w:r>
+            <w:proofErr w:type="spellStart"/>
+            <w:r>
+              <w:rPr>
+                <w:lang w:val="en-US"/>
+              </w:rPr>
+              <w:t>diedit</w:t>
+            </w:r>
+            <w:proofErr w:type="spellEnd"/>
+            <w:r>
+              <w:rPr>
+                <w:lang w:val="en-US"/>
+              </w:rPr>
+              <w:t xml:space="preserve"> dan </w:t>
+            </w:r>
+            <w:proofErr w:type="spellStart"/>
+            <w:r>
+              <w:rPr>
+                <w:lang w:val="en-US"/>
+              </w:rPr>
+              <w:t>dihapus</w:t>
+            </w:r>
+            <w:proofErr w:type="spellEnd"/>
+            <w:r>
+              <w:rPr>
+                <w:lang w:val="en-US"/>
+              </w:rPr>
+              <w:t xml:space="preserve"> oleh </w:t>
+            </w:r>
+            <w:proofErr w:type="spellStart"/>
+            <w:r>
+              <w:rPr>
+                <w:lang w:val="en-US"/>
+              </w:rPr>
+              <w:t>Pakar</w:t>
+            </w:r>
+            <w:proofErr w:type="spellEnd"/>
+          </w:p>
+          <w:p>
+            <w:pPr>
+              <w:pStyle w:val="ListParagraph"/>
+              <w:numPr>
+                <w:ilvl w:val="0"/>
+                <w:numId w:val="11"/>
+              </w:numPr>
+              <w:rPr>
+                <w:lang w:val="id-ID"/>
+              </w:rPr>
+            </w:pPr>
+            <w:proofErr w:type="spellStart"/>
+            <w:r>
+              <w:rPr>
+                <w:lang w:val="en-US"/>
+              </w:rPr>
+              <w:t>Komentar</w:t>
+            </w:r>
+            <w:proofErr w:type="spellEnd"/>
+            <w:r>
+              <w:rPr>
+                <w:lang w:val="en-US"/>
+              </w:rPr>
+              <w:t xml:space="preserve"> yang </w:t>
+            </w:r>
+            <w:proofErr w:type="spellStart"/>
+            <w:r>
+              <w:rPr>
+                <w:lang w:val="en-US"/>
+              </w:rPr>
+              <w:t>dibuat</w:t>
+            </w:r>
+            <w:proofErr w:type="spellEnd"/>
+            <w:r>
+              <w:rPr>
+                <w:lang w:val="en-US"/>
+              </w:rPr>
+              <w:t xml:space="preserve"> oleh </w:t>
+            </w:r>
+            <w:proofErr w:type="spellStart"/>
+            <w:r>
+              <w:rPr>
+                <w:lang w:val="en-US"/>
+              </w:rPr>
+              <w:t>Klien</w:t>
+            </w:r>
+            <w:proofErr w:type="spellEnd"/>
+            <w:r>
+              <w:rPr>
+                <w:lang w:val="en-US"/>
+              </w:rPr>
+              <w:t xml:space="preserve">, </w:t>
+            </w:r>
+            <w:proofErr w:type="spellStart"/>
+            <w:r>
+              <w:rPr>
+                <w:lang w:val="en-US"/>
+              </w:rPr>
+              <w:t>hanya</w:t>
+            </w:r>
+            <w:proofErr w:type="spellEnd"/>
+            <w:r>
+              <w:rPr>
+                <w:lang w:val="en-US"/>
+              </w:rPr>
+              <w:t xml:space="preserve"> </w:t>
+            </w:r>
+            <w:proofErr w:type="spellStart"/>
+            <w:r>
+              <w:rPr>
+                <w:lang w:val="en-US"/>
+              </w:rPr>
+              <w:t>dapat</w:t>
+            </w:r>
+            <w:proofErr w:type="spellEnd"/>
+            <w:r>
+              <w:rPr>
+                <w:lang w:val="en-US"/>
+              </w:rPr>
+              <w:t xml:space="preserve"> </w:t>
+            </w:r>
+            <w:proofErr w:type="spellStart"/>
+            <w:r>
+              <w:rPr>
+                <w:lang w:val="en-US"/>
+              </w:rPr>
+              <w:t>diedit</w:t>
+            </w:r>
+            <w:proofErr w:type="spellEnd"/>
+            <w:r>
+              <w:rPr>
+                <w:lang w:val="en-US"/>
+              </w:rPr>
+              <w:t xml:space="preserve"> dan </w:t>
+            </w:r>
+            <w:proofErr w:type="spellStart"/>
+            <w:r>
+              <w:rPr>
+                <w:lang w:val="en-US"/>
+              </w:rPr>
+              <w:t>dihapus</w:t>
+            </w:r>
+            <w:proofErr w:type="spellEnd"/>
+            <w:r>
+              <w:rPr>
+                <w:lang w:val="en-US"/>
+              </w:rPr>
+              <w:t xml:space="preserve"> oleh </w:t>
+            </w:r>
+            <w:proofErr w:type="spellStart"/>
+            <w:r>
+              <w:rPr>
+                <w:lang w:val="en-US"/>
+              </w:rPr>
+              <w:t>Klien</w:t>
+            </w:r>
+            <w:proofErr w:type="spellEnd"/>
           </w:p>
         </w:tc>
       </w:tr>
     </w:tbl>
     <w:p>
       <w:pPr>
-        <w:rPr>
-          <w:lang w:val="id-ID"/>
-        </w:rPr>
+        <w:pStyle w:val="Caption"/>
+        <w:keepNext/>
       </w:pPr>
     </w:p>
     <w:p>
       <w:pPr>
-        <w:rPr>
-          <w:b/>
-          <w:bCs/>
-          <w:sz w:val="18"/>
-          <w:szCs w:val="18"/>
-        </w:rPr>
-      </w:pPr>
-      <w:r>
-        <w:br w:type="page"/>
-      </w:r>
-    </w:p>
-    <w:p>
-      <w:pPr>
         <w:pStyle w:val="Caption"/>
         <w:keepNext/>
         <w:rPr>
           <w:lang w:val="en-US"/>
         </w:rPr>
       </w:pPr>
-      <w:bookmarkStart w:id="76" w:name="_Toc9243052"/>
+      <w:bookmarkStart w:id="76" w:name="_Toc9243051"/>
       <w:proofErr w:type="spellStart"/>
       <w:r>
-        <w:lastRenderedPageBreak/>
         <w:t>Tabel</w:t>
       </w:r>
       <w:proofErr w:type="spellEnd"/>
@@ -39141,16 +38997,24 @@
         <w:rPr>
           <w:noProof/>
         </w:rPr>
-        <w:t>XXVII</w:t>
-      </w:r>
-      <w:r>
-        <w:rPr>
-          <w:noProof/>
-        </w:rPr>
+        <w:t>XXI</w:t>
+      </w:r>
+      <w:r>
         <w:fldChar w:fldCharType="end"/>
       </w:r>
       <w:r>
-        <w:t xml:space="preserve"> Activity Diagram Use Case </w:t>
+        <w:t>X</w:t>
+      </w:r>
+      <w:r>
+        <w:t xml:space="preserve"> </w:t>
+      </w:r>
+      <w:proofErr w:type="spellStart"/>
+      <w:r>
+        <w:t>Isu</w:t>
+      </w:r>
+      <w:proofErr w:type="spellEnd"/>
+      <w:r>
+        <w:t xml:space="preserve"> Data Use Case </w:t>
       </w:r>
       <w:proofErr w:type="spellStart"/>
       <w:r>
@@ -39194,13 +39058,14 @@
             <w:pPr>
               <w:rPr>
                 <w:b/>
+                <w:lang w:val="id-ID"/>
               </w:rPr>
             </w:pPr>
             <w:r>
               <w:rPr>
                 <w:b/>
               </w:rPr>
-              <w:t>Activity Diagram</w:t>
+              <w:t>Data Issues</w:t>
             </w:r>
           </w:p>
         </w:tc>
@@ -39212,94 +39077,231 @@
           </w:tcPr>
           <w:p>
             <w:pPr>
-              <w:keepNext/>
-              <w:jc w:val="center"/>
-            </w:pPr>
-          </w:p>
-          <w:p>
-            <w:pPr>
-              <w:pStyle w:val="Caption"/>
-              <w:jc w:val="center"/>
               <w:rPr>
                 <w:i/>
                 <w:lang w:val="id-ID"/>
               </w:rPr>
             </w:pPr>
-            <w:bookmarkStart w:id="77" w:name="_Toc9243084"/>
-            <w:r>
-              <w:t xml:space="preserve">Gambar </w:t>
-            </w:r>
-            <w:r>
-              <w:fldChar w:fldCharType="begin"/>
-            </w:r>
-            <w:r>
-              <w:instrText xml:space="preserve"> STYLEREF 1 \s </w:instrText>
-            </w:r>
-            <w:r>
-              <w:fldChar w:fldCharType="separate"/>
-            </w:r>
-            <w:r>
-              <w:rPr>
-                <w:noProof/>
-              </w:rPr>
-              <w:t>3</w:t>
-            </w:r>
-            <w:r>
-              <w:rPr>
-                <w:noProof/>
-              </w:rPr>
-              <w:fldChar w:fldCharType="end"/>
-            </w:r>
-            <w:r>
-              <w:noBreakHyphen/>
-            </w:r>
-            <w:r>
-              <w:fldChar w:fldCharType="begin"/>
-            </w:r>
-            <w:r>
-              <w:instrText xml:space="preserve"> SEQ Gambar \* ARABIC \s 1 </w:instrText>
-            </w:r>
-            <w:r>
-              <w:fldChar w:fldCharType="separate"/>
-            </w:r>
-            <w:r>
-              <w:rPr>
-                <w:noProof/>
-              </w:rPr>
-              <w:t>4</w:t>
-            </w:r>
-            <w:r>
-              <w:rPr>
-                <w:noProof/>
-              </w:rPr>
-              <w:fldChar w:fldCharType="end"/>
-            </w:r>
-            <w:r>
-              <w:rPr>
-                <w:lang w:val="id-ID"/>
-              </w:rPr>
-              <w:t xml:space="preserve"> </w:t>
-            </w:r>
-            <w:r>
-              <w:t xml:space="preserve">Activity Diagram Use Case </w:t>
-            </w:r>
-            <w:r>
-              <w:rPr>
-                <w:lang w:val="id-ID"/>
-              </w:rPr>
-              <w:t>Mengisi Bensin</w:t>
-            </w:r>
-            <w:bookmarkEnd w:id="77"/>
+            <w:r>
+              <w:rPr>
+                <w:lang w:val="id-ID"/>
+              </w:rPr>
+              <w:t>-</w:t>
+            </w:r>
           </w:p>
         </w:tc>
       </w:tr>
     </w:tbl>
     <w:p>
       <w:pPr>
+        <w:rPr>
+          <w:lang w:val="id-ID"/>
+        </w:rPr>
+      </w:pPr>
+    </w:p>
+    <w:p>
+      <w:pPr>
+        <w:rPr>
+          <w:b/>
+          <w:bCs/>
+          <w:sz w:val="18"/>
+          <w:szCs w:val="18"/>
+        </w:rPr>
+      </w:pPr>
+      <w:r>
+        <w:br w:type="page"/>
+      </w:r>
+    </w:p>
+    <w:p>
+      <w:pPr>
+        <w:pStyle w:val="Caption"/>
+        <w:keepNext/>
+        <w:rPr>
+          <w:lang w:val="en-US"/>
+        </w:rPr>
+      </w:pPr>
+      <w:bookmarkStart w:id="77" w:name="_Toc9243052"/>
+      <w:proofErr w:type="spellStart"/>
+      <w:r>
+        <w:lastRenderedPageBreak/>
+        <w:t>Tabel</w:t>
+      </w:r>
+      <w:proofErr w:type="spellEnd"/>
+      <w:r>
+        <w:t xml:space="preserve"> </w:t>
+      </w:r>
+      <w:r>
+        <w:fldChar w:fldCharType="begin"/>
+      </w:r>
+      <w:r>
+        <w:instrText xml:space="preserve"> SEQ Tabel \* ROMAN </w:instrText>
+      </w:r>
+      <w:r>
+        <w:fldChar w:fldCharType="separate"/>
+      </w:r>
+      <w:r>
+        <w:rPr>
+          <w:noProof/>
+        </w:rPr>
+        <w:t>XXVII</w:t>
+      </w:r>
+      <w:r>
+        <w:rPr>
+          <w:noProof/>
+        </w:rPr>
+        <w:fldChar w:fldCharType="end"/>
+      </w:r>
+      <w:r>
+        <w:t xml:space="preserve"> Activity Diagram Use Case </w:t>
+      </w:r>
+      <w:proofErr w:type="spellStart"/>
+      <w:r>
+        <w:rPr>
+          <w:lang w:val="en-US"/>
+        </w:rPr>
+        <w:t>Diskusi</w:t>
+      </w:r>
+      <w:proofErr w:type="spellEnd"/>
+      <w:r>
+        <w:rPr>
+          <w:lang w:val="en-US"/>
+        </w:rPr>
+        <w:t xml:space="preserve"> </w:t>
+      </w:r>
+      <w:proofErr w:type="spellStart"/>
+      <w:r>
+        <w:rPr>
+          <w:lang w:val="en-US"/>
+        </w:rPr>
+        <w:t>Umum</w:t>
+      </w:r>
+      <w:bookmarkEnd w:id="77"/>
+      <w:proofErr w:type="spellEnd"/>
+    </w:p>
+    <w:tbl>
+      <w:tblPr>
+        <w:tblStyle w:val="TableGrid"/>
+        <w:tblW w:w="0" w:type="auto"/>
+        <w:tblLook w:val="04A0" w:firstRow="1" w:lastRow="0" w:firstColumn="1" w:lastColumn="0" w:noHBand="0" w:noVBand="1"/>
+      </w:tblPr>
+      <w:tblGrid>
+        <w:gridCol w:w="9062"/>
+      </w:tblGrid>
+      <w:tr>
+        <w:tc>
+          <w:tcPr>
+            <w:tcW w:w="9288" w:type="dxa"/>
+          </w:tcPr>
+          <w:p>
+            <w:pPr>
+              <w:rPr>
+                <w:b/>
+              </w:rPr>
+            </w:pPr>
+            <w:r>
+              <w:rPr>
+                <w:b/>
+              </w:rPr>
+              <w:t>Activity Diagram</w:t>
+            </w:r>
+          </w:p>
+        </w:tc>
+      </w:tr>
+      <w:tr>
+        <w:tc>
+          <w:tcPr>
+            <w:tcW w:w="9288" w:type="dxa"/>
+          </w:tcPr>
+          <w:p>
+            <w:pPr>
+              <w:keepNext/>
+              <w:jc w:val="center"/>
+            </w:pPr>
+          </w:p>
+          <w:p>
+            <w:pPr>
+              <w:pStyle w:val="Caption"/>
+              <w:jc w:val="center"/>
+              <w:rPr>
+                <w:i/>
+                <w:lang w:val="id-ID"/>
+              </w:rPr>
+            </w:pPr>
+            <w:bookmarkStart w:id="78" w:name="_Toc9243084"/>
+            <w:r>
+              <w:t xml:space="preserve">Gambar </w:t>
+            </w:r>
+            <w:r>
+              <w:fldChar w:fldCharType="begin"/>
+            </w:r>
+            <w:r>
+              <w:instrText xml:space="preserve"> STYLEREF 1 \s </w:instrText>
+            </w:r>
+            <w:r>
+              <w:fldChar w:fldCharType="separate"/>
+            </w:r>
+            <w:r>
+              <w:rPr>
+                <w:noProof/>
+              </w:rPr>
+              <w:t>3</w:t>
+            </w:r>
+            <w:r>
+              <w:rPr>
+                <w:noProof/>
+              </w:rPr>
+              <w:fldChar w:fldCharType="end"/>
+            </w:r>
+            <w:r>
+              <w:noBreakHyphen/>
+            </w:r>
+            <w:r>
+              <w:fldChar w:fldCharType="begin"/>
+            </w:r>
+            <w:r>
+              <w:instrText xml:space="preserve"> SEQ Gambar \* ARABIC \s 1 </w:instrText>
+            </w:r>
+            <w:r>
+              <w:fldChar w:fldCharType="separate"/>
+            </w:r>
+            <w:r>
+              <w:rPr>
+                <w:noProof/>
+              </w:rPr>
+              <w:t>4</w:t>
+            </w:r>
+            <w:r>
+              <w:rPr>
+                <w:noProof/>
+              </w:rPr>
+              <w:fldChar w:fldCharType="end"/>
+            </w:r>
+            <w:r>
+              <w:rPr>
+                <w:lang w:val="id-ID"/>
+              </w:rPr>
+              <w:t xml:space="preserve"> </w:t>
+            </w:r>
+            <w:r>
+              <w:t xml:space="preserve">Activity Diagram Use Case </w:t>
+            </w:r>
+            <w:r>
+              <w:rPr>
+                <w:lang w:val="id-ID"/>
+              </w:rPr>
+              <w:t>Mengisi Bensin</w:t>
+            </w:r>
+            <w:bookmarkEnd w:id="78"/>
+          </w:p>
+        </w:tc>
+      </w:tr>
+    </w:tbl>
+    <w:p>
+      <w:pPr>
         <w:pStyle w:val="Heading3"/>
       </w:pPr>
-      <w:bookmarkStart w:id="78" w:name="_Toc9243120"/>
-      <w:bookmarkStart w:id="79" w:name="_Toc96755453"/>
+      <w:bookmarkStart w:id="79" w:name="_Toc9243120"/>
+      <w:bookmarkStart w:id="80" w:name="_Toc96755453"/>
       <w:bookmarkEnd w:id="41"/>
       <w:bookmarkEnd w:id="42"/>
       <w:proofErr w:type="spellStart"/>
@@ -39331,7 +39333,7 @@
         </w:rPr>
         <w:t>Pribadi</w:t>
       </w:r>
-      <w:bookmarkEnd w:id="78"/>
+      <w:bookmarkEnd w:id="79"/>
       <w:proofErr w:type="spellEnd"/>
     </w:p>
     <w:p>
@@ -39348,7 +39350,7 @@
           <w:lang w:val="en-US"/>
         </w:rPr>
       </w:pPr>
-      <w:bookmarkStart w:id="80" w:name="_Toc9243053"/>
+      <w:bookmarkStart w:id="81" w:name="_Toc9243053"/>
       <w:proofErr w:type="spellStart"/>
       <w:r>
         <w:t>Tabel</w:t>
@@ -39410,7 +39412,7 @@
         </w:rPr>
         <w:t>Pribadi</w:t>
       </w:r>
-      <w:bookmarkEnd w:id="80"/>
+      <w:bookmarkEnd w:id="81"/>
       <w:proofErr w:type="spellEnd"/>
     </w:p>
     <w:tbl>
@@ -39834,8 +39836,8 @@
           <w:lang w:val="en-US"/>
         </w:rPr>
       </w:pPr>
-      <w:bookmarkStart w:id="81" w:name="_Toc338420166"/>
-      <w:bookmarkStart w:id="82" w:name="_Toc9243054"/>
+      <w:bookmarkStart w:id="82" w:name="_Toc338420166"/>
+      <w:bookmarkStart w:id="83" w:name="_Toc9243054"/>
       <w:proofErr w:type="spellStart"/>
       <w:r>
         <w:t>Tabel</w:t>
@@ -39876,7 +39878,7 @@
       <w:r>
         <w:t xml:space="preserve"> Normal Use Case </w:t>
       </w:r>
-      <w:bookmarkEnd w:id="81"/>
+      <w:bookmarkEnd w:id="82"/>
       <w:proofErr w:type="spellStart"/>
       <w:r>
         <w:rPr>
@@ -39898,7 +39900,7 @@
         </w:rPr>
         <w:t>Pribadi</w:t>
       </w:r>
-      <w:bookmarkEnd w:id="82"/>
+      <w:bookmarkEnd w:id="83"/>
       <w:proofErr w:type="spellEnd"/>
     </w:p>
     <w:tbl>
@@ -40536,7 +40538,7 @@
           <w:lang w:val="en-US"/>
         </w:rPr>
       </w:pPr>
-      <w:bookmarkStart w:id="83" w:name="_Toc9243055"/>
+      <w:bookmarkStart w:id="84" w:name="_Toc9243055"/>
       <w:proofErr w:type="spellStart"/>
       <w:r>
         <w:t>Tabel</w:t>
@@ -40590,7 +40592,7 @@
         </w:rPr>
         <w:t>Pribadi</w:t>
       </w:r>
-      <w:bookmarkEnd w:id="83"/>
+      <w:bookmarkEnd w:id="84"/>
       <w:proofErr w:type="spellEnd"/>
     </w:p>
     <w:tbl>
@@ -40689,7 +40691,7 @@
                 <w:lang w:val="en-US"/>
               </w:rPr>
             </w:pPr>
-            <w:bookmarkStart w:id="84" w:name="_Toc9243085"/>
+            <w:bookmarkStart w:id="85" w:name="_Toc9243085"/>
             <w:r>
               <w:t xml:space="preserve">Gambar </w:t>
             </w:r>
@@ -40796,7 +40798,7 @@
               </w:rPr>
               <w:t>pakar</w:t>
             </w:r>
-            <w:bookmarkEnd w:id="84"/>
+            <w:bookmarkEnd w:id="85"/>
             <w:proofErr w:type="spellEnd"/>
           </w:p>
         </w:tc>
@@ -40813,7 +40815,7 @@
       <w:pPr>
         <w:pStyle w:val="Heading3"/>
       </w:pPr>
-      <w:bookmarkStart w:id="85" w:name="_Toc9243121"/>
+      <w:bookmarkStart w:id="86" w:name="_Toc9243121"/>
       <w:proofErr w:type="spellStart"/>
       <w:r>
         <w:lastRenderedPageBreak/>
@@ -40829,7 +40831,7 @@
         </w:rPr>
         <w:t>Open Chat</w:t>
       </w:r>
-      <w:bookmarkEnd w:id="85"/>
+      <w:bookmarkEnd w:id="86"/>
     </w:p>
     <w:p>
       <w:pPr>
@@ -40845,7 +40847,7 @@
           <w:lang w:val="id-ID"/>
         </w:rPr>
       </w:pPr>
-      <w:bookmarkStart w:id="86" w:name="_Toc9243056"/>
+      <w:bookmarkStart w:id="87" w:name="_Toc9243056"/>
       <w:proofErr w:type="spellStart"/>
       <w:r>
         <w:t>Tabel</w:t>
@@ -40892,7 +40894,7 @@
         </w:rPr>
         <w:t>Open Chat</w:t>
       </w:r>
-      <w:bookmarkEnd w:id="86"/>
+      <w:bookmarkEnd w:id="87"/>
     </w:p>
     <w:tbl>
       <w:tblPr>
@@ -41499,7 +41501,7 @@
           <w:lang w:val="en-US"/>
         </w:rPr>
       </w:pPr>
-      <w:bookmarkStart w:id="87" w:name="_Toc9243057"/>
+      <w:bookmarkStart w:id="88" w:name="_Toc9243057"/>
       <w:proofErr w:type="spellStart"/>
       <w:r>
         <w:t>Tabel</w:t>
@@ -41556,7 +41558,7 @@
       <w:r>
         <w:t>Open Chat</w:t>
       </w:r>
-      <w:bookmarkEnd w:id="87"/>
+      <w:bookmarkEnd w:id="88"/>
     </w:p>
     <w:tbl>
       <w:tblPr>
@@ -42325,7 +42327,7 @@
         <w:pStyle w:val="Caption"/>
         <w:keepNext/>
       </w:pPr>
-      <w:bookmarkStart w:id="88" w:name="_Toc9243058"/>
+      <w:bookmarkStart w:id="89" w:name="_Toc9243058"/>
       <w:proofErr w:type="spellStart"/>
       <w:r>
         <w:t>Tabel</w:t>
@@ -42399,7 +42401,7 @@
       <w:r>
         <w:t>Open Chat</w:t>
       </w:r>
-      <w:bookmarkEnd w:id="88"/>
+      <w:bookmarkEnd w:id="89"/>
     </w:p>
     <w:tbl>
       <w:tblPr>
@@ -43209,7 +43211,7 @@
           <w:lang w:val="en-US"/>
         </w:rPr>
       </w:pPr>
-      <w:bookmarkStart w:id="89" w:name="_Toc9243059"/>
+      <w:bookmarkStart w:id="90" w:name="_Toc9243059"/>
       <w:proofErr w:type="spellStart"/>
       <w:r>
         <w:t>Tabel</w:t>
@@ -43258,7 +43260,7 @@
       <w:r>
         <w:t xml:space="preserve"> Open Chat</w:t>
       </w:r>
-      <w:bookmarkEnd w:id="89"/>
+      <w:bookmarkEnd w:id="90"/>
     </w:p>
     <w:tbl>
       <w:tblPr>
@@ -43441,7 +43443,7 @@
           <w:lang w:val="en-US"/>
         </w:rPr>
       </w:pPr>
-      <w:bookmarkStart w:id="90" w:name="_Toc9243060"/>
+      <w:bookmarkStart w:id="91" w:name="_Toc9243060"/>
       <w:proofErr w:type="spellStart"/>
       <w:r>
         <w:t>Tabel</w:t>
@@ -43477,7 +43479,7 @@
       <w:r>
         <w:t xml:space="preserve"> Open Chat</w:t>
       </w:r>
-      <w:bookmarkEnd w:id="90"/>
+      <w:bookmarkEnd w:id="91"/>
     </w:p>
     <w:tbl>
       <w:tblPr>
@@ -43576,7 +43578,7 @@
                 <w:lang w:val="id-ID"/>
               </w:rPr>
             </w:pPr>
-            <w:bookmarkStart w:id="91" w:name="_Toc9243086"/>
+            <w:bookmarkStart w:id="92" w:name="_Toc9243086"/>
             <w:r>
               <w:t xml:space="preserve">Gambar </w:t>
             </w:r>
@@ -43660,7 +43662,7 @@
               </w:rPr>
               <w:t xml:space="preserve"> Open Chat</w:t>
             </w:r>
-            <w:bookmarkEnd w:id="91"/>
+            <w:bookmarkEnd w:id="92"/>
           </w:p>
         </w:tc>
       </w:tr>
@@ -43669,7 +43671,7 @@
       <w:pPr>
         <w:pStyle w:val="Heading3"/>
       </w:pPr>
-      <w:bookmarkStart w:id="92" w:name="_Toc9243122"/>
+      <w:bookmarkStart w:id="93" w:name="_Toc9243122"/>
       <w:proofErr w:type="spellStart"/>
       <w:r>
         <w:t>Spesifikasi</w:t>
@@ -43684,7 +43686,7 @@
         </w:rPr>
         <w:t>Upload Video</w:t>
       </w:r>
-      <w:bookmarkEnd w:id="92"/>
+      <w:bookmarkEnd w:id="93"/>
     </w:p>
     <w:p>
       <w:pPr>
@@ -43694,7 +43696,7 @@
           <w:lang w:val="id-ID"/>
         </w:rPr>
       </w:pPr>
-      <w:bookmarkStart w:id="93" w:name="_Toc9243061"/>
+      <w:bookmarkStart w:id="94" w:name="_Toc9243061"/>
       <w:proofErr w:type="spellStart"/>
       <w:r>
         <w:t>Tabel</w:t>
@@ -43741,7 +43743,7 @@
         </w:rPr>
         <w:t>Upload Video</w:t>
       </w:r>
-      <w:bookmarkEnd w:id="93"/>
+      <w:bookmarkEnd w:id="94"/>
     </w:p>
     <w:tbl>
       <w:tblPr>
@@ -43916,7 +43918,7 @@
           <w:lang w:val="en-US"/>
         </w:rPr>
       </w:pPr>
-      <w:bookmarkStart w:id="94" w:name="_Toc9243062"/>
+      <w:bookmarkStart w:id="95" w:name="_Toc9243062"/>
       <w:proofErr w:type="spellStart"/>
       <w:r>
         <w:t>Tabel</w:t>
@@ -43957,7 +43959,7 @@
       <w:r>
         <w:t>Upload Video</w:t>
       </w:r>
-      <w:bookmarkEnd w:id="94"/>
+      <w:bookmarkEnd w:id="95"/>
     </w:p>
     <w:tbl>
       <w:tblPr>
@@ -44258,7 +44260,7 @@
         <w:pStyle w:val="Caption"/>
         <w:keepNext/>
       </w:pPr>
-      <w:bookmarkStart w:id="95" w:name="_Toc9243063"/>
+      <w:bookmarkStart w:id="96" w:name="_Toc9243063"/>
       <w:proofErr w:type="spellStart"/>
       <w:r>
         <w:t>Tabel</w:t>
@@ -44316,7 +44318,7 @@
       <w:r>
         <w:t>Upload Video</w:t>
       </w:r>
-      <w:bookmarkEnd w:id="95"/>
+      <w:bookmarkEnd w:id="96"/>
     </w:p>
     <w:tbl>
       <w:tblPr>
@@ -44550,7 +44552,7 @@
           <w:lang w:val="en-US"/>
         </w:rPr>
       </w:pPr>
-      <w:bookmarkStart w:id="96" w:name="_Toc9243066"/>
+      <w:bookmarkStart w:id="97" w:name="_Toc9243066"/>
       <w:proofErr w:type="spellStart"/>
       <w:r>
         <w:t>Tabel</w:t>
@@ -44595,133 +44597,6 @@
       <w:proofErr w:type="spellEnd"/>
       <w:r>
         <w:t xml:space="preserve"> Use Case </w:t>
-      </w:r>
-      <w:r>
-        <w:rPr>
-          <w:lang w:val="en-US"/>
-        </w:rPr>
-        <w:t>Upload Video</w:t>
-      </w:r>
-      <w:bookmarkEnd w:id="96"/>
-    </w:p>
-    <w:tbl>
-      <w:tblPr>
-        <w:tblStyle w:val="TableGrid"/>
-        <w:tblW w:w="0" w:type="auto"/>
-        <w:tblLook w:val="04A0" w:firstRow="1" w:lastRow="0" w:firstColumn="1" w:lastColumn="0" w:noHBand="0" w:noVBand="1"/>
-      </w:tblPr>
-      <w:tblGrid>
-        <w:gridCol w:w="9062"/>
-      </w:tblGrid>
-      <w:tr>
-        <w:tc>
-          <w:tcPr>
-            <w:tcW w:w="9288" w:type="dxa"/>
-          </w:tcPr>
-          <w:p>
-            <w:pPr>
-              <w:rPr>
-                <w:b/>
-              </w:rPr>
-            </w:pPr>
-            <w:r>
-              <w:rPr>
-                <w:b/>
-              </w:rPr>
-              <w:t>Business Rules</w:t>
-            </w:r>
-          </w:p>
-        </w:tc>
-      </w:tr>
-      <w:tr>
-        <w:tc>
-          <w:tcPr>
-            <w:tcW w:w="9288" w:type="dxa"/>
-          </w:tcPr>
-          <w:p>
-            <w:pPr>
-              <w:pStyle w:val="ListParagraph"/>
-              <w:numPr>
-                <w:ilvl w:val="0"/>
-                <w:numId w:val="11"/>
-              </w:numPr>
-              <w:rPr>
-                <w:lang w:val="id-ID"/>
-              </w:rPr>
-            </w:pPr>
-          </w:p>
-          <w:p>
-            <w:pPr>
-              <w:pStyle w:val="ListParagraph"/>
-              <w:numPr>
-                <w:ilvl w:val="0"/>
-                <w:numId w:val="11"/>
-              </w:numPr>
-              <w:rPr>
-                <w:lang w:val="id-ID"/>
-              </w:rPr>
-            </w:pPr>
-            <w:r>
-              <w:rPr>
-                <w:lang w:val="id-ID"/>
-              </w:rPr>
-              <w:t xml:space="preserve"> </w:t>
-            </w:r>
-          </w:p>
-        </w:tc>
-      </w:tr>
-    </w:tbl>
-    <w:p>
-      <w:pPr>
-        <w:pStyle w:val="Caption"/>
-        <w:keepNext/>
-      </w:pPr>
-    </w:p>
-    <w:p>
-      <w:pPr>
-        <w:pStyle w:val="Caption"/>
-        <w:keepNext/>
-        <w:rPr>
-          <w:lang w:val="en-US"/>
-        </w:rPr>
-      </w:pPr>
-      <w:bookmarkStart w:id="97" w:name="_Toc9243067"/>
-      <w:proofErr w:type="spellStart"/>
-      <w:r>
-        <w:t>Tabel</w:t>
-      </w:r>
-      <w:proofErr w:type="spellEnd"/>
-      <w:r>
-        <w:t xml:space="preserve"> </w:t>
-      </w:r>
-      <w:r>
-        <w:fldChar w:fldCharType="begin"/>
-      </w:r>
-      <w:r>
-        <w:instrText xml:space="preserve"> SEQ Tabel \* ROMAN </w:instrText>
-      </w:r>
-      <w:r>
-        <w:fldChar w:fldCharType="separate"/>
-      </w:r>
-      <w:r>
-        <w:rPr>
-          <w:noProof/>
-        </w:rPr>
-        <w:t>XXVI</w:t>
-      </w:r>
-      <w:r>
-        <w:fldChar w:fldCharType="end"/>
-      </w:r>
-      <w:r>
-        <w:t xml:space="preserve"> </w:t>
-      </w:r>
-      <w:proofErr w:type="spellStart"/>
-      <w:r>
-        <w:t>Isu</w:t>
-      </w:r>
-      <w:proofErr w:type="spellEnd"/>
-      <w:r>
-        <w:t xml:space="preserve"> Data Use Case </w:t>
       </w:r>
       <w:r>
         <w:rPr>
@@ -44749,14 +44624,13 @@
             <w:pPr>
               <w:rPr>
                 <w:b/>
-                <w:lang w:val="id-ID"/>
               </w:rPr>
             </w:pPr>
             <w:r>
               <w:rPr>
                 <w:b/>
               </w:rPr>
-              <w:t>Data Issues</w:t>
+              <w:t>Business Rules</w:t>
             </w:r>
           </w:p>
         </w:tc>
@@ -44768,16 +44642,32 @@
           </w:tcPr>
           <w:p>
             <w:pPr>
-              <w:rPr>
-                <w:i/>
-                <w:lang w:val="id-ID"/>
-              </w:rPr>
-            </w:pPr>
-            <w:r>
-              <w:rPr>
-                <w:lang w:val="id-ID"/>
-              </w:rPr>
-              <w:t>-</w:t>
+              <w:pStyle w:val="ListParagraph"/>
+              <w:numPr>
+                <w:ilvl w:val="0"/>
+                <w:numId w:val="11"/>
+              </w:numPr>
+              <w:rPr>
+                <w:lang w:val="id-ID"/>
+              </w:rPr>
+            </w:pPr>
+          </w:p>
+          <w:p>
+            <w:pPr>
+              <w:pStyle w:val="ListParagraph"/>
+              <w:numPr>
+                <w:ilvl w:val="0"/>
+                <w:numId w:val="11"/>
+              </w:numPr>
+              <w:rPr>
+                <w:lang w:val="id-ID"/>
+              </w:rPr>
+            </w:pPr>
+            <w:r>
+              <w:rPr>
+                <w:lang w:val="id-ID"/>
+              </w:rPr>
+              <w:t xml:space="preserve"> </w:t>
             </w:r>
           </w:p>
         </w:tc>
@@ -44785,9 +44675,8 @@
     </w:tbl>
     <w:p>
       <w:pPr>
-        <w:rPr>
-          <w:lang w:val="id-ID"/>
-        </w:rPr>
+        <w:pStyle w:val="Caption"/>
+        <w:keepNext/>
       </w:pPr>
     </w:p>
     <w:p>
@@ -44798,7 +44687,7 @@
           <w:lang w:val="en-US"/>
         </w:rPr>
       </w:pPr>
-      <w:bookmarkStart w:id="98" w:name="_Toc9243068"/>
+      <w:bookmarkStart w:id="98" w:name="_Toc9243067"/>
       <w:proofErr w:type="spellStart"/>
       <w:r>
         <w:t>Tabel</w:t>
@@ -44820,16 +44709,21 @@
         <w:rPr>
           <w:noProof/>
         </w:rPr>
-        <w:t>XXVII</w:t>
-      </w:r>
-      <w:r>
-        <w:rPr>
-          <w:noProof/>
-        </w:rPr>
+        <w:t>XXVI</w:t>
+      </w:r>
+      <w:r>
         <w:fldChar w:fldCharType="end"/>
       </w:r>
       <w:r>
-        <w:t xml:space="preserve"> Activity Diagram Use Case </w:t>
+        <w:t xml:space="preserve"> </w:t>
+      </w:r>
+      <w:proofErr w:type="spellStart"/>
+      <w:r>
+        <w:t>Isu</w:t>
+      </w:r>
+      <w:proofErr w:type="spellEnd"/>
+      <w:r>
+        <w:t xml:space="preserve"> Data Use Case </w:t>
       </w:r>
       <w:r>
         <w:rPr>
@@ -44857,13 +44751,14 @@
             <w:pPr>
               <w:rPr>
                 <w:b/>
+                <w:lang w:val="id-ID"/>
               </w:rPr>
             </w:pPr>
             <w:r>
               <w:rPr>
                 <w:b/>
               </w:rPr>
-              <w:t>Activity Diagram</w:t>
+              <w:t>Data Issues</w:t>
             </w:r>
           </w:p>
         </w:tc>
@@ -44875,83 +44770,16 @@
           </w:tcPr>
           <w:p>
             <w:pPr>
-              <w:keepNext/>
-              <w:jc w:val="center"/>
-            </w:pPr>
-          </w:p>
-          <w:p>
-            <w:pPr>
-              <w:pStyle w:val="Caption"/>
-              <w:jc w:val="center"/>
               <w:rPr>
                 <w:i/>
-                <w:lang w:val="en-US"/>
-              </w:rPr>
-            </w:pPr>
-            <w:bookmarkStart w:id="99" w:name="_Toc9243087"/>
-            <w:r>
-              <w:t xml:space="preserve">Gambar </w:t>
-            </w:r>
-            <w:r>
-              <w:fldChar w:fldCharType="begin"/>
-            </w:r>
-            <w:r>
-              <w:instrText xml:space="preserve"> STYLEREF 1 \s </w:instrText>
-            </w:r>
-            <w:r>
-              <w:fldChar w:fldCharType="separate"/>
-            </w:r>
-            <w:r>
-              <w:rPr>
-                <w:noProof/>
-              </w:rPr>
-              <w:t>3</w:t>
-            </w:r>
-            <w:r>
-              <w:rPr>
-                <w:noProof/>
-              </w:rPr>
-              <w:fldChar w:fldCharType="end"/>
-            </w:r>
-            <w:r>
-              <w:noBreakHyphen/>
-            </w:r>
-            <w:r>
-              <w:fldChar w:fldCharType="begin"/>
-            </w:r>
-            <w:r>
-              <w:instrText xml:space="preserve"> SEQ Gambar \* ARABIC \s 1 </w:instrText>
-            </w:r>
-            <w:r>
-              <w:fldChar w:fldCharType="separate"/>
-            </w:r>
-            <w:r>
-              <w:rPr>
-                <w:noProof/>
-              </w:rPr>
-              <w:t>4</w:t>
-            </w:r>
-            <w:r>
-              <w:rPr>
-                <w:noProof/>
-              </w:rPr>
-              <w:fldChar w:fldCharType="end"/>
-            </w:r>
-            <w:r>
-              <w:rPr>
-                <w:lang w:val="id-ID"/>
-              </w:rPr>
-              <w:t xml:space="preserve"> </w:t>
-            </w:r>
-            <w:r>
-              <w:t xml:space="preserve">Activity Diagram Use Case </w:t>
-            </w:r>
-            <w:bookmarkEnd w:id="99"/>
-            <w:r>
-              <w:rPr>
-                <w:lang w:val="en-US"/>
-              </w:rPr>
-              <w:t>Upload Video</w:t>
+                <w:lang w:val="id-ID"/>
+              </w:rPr>
+            </w:pPr>
+            <w:r>
+              <w:rPr>
+                <w:lang w:val="id-ID"/>
+              </w:rPr>
+              <w:t>-</w:t>
             </w:r>
           </w:p>
         </w:tc>
@@ -44959,40 +44787,214 @@
     </w:tbl>
     <w:p>
       <w:pPr>
-        <w:pStyle w:val="Heading3"/>
-      </w:pPr>
-      <w:bookmarkStart w:id="100" w:name="_Toc9243123"/>
-      <w:proofErr w:type="spellStart"/>
-      <w:r>
-        <w:t>Spesifikasi</w:t>
-      </w:r>
-      <w:proofErr w:type="spellEnd"/>
-      <w:r>
-        <w:t xml:space="preserve"> Use Case </w:t>
-      </w:r>
-      <w:r>
-        <w:rPr>
-          <w:lang w:val="en-US"/>
-        </w:rPr>
-        <w:t>Upload Resource Book</w:t>
-      </w:r>
-      <w:bookmarkEnd w:id="100"/>
+        <w:rPr>
+          <w:lang w:val="id-ID"/>
+        </w:rPr>
+      </w:pPr>
     </w:p>
     <w:p>
       <w:pPr>
         <w:pStyle w:val="Caption"/>
         <w:keepNext/>
-      </w:pPr>
+        <w:rPr>
+          <w:lang w:val="en-US"/>
+        </w:rPr>
+      </w:pPr>
+      <w:bookmarkStart w:id="99" w:name="_Toc9243068"/>
+      <w:proofErr w:type="spellStart"/>
+      <w:r>
+        <w:t>Tabel</w:t>
+      </w:r>
+      <w:proofErr w:type="spellEnd"/>
+      <w:r>
+        <w:t xml:space="preserve"> </w:t>
+      </w:r>
+      <w:r>
+        <w:fldChar w:fldCharType="begin"/>
+      </w:r>
+      <w:r>
+        <w:instrText xml:space="preserve"> SEQ Tabel \* ROMAN </w:instrText>
+      </w:r>
+      <w:r>
+        <w:fldChar w:fldCharType="separate"/>
+      </w:r>
+      <w:r>
+        <w:rPr>
+          <w:noProof/>
+        </w:rPr>
+        <w:t>XXVII</w:t>
+      </w:r>
+      <w:r>
+        <w:rPr>
+          <w:noProof/>
+        </w:rPr>
+        <w:fldChar w:fldCharType="end"/>
+      </w:r>
+      <w:r>
+        <w:t xml:space="preserve"> Activity Diagram Use Case </w:t>
+      </w:r>
+      <w:r>
+        <w:rPr>
+          <w:lang w:val="en-US"/>
+        </w:rPr>
+        <w:t>Upload Video</w:t>
+      </w:r>
+      <w:bookmarkEnd w:id="99"/>
+    </w:p>
+    <w:tbl>
+      <w:tblPr>
+        <w:tblStyle w:val="TableGrid"/>
+        <w:tblW w:w="0" w:type="auto"/>
+        <w:tblLook w:val="04A0" w:firstRow="1" w:lastRow="0" w:firstColumn="1" w:lastColumn="0" w:noHBand="0" w:noVBand="1"/>
+      </w:tblPr>
+      <w:tblGrid>
+        <w:gridCol w:w="9062"/>
+      </w:tblGrid>
+      <w:tr>
+        <w:tc>
+          <w:tcPr>
+            <w:tcW w:w="9288" w:type="dxa"/>
+          </w:tcPr>
+          <w:p>
+            <w:pPr>
+              <w:rPr>
+                <w:b/>
+              </w:rPr>
+            </w:pPr>
+            <w:r>
+              <w:rPr>
+                <w:b/>
+              </w:rPr>
+              <w:t>Activity Diagram</w:t>
+            </w:r>
+          </w:p>
+        </w:tc>
+      </w:tr>
+      <w:tr>
+        <w:tc>
+          <w:tcPr>
+            <w:tcW w:w="9288" w:type="dxa"/>
+          </w:tcPr>
+          <w:p>
+            <w:pPr>
+              <w:keepNext/>
+              <w:jc w:val="center"/>
+            </w:pPr>
+          </w:p>
+          <w:p>
+            <w:pPr>
+              <w:pStyle w:val="Caption"/>
+              <w:jc w:val="center"/>
+              <w:rPr>
+                <w:i/>
+                <w:lang w:val="en-US"/>
+              </w:rPr>
+            </w:pPr>
+            <w:bookmarkStart w:id="100" w:name="_Toc9243087"/>
+            <w:r>
+              <w:t xml:space="preserve">Gambar </w:t>
+            </w:r>
+            <w:r>
+              <w:fldChar w:fldCharType="begin"/>
+            </w:r>
+            <w:r>
+              <w:instrText xml:space="preserve"> STYLEREF 1 \s </w:instrText>
+            </w:r>
+            <w:r>
+              <w:fldChar w:fldCharType="separate"/>
+            </w:r>
+            <w:r>
+              <w:rPr>
+                <w:noProof/>
+              </w:rPr>
+              <w:t>3</w:t>
+            </w:r>
+            <w:r>
+              <w:rPr>
+                <w:noProof/>
+              </w:rPr>
+              <w:fldChar w:fldCharType="end"/>
+            </w:r>
+            <w:r>
+              <w:noBreakHyphen/>
+            </w:r>
+            <w:r>
+              <w:fldChar w:fldCharType="begin"/>
+            </w:r>
+            <w:r>
+              <w:instrText xml:space="preserve"> SEQ Gambar \* ARABIC \s 1 </w:instrText>
+            </w:r>
+            <w:r>
+              <w:fldChar w:fldCharType="separate"/>
+            </w:r>
+            <w:r>
+              <w:rPr>
+                <w:noProof/>
+              </w:rPr>
+              <w:t>4</w:t>
+            </w:r>
+            <w:r>
+              <w:rPr>
+                <w:noProof/>
+              </w:rPr>
+              <w:fldChar w:fldCharType="end"/>
+            </w:r>
+            <w:r>
+              <w:rPr>
+                <w:lang w:val="id-ID"/>
+              </w:rPr>
+              <w:t xml:space="preserve"> </w:t>
+            </w:r>
+            <w:r>
+              <w:t xml:space="preserve">Activity Diagram Use Case </w:t>
+            </w:r>
+            <w:bookmarkEnd w:id="100"/>
+            <w:r>
+              <w:rPr>
+                <w:lang w:val="en-US"/>
+              </w:rPr>
+              <w:t>Upload Video</w:t>
+            </w:r>
+          </w:p>
+        </w:tc>
+      </w:tr>
+    </w:tbl>
+    <w:p>
+      <w:pPr>
+        <w:pStyle w:val="Heading3"/>
+      </w:pPr>
+      <w:bookmarkStart w:id="101" w:name="_Toc9243123"/>
+      <w:proofErr w:type="spellStart"/>
+      <w:r>
+        <w:t>Spesifikasi</w:t>
+      </w:r>
+      <w:proofErr w:type="spellEnd"/>
+      <w:r>
+        <w:t xml:space="preserve"> Use Case </w:t>
+      </w:r>
+      <w:r>
+        <w:rPr>
+          <w:lang w:val="en-US"/>
+        </w:rPr>
+        <w:t>Upload Resource Book</w:t>
+      </w:r>
+      <w:bookmarkEnd w:id="101"/>
     </w:p>
     <w:p>
       <w:pPr>
         <w:pStyle w:val="Caption"/>
         <w:keepNext/>
+      </w:pPr>
+    </w:p>
+    <w:p>
+      <w:pPr>
+        <w:pStyle w:val="Caption"/>
+        <w:keepNext/>
         <w:rPr>
           <w:lang w:val="id-ID"/>
         </w:rPr>
       </w:pPr>
-      <w:bookmarkStart w:id="101" w:name="_Toc9243069"/>
+      <w:bookmarkStart w:id="102" w:name="_Toc9243069"/>
       <w:proofErr w:type="spellStart"/>
       <w:r>
         <w:t>Tabel</w:t>
@@ -45039,7 +45041,7 @@
         </w:rPr>
         <w:t>Upload Resource Book</w:t>
       </w:r>
-      <w:bookmarkEnd w:id="101"/>
+      <w:bookmarkEnd w:id="102"/>
     </w:p>
     <w:tbl>
       <w:tblPr>
@@ -45215,7 +45217,7 @@
           <w:lang w:val="en-US"/>
         </w:rPr>
       </w:pPr>
-      <w:bookmarkStart w:id="102" w:name="_Toc9243070"/>
+      <w:bookmarkStart w:id="103" w:name="_Toc9243070"/>
       <w:proofErr w:type="spellStart"/>
       <w:r>
         <w:t>Tabel</w:t>
@@ -45259,7 +45261,7 @@
         </w:rPr>
         <w:t>Upload Resource Book</w:t>
       </w:r>
-      <w:bookmarkEnd w:id="102"/>
+      <w:bookmarkEnd w:id="103"/>
     </w:p>
     <w:tbl>
       <w:tblPr>
@@ -45559,7 +45561,7 @@
         <w:pStyle w:val="Caption"/>
         <w:keepNext/>
       </w:pPr>
-      <w:bookmarkStart w:id="103" w:name="_Toc9243071"/>
+      <w:bookmarkStart w:id="104" w:name="_Toc9243071"/>
       <w:proofErr w:type="spellStart"/>
       <w:r>
         <w:t>Tabel</w:t>
@@ -45620,7 +45622,7 @@
         </w:rPr>
         <w:t>Upload Resource Book</w:t>
       </w:r>
-      <w:bookmarkEnd w:id="103"/>
+      <w:bookmarkEnd w:id="104"/>
     </w:p>
     <w:tbl>
       <w:tblPr>
@@ -45812,7 +45814,7 @@
           <w:lang w:val="en-US"/>
         </w:rPr>
       </w:pPr>
-      <w:bookmarkStart w:id="104" w:name="_Toc9243074"/>
+      <w:bookmarkStart w:id="105" w:name="_Toc9243074"/>
       <w:proofErr w:type="spellStart"/>
       <w:r>
         <w:t>Tabel</w:t>
@@ -45857,121 +45859,6 @@
       <w:proofErr w:type="spellEnd"/>
       <w:r>
         <w:t xml:space="preserve"> Use Case </w:t>
-      </w:r>
-      <w:r>
-        <w:rPr>
-          <w:lang w:val="en-US"/>
-        </w:rPr>
-        <w:t>Upload Resource Book</w:t>
-      </w:r>
-      <w:bookmarkEnd w:id="104"/>
-    </w:p>
-    <w:tbl>
-      <w:tblPr>
-        <w:tblStyle w:val="TableGrid"/>
-        <w:tblW w:w="0" w:type="auto"/>
-        <w:tblLook w:val="04A0" w:firstRow="1" w:lastRow="0" w:firstColumn="1" w:lastColumn="0" w:noHBand="0" w:noVBand="1"/>
-      </w:tblPr>
-      <w:tblGrid>
-        <w:gridCol w:w="9062"/>
-      </w:tblGrid>
-      <w:tr>
-        <w:tc>
-          <w:tcPr>
-            <w:tcW w:w="9288" w:type="dxa"/>
-          </w:tcPr>
-          <w:p>
-            <w:pPr>
-              <w:rPr>
-                <w:b/>
-              </w:rPr>
-            </w:pPr>
-            <w:r>
-              <w:rPr>
-                <w:b/>
-              </w:rPr>
-              <w:t>Business Rules</w:t>
-            </w:r>
-          </w:p>
-        </w:tc>
-      </w:tr>
-      <w:tr>
-        <w:tc>
-          <w:tcPr>
-            <w:tcW w:w="9288" w:type="dxa"/>
-          </w:tcPr>
-          <w:p>
-            <w:pPr>
-              <w:pStyle w:val="ListParagraph"/>
-              <w:numPr>
-                <w:ilvl w:val="0"/>
-                <w:numId w:val="11"/>
-              </w:numPr>
-              <w:rPr>
-                <w:lang w:val="id-ID"/>
-              </w:rPr>
-            </w:pPr>
-            <w:r>
-              <w:rPr>
-                <w:lang w:val="id-ID"/>
-              </w:rPr>
-              <w:t xml:space="preserve"> </w:t>
-            </w:r>
-          </w:p>
-        </w:tc>
-      </w:tr>
-    </w:tbl>
-    <w:p>
-      <w:pPr>
-        <w:pStyle w:val="Caption"/>
-        <w:keepNext/>
-      </w:pPr>
-    </w:p>
-    <w:p>
-      <w:pPr>
-        <w:pStyle w:val="Caption"/>
-        <w:keepNext/>
-        <w:rPr>
-          <w:lang w:val="en-US"/>
-        </w:rPr>
-      </w:pPr>
-      <w:bookmarkStart w:id="105" w:name="_Toc9243075"/>
-      <w:proofErr w:type="spellStart"/>
-      <w:r>
-        <w:t>Tabel</w:t>
-      </w:r>
-      <w:proofErr w:type="spellEnd"/>
-      <w:r>
-        <w:t xml:space="preserve"> </w:t>
-      </w:r>
-      <w:r>
-        <w:fldChar w:fldCharType="begin"/>
-      </w:r>
-      <w:r>
-        <w:instrText xml:space="preserve"> SEQ Tabel \* ROMAN </w:instrText>
-      </w:r>
-      <w:r>
-        <w:fldChar w:fldCharType="separate"/>
-      </w:r>
-      <w:r>
-        <w:rPr>
-          <w:noProof/>
-        </w:rPr>
-        <w:t>XXVI</w:t>
-      </w:r>
-      <w:r>
-        <w:fldChar w:fldCharType="end"/>
-      </w:r>
-      <w:r>
-        <w:t xml:space="preserve"> </w:t>
-      </w:r>
-      <w:proofErr w:type="spellStart"/>
-      <w:r>
-        <w:t>Isu</w:t>
-      </w:r>
-      <w:proofErr w:type="spellEnd"/>
-      <w:r>
-        <w:t xml:space="preserve"> Data Use Case </w:t>
       </w:r>
       <w:r>
         <w:rPr>
@@ -45999,14 +45886,13 @@
             <w:pPr>
               <w:rPr>
                 <w:b/>
-                <w:lang w:val="id-ID"/>
               </w:rPr>
             </w:pPr>
             <w:r>
               <w:rPr>
                 <w:b/>
               </w:rPr>
-              <w:t>Data Issues</w:t>
+              <w:t>Business Rules</w:t>
             </w:r>
           </w:p>
         </w:tc>
@@ -46018,16 +45904,20 @@
           </w:tcPr>
           <w:p>
             <w:pPr>
-              <w:rPr>
-                <w:i/>
-                <w:lang w:val="id-ID"/>
-              </w:rPr>
-            </w:pPr>
-            <w:r>
-              <w:rPr>
-                <w:lang w:val="id-ID"/>
-              </w:rPr>
-              <w:t>-</w:t>
+              <w:pStyle w:val="ListParagraph"/>
+              <w:numPr>
+                <w:ilvl w:val="0"/>
+                <w:numId w:val="11"/>
+              </w:numPr>
+              <w:rPr>
+                <w:lang w:val="id-ID"/>
+              </w:rPr>
+            </w:pPr>
+            <w:r>
+              <w:rPr>
+                <w:lang w:val="id-ID"/>
+              </w:rPr>
+              <w:t xml:space="preserve"> </w:t>
             </w:r>
           </w:p>
         </w:tc>
@@ -46035,9 +45925,8 @@
     </w:tbl>
     <w:p>
       <w:pPr>
-        <w:rPr>
-          <w:lang w:val="id-ID"/>
-        </w:rPr>
+        <w:pStyle w:val="Caption"/>
+        <w:keepNext/>
       </w:pPr>
     </w:p>
     <w:p>
@@ -46048,7 +45937,7 @@
           <w:lang w:val="en-US"/>
         </w:rPr>
       </w:pPr>
-      <w:bookmarkStart w:id="106" w:name="_Toc9243076"/>
+      <w:bookmarkStart w:id="106" w:name="_Toc9243075"/>
       <w:proofErr w:type="spellStart"/>
       <w:r>
         <w:t>Tabel</w:t>
@@ -46070,16 +45959,21 @@
         <w:rPr>
           <w:noProof/>
         </w:rPr>
-        <w:t>XXVII</w:t>
-      </w:r>
-      <w:r>
-        <w:rPr>
-          <w:noProof/>
-        </w:rPr>
+        <w:t>XXVI</w:t>
+      </w:r>
+      <w:r>
         <w:fldChar w:fldCharType="end"/>
       </w:r>
       <w:r>
-        <w:t xml:space="preserve"> Activity Diagram Use Case </w:t>
+        <w:t xml:space="preserve"> </w:t>
+      </w:r>
+      <w:proofErr w:type="spellStart"/>
+      <w:r>
+        <w:t>Isu</w:t>
+      </w:r>
+      <w:proofErr w:type="spellEnd"/>
+      <w:r>
+        <w:t xml:space="preserve"> Data Use Case </w:t>
       </w:r>
       <w:r>
         <w:rPr>
@@ -46107,13 +46001,14 @@
             <w:pPr>
               <w:rPr>
                 <w:b/>
+                <w:lang w:val="id-ID"/>
               </w:rPr>
             </w:pPr>
             <w:r>
               <w:rPr>
                 <w:b/>
               </w:rPr>
-              <w:t>Activity Diagram</w:t>
+              <w:t>Data Issues</w:t>
             </w:r>
           </w:p>
         </w:tc>
@@ -46125,84 +46020,17 @@
           </w:tcPr>
           <w:p>
             <w:pPr>
-              <w:keepNext/>
-              <w:jc w:val="center"/>
-            </w:pPr>
-          </w:p>
-          <w:p>
-            <w:pPr>
-              <w:pStyle w:val="Caption"/>
-              <w:jc w:val="center"/>
               <w:rPr>
                 <w:i/>
                 <w:lang w:val="id-ID"/>
               </w:rPr>
             </w:pPr>
-            <w:bookmarkStart w:id="107" w:name="_Toc9243088"/>
-            <w:r>
-              <w:t xml:space="preserve">Gambar </w:t>
-            </w:r>
-            <w:r>
-              <w:fldChar w:fldCharType="begin"/>
-            </w:r>
-            <w:r>
-              <w:instrText xml:space="preserve"> STYLEREF 1 \s </w:instrText>
-            </w:r>
-            <w:r>
-              <w:fldChar w:fldCharType="separate"/>
-            </w:r>
-            <w:r>
-              <w:rPr>
-                <w:noProof/>
-              </w:rPr>
-              <w:t>3</w:t>
-            </w:r>
-            <w:r>
-              <w:rPr>
-                <w:noProof/>
-              </w:rPr>
-              <w:fldChar w:fldCharType="end"/>
-            </w:r>
-            <w:r>
-              <w:noBreakHyphen/>
-            </w:r>
-            <w:r>
-              <w:fldChar w:fldCharType="begin"/>
-            </w:r>
-            <w:r>
-              <w:instrText xml:space="preserve"> SEQ Gambar \* ARABIC \s 1 </w:instrText>
-            </w:r>
-            <w:r>
-              <w:fldChar w:fldCharType="separate"/>
-            </w:r>
-            <w:r>
-              <w:rPr>
-                <w:noProof/>
-              </w:rPr>
-              <w:t>4</w:t>
-            </w:r>
-            <w:r>
-              <w:rPr>
-                <w:noProof/>
-              </w:rPr>
-              <w:fldChar w:fldCharType="end"/>
-            </w:r>
-            <w:r>
-              <w:rPr>
-                <w:lang w:val="id-ID"/>
-              </w:rPr>
-              <w:t xml:space="preserve"> </w:t>
-            </w:r>
-            <w:r>
-              <w:t xml:space="preserve">Activity Diagram Use Case </w:t>
-            </w:r>
-            <w:r>
-              <w:rPr>
-                <w:lang w:val="id-ID"/>
-              </w:rPr>
-              <w:t>Mengisi Bensin</w:t>
-            </w:r>
-            <w:bookmarkEnd w:id="107"/>
+            <w:r>
+              <w:rPr>
+                <w:lang w:val="id-ID"/>
+              </w:rPr>
+              <w:t>-</w:t>
+            </w:r>
           </w:p>
         </w:tc>
       </w:tr>
@@ -46216,10 +46044,184 @@
     </w:p>
     <w:p>
       <w:pPr>
+        <w:pStyle w:val="Caption"/>
+        <w:keepNext/>
+        <w:rPr>
+          <w:lang w:val="en-US"/>
+        </w:rPr>
+      </w:pPr>
+      <w:bookmarkStart w:id="107" w:name="_Toc9243076"/>
+      <w:proofErr w:type="spellStart"/>
+      <w:r>
+        <w:t>Tabel</w:t>
+      </w:r>
+      <w:proofErr w:type="spellEnd"/>
+      <w:r>
+        <w:t xml:space="preserve"> </w:t>
+      </w:r>
+      <w:r>
+        <w:fldChar w:fldCharType="begin"/>
+      </w:r>
+      <w:r>
+        <w:instrText xml:space="preserve"> SEQ Tabel \* ROMAN </w:instrText>
+      </w:r>
+      <w:r>
+        <w:fldChar w:fldCharType="separate"/>
+      </w:r>
+      <w:r>
+        <w:rPr>
+          <w:noProof/>
+        </w:rPr>
+        <w:t>XXVII</w:t>
+      </w:r>
+      <w:r>
+        <w:rPr>
+          <w:noProof/>
+        </w:rPr>
+        <w:fldChar w:fldCharType="end"/>
+      </w:r>
+      <w:r>
+        <w:t xml:space="preserve"> Activity Diagram Use Case </w:t>
+      </w:r>
+      <w:r>
+        <w:rPr>
+          <w:lang w:val="en-US"/>
+        </w:rPr>
+        <w:t>Upload Resource Book</w:t>
+      </w:r>
+      <w:bookmarkEnd w:id="107"/>
+    </w:p>
+    <w:tbl>
+      <w:tblPr>
+        <w:tblStyle w:val="TableGrid"/>
+        <w:tblW w:w="0" w:type="auto"/>
+        <w:tblLook w:val="04A0" w:firstRow="1" w:lastRow="0" w:firstColumn="1" w:lastColumn="0" w:noHBand="0" w:noVBand="1"/>
+      </w:tblPr>
+      <w:tblGrid>
+        <w:gridCol w:w="9062"/>
+      </w:tblGrid>
+      <w:tr>
+        <w:tc>
+          <w:tcPr>
+            <w:tcW w:w="9288" w:type="dxa"/>
+          </w:tcPr>
+          <w:p>
+            <w:pPr>
+              <w:rPr>
+                <w:b/>
+              </w:rPr>
+            </w:pPr>
+            <w:r>
+              <w:rPr>
+                <w:b/>
+              </w:rPr>
+              <w:t>Activity Diagram</w:t>
+            </w:r>
+          </w:p>
+        </w:tc>
+      </w:tr>
+      <w:tr>
+        <w:tc>
+          <w:tcPr>
+            <w:tcW w:w="9288" w:type="dxa"/>
+          </w:tcPr>
+          <w:p>
+            <w:pPr>
+              <w:keepNext/>
+              <w:jc w:val="center"/>
+            </w:pPr>
+          </w:p>
+          <w:p>
+            <w:pPr>
+              <w:pStyle w:val="Caption"/>
+              <w:jc w:val="center"/>
+              <w:rPr>
+                <w:i/>
+                <w:lang w:val="id-ID"/>
+              </w:rPr>
+            </w:pPr>
+            <w:bookmarkStart w:id="108" w:name="_Toc9243088"/>
+            <w:r>
+              <w:t xml:space="preserve">Gambar </w:t>
+            </w:r>
+            <w:r>
+              <w:fldChar w:fldCharType="begin"/>
+            </w:r>
+            <w:r>
+              <w:instrText xml:space="preserve"> STYLEREF 1 \s </w:instrText>
+            </w:r>
+            <w:r>
+              <w:fldChar w:fldCharType="separate"/>
+            </w:r>
+            <w:r>
+              <w:rPr>
+                <w:noProof/>
+              </w:rPr>
+              <w:t>3</w:t>
+            </w:r>
+            <w:r>
+              <w:rPr>
+                <w:noProof/>
+              </w:rPr>
+              <w:fldChar w:fldCharType="end"/>
+            </w:r>
+            <w:r>
+              <w:noBreakHyphen/>
+            </w:r>
+            <w:r>
+              <w:fldChar w:fldCharType="begin"/>
+            </w:r>
+            <w:r>
+              <w:instrText xml:space="preserve"> SEQ Gambar \* ARABIC \s 1 </w:instrText>
+            </w:r>
+            <w:r>
+              <w:fldChar w:fldCharType="separate"/>
+            </w:r>
+            <w:r>
+              <w:rPr>
+                <w:noProof/>
+              </w:rPr>
+              <w:t>4</w:t>
+            </w:r>
+            <w:r>
+              <w:rPr>
+                <w:noProof/>
+              </w:rPr>
+              <w:fldChar w:fldCharType="end"/>
+            </w:r>
+            <w:r>
+              <w:rPr>
+                <w:lang w:val="id-ID"/>
+              </w:rPr>
+              <w:t xml:space="preserve"> </w:t>
+            </w:r>
+            <w:r>
+              <w:t xml:space="preserve">Activity Diagram Use Case </w:t>
+            </w:r>
+            <w:r>
+              <w:rPr>
+                <w:lang w:val="id-ID"/>
+              </w:rPr>
+              <w:t>Mengisi Bensin</w:t>
+            </w:r>
+            <w:bookmarkEnd w:id="108"/>
+          </w:p>
+        </w:tc>
+      </w:tr>
+    </w:tbl>
+    <w:p>
+      <w:pPr>
+        <w:rPr>
+          <w:lang w:val="id-ID"/>
+        </w:rPr>
+      </w:pPr>
+    </w:p>
+    <w:p>
+      <w:pPr>
         <w:pStyle w:val="Heading2"/>
       </w:pPr>
-      <w:bookmarkStart w:id="108" w:name="_Toc9243124"/>
-      <w:bookmarkEnd w:id="79"/>
+      <w:bookmarkStart w:id="109" w:name="_Toc9243124"/>
+      <w:bookmarkEnd w:id="80"/>
       <w:r>
         <w:t xml:space="preserve">Model </w:t>
       </w:r>
@@ -46227,7 +46229,7 @@
       <w:r>
         <w:t>Analisis</w:t>
       </w:r>
-      <w:bookmarkEnd w:id="108"/>
+      <w:bookmarkEnd w:id="109"/>
       <w:proofErr w:type="spellEnd"/>
     </w:p>
     <w:p>
@@ -46237,7 +46239,7 @@
           <w:lang w:val="id-ID"/>
         </w:rPr>
       </w:pPr>
-      <w:bookmarkStart w:id="109" w:name="_Toc9243125"/>
+      <w:bookmarkStart w:id="110" w:name="_Toc9243125"/>
       <w:proofErr w:type="spellStart"/>
       <w:r>
         <w:t>Identifikasi</w:t>
@@ -46246,7 +46248,7 @@
       <w:r>
         <w:t xml:space="preserve"> Kelas</w:t>
       </w:r>
-      <w:bookmarkEnd w:id="109"/>
+      <w:bookmarkEnd w:id="110"/>
     </w:p>
     <w:p>
       <w:pPr>
@@ -46257,7 +46259,7 @@
           <w:lang w:val="id-ID"/>
         </w:rPr>
       </w:pPr>
-      <w:bookmarkStart w:id="110" w:name="_Toc9243077"/>
+      <w:bookmarkStart w:id="111" w:name="_Toc9243077"/>
       <w:proofErr w:type="spellStart"/>
       <w:r>
         <w:rPr>
@@ -46344,7 +46346,7 @@
         </w:rPr>
         <w:t>IslamHub</w:t>
       </w:r>
-      <w:bookmarkEnd w:id="110"/>
+      <w:bookmarkEnd w:id="111"/>
     </w:p>
     <w:tbl>
       <w:tblPr>
@@ -47878,7 +47880,7 @@
           <w:lang w:val="id-ID"/>
         </w:rPr>
       </w:pPr>
-      <w:bookmarkStart w:id="111" w:name="_Toc9243078"/>
+      <w:bookmarkStart w:id="112" w:name="_Toc9243078"/>
       <w:proofErr w:type="spellStart"/>
       <w:r>
         <w:rPr>
@@ -47966,7 +47968,7 @@
         </w:rPr>
         <w:t>IslamHub</w:t>
       </w:r>
-      <w:bookmarkEnd w:id="111"/>
+      <w:bookmarkEnd w:id="112"/>
     </w:p>
     <w:tbl>
       <w:tblPr>
@@ -50778,12 +50780,12 @@
       <w:pPr>
         <w:pStyle w:val="Heading3"/>
       </w:pPr>
-      <w:bookmarkStart w:id="112" w:name="_Toc9243126"/>
+      <w:bookmarkStart w:id="113" w:name="_Toc9243126"/>
       <w:r>
         <w:lastRenderedPageBreak/>
         <w:t>Diagram Kelas</w:t>
       </w:r>
-      <w:bookmarkEnd w:id="112"/>
+      <w:bookmarkEnd w:id="113"/>
     </w:p>
     <w:p>
       <w:pPr>
@@ -50847,7 +50849,7 @@
           <w:lang w:val="id-ID"/>
         </w:rPr>
       </w:pPr>
-      <w:bookmarkStart w:id="113" w:name="_Toc9243089"/>
+      <w:bookmarkStart w:id="114" w:name="_Toc9243089"/>
       <w:r>
         <w:t xml:space="preserve">Gambar </w:t>
       </w:r>
@@ -50905,7 +50907,7 @@
       <w:r>
         <w:t xml:space="preserve">Diagram Kelas </w:t>
       </w:r>
-      <w:bookmarkEnd w:id="113"/>
+      <w:bookmarkEnd w:id="114"/>
       <w:r>
         <w:rPr>
           <w:lang w:val="id-ID"/>
@@ -50920,7 +50922,7 @@
           <w:lang w:val="id-ID"/>
         </w:rPr>
       </w:pPr>
-      <w:bookmarkStart w:id="114" w:name="_Toc9243127"/>
+      <w:bookmarkStart w:id="115" w:name="_Toc9243127"/>
       <w:r>
         <w:t>Diagram Sequence</w:t>
       </w:r>
@@ -50968,7 +50970,7 @@
         </w:rPr>
         <w:t>Klien</w:t>
       </w:r>
-      <w:bookmarkEnd w:id="114"/>
+      <w:bookmarkEnd w:id="115"/>
       <w:proofErr w:type="spellEnd"/>
     </w:p>
     <w:p>
@@ -50985,7 +50987,7 @@
           <w:lang w:val="id-ID"/>
         </w:rPr>
       </w:pPr>
-      <w:bookmarkStart w:id="115" w:name="_Toc9243128"/>
+      <w:bookmarkStart w:id="116" w:name="_Toc9243128"/>
       <w:r>
         <w:t xml:space="preserve">Diagram Sequence Use Case </w:t>
       </w:r>
@@ -51001,7 +51003,7 @@
         </w:rPr>
         <w:t>lihat Profil Pakar</w:t>
       </w:r>
-      <w:bookmarkEnd w:id="115"/>
+      <w:bookmarkEnd w:id="116"/>
     </w:p>
     <w:p>
       <w:pPr>
@@ -51017,7 +51019,7 @@
           <w:lang w:val="id-ID"/>
         </w:rPr>
       </w:pPr>
-      <w:bookmarkStart w:id="116" w:name="_Toc9243129"/>
+      <w:bookmarkStart w:id="117" w:name="_Toc9243129"/>
       <w:r>
         <w:t xml:space="preserve">Diagram Sequence Use Case </w:t>
       </w:r>
@@ -51027,7 +51029,7 @@
         </w:rPr>
         <w:t>Diskusi Umum</w:t>
       </w:r>
-      <w:bookmarkEnd w:id="116"/>
+      <w:bookmarkEnd w:id="117"/>
     </w:p>
     <w:p>
       <w:pPr>
@@ -51225,8 +51227,6 @@
           </wp:inline>
         </w:drawing>
       </w:r>
-      <w:bookmarkStart w:id="117" w:name="_GoBack"/>
-      <w:bookmarkEnd w:id="117"/>
     </w:p>
     <w:p>
       <w:pPr>
@@ -63429,7 +63429,7 @@
 </file>
 
 <file path=customXml/itemProps1.xml><?xml version="1.0" encoding="utf-8"?>
-<ds:datastoreItem xmlns:ds="http://schemas.openxmlformats.org/officeDocument/2006/customXml" ds:itemID="{FCE64F7B-25ED-41BD-BF73-D22FA544A582}">
+<ds:datastoreItem xmlns:ds="http://schemas.openxmlformats.org/officeDocument/2006/customXml" ds:itemID="{098E76A1-848D-4A73-893D-81FA54F1A40F}">
   <ds:schemaRefs>
     <ds:schemaRef ds:uri="http://schemas.openxmlformats.org/officeDocument/2006/bibliography"/>
   </ds:schemaRefs>

</xml_diff>

<commit_message>
Spesifikasi Use Case Forum Diskusi Tabel XXV-XXVII
</commit_message>
<xml_diff>
--- a/Dokumentasi/SKPL Analisis Islam Hub.docx
+++ b/Dokumentasi/SKPL Analisis Islam Hub.docx
@@ -24133,8 +24133,8 @@
       </w:tblPr>
       <w:tblGrid>
         <w:gridCol w:w="906"/>
-        <w:gridCol w:w="4207"/>
-        <w:gridCol w:w="3949"/>
+        <w:gridCol w:w="4203"/>
+        <w:gridCol w:w="3953"/>
       </w:tblGrid>
       <w:tr>
         <w:tc>
@@ -24270,6 +24270,12 @@
               <w:t>1.</w:t>
             </w:r>
           </w:p>
+          <w:p/>
+          <w:p>
+            <w:r>
+              <w:t>2.</w:t>
+            </w:r>
+          </w:p>
         </w:tc>
         <w:tc>
           <w:tcPr>
@@ -24278,7 +24284,7 @@
           <w:p>
             <w:pPr>
               <w:rPr>
-                <w:lang w:val="id-ID"/>
+                <w:lang w:val="en-ID"/>
               </w:rPr>
             </w:pPr>
             <w:r>
@@ -24291,7 +24297,50 @@
               <w:rPr>
                 <w:lang w:val="en-ID"/>
               </w:rPr>
-              <w:t>telah menekan tombol buat dan lupa menambahkan judul untuk topic diskusi</w:t>
+              <w:t xml:space="preserve">telah menekan tombol </w:t>
+            </w:r>
+            <w:r>
+              <w:rPr>
+                <w:lang w:val="en-ID"/>
+              </w:rPr>
+              <w:t>hapus</w:t>
+            </w:r>
+            <w:r>
+              <w:rPr>
+                <w:lang w:val="en-ID"/>
+              </w:rPr>
+              <w:t xml:space="preserve"> </w:t>
+            </w:r>
+            <w:r>
+              <w:rPr>
+                <w:lang w:val="en-ID"/>
+              </w:rPr>
+              <w:t>untuk menghapus</w:t>
+            </w:r>
+            <w:r>
+              <w:rPr>
+                <w:lang w:val="en-ID"/>
+              </w:rPr>
+              <w:t xml:space="preserve"> topik diskusi</w:t>
+            </w:r>
+          </w:p>
+          <w:p>
+            <w:pPr>
+              <w:rPr>
+                <w:lang w:val="en-ID"/>
+              </w:rPr>
+            </w:pPr>
+            <w:r>
+              <w:rPr>
+                <w:lang w:val="en-ID"/>
+              </w:rPr>
+              <w:t xml:space="preserve">Klien menekan tombol edit untuk mengedit </w:t>
+            </w:r>
+            <w:r>
+              <w:rPr>
+                <w:lang w:val="en-ID"/>
+              </w:rPr>
+              <w:t>topik diskusi</w:t>
             </w:r>
           </w:p>
         </w:tc>
@@ -24315,13 +24364,38 @@
               <w:rPr>
                 <w:lang w:val="en-ID"/>
               </w:rPr>
-              <w:t>menampilkan pemberitahuan topic diskusi gagal dibuat dan menampilkan kembali form tambah topic diskusi</w:t>
+              <w:t xml:space="preserve">menampilkan pemberitahuan </w:t>
+            </w:r>
+            <w:r>
+              <w:rPr>
+                <w:lang w:val="en-ID"/>
+              </w:rPr>
+              <w:t>topik diskusi berhasil dihapus</w:t>
             </w:r>
             <w:r>
               <w:rPr>
                 <w:lang w:val="id-ID"/>
               </w:rPr>
               <w:t>.</w:t>
+            </w:r>
+          </w:p>
+          <w:p>
+            <w:pPr>
+              <w:rPr>
+                <w:lang w:val="en-US"/>
+              </w:rPr>
+            </w:pPr>
+            <w:r>
+              <w:rPr>
+                <w:lang w:val="en-US"/>
+              </w:rPr>
+              <w:t xml:space="preserve">Sistem menampilkan pemberitahuan </w:t>
+            </w:r>
+            <w:r>
+              <w:rPr>
+                <w:lang w:val="en-US"/>
+              </w:rPr>
+              <w:t>topik diskusi berhasil diedit.</w:t>
             </w:r>
           </w:p>
         </w:tc>
@@ -24482,8 +24556,8 @@
       </w:tblPr>
       <w:tblGrid>
         <w:gridCol w:w="906"/>
-        <w:gridCol w:w="4207"/>
-        <w:gridCol w:w="3949"/>
+        <w:gridCol w:w="4209"/>
+        <w:gridCol w:w="3947"/>
       </w:tblGrid>
       <w:tr>
         <w:tc>
@@ -24613,6 +24687,11 @@
               <w:t>1.</w:t>
             </w:r>
           </w:p>
+          <w:p>
+            <w:r>
+              <w:t xml:space="preserve">2. </w:t>
+            </w:r>
+          </w:p>
         </w:tc>
         <w:tc>
           <w:tcPr>
@@ -24621,50 +24700,100 @@
           <w:p>
             <w:pPr>
               <w:rPr>
-                <w:lang w:val="id-ID"/>
-              </w:rPr>
-            </w:pPr>
-            <w:r>
-              <w:rPr>
-                <w:lang w:val="id-ID"/>
+                <w:lang w:val="en-US"/>
+              </w:rPr>
+            </w:pPr>
+            <w:r>
+              <w:rPr>
+                <w:lang w:val="en-US"/>
               </w:rPr>
               <w:t xml:space="preserve">Klien </w:t>
             </w:r>
             <w:r>
               <w:rPr>
+                <w:lang w:val="en-US"/>
+              </w:rPr>
+              <w:t>menambahkan</w:t>
+            </w:r>
+            <w:r>
+              <w:rPr>
+                <w:lang w:val="en-US"/>
+              </w:rPr>
+              <w:t xml:space="preserve"> komentar pada topik diskusi</w:t>
+            </w:r>
+          </w:p>
+          <w:p>
+            <w:pPr>
+              <w:rPr>
+                <w:lang w:val="en-US"/>
+              </w:rPr>
+            </w:pPr>
+            <w:r>
+              <w:rPr>
+                <w:lang w:val="en-US"/>
+              </w:rPr>
+              <w:t xml:space="preserve">Pakar menambahkan komentar pada topik diskusi untuk </w:t>
+            </w:r>
+            <w:r>
+              <w:rPr>
+                <w:lang w:val="en-US"/>
+              </w:rPr>
+              <w:t>menjawab dari pertanyaan Klien</w:t>
+            </w:r>
+          </w:p>
+        </w:tc>
+        <w:tc>
+          <w:tcPr>
+            <w:tcW w:w="4050" w:type="dxa"/>
+          </w:tcPr>
+          <w:p>
+            <w:pPr>
+              <w:rPr>
+                <w:lang w:val="id-ID"/>
+              </w:rPr>
+            </w:pPr>
+            <w:r>
+              <w:rPr>
+                <w:lang w:val="id-ID"/>
+              </w:rPr>
+              <w:t xml:space="preserve">Sistem </w:t>
+            </w:r>
+            <w:r>
+              <w:rPr>
                 <w:lang w:val="en-ID"/>
               </w:rPr>
-              <w:t>telah menekan tombol buat dan lupa menambahkan judul untuk topic diskusi</w:t>
-            </w:r>
-          </w:p>
-        </w:tc>
-        <w:tc>
-          <w:tcPr>
-            <w:tcW w:w="4050" w:type="dxa"/>
-          </w:tcPr>
-          <w:p>
-            <w:pPr>
-              <w:rPr>
-                <w:lang w:val="id-ID"/>
-              </w:rPr>
-            </w:pPr>
-            <w:r>
-              <w:rPr>
-                <w:lang w:val="id-ID"/>
-              </w:rPr>
-              <w:t xml:space="preserve">Sistem </w:t>
+              <w:t xml:space="preserve">menampilkan </w:t>
             </w:r>
             <w:r>
               <w:rPr>
                 <w:lang w:val="en-ID"/>
               </w:rPr>
-              <w:t>menampilkan pemberitahuan topic diskusi gagal dibuat dan menampilkan kembali form tambah topic diskusi</w:t>
+              <w:t>komentar Klien</w:t>
             </w:r>
             <w:r>
               <w:rPr>
                 <w:lang w:val="id-ID"/>
               </w:rPr>
               <w:t>.</w:t>
+            </w:r>
+          </w:p>
+          <w:p>
+            <w:pPr>
+              <w:rPr>
+                <w:lang w:val="en-US"/>
+              </w:rPr>
+            </w:pPr>
+            <w:r>
+              <w:rPr>
+                <w:lang w:val="id-ID"/>
+              </w:rPr>
+              <w:t>Sistem menampilkan ko</w:t>
+            </w:r>
+            <w:r>
+              <w:rPr>
+                <w:lang w:val="en-US"/>
+              </w:rPr>
+              <w:t>mentar Pakar</w:t>
             </w:r>
           </w:p>
         </w:tc>
@@ -24824,14 +24953,14 @@
         <w:tblLook w:val="04A0" w:firstRow="1" w:lastRow="0" w:firstColumn="1" w:lastColumn="0" w:noHBand="0" w:noVBand="1"/>
       </w:tblPr>
       <w:tblGrid>
-        <w:gridCol w:w="906"/>
-        <w:gridCol w:w="4207"/>
-        <w:gridCol w:w="3949"/>
+        <w:gridCol w:w="907"/>
+        <w:gridCol w:w="4204"/>
+        <w:gridCol w:w="3951"/>
       </w:tblGrid>
       <w:tr>
         <w:tc>
           <w:tcPr>
-            <w:tcW w:w="9288" w:type="dxa"/>
+            <w:tcW w:w="9062" w:type="dxa"/>
             <w:gridSpan w:val="3"/>
           </w:tcPr>
           <w:p>
@@ -24878,7 +25007,7 @@
       <w:tr>
         <w:tc>
           <w:tcPr>
-            <w:tcW w:w="9288" w:type="dxa"/>
+            <w:tcW w:w="9062" w:type="dxa"/>
             <w:gridSpan w:val="3"/>
           </w:tcPr>
           <w:p>
@@ -24899,7 +25028,7 @@
       <w:tr>
         <w:tc>
           <w:tcPr>
-            <w:tcW w:w="918" w:type="dxa"/>
+            <w:tcW w:w="907" w:type="dxa"/>
           </w:tcPr>
           <w:p>
             <w:pPr>
@@ -24917,7 +25046,7 @@
         </w:tc>
         <w:tc>
           <w:tcPr>
-            <w:tcW w:w="4320" w:type="dxa"/>
+            <w:tcW w:w="4204" w:type="dxa"/>
           </w:tcPr>
           <w:p>
             <w:pPr>
@@ -24935,7 +25064,7 @@
         </w:tc>
         <w:tc>
           <w:tcPr>
-            <w:tcW w:w="4050" w:type="dxa"/>
+            <w:tcW w:w="3951" w:type="dxa"/>
           </w:tcPr>
           <w:p>
             <w:pPr>
@@ -24955,46 +25084,90 @@
       <w:tr>
         <w:tc>
           <w:tcPr>
-            <w:tcW w:w="918" w:type="dxa"/>
+            <w:tcW w:w="907" w:type="dxa"/>
           </w:tcPr>
           <w:p>
             <w:r>
               <w:t>1.</w:t>
             </w:r>
           </w:p>
-        </w:tc>
-        <w:tc>
-          <w:tcPr>
-            <w:tcW w:w="4320" w:type="dxa"/>
-          </w:tcPr>
-          <w:p>
-            <w:pPr>
-              <w:rPr>
-                <w:lang w:val="id-ID"/>
-              </w:rPr>
-            </w:pPr>
-            <w:r>
-              <w:rPr>
-                <w:lang w:val="id-ID"/>
-              </w:rPr>
-              <w:t xml:space="preserve">Klien </w:t>
+          <w:p/>
+          <w:p>
+            <w:r>
+              <w:t>2.</w:t>
+            </w:r>
+          </w:p>
+        </w:tc>
+        <w:tc>
+          <w:tcPr>
+            <w:tcW w:w="4204" w:type="dxa"/>
+          </w:tcPr>
+          <w:p>
+            <w:pPr>
+              <w:rPr>
+                <w:lang w:val="en-US"/>
+              </w:rPr>
+            </w:pPr>
+            <w:r>
+              <w:rPr>
+                <w:lang w:val="en-US"/>
+              </w:rPr>
+              <w:t>Klien dapat melakukan pencarian Topik atau Forum diskusi.</w:t>
+            </w:r>
+          </w:p>
+          <w:p>
+            <w:pPr>
+              <w:rPr>
+                <w:lang w:val="en-US"/>
+              </w:rPr>
+            </w:pPr>
+            <w:r>
+              <w:rPr>
+                <w:lang w:val="en-US"/>
+              </w:rPr>
+              <w:t>Pakar</w:t>
+            </w:r>
+            <w:r>
+              <w:rPr>
+                <w:lang w:val="en-US"/>
+              </w:rPr>
+              <w:t xml:space="preserve"> dapat melakukan pencarian Topik atau Forum diskusi.</w:t>
+            </w:r>
+          </w:p>
+        </w:tc>
+        <w:tc>
+          <w:tcPr>
+            <w:tcW w:w="3951" w:type="dxa"/>
+          </w:tcPr>
+          <w:p>
+            <w:pPr>
+              <w:rPr>
+                <w:lang w:val="id-ID"/>
+              </w:rPr>
+            </w:pPr>
+            <w:r>
+              <w:rPr>
+                <w:lang w:val="id-ID"/>
+              </w:rPr>
+              <w:t xml:space="preserve">Sistem </w:t>
             </w:r>
             <w:r>
               <w:rPr>
                 <w:lang w:val="en-ID"/>
               </w:rPr>
-              <w:t>telah menekan tombol buat dan lupa menambahkan judul untuk topic diskusi</w:t>
-            </w:r>
-          </w:p>
-        </w:tc>
-        <w:tc>
-          <w:tcPr>
-            <w:tcW w:w="4050" w:type="dxa"/>
-          </w:tcPr>
-          <w:p>
-            <w:pPr>
-              <w:rPr>
-                <w:lang w:val="id-ID"/>
+              <w:t>menampilkan hasil pencarian dari Klien</w:t>
+            </w:r>
+            <w:r>
+              <w:rPr>
+                <w:lang w:val="id-ID"/>
+              </w:rPr>
+              <w:t>.</w:t>
+            </w:r>
+          </w:p>
+          <w:p>
+            <w:pPr>
+              <w:rPr>
+                <w:lang w:val="en-US"/>
               </w:rPr>
             </w:pPr>
             <w:r>
@@ -25007,8 +25180,16 @@
               <w:rPr>
                 <w:lang w:val="en-ID"/>
               </w:rPr>
-              <w:t>menampilkan pemberitahuan topic diskusi gagal dibuat dan menampilkan kembali form tambah topic diskusi</w:t>
-            </w:r>
+              <w:t xml:space="preserve">menampilkan hasil pencarian dari </w:t>
+            </w:r>
+            <w:r>
+              <w:rPr>
+                <w:lang w:val="en-ID"/>
+              </w:rPr>
+              <w:t>Pakar</w:t>
+            </w:r>
+            <w:bookmarkStart w:id="74" w:name="_GoBack"/>
+            <w:bookmarkEnd w:id="74"/>
             <w:r>
               <w:rPr>
                 <w:lang w:val="id-ID"/>
@@ -25021,7 +25202,7 @@
       <w:tr>
         <w:tc>
           <w:tcPr>
-            <w:tcW w:w="9288" w:type="dxa"/>
+            <w:tcW w:w="9062" w:type="dxa"/>
             <w:gridSpan w:val="3"/>
           </w:tcPr>
           <w:p>
@@ -25055,7 +25236,7 @@
           <w:lang w:val="en-US"/>
         </w:rPr>
       </w:pPr>
-      <w:bookmarkStart w:id="74" w:name="_Toc9243050"/>
+      <w:bookmarkStart w:id="75" w:name="_Toc9243050"/>
       <w:r>
         <w:t xml:space="preserve">Tabel </w:t>
       </w:r>
@@ -25089,7 +25270,7 @@
         </w:rPr>
         <w:t>Diskusi Umum</w:t>
       </w:r>
-      <w:bookmarkEnd w:id="74"/>
+      <w:bookmarkEnd w:id="75"/>
     </w:p>
     <w:tbl>
       <w:tblPr>
@@ -25244,8 +25425,6 @@
               </w:rPr>
               <w:t>Komentar yang dibuat oleh Klien, hanya dapat diedit dan dihapus oleh Klien</w:t>
             </w:r>
-            <w:bookmarkStart w:id="75" w:name="_GoBack"/>
-            <w:bookmarkEnd w:id="75"/>
           </w:p>
         </w:tc>
       </w:tr>
@@ -44011,7 +44190,7 @@
 </file>
 
 <file path=customXml/itemProps1.xml><?xml version="1.0" encoding="utf-8"?>
-<ds:datastoreItem xmlns:ds="http://schemas.openxmlformats.org/officeDocument/2006/customXml" ds:itemID="{045A70FD-8F0C-459F-AB74-82982D8F6354}">
+<ds:datastoreItem xmlns:ds="http://schemas.openxmlformats.org/officeDocument/2006/customXml" ds:itemID="{F7A57FAE-D575-4B44-A020-894763659F20}">
   <ds:schemaRefs>
     <ds:schemaRef ds:uri="http://schemas.openxmlformats.org/officeDocument/2006/bibliography"/>
   </ds:schemaRefs>

</xml_diff>

<commit_message>
Spesifikasi Usecase forum diskusi Activity Diagram
</commit_message>
<xml_diff>
--- a/Dokumentasi/SKPL Analisis Islam Hub.docx
+++ b/Dokumentasi/SKPL Analisis Islam Hub.docx
@@ -103,7 +103,7 @@
               </wp:anchor>
             </w:drawing>
           </mc:Choice>
-          <mc:Fallback xmlns:w16se="http://schemas.microsoft.com/office/word/2015/wordml/symex" xmlns:w16cid="http://schemas.microsoft.com/office/word/2016/wordml/cid" xmlns:am3d="http://schemas.microsoft.com/office/drawing/2017/model3d" xmlns:aink="http://schemas.microsoft.com/office/drawing/2016/ink" xmlns:cx8="http://schemas.microsoft.com/office/drawing/2016/5/14/chartex" xmlns:cx7="http://schemas.microsoft.com/office/drawing/2016/5/13/chartex" xmlns:cx6="http://schemas.microsoft.com/office/drawing/2016/5/12/chartex" xmlns:cx5="http://schemas.microsoft.com/office/drawing/2016/5/11/chartex" xmlns:cx4="http://schemas.microsoft.com/office/drawing/2016/5/10/chartex" xmlns:cx3="http://schemas.microsoft.com/office/drawing/2016/5/9/chartex" xmlns:cx2="http://schemas.microsoft.com/office/drawing/2015/10/21/chartex" xmlns:cx1="http://schemas.microsoft.com/office/drawing/2015/9/8/chartex" xmlns:cx="http://schemas.microsoft.com/office/drawing/2014/chartex">
+          <mc:Fallback xmlns:cx="http://schemas.microsoft.com/office/drawing/2014/chartex" xmlns:cx1="http://schemas.microsoft.com/office/drawing/2015/9/8/chartex" xmlns:cx2="http://schemas.microsoft.com/office/drawing/2015/10/21/chartex" xmlns:cx3="http://schemas.microsoft.com/office/drawing/2016/5/9/chartex" xmlns:cx4="http://schemas.microsoft.com/office/drawing/2016/5/10/chartex" xmlns:cx5="http://schemas.microsoft.com/office/drawing/2016/5/11/chartex" xmlns:cx6="http://schemas.microsoft.com/office/drawing/2016/5/12/chartex" xmlns:cx7="http://schemas.microsoft.com/office/drawing/2016/5/13/chartex" xmlns:cx8="http://schemas.microsoft.com/office/drawing/2016/5/14/chartex" xmlns:aink="http://schemas.microsoft.com/office/drawing/2016/ink" xmlns:am3d="http://schemas.microsoft.com/office/drawing/2017/model3d" xmlns:w16cid="http://schemas.microsoft.com/office/word/2016/wordml/cid" xmlns:w16se="http://schemas.microsoft.com/office/word/2015/wordml/symex">
             <w:pict>
               <v:shapetype id="_x0000_t202" coordsize="21600,21600" o:spt="202" path="m,l,21600r21600,l21600,xe">
                 <v:stroke joinstyle="miter"/>
@@ -5697,14 +5697,12 @@
       <w:r>
         <w:rPr>
           <w:noProof/>
-          <w:color w:val="FF0000"/>
         </w:rPr>
         <w:t xml:space="preserve">Diagram </w:t>
       </w:r>
       <w:r>
         <w:rPr>
           <w:noProof/>
-          <w:color w:val="FF0000"/>
           <w:lang w:val="id-ID"/>
         </w:rPr>
         <w:t>Kelakuan</w:t>
@@ -12383,7 +12381,25 @@
           <w:color w:val="000000" w:themeColor="text1"/>
           <w:lang w:val="id-ID"/>
         </w:rPr>
-        <w:t xml:space="preserve"> adalah sistem yang akan mengelola transaksi di sebuah </w:t>
+        <w:t xml:space="preserve"> adalah sistem yang </w:t>
+      </w:r>
+      <w:proofErr w:type="gramStart"/>
+      <w:r>
+        <w:rPr>
+          <w:i w:val="0"/>
+          <w:color w:val="000000" w:themeColor="text1"/>
+          <w:lang w:val="id-ID"/>
+        </w:rPr>
+        <w:t>akan</w:t>
+      </w:r>
+      <w:proofErr w:type="gramEnd"/>
+      <w:r>
+        <w:rPr>
+          <w:i w:val="0"/>
+          <w:color w:val="000000" w:themeColor="text1"/>
+          <w:lang w:val="id-ID"/>
+        </w:rPr>
+        <w:t xml:space="preserve"> mengelola transaksi di sebuah </w:t>
       </w:r>
       <w:r>
         <w:rPr>
@@ -13478,42 +13494,74 @@
           <w:color w:val="000000" w:themeColor="text1"/>
           <w:lang w:val="en-US" w:eastAsia="id-ID"/>
         </w:rPr>
-        <w:t>Pada IslamHub juga menyediakan video dan book content yang dapat diakses, dan di download oleh para  pakar dan user yang telah terreg</w:t>
-      </w:r>
+        <w:t xml:space="preserve">Pada IslamHub juga menyediakan video dan book content yang dapat diakses, dan di download oleh </w:t>
+      </w:r>
+      <w:proofErr w:type="gramStart"/>
       <w:r>
         <w:rPr>
           <w:color w:val="000000" w:themeColor="text1"/>
           <w:lang w:val="en-US" w:eastAsia="id-ID"/>
         </w:rPr>
-        <w:t>i</w:t>
-      </w:r>
+        <w:t>para  pakar</w:t>
+      </w:r>
+      <w:proofErr w:type="gramEnd"/>
       <w:r>
         <w:rPr>
           <w:color w:val="000000" w:themeColor="text1"/>
           <w:lang w:val="en-US" w:eastAsia="id-ID"/>
         </w:rPr>
-        <w:t>strasi.</w:t>
+        <w:t xml:space="preserve"> dan user yang telah terreg</w:t>
       </w:r>
       <w:r>
         <w:rPr>
           <w:color w:val="000000" w:themeColor="text1"/>
           <w:lang w:val="en-US" w:eastAsia="id-ID"/>
         </w:rPr>
-        <w:t xml:space="preserve"> Pada IslamHub juga </w:t>
+        <w:t>i</w:t>
       </w:r>
       <w:r>
         <w:rPr>
           <w:color w:val="000000" w:themeColor="text1"/>
           <w:lang w:val="en-US" w:eastAsia="id-ID"/>
         </w:rPr>
-        <w:t xml:space="preserve"> </w:t>
+        <w:t>strasi.</w:t>
       </w:r>
       <w:r>
         <w:rPr>
           <w:color w:val="000000" w:themeColor="text1"/>
           <w:lang w:val="en-US" w:eastAsia="id-ID"/>
         </w:rPr>
-        <w:t>memiliki laman khusus profil para pakar maupun user.</w:t>
+        <w:t xml:space="preserve"> Pada IslamHub </w:t>
+      </w:r>
+      <w:proofErr w:type="gramStart"/>
+      <w:r>
+        <w:rPr>
+          <w:color w:val="000000" w:themeColor="text1"/>
+          <w:lang w:val="en-US" w:eastAsia="id-ID"/>
+        </w:rPr>
+        <w:t xml:space="preserve">juga </w:t>
+      </w:r>
+      <w:r>
+        <w:rPr>
+          <w:color w:val="000000" w:themeColor="text1"/>
+          <w:lang w:val="en-US" w:eastAsia="id-ID"/>
+        </w:rPr>
+        <w:t xml:space="preserve"> </w:t>
+      </w:r>
+      <w:r>
+        <w:rPr>
+          <w:color w:val="000000" w:themeColor="text1"/>
+          <w:lang w:val="en-US" w:eastAsia="id-ID"/>
+        </w:rPr>
+        <w:t>memiliki</w:t>
+      </w:r>
+      <w:proofErr w:type="gramEnd"/>
+      <w:r>
+        <w:rPr>
+          <w:color w:val="000000" w:themeColor="text1"/>
+          <w:lang w:val="en-US" w:eastAsia="id-ID"/>
+        </w:rPr>
+        <w:t xml:space="preserve"> laman khusus profil para pakar maupun user.</w:t>
       </w:r>
     </w:p>
     <w:p>
@@ -15323,8 +15371,13 @@
     </w:p>
     <w:p>
       <w:r>
-        <w:t>Batasan perangkat lunak terhadap perangkat lunak/perangkat keras/sistem lain antara lain :</w:t>
-      </w:r>
+        <w:t xml:space="preserve">Batasan perangkat lunak terhadap perangkat lunak/perangkat keras/sistem lain antara </w:t>
+      </w:r>
+      <w:proofErr w:type="gramStart"/>
+      <w:r>
+        <w:t>lain :</w:t>
+      </w:r>
+      <w:proofErr w:type="gramEnd"/>
     </w:p>
     <w:p>
       <w:pPr>
@@ -15686,7 +15739,21 @@
         <w:rPr>
           <w:i w:val="0"/>
         </w:rPr>
-        <w:t xml:space="preserve"> User interface yang akan ditampilkan u</w:t>
+        <w:t xml:space="preserve"> User interface yang </w:t>
+      </w:r>
+      <w:proofErr w:type="gramStart"/>
+      <w:r>
+        <w:rPr>
+          <w:i w:val="0"/>
+        </w:rPr>
+        <w:t>akan</w:t>
+      </w:r>
+      <w:proofErr w:type="gramEnd"/>
+      <w:r>
+        <w:rPr>
+          <w:i w:val="0"/>
+        </w:rPr>
+        <w:t xml:space="preserve"> ditampilkan u</w:t>
       </w:r>
       <w:r>
         <w:rPr>
@@ -15796,11 +15863,19 @@
         </w:rPr>
         <w:t xml:space="preserve">Pada layar ini </w:t>
       </w:r>
+      <w:proofErr w:type="gramStart"/>
       <w:r>
         <w:rPr>
           <w:i w:val="0"/>
         </w:rPr>
-        <w:t>akan terdapat room chat pribadi client dengan pakar</w:t>
+        <w:t>akan</w:t>
+      </w:r>
+      <w:proofErr w:type="gramEnd"/>
+      <w:r>
+        <w:rPr>
+          <w:i w:val="0"/>
+        </w:rPr>
+        <w:t xml:space="preserve"> terdapat room chat pribadi client dengan pakar</w:t>
       </w:r>
       <w:r>
         <w:rPr>
@@ -15851,7 +15926,21 @@
         <w:rPr>
           <w:i w:val="0"/>
         </w:rPr>
-        <w:t xml:space="preserve"> video tentang hukum islam yang ada.</w:t>
+        <w:t xml:space="preserve"> video tentang hukum </w:t>
+      </w:r>
+      <w:proofErr w:type="gramStart"/>
+      <w:r>
+        <w:rPr>
+          <w:i w:val="0"/>
+        </w:rPr>
+        <w:t>islam</w:t>
+      </w:r>
+      <w:proofErr w:type="gramEnd"/>
+      <w:r>
+        <w:rPr>
+          <w:i w:val="0"/>
+        </w:rPr>
+        <w:t xml:space="preserve"> yang ada.</w:t>
       </w:r>
     </w:p>
     <w:p>
@@ -15884,7 +15973,21 @@
         <w:rPr>
           <w:i w:val="0"/>
         </w:rPr>
-        <w:t>Pada antarmuka ini, terdapat pilihan sumber-sumber tentang hukum islam yang ada.</w:t>
+        <w:t xml:space="preserve">Pada antarmuka ini, terdapat pilihan sumber-sumber tentang hukum </w:t>
+      </w:r>
+      <w:proofErr w:type="gramStart"/>
+      <w:r>
+        <w:rPr>
+          <w:i w:val="0"/>
+        </w:rPr>
+        <w:t>islam</w:t>
+      </w:r>
+      <w:proofErr w:type="gramEnd"/>
+      <w:r>
+        <w:rPr>
+          <w:i w:val="0"/>
+        </w:rPr>
+        <w:t xml:space="preserve"> yang ada.</w:t>
       </w:r>
     </w:p>
     <w:p>
@@ -16037,7 +16140,21 @@
         <w:rPr>
           <w:i w:val="0"/>
         </w:rPr>
-        <w:t>Pada antarmuka ini, terdapat pilihan video tentang hukum islam yang ada.</w:t>
+        <w:t xml:space="preserve">Pada antarmuka ini, terdapat pilihan video tentang hukum </w:t>
+      </w:r>
+      <w:proofErr w:type="gramStart"/>
+      <w:r>
+        <w:rPr>
+          <w:i w:val="0"/>
+        </w:rPr>
+        <w:t>islam</w:t>
+      </w:r>
+      <w:proofErr w:type="gramEnd"/>
+      <w:r>
+        <w:rPr>
+          <w:i w:val="0"/>
+        </w:rPr>
+        <w:t xml:space="preserve"> yang ada.</w:t>
       </w:r>
       <w:r>
         <w:rPr>
@@ -16076,7 +16193,21 @@
         <w:rPr>
           <w:i w:val="0"/>
         </w:rPr>
-        <w:t>Pada antarmuka ini, terdapat pilihan sumber-sumber tentang hukum islam yang ada</w:t>
+        <w:t xml:space="preserve">Pada antarmuka ini, terdapat pilihan sumber-sumber tentang hukum </w:t>
+      </w:r>
+      <w:proofErr w:type="gramStart"/>
+      <w:r>
+        <w:rPr>
+          <w:i w:val="0"/>
+        </w:rPr>
+        <w:t>islam</w:t>
+      </w:r>
+      <w:proofErr w:type="gramEnd"/>
+      <w:r>
+        <w:rPr>
+          <w:i w:val="0"/>
+        </w:rPr>
+        <w:t xml:space="preserve"> yang ada</w:t>
       </w:r>
       <w:r>
         <w:rPr>
@@ -22716,7 +22847,21 @@
               <w:rPr>
                 <w:lang w:val="en-US"/>
               </w:rPr>
-              <w:t>Klien dapat mengedit  menghapus topic yang sebelumnya diposting.</w:t>
+              <w:t xml:space="preserve">Klien dapat </w:t>
+            </w:r>
+            <w:proofErr w:type="gramStart"/>
+            <w:r>
+              <w:rPr>
+                <w:lang w:val="en-US"/>
+              </w:rPr>
+              <w:t>mengedit  menghapus</w:t>
+            </w:r>
+            <w:proofErr w:type="gramEnd"/>
+            <w:r>
+              <w:rPr>
+                <w:lang w:val="en-US"/>
+              </w:rPr>
+              <w:t xml:space="preserve"> topic yang sebelumnya diposting.</w:t>
             </w:r>
           </w:p>
         </w:tc>
@@ -23320,308 +23465,6 @@
     </w:p>
     <w:p>
       <w:pPr>
-        <w:pStyle w:val="Caption"/>
-        <w:keepNext/>
-      </w:pPr>
-      <w:bookmarkStart w:id="72" w:name="_Toc9243048"/>
-      <w:r>
-        <w:t xml:space="preserve">Tabel </w:t>
-      </w:r>
-      <w:r>
-        <w:fldChar w:fldCharType="begin"/>
-      </w:r>
-      <w:r>
-        <w:instrText xml:space="preserve"> SEQ Tabel \* ROMAN </w:instrText>
-      </w:r>
-      <w:r>
-        <w:fldChar w:fldCharType="separate"/>
-      </w:r>
-      <w:r>
-        <w:rPr>
-          <w:noProof/>
-        </w:rPr>
-        <w:t>XXIII</w:t>
-      </w:r>
-      <w:r>
-        <w:rPr>
-          <w:noProof/>
-        </w:rPr>
-        <w:fldChar w:fldCharType="end"/>
-      </w:r>
-      <w:r>
-        <w:t xml:space="preserve"> Skenario Alternatif </w:t>
-      </w:r>
-      <w:r>
-        <w:rPr>
-          <w:lang w:val="id-ID"/>
-        </w:rPr>
-        <w:t>UC-</w:t>
-      </w:r>
-      <w:r>
-        <w:rPr>
-          <w:lang w:val="id-ID"/>
-        </w:rPr>
-        <w:t>3</w:t>
-      </w:r>
-      <w:r>
-        <w:rPr>
-          <w:lang w:val="id-ID"/>
-        </w:rPr>
-        <w:t>.2</w:t>
-      </w:r>
-      <w:r>
-        <w:t xml:space="preserve"> Use Case </w:t>
-      </w:r>
-      <w:r>
-        <w:rPr>
-          <w:lang w:val="id-ID"/>
-        </w:rPr>
-        <w:t>Diskusi Umum</w:t>
-      </w:r>
-      <w:bookmarkEnd w:id="72"/>
-    </w:p>
-    <w:tbl>
-      <w:tblPr>
-        <w:tblStyle w:val="TableGrid"/>
-        <w:tblW w:w="0" w:type="auto"/>
-        <w:tblLook w:val="04A0" w:firstRow="1" w:lastRow="0" w:firstColumn="1" w:lastColumn="0" w:noHBand="0" w:noVBand="1"/>
-      </w:tblPr>
-      <w:tblGrid>
-        <w:gridCol w:w="906"/>
-        <w:gridCol w:w="4212"/>
-        <w:gridCol w:w="3944"/>
-      </w:tblGrid>
-      <w:tr>
-        <w:tc>
-          <w:tcPr>
-            <w:tcW w:w="9288" w:type="dxa"/>
-            <w:gridSpan w:val="3"/>
-          </w:tcPr>
-          <w:p>
-            <w:pPr>
-              <w:pStyle w:val="Caption"/>
-              <w:keepNext/>
-              <w:rPr>
-                <w:lang w:val="en-ID"/>
-              </w:rPr>
-            </w:pPr>
-            <w:r>
-              <w:t>Alternative Flow (</w:t>
-            </w:r>
-            <w:r>
-              <w:rPr>
-                <w:lang w:val="id-ID"/>
-              </w:rPr>
-              <w:t>UC-</w:t>
-            </w:r>
-            <w:r>
-              <w:rPr>
-                <w:lang w:val="id-ID"/>
-              </w:rPr>
-              <w:t>3</w:t>
-            </w:r>
-            <w:r>
-              <w:rPr>
-                <w:lang w:val="id-ID"/>
-              </w:rPr>
-              <w:t>.2</w:t>
-            </w:r>
-            <w:r>
-              <w:t xml:space="preserve">) : </w:t>
-            </w:r>
-            <w:r>
-              <w:t xml:space="preserve">Use Case </w:t>
-            </w:r>
-            <w:r>
-              <w:rPr>
-                <w:lang w:val="id-ID"/>
-              </w:rPr>
-              <w:t>Men</w:t>
-            </w:r>
-            <w:r>
-              <w:rPr>
-                <w:lang w:val="en-ID"/>
-              </w:rPr>
-              <w:t>cari Forum Diskusi</w:t>
-            </w:r>
-          </w:p>
-        </w:tc>
-      </w:tr>
-      <w:tr>
-        <w:tc>
-          <w:tcPr>
-            <w:tcW w:w="9288" w:type="dxa"/>
-            <w:gridSpan w:val="3"/>
-          </w:tcPr>
-          <w:p>
-            <w:pPr>
-              <w:rPr>
-                <w:lang w:val="id-ID"/>
-              </w:rPr>
-            </w:pPr>
-            <w:r>
-              <w:rPr>
-                <w:lang w:val="id-ID"/>
-              </w:rPr>
-              <w:t>Setelah Line 2 dilaksanakan.</w:t>
-            </w:r>
-          </w:p>
-        </w:tc>
-      </w:tr>
-      <w:tr>
-        <w:tc>
-          <w:tcPr>
-            <w:tcW w:w="918" w:type="dxa"/>
-          </w:tcPr>
-          <w:p>
-            <w:pPr>
-              <w:rPr>
-                <w:b/>
-              </w:rPr>
-            </w:pPr>
-            <w:r>
-              <w:rPr>
-                <w:b/>
-              </w:rPr>
-              <w:t>Line</w:t>
-            </w:r>
-          </w:p>
-        </w:tc>
-        <w:tc>
-          <w:tcPr>
-            <w:tcW w:w="4320" w:type="dxa"/>
-          </w:tcPr>
-          <w:p>
-            <w:pPr>
-              <w:rPr>
-                <w:b/>
-              </w:rPr>
-            </w:pPr>
-            <w:r>
-              <w:rPr>
-                <w:b/>
-              </w:rPr>
-              <w:t>System Actor Action</w:t>
-            </w:r>
-          </w:p>
-        </w:tc>
-        <w:tc>
-          <w:tcPr>
-            <w:tcW w:w="4050" w:type="dxa"/>
-          </w:tcPr>
-          <w:p>
-            <w:pPr>
-              <w:rPr>
-                <w:b/>
-              </w:rPr>
-            </w:pPr>
-            <w:r>
-              <w:rPr>
-                <w:b/>
-              </w:rPr>
-              <w:t>System Response</w:t>
-            </w:r>
-          </w:p>
-        </w:tc>
-      </w:tr>
-      <w:tr>
-        <w:tc>
-          <w:tcPr>
-            <w:tcW w:w="918" w:type="dxa"/>
-          </w:tcPr>
-          <w:p>
-            <w:r>
-              <w:t>1.</w:t>
-            </w:r>
-          </w:p>
-        </w:tc>
-        <w:tc>
-          <w:tcPr>
-            <w:tcW w:w="4320" w:type="dxa"/>
-          </w:tcPr>
-          <w:p>
-            <w:pPr>
-              <w:rPr>
-                <w:lang w:val="id-ID"/>
-              </w:rPr>
-            </w:pPr>
-            <w:r>
-              <w:rPr>
-                <w:lang w:val="id-ID"/>
-              </w:rPr>
-              <w:t xml:space="preserve">Pembeli/Petugas mengembalikan </w:t>
-            </w:r>
-            <w:r>
-              <w:rPr>
-                <w:i/>
-                <w:lang w:val="id-ID"/>
-              </w:rPr>
-              <w:t xml:space="preserve">nozzle </w:t>
-            </w:r>
-            <w:r>
-              <w:rPr>
-                <w:lang w:val="id-ID"/>
-              </w:rPr>
-              <w:t>ke tempatnya walau meteran bensin belum menunjukkan angka 0.</w:t>
-            </w:r>
-          </w:p>
-        </w:tc>
-        <w:tc>
-          <w:tcPr>
-            <w:tcW w:w="4050" w:type="dxa"/>
-          </w:tcPr>
-          <w:p>
-            <w:pPr>
-              <w:rPr>
-                <w:lang w:val="id-ID"/>
-              </w:rPr>
-            </w:pPr>
-            <w:r>
-              <w:rPr>
-                <w:lang w:val="id-ID"/>
-              </w:rPr>
-              <w:t xml:space="preserve">Sistem menghentikan aliran bensin dan mengunci </w:t>
-            </w:r>
-            <w:r>
-              <w:rPr>
-                <w:i/>
-                <w:lang w:val="id-ID"/>
-              </w:rPr>
-              <w:t>nozzle</w:t>
-            </w:r>
-            <w:r>
-              <w:rPr>
-                <w:lang w:val="id-ID"/>
-              </w:rPr>
-              <w:t xml:space="preserve">. </w:t>
-            </w:r>
-          </w:p>
-        </w:tc>
-      </w:tr>
-      <w:tr>
-        <w:tc>
-          <w:tcPr>
-            <w:tcW w:w="9288" w:type="dxa"/>
-            <w:gridSpan w:val="3"/>
-          </w:tcPr>
-          <w:p>
-            <w:pPr>
-              <w:rPr>
-                <w:lang w:val="id-ID"/>
-              </w:rPr>
-            </w:pPr>
-            <w:r>
-              <w:rPr>
-                <w:lang w:val="id-ID"/>
-              </w:rPr>
-              <w:t>Selesai.</w:t>
-            </w:r>
-          </w:p>
-        </w:tc>
-      </w:tr>
-    </w:tbl>
-    <w:p>
-      <w:pPr>
         <w:rPr>
           <w:b/>
           <w:sz w:val="18"/>
@@ -23639,7 +23482,7 @@
           <w:lang w:val="en-US"/>
         </w:rPr>
       </w:pPr>
-      <w:bookmarkStart w:id="73" w:name="_Toc9243049"/>
+      <w:bookmarkStart w:id="72" w:name="_Toc9243049"/>
       <w:r>
         <w:rPr>
           <w:b/>
@@ -23712,15 +23555,7 @@
           <w:szCs w:val="18"/>
           <w:lang w:val="id-ID"/>
         </w:rPr>
-        <w:t>3.3</w:t>
-      </w:r>
-      <w:r>
-        <w:rPr>
-          <w:b/>
-          <w:sz w:val="18"/>
-          <w:szCs w:val="18"/>
-        </w:rPr>
-        <w:t xml:space="preserve"> Use Case </w:t>
+        <w:t>3.</w:t>
       </w:r>
       <w:r>
         <w:rPr>
@@ -23729,9 +23564,26 @@
           <w:szCs w:val="18"/>
           <w:lang w:val="en-US"/>
         </w:rPr>
+        <w:t>2</w:t>
+      </w:r>
+      <w:r>
+        <w:rPr>
+          <w:b/>
+          <w:sz w:val="18"/>
+          <w:szCs w:val="18"/>
+        </w:rPr>
+        <w:t xml:space="preserve"> Use Case </w:t>
+      </w:r>
+      <w:r>
+        <w:rPr>
+          <w:b/>
+          <w:sz w:val="18"/>
+          <w:szCs w:val="18"/>
+          <w:lang w:val="en-US"/>
+        </w:rPr>
         <w:t>Diskusi Umum</w:t>
       </w:r>
-      <w:bookmarkEnd w:id="73"/>
+      <w:bookmarkEnd w:id="72"/>
     </w:p>
     <w:tbl>
       <w:tblPr>
@@ -23777,7 +23629,13 @@
               <w:rPr>
                 <w:lang w:val="id-ID"/>
               </w:rPr>
-              <w:t>.3</w:t>
+              <w:t>.</w:t>
+            </w:r>
+            <w:r>
+              <w:rPr>
+                <w:lang w:val="en-US"/>
+              </w:rPr>
+              <w:t>2</w:t>
             </w:r>
             <w:r>
               <w:t xml:space="preserve">) : </w:t>
@@ -23860,7 +23718,6 @@
               <w:rPr>
                 <w:b/>
               </w:rPr>
-              <w:lastRenderedPageBreak/>
               <w:t>Line</w:t>
             </w:r>
           </w:p>
@@ -24157,6 +24014,7 @@
               </w:rPr>
             </w:pPr>
             <w:r>
+              <w:lastRenderedPageBreak/>
               <w:t>Alternative Flow (</w:t>
             </w:r>
             <w:r>
@@ -24167,9 +24025,9 @@
             </w:r>
             <w:r>
               <w:rPr>
-                <w:lang w:val="en-ID"/>
-              </w:rPr>
-              <w:t>4</w:t>
+                <w:lang w:val="en-US"/>
+              </w:rPr>
+              <w:t>3</w:t>
             </w:r>
             <w:r>
               <w:t xml:space="preserve">) : Use Case </w:t>
@@ -24460,7 +24318,7 @@
           <w:szCs w:val="18"/>
           <w:lang w:val="en-ID"/>
         </w:rPr>
-        <w:t>5</w:t>
+        <w:t>4</w:t>
       </w:r>
       <w:r>
         <w:rPr>
@@ -24518,7 +24376,7 @@
               <w:rPr>
                 <w:lang w:val="en-ID"/>
               </w:rPr>
-              <w:t>5</w:t>
+              <w:t>4</w:t>
             </w:r>
             <w:r>
               <w:t xml:space="preserve">) : Use Case </w:t>
@@ -24803,7 +24661,7 @@
           <w:szCs w:val="18"/>
           <w:lang w:val="en-ID"/>
         </w:rPr>
-        <w:t>6</w:t>
+        <w:t>5</w:t>
       </w:r>
       <w:r>
         <w:rPr>
@@ -24861,8 +24719,10 @@
               <w:rPr>
                 <w:lang w:val="en-ID"/>
               </w:rPr>
-              <w:t>6</w:t>
-            </w:r>
+              <w:t>5</w:t>
+            </w:r>
+            <w:bookmarkStart w:id="73" w:name="_GoBack"/>
+            <w:bookmarkEnd w:id="73"/>
             <w:r>
               <w:t xml:space="preserve">) : Use Case </w:t>
             </w:r>
@@ -30116,7 +29976,6 @@
               <w:keepNext/>
               <w:jc w:val="center"/>
             </w:pPr>
-            <w:bookmarkStart w:id="107" w:name="_GoBack"/>
             <w:r>
               <w:rPr>
                 <w:noProof/>
@@ -30185,7 +30044,6 @@
                 </wp:anchor>
               </w:drawing>
             </w:r>
-            <w:bookmarkEnd w:id="107"/>
           </w:p>
           <w:p>
             <w:pPr>
@@ -30712,12 +30570,12 @@
       <w:pPr>
         <w:pStyle w:val="Heading2"/>
       </w:pPr>
-      <w:bookmarkStart w:id="108" w:name="_Toc9243124"/>
+      <w:bookmarkStart w:id="107" w:name="_Toc9243124"/>
       <w:bookmarkEnd w:id="79"/>
       <w:r>
         <w:t>Model Analisis</w:t>
       </w:r>
-      <w:bookmarkEnd w:id="108"/>
+      <w:bookmarkEnd w:id="107"/>
     </w:p>
     <w:p>
       <w:pPr>
@@ -30726,11 +30584,11 @@
           <w:lang w:val="id-ID"/>
         </w:rPr>
       </w:pPr>
-      <w:bookmarkStart w:id="109" w:name="_Toc9243125"/>
+      <w:bookmarkStart w:id="108" w:name="_Toc9243125"/>
       <w:r>
         <w:t>Identifikasi Kelas</w:t>
       </w:r>
-      <w:bookmarkEnd w:id="109"/>
+      <w:bookmarkEnd w:id="108"/>
     </w:p>
     <w:p>
       <w:pPr>
@@ -30741,7 +30599,7 @@
           <w:lang w:val="id-ID"/>
         </w:rPr>
       </w:pPr>
-      <w:bookmarkStart w:id="110" w:name="_Toc9243077"/>
+      <w:bookmarkStart w:id="109" w:name="_Toc9243077"/>
       <w:r>
         <w:rPr>
           <w:b/>
@@ -30818,7 +30676,7 @@
         </w:rPr>
         <w:t>IslamHub</w:t>
       </w:r>
-      <w:bookmarkEnd w:id="110"/>
+      <w:bookmarkEnd w:id="109"/>
     </w:p>
     <w:tbl>
       <w:tblPr>
@@ -32309,7 +32167,7 @@
           <w:lang w:val="id-ID"/>
         </w:rPr>
       </w:pPr>
-      <w:bookmarkStart w:id="111" w:name="_Toc9243078"/>
+      <w:bookmarkStart w:id="110" w:name="_Toc9243078"/>
       <w:r>
         <w:rPr>
           <w:b/>
@@ -32387,7 +32245,7 @@
         </w:rPr>
         <w:t>IslamHub</w:t>
       </w:r>
-      <w:bookmarkEnd w:id="111"/>
+      <w:bookmarkEnd w:id="110"/>
     </w:p>
     <w:tbl>
       <w:tblPr>
@@ -34171,12 +34029,12 @@
       <w:pPr>
         <w:pStyle w:val="Heading3"/>
       </w:pPr>
-      <w:bookmarkStart w:id="112" w:name="_Toc9243126"/>
+      <w:bookmarkStart w:id="111" w:name="_Toc9243126"/>
       <w:r>
         <w:lastRenderedPageBreak/>
         <w:t>Diagram Kelas</w:t>
       </w:r>
-      <w:bookmarkEnd w:id="112"/>
+      <w:bookmarkEnd w:id="111"/>
     </w:p>
     <w:p>
       <w:pPr>
@@ -34240,7 +34098,7 @@
           <w:lang w:val="id-ID"/>
         </w:rPr>
       </w:pPr>
-      <w:bookmarkStart w:id="113" w:name="_Toc9243089"/>
+      <w:bookmarkStart w:id="112" w:name="_Toc9243089"/>
       <w:r>
         <w:t xml:space="preserve">Gambar </w:t>
       </w:r>
@@ -34298,7 +34156,7 @@
       <w:r>
         <w:t xml:space="preserve">Diagram Kelas </w:t>
       </w:r>
-      <w:bookmarkEnd w:id="113"/>
+      <w:bookmarkEnd w:id="112"/>
       <w:r>
         <w:rPr>
           <w:lang w:val="id-ID"/>
@@ -34313,7 +34171,7 @@
           <w:lang w:val="id-ID"/>
         </w:rPr>
       </w:pPr>
-      <w:bookmarkStart w:id="114" w:name="_Toc9243127"/>
+      <w:bookmarkStart w:id="113" w:name="_Toc9243127"/>
       <w:r>
         <w:t>Diagram Sequence</w:t>
       </w:r>
@@ -34331,6 +34189,38 @@
           <w:lang w:val="en-US"/>
         </w:rPr>
         <w:t>lihat Profil Klien</w:t>
+      </w:r>
+      <w:bookmarkEnd w:id="113"/>
+    </w:p>
+    <w:p>
+      <w:pPr>
+        <w:rPr>
+          <w:lang w:val="id-ID"/>
+        </w:rPr>
+      </w:pPr>
+    </w:p>
+    <w:p>
+      <w:pPr>
+        <w:pStyle w:val="Heading3"/>
+        <w:rPr>
+          <w:lang w:val="id-ID"/>
+        </w:rPr>
+      </w:pPr>
+      <w:bookmarkStart w:id="114" w:name="_Toc9243128"/>
+      <w:r>
+        <w:t xml:space="preserve">Diagram Sequence Use Case </w:t>
+      </w:r>
+      <w:r>
+        <w:rPr>
+          <w:lang w:val="id-ID"/>
+        </w:rPr>
+        <w:t>Me</w:t>
+      </w:r>
+      <w:r>
+        <w:rPr>
+          <w:lang w:val="id-ID"/>
+        </w:rPr>
+        <w:t>lihat Profil Pakar</w:t>
       </w:r>
       <w:bookmarkEnd w:id="114"/>
     </w:p>
@@ -34348,7 +34238,7 @@
           <w:lang w:val="id-ID"/>
         </w:rPr>
       </w:pPr>
-      <w:bookmarkStart w:id="115" w:name="_Toc9243128"/>
+      <w:bookmarkStart w:id="115" w:name="_Toc9243129"/>
       <w:r>
         <w:t xml:space="preserve">Diagram Sequence Use Case </w:t>
       </w:r>
@@ -34356,41 +34246,9 @@
         <w:rPr>
           <w:lang w:val="id-ID"/>
         </w:rPr>
-        <w:t>Me</w:t>
-      </w:r>
-      <w:r>
-        <w:rPr>
-          <w:lang w:val="id-ID"/>
-        </w:rPr>
-        <w:t>lihat Profil Pakar</w:t>
+        <w:t>Diskusi Umum</w:t>
       </w:r>
       <w:bookmarkEnd w:id="115"/>
-    </w:p>
-    <w:p>
-      <w:pPr>
-        <w:rPr>
-          <w:lang w:val="id-ID"/>
-        </w:rPr>
-      </w:pPr>
-    </w:p>
-    <w:p>
-      <w:pPr>
-        <w:pStyle w:val="Heading3"/>
-        <w:rPr>
-          <w:lang w:val="id-ID"/>
-        </w:rPr>
-      </w:pPr>
-      <w:bookmarkStart w:id="116" w:name="_Toc9243129"/>
-      <w:r>
-        <w:t xml:space="preserve">Diagram Sequence Use Case </w:t>
-      </w:r>
-      <w:r>
-        <w:rPr>
-          <w:lang w:val="id-ID"/>
-        </w:rPr>
-        <w:t>Diskusi Umum</w:t>
-      </w:r>
-      <w:bookmarkEnd w:id="116"/>
     </w:p>
     <w:p>
       <w:pPr>
@@ -34597,14 +34455,14 @@
       <w:pPr>
         <w:pStyle w:val="Heading3"/>
       </w:pPr>
-      <w:bookmarkStart w:id="117" w:name="_Toc9243130"/>
+      <w:bookmarkStart w:id="116" w:name="_Toc9243130"/>
       <w:r>
         <w:t xml:space="preserve">Diagram Sequence Use Case </w:t>
       </w:r>
       <w:r>
         <w:t>Konsultasi Pribadi</w:t>
       </w:r>
-      <w:bookmarkEnd w:id="117"/>
+      <w:bookmarkEnd w:id="116"/>
     </w:p>
     <w:p>
       <w:r>
@@ -34662,7 +34520,7 @@
           <w:lang w:val="en-US"/>
         </w:rPr>
       </w:pPr>
-      <w:bookmarkStart w:id="118" w:name="_Toc9243131"/>
+      <w:bookmarkStart w:id="117" w:name="_Toc9243131"/>
       <w:r>
         <w:rPr>
           <w:lang w:val="en-US"/>
@@ -34670,7 +34528,7 @@
         <w:lastRenderedPageBreak/>
         <w:t>Diagram Sequence Use Case Open Chat</w:t>
       </w:r>
-      <w:bookmarkEnd w:id="118"/>
+      <w:bookmarkEnd w:id="117"/>
     </w:p>
     <w:p>
       <w:pPr>
@@ -34742,7 +34600,7 @@
           <w:lang w:val="en-US"/>
         </w:rPr>
       </w:pPr>
-      <w:bookmarkStart w:id="119" w:name="_Toc9243132"/>
+      <w:bookmarkStart w:id="118" w:name="_Toc9243132"/>
       <w:r>
         <w:rPr>
           <w:lang w:val="en-US"/>
@@ -34764,7 +34622,7 @@
         <w:lastRenderedPageBreak/>
         <w:t>Diagram Sequence Use Case Upload Video</w:t>
       </w:r>
-      <w:bookmarkEnd w:id="119"/>
+      <w:bookmarkEnd w:id="118"/>
     </w:p>
     <w:p>
       <w:pPr>
@@ -34780,14 +34638,14 @@
           <w:lang w:val="en-US"/>
         </w:rPr>
       </w:pPr>
-      <w:bookmarkStart w:id="120" w:name="_Toc9243133"/>
+      <w:bookmarkStart w:id="119" w:name="_Toc9243133"/>
       <w:r>
         <w:rPr>
           <w:lang w:val="en-US"/>
         </w:rPr>
         <w:t>Diagram Sequence Use Case Upload Resource Book</w:t>
       </w:r>
-      <w:bookmarkEnd w:id="120"/>
+      <w:bookmarkEnd w:id="119"/>
     </w:p>
     <w:p>
       <w:pPr>
@@ -34806,7 +34664,7 @@
           <w:lang w:val="id-ID"/>
         </w:rPr>
       </w:pPr>
-      <w:bookmarkStart w:id="121" w:name="_Toc9243134"/>
+      <w:bookmarkStart w:id="120" w:name="_Toc9243134"/>
       <w:r>
         <w:rPr>
           <w:color w:val="FF0000"/>
@@ -34820,7 +34678,7 @@
         </w:rPr>
         <w:t>Kelakuan</w:t>
       </w:r>
-      <w:bookmarkStart w:id="122" w:name="_Toc505173938"/>
+      <w:bookmarkStart w:id="121" w:name="_Toc505173938"/>
       <w:bookmarkEnd w:id="30"/>
       <w:r>
         <w:rPr>
@@ -34895,7 +34753,7 @@
                                 <w:lang w:val="id-ID"/>
                               </w:rPr>
                             </w:pPr>
-                            <w:bookmarkStart w:id="123" w:name="_Toc9243091"/>
+                            <w:bookmarkStart w:id="122" w:name="_Toc9243091"/>
                             <w:r>
                               <w:t xml:space="preserve">Gambar </w:t>
                             </w:r>
@@ -34956,7 +34814,7 @@
                               </w:rPr>
                               <w:t>iagram Kelakuan BensinOto</w:t>
                             </w:r>
-                            <w:bookmarkEnd w:id="123"/>
+                            <w:bookmarkEnd w:id="122"/>
                           </w:p>
                         </w:txbxContent>
                       </wps:txbx>
@@ -34975,7 +34833,7 @@
               </wp:anchor>
             </w:drawing>
           </mc:Choice>
-          <mc:Fallback xmlns:w16se="http://schemas.microsoft.com/office/word/2015/wordml/symex" xmlns:w16cid="http://schemas.microsoft.com/office/word/2016/wordml/cid" xmlns:am3d="http://schemas.microsoft.com/office/drawing/2017/model3d" xmlns:aink="http://schemas.microsoft.com/office/drawing/2016/ink" xmlns:cx8="http://schemas.microsoft.com/office/drawing/2016/5/14/chartex" xmlns:cx7="http://schemas.microsoft.com/office/drawing/2016/5/13/chartex" xmlns:cx6="http://schemas.microsoft.com/office/drawing/2016/5/12/chartex" xmlns:cx5="http://schemas.microsoft.com/office/drawing/2016/5/11/chartex" xmlns:cx4="http://schemas.microsoft.com/office/drawing/2016/5/10/chartex" xmlns:cx3="http://schemas.microsoft.com/office/drawing/2016/5/9/chartex" xmlns:cx2="http://schemas.microsoft.com/office/drawing/2015/10/21/chartex" xmlns:cx1="http://schemas.microsoft.com/office/drawing/2015/9/8/chartex" xmlns:cx="http://schemas.microsoft.com/office/drawing/2014/chartex">
+          <mc:Fallback xmlns:cx="http://schemas.microsoft.com/office/drawing/2014/chartex" xmlns:cx1="http://schemas.microsoft.com/office/drawing/2015/9/8/chartex" xmlns:cx2="http://schemas.microsoft.com/office/drawing/2015/10/21/chartex" xmlns:cx3="http://schemas.microsoft.com/office/drawing/2016/5/9/chartex" xmlns:cx4="http://schemas.microsoft.com/office/drawing/2016/5/10/chartex" xmlns:cx5="http://schemas.microsoft.com/office/drawing/2016/5/11/chartex" xmlns:cx6="http://schemas.microsoft.com/office/drawing/2016/5/12/chartex" xmlns:cx7="http://schemas.microsoft.com/office/drawing/2016/5/13/chartex" xmlns:cx8="http://schemas.microsoft.com/office/drawing/2016/5/14/chartex" xmlns:aink="http://schemas.microsoft.com/office/drawing/2016/ink" xmlns:am3d="http://schemas.microsoft.com/office/drawing/2017/model3d" xmlns:w16cid="http://schemas.microsoft.com/office/word/2016/wordml/cid" xmlns:w16se="http://schemas.microsoft.com/office/word/2015/wordml/symex">
             <w:pict>
               <v:shape id="Text Box 9" o:spid="_x0000_s1027" type="#_x0000_t202" style="position:absolute;left:0;text-align:left;margin-left:-.15pt;margin-top:359.3pt;width:453.45pt;height:10.35pt;z-index:251659264;visibility:visible;mso-wrap-style:square;mso-width-percent:0;mso-height-percent:0;mso-wrap-distance-left:9pt;mso-wrap-distance-top:0;mso-wrap-distance-right:9pt;mso-wrap-distance-bottom:0;mso-position-horizontal:absolute;mso-position-horizontal-relative:text;mso-position-vertical:absolute;mso-position-vertical-relative:text;mso-width-percent:0;mso-height-percent:0;mso-width-relative:page;mso-height-relative:page;v-text-anchor:top" o:gfxdata="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" stroked="f">
                 <v:textbox style="mso-fit-shape-to-text:t" inset="0,0,0,0">
@@ -35127,42 +34985,42 @@
           </wp:anchor>
         </w:drawing>
       </w:r>
+      <w:bookmarkEnd w:id="120"/>
+    </w:p>
+    <w:p>
+      <w:pPr>
+        <w:pStyle w:val="Heading1"/>
+      </w:pPr>
+      <w:bookmarkStart w:id="123" w:name="_Toc9243135"/>
+      <w:r>
+        <w:rPr>
+          <w:lang w:val="id-ID"/>
+        </w:rPr>
+        <w:t>Kebutuhan Non Fungsional</w:t>
+      </w:r>
+      <w:bookmarkEnd w:id="123"/>
+      <w:r>
+        <w:rPr>
+          <w:lang w:val="id-ID"/>
+        </w:rPr>
+        <w:t xml:space="preserve"> </w:t>
+      </w:r>
       <w:bookmarkEnd w:id="121"/>
     </w:p>
     <w:p>
       <w:pPr>
-        <w:pStyle w:val="Heading1"/>
-      </w:pPr>
-      <w:bookmarkStart w:id="124" w:name="_Toc9243135"/>
-      <w:r>
-        <w:rPr>
-          <w:lang w:val="id-ID"/>
-        </w:rPr>
-        <w:t>Kebutuhan Non Fungsional</w:t>
-      </w:r>
-      <w:bookmarkEnd w:id="124"/>
-      <w:r>
-        <w:rPr>
-          <w:lang w:val="id-ID"/>
-        </w:rPr>
-        <w:t xml:space="preserve"> </w:t>
-      </w:r>
-      <w:bookmarkEnd w:id="122"/>
+        <w:pStyle w:val="guide"/>
+        <w:rPr>
+          <w:lang w:val="sv-SE"/>
+        </w:rPr>
+      </w:pPr>
     </w:p>
     <w:p>
       <w:pPr>
-        <w:pStyle w:val="guide"/>
-        <w:rPr>
-          <w:lang w:val="sv-SE"/>
-        </w:rPr>
-      </w:pPr>
-    </w:p>
-    <w:p>
-      <w:pPr>
         <w:pStyle w:val="Caption"/>
         <w:keepNext/>
       </w:pPr>
-      <w:bookmarkStart w:id="125" w:name="_Toc9243079"/>
+      <w:bookmarkStart w:id="124" w:name="_Toc9243079"/>
       <w:r>
         <w:t xml:space="preserve">Tabel </w:t>
       </w:r>
@@ -35190,7 +35048,7 @@
       <w:r>
         <w:t xml:space="preserve"> Kebutuhan Non Fungsional</w:t>
       </w:r>
-      <w:bookmarkEnd w:id="125"/>
+      <w:bookmarkEnd w:id="124"/>
     </w:p>
     <w:tbl>
       <w:tblPr>
@@ -35620,7 +35478,7 @@
           <w:numId w:val="0"/>
         </w:numPr>
       </w:pPr>
-      <w:bookmarkStart w:id="126" w:name="_Toc9243136"/>
+      <w:bookmarkStart w:id="125" w:name="_Toc9243136"/>
       <w:r>
         <w:lastRenderedPageBreak/>
         <w:t xml:space="preserve">Lampiran A. </w:t>
@@ -35637,7 +35495,7 @@
       <w:r>
         <w:t>)</w:t>
       </w:r>
-      <w:bookmarkEnd w:id="126"/>
+      <w:bookmarkEnd w:id="125"/>
     </w:p>
     <w:p>
       <w:pPr>
@@ -35651,15 +35509,15 @@
           <w:lang w:val="id-ID"/>
         </w:rPr>
       </w:pPr>
-      <w:bookmarkStart w:id="127" w:name="_Toc9243137"/>
-      <w:bookmarkStart w:id="128" w:name="_Toc505173942"/>
+      <w:bookmarkStart w:id="126" w:name="_Toc9243137"/>
+      <w:bookmarkStart w:id="127" w:name="_Toc505173942"/>
       <w:r>
         <w:rPr>
           <w:lang w:val="id-ID"/>
         </w:rPr>
         <w:t>Kebutuhan Fungsional vs Use Case</w:t>
       </w:r>
-      <w:bookmarkEnd w:id="127"/>
+      <w:bookmarkEnd w:id="126"/>
     </w:p>
     <w:p>
       <w:pPr>
@@ -37246,15 +37104,15 @@
           <w:lang w:val="id-ID"/>
         </w:rPr>
       </w:pPr>
-      <w:bookmarkStart w:id="129" w:name="_Toc9243138"/>
+      <w:bookmarkStart w:id="128" w:name="_Toc9243138"/>
       <w:r>
         <w:rPr>
           <w:lang w:val="id-ID"/>
         </w:rPr>
         <w:t>Use Case vs Kelas Terkait</w:t>
       </w:r>
+      <w:bookmarkEnd w:id="127"/>
       <w:bookmarkEnd w:id="128"/>
-      <w:bookmarkEnd w:id="129"/>
     </w:p>
     <w:tbl>
       <w:tblPr>
@@ -37815,7 +37673,7 @@
       </w:tr>
     </w:tbl>
     <w:p>
-      <w:bookmarkStart w:id="130" w:name="_Toc505173943"/>
+      <w:bookmarkStart w:id="129" w:name="_Toc505173943"/>
       <w:r>
         <w:br w:type="page"/>
       </w:r>
@@ -37828,7 +37686,7 @@
           <w:numId w:val="0"/>
         </w:numPr>
       </w:pPr>
-      <w:bookmarkStart w:id="131" w:name="_Toc9243139"/>
+      <w:bookmarkStart w:id="130" w:name="_Toc9243139"/>
       <w:r>
         <w:lastRenderedPageBreak/>
         <w:t xml:space="preserve">Lampiran B. </w:t>
@@ -37836,11 +37694,11 @@
       <w:r>
         <w:t>Ringkasan Kebutuhan</w:t>
       </w:r>
-      <w:bookmarkEnd w:id="131"/>
+      <w:bookmarkEnd w:id="130"/>
       <w:r>
         <w:t xml:space="preserve"> </w:t>
       </w:r>
-      <w:bookmarkEnd w:id="130"/>
+      <w:bookmarkEnd w:id="129"/>
     </w:p>
     <w:p>
       <w:pPr>
@@ -37854,14 +37712,14 @@
           <w:lang w:val="id-ID"/>
         </w:rPr>
       </w:pPr>
-      <w:bookmarkStart w:id="132" w:name="_Toc9243140"/>
+      <w:bookmarkStart w:id="131" w:name="_Toc9243140"/>
       <w:r>
         <w:rPr>
           <w:lang w:val="id-ID"/>
         </w:rPr>
         <w:t>Kebutuhan Fungsional</w:t>
       </w:r>
-      <w:bookmarkEnd w:id="132"/>
+      <w:bookmarkEnd w:id="131"/>
     </w:p>
     <w:p>
       <w:pPr>
@@ -39101,8 +38959,8 @@
           <w:lang w:val="id-ID"/>
         </w:rPr>
       </w:pPr>
-      <w:bookmarkStart w:id="133" w:name="_Toc505173945"/>
-      <w:bookmarkStart w:id="134" w:name="_Toc9243141"/>
+      <w:bookmarkStart w:id="132" w:name="_Toc505173945"/>
+      <w:bookmarkStart w:id="133" w:name="_Toc9243141"/>
       <w:r>
         <w:rPr>
           <w:lang w:val="id-ID"/>
@@ -39118,8 +38976,8 @@
         </w:rPr>
         <w:t>Fungsional</w:t>
       </w:r>
+      <w:bookmarkEnd w:id="132"/>
       <w:bookmarkEnd w:id="133"/>
-      <w:bookmarkEnd w:id="134"/>
     </w:p>
     <w:p>
       <w:pPr>
@@ -39590,7 +39448,7 @@
               <w:sz w:val="22"/>
               <w:szCs w:val="22"/>
             </w:rPr>
-            <w:t>25</w:t>
+            <w:t>28</w:t>
           </w:r>
           <w:r>
             <w:rPr>
@@ -44933,7 +44791,7 @@
 </file>
 
 <file path=customXml/itemProps1.xml><?xml version="1.0" encoding="utf-8"?>
-<ds:datastoreItem xmlns:ds="http://schemas.openxmlformats.org/officeDocument/2006/customXml" ds:itemID="{FEA33B97-12D4-41A4-81CC-9B7CFD921ECB}">
+<ds:datastoreItem xmlns:ds="http://schemas.openxmlformats.org/officeDocument/2006/customXml" ds:itemID="{D7F1553B-B64B-4093-B201-AD549602386B}">
   <ds:schemaRefs>
     <ds:schemaRef ds:uri="http://schemas.openxmlformats.org/officeDocument/2006/bibliography"/>
   </ds:schemaRefs>

</xml_diff>

<commit_message>
Kebutuhan fungsional forum diskusi
</commit_message>
<xml_diff>
--- a/Dokumentasi/SKPL Analisis Islam Hub.docx
+++ b/Dokumentasi/SKPL Analisis Islam Hub.docx
@@ -2,6 +2,11 @@
 <file path=word/document.xml><?xml version="1.0" encoding="utf-8"?>
 <w:document xmlns:wpc="http://schemas.microsoft.com/office/word/2010/wordprocessingCanvas" xmlns:mc="http://schemas.openxmlformats.org/markup-compatibility/2006" xmlns:o="urn:schemas-microsoft-com:office:office" xmlns:r="http://schemas.openxmlformats.org/officeDocument/2006/relationships" xmlns:m="http://schemas.openxmlformats.org/officeDocument/2006/math" xmlns:v="urn:schemas-microsoft-com:vml" xmlns:wp14="http://schemas.microsoft.com/office/word/2010/wordprocessingDrawing" xmlns:wp="http://schemas.openxmlformats.org/drawingml/2006/wordprocessingDrawing" xmlns:w10="urn:schemas-microsoft-com:office:word" xmlns:w="http://schemas.openxmlformats.org/wordprocessingml/2006/main" xmlns:w14="http://schemas.microsoft.com/office/word/2010/wordml" xmlns:w15="http://schemas.microsoft.com/office/word/2012/wordml" xmlns:wpg="http://schemas.microsoft.com/office/word/2010/wordprocessingGroup" xmlns:wpi="http://schemas.microsoft.com/office/word/2010/wordprocessingInk" xmlns:wne="http://schemas.microsoft.com/office/word/2006/wordml" xmlns:wps="http://schemas.microsoft.com/office/word/2010/wordprocessingShape" mc:Ignorable="w14 w15 wp14">
   <w:body>
+    <w:p>
+      <w:pPr>
+        <w:pStyle w:val="Title"/>
+      </w:pPr>
+    </w:p>
     <w:p>
       <w:pPr>
         <w:pStyle w:val="Title"/>
@@ -103,7 +108,7 @@
               </wp:anchor>
             </w:drawing>
           </mc:Choice>
-          <mc:Fallback xmlns:cx="http://schemas.microsoft.com/office/drawing/2014/chartex" xmlns:cx1="http://schemas.microsoft.com/office/drawing/2015/9/8/chartex" xmlns:cx2="http://schemas.microsoft.com/office/drawing/2015/10/21/chartex" xmlns:cx3="http://schemas.microsoft.com/office/drawing/2016/5/9/chartex" xmlns:cx4="http://schemas.microsoft.com/office/drawing/2016/5/10/chartex" xmlns:cx5="http://schemas.microsoft.com/office/drawing/2016/5/11/chartex" xmlns:cx6="http://schemas.microsoft.com/office/drawing/2016/5/12/chartex" xmlns:cx7="http://schemas.microsoft.com/office/drawing/2016/5/13/chartex" xmlns:cx8="http://schemas.microsoft.com/office/drawing/2016/5/14/chartex" xmlns:aink="http://schemas.microsoft.com/office/drawing/2016/ink" xmlns:am3d="http://schemas.microsoft.com/office/drawing/2017/model3d" xmlns:w16cid="http://schemas.microsoft.com/office/word/2016/wordml/cid" xmlns:w16se="http://schemas.microsoft.com/office/word/2015/wordml/symex">
+          <mc:Fallback xmlns:w16se="http://schemas.microsoft.com/office/word/2015/wordml/symex" xmlns:w16cid="http://schemas.microsoft.com/office/word/2016/wordml/cid" xmlns:am3d="http://schemas.microsoft.com/office/drawing/2017/model3d" xmlns:aink="http://schemas.microsoft.com/office/drawing/2016/ink" xmlns:cx8="http://schemas.microsoft.com/office/drawing/2016/5/14/chartex" xmlns:cx7="http://schemas.microsoft.com/office/drawing/2016/5/13/chartex" xmlns:cx6="http://schemas.microsoft.com/office/drawing/2016/5/12/chartex" xmlns:cx5="http://schemas.microsoft.com/office/drawing/2016/5/11/chartex" xmlns:cx4="http://schemas.microsoft.com/office/drawing/2016/5/10/chartex" xmlns:cx3="http://schemas.microsoft.com/office/drawing/2016/5/9/chartex" xmlns:cx2="http://schemas.microsoft.com/office/drawing/2015/10/21/chartex" xmlns:cx1="http://schemas.microsoft.com/office/drawing/2015/9/8/chartex" xmlns:cx="http://schemas.microsoft.com/office/drawing/2014/chartex">
             <w:pict>
               <v:shapetype id="_x0000_t202" coordsize="21600,21600" o:spt="202" path="m,l,21600r21600,l21600,xe">
                 <v:stroke joinstyle="miter"/>
@@ -597,6 +602,7 @@
                 <w:b/>
                 <w:lang w:val="id-ID"/>
               </w:rPr>
+              <w:lastRenderedPageBreak/>
               <w:t xml:space="preserve">Program </w:t>
             </w:r>
             <w:r>
@@ -674,6 +680,7 @@
               <w:rPr>
                 <w:sz w:val="22"/>
               </w:rPr>
+              <w:lastRenderedPageBreak/>
               <w:t>Nomor Dokumen</w:t>
             </w:r>
           </w:p>
@@ -24721,8 +24728,6 @@
               </w:rPr>
               <w:t>5</w:t>
             </w:r>
-            <w:bookmarkStart w:id="73" w:name="_GoBack"/>
-            <w:bookmarkEnd w:id="73"/>
             <w:r>
               <w:t xml:space="preserve">) : Use Case </w:t>
             </w:r>
@@ -24921,7 +24926,7 @@
           <w:lang w:val="en-US"/>
         </w:rPr>
       </w:pPr>
-      <w:bookmarkStart w:id="74" w:name="_Toc9243050"/>
+      <w:bookmarkStart w:id="73" w:name="_Toc9243050"/>
       <w:r>
         <w:t xml:space="preserve">Tabel </w:t>
       </w:r>
@@ -24948,6 +24953,213 @@
       </w:r>
       <w:r>
         <w:t xml:space="preserve"> Aturan Bisnis Use Case </w:t>
+      </w:r>
+      <w:r>
+        <w:rPr>
+          <w:lang w:val="en-US"/>
+        </w:rPr>
+        <w:t>Diskusi Umum</w:t>
+      </w:r>
+      <w:bookmarkEnd w:id="73"/>
+    </w:p>
+    <w:tbl>
+      <w:tblPr>
+        <w:tblStyle w:val="TableGrid"/>
+        <w:tblW w:w="0" w:type="auto"/>
+        <w:tblLook w:val="04A0" w:firstRow="1" w:lastRow="0" w:firstColumn="1" w:lastColumn="0" w:noHBand="0" w:noVBand="1"/>
+      </w:tblPr>
+      <w:tblGrid>
+        <w:gridCol w:w="9062"/>
+      </w:tblGrid>
+      <w:tr>
+        <w:tc>
+          <w:tcPr>
+            <w:tcW w:w="9288" w:type="dxa"/>
+          </w:tcPr>
+          <w:p>
+            <w:pPr>
+              <w:rPr>
+                <w:b/>
+              </w:rPr>
+            </w:pPr>
+            <w:r>
+              <w:rPr>
+                <w:b/>
+              </w:rPr>
+              <w:t>Business Rules</w:t>
+            </w:r>
+          </w:p>
+        </w:tc>
+      </w:tr>
+      <w:tr>
+        <w:tc>
+          <w:tcPr>
+            <w:tcW w:w="9288" w:type="dxa"/>
+          </w:tcPr>
+          <w:p>
+            <w:pPr>
+              <w:pStyle w:val="ListParagraph"/>
+              <w:numPr>
+                <w:ilvl w:val="0"/>
+                <w:numId w:val="11"/>
+              </w:numPr>
+              <w:rPr>
+                <w:lang w:val="id-ID"/>
+              </w:rPr>
+            </w:pPr>
+            <w:r>
+              <w:rPr>
+                <w:lang w:val="en-ID"/>
+              </w:rPr>
+              <w:t>Klien atau pakar dapat membuat topik diskusi pada forum setelah admin membuat forum</w:t>
+            </w:r>
+            <w:r>
+              <w:rPr>
+                <w:lang w:val="en-ID"/>
+              </w:rPr>
+              <w:t xml:space="preserve"> diskusi</w:t>
+            </w:r>
+            <w:r>
+              <w:rPr>
+                <w:lang w:val="id-ID"/>
+              </w:rPr>
+              <w:t xml:space="preserve">.  </w:t>
+            </w:r>
+          </w:p>
+          <w:p>
+            <w:pPr>
+              <w:pStyle w:val="ListParagraph"/>
+              <w:numPr>
+                <w:ilvl w:val="0"/>
+                <w:numId w:val="11"/>
+              </w:numPr>
+              <w:rPr>
+                <w:lang w:val="id-ID"/>
+              </w:rPr>
+            </w:pPr>
+            <w:r>
+              <w:rPr>
+                <w:lang w:val="en-US"/>
+              </w:rPr>
+              <w:t>Topik yang dibuat oleh Klien dapat diedit ataupun dihapus oleh Klien yang membuat topik tersebut.</w:t>
+            </w:r>
+          </w:p>
+          <w:p>
+            <w:pPr>
+              <w:pStyle w:val="ListParagraph"/>
+              <w:numPr>
+                <w:ilvl w:val="0"/>
+                <w:numId w:val="11"/>
+              </w:numPr>
+              <w:rPr>
+                <w:lang w:val="id-ID"/>
+              </w:rPr>
+            </w:pPr>
+            <w:r>
+              <w:rPr>
+                <w:lang w:val="en-US"/>
+              </w:rPr>
+              <w:t>Topik yang dibuat oleh Klien tidak dapat diedit ataupun dihapus oleh Pakar.</w:t>
+            </w:r>
+          </w:p>
+          <w:p>
+            <w:pPr>
+              <w:pStyle w:val="ListParagraph"/>
+              <w:numPr>
+                <w:ilvl w:val="0"/>
+                <w:numId w:val="11"/>
+              </w:numPr>
+              <w:rPr>
+                <w:lang w:val="id-ID"/>
+              </w:rPr>
+            </w:pPr>
+            <w:r>
+              <w:rPr>
+                <w:lang w:val="en-US"/>
+              </w:rPr>
+              <w:t>Komentar dapat dilakukan oleh Klien dan Pakar</w:t>
+            </w:r>
+          </w:p>
+          <w:p>
+            <w:pPr>
+              <w:pStyle w:val="ListParagraph"/>
+              <w:numPr>
+                <w:ilvl w:val="0"/>
+                <w:numId w:val="11"/>
+              </w:numPr>
+              <w:rPr>
+                <w:lang w:val="id-ID"/>
+              </w:rPr>
+            </w:pPr>
+            <w:r>
+              <w:rPr>
+                <w:lang w:val="en-US"/>
+              </w:rPr>
+              <w:t>Komentar yang dibuat oleh Pakar, hanya dapat diedit dan dihapus oleh Pakar</w:t>
+            </w:r>
+          </w:p>
+          <w:p>
+            <w:pPr>
+              <w:pStyle w:val="ListParagraph"/>
+              <w:numPr>
+                <w:ilvl w:val="0"/>
+                <w:numId w:val="11"/>
+              </w:numPr>
+              <w:rPr>
+                <w:lang w:val="id-ID"/>
+              </w:rPr>
+            </w:pPr>
+            <w:r>
+              <w:rPr>
+                <w:lang w:val="en-US"/>
+              </w:rPr>
+              <w:t>Komentar yang dibuat oleh Klien, hanya dapat diedit dan dihapus oleh Klien</w:t>
+            </w:r>
+          </w:p>
+        </w:tc>
+      </w:tr>
+    </w:tbl>
+    <w:p>
+      <w:pPr>
+        <w:pStyle w:val="Caption"/>
+        <w:keepNext/>
+      </w:pPr>
+    </w:p>
+    <w:p>
+      <w:pPr>
+        <w:pStyle w:val="Caption"/>
+        <w:keepNext/>
+        <w:rPr>
+          <w:lang w:val="en-US"/>
+        </w:rPr>
+      </w:pPr>
+      <w:bookmarkStart w:id="74" w:name="_Toc9243051"/>
+      <w:r>
+        <w:t xml:space="preserve">Tabel </w:t>
+      </w:r>
+      <w:r>
+        <w:fldChar w:fldCharType="begin"/>
+      </w:r>
+      <w:r>
+        <w:instrText xml:space="preserve"> SEQ Tabel \* ROMAN </w:instrText>
+      </w:r>
+      <w:r>
+        <w:fldChar w:fldCharType="separate"/>
+      </w:r>
+      <w:r>
+        <w:rPr>
+          <w:noProof/>
+        </w:rPr>
+        <w:t>XXI</w:t>
+      </w:r>
+      <w:r>
+        <w:fldChar w:fldCharType="end"/>
+      </w:r>
+      <w:r>
+        <w:t>X</w:t>
+      </w:r>
+      <w:r>
+        <w:t xml:space="preserve"> Isu Data Use Case </w:t>
       </w:r>
       <w:r>
         <w:rPr>
@@ -24975,13 +25187,14 @@
             <w:pPr>
               <w:rPr>
                 <w:b/>
+                <w:lang w:val="id-ID"/>
               </w:rPr>
             </w:pPr>
             <w:r>
               <w:rPr>
                 <w:b/>
               </w:rPr>
-              <w:t>Business Rules</w:t>
+              <w:t>Data Issues</w:t>
             </w:r>
           </w:p>
         </w:tc>
@@ -24993,122 +25206,16 @@
           </w:tcPr>
           <w:p>
             <w:pPr>
-              <w:pStyle w:val="ListParagraph"/>
-              <w:numPr>
-                <w:ilvl w:val="0"/>
-                <w:numId w:val="11"/>
-              </w:numPr>
-              <w:rPr>
-                <w:lang w:val="id-ID"/>
-              </w:rPr>
-            </w:pPr>
-            <w:r>
-              <w:rPr>
-                <w:lang w:val="en-ID"/>
-              </w:rPr>
-              <w:t>Klien atau pakar dapat membuat topik diskusi pada forum setelah admin membuat forum</w:t>
-            </w:r>
-            <w:r>
-              <w:rPr>
-                <w:lang w:val="en-ID"/>
-              </w:rPr>
-              <w:t xml:space="preserve"> diskusi</w:t>
-            </w:r>
-            <w:r>
-              <w:rPr>
-                <w:lang w:val="id-ID"/>
-              </w:rPr>
-              <w:t xml:space="preserve">.  </w:t>
-            </w:r>
-          </w:p>
-          <w:p>
-            <w:pPr>
-              <w:pStyle w:val="ListParagraph"/>
-              <w:numPr>
-                <w:ilvl w:val="0"/>
-                <w:numId w:val="11"/>
-              </w:numPr>
-              <w:rPr>
-                <w:lang w:val="id-ID"/>
-              </w:rPr>
-            </w:pPr>
-            <w:r>
-              <w:rPr>
-                <w:lang w:val="en-US"/>
-              </w:rPr>
-              <w:t>Topik yang dibuat oleh Klien dapat diedit ataupun dihapus oleh Klien yang membuat topik tersebut.</w:t>
-            </w:r>
-          </w:p>
-          <w:p>
-            <w:pPr>
-              <w:pStyle w:val="ListParagraph"/>
-              <w:numPr>
-                <w:ilvl w:val="0"/>
-                <w:numId w:val="11"/>
-              </w:numPr>
-              <w:rPr>
-                <w:lang w:val="id-ID"/>
-              </w:rPr>
-            </w:pPr>
-            <w:r>
-              <w:rPr>
-                <w:lang w:val="en-US"/>
-              </w:rPr>
-              <w:t>Topik yang dibuat oleh Klien tidak dapat diedit ataupun dihapus oleh Pakar.</w:t>
-            </w:r>
-          </w:p>
-          <w:p>
-            <w:pPr>
-              <w:pStyle w:val="ListParagraph"/>
-              <w:numPr>
-                <w:ilvl w:val="0"/>
-                <w:numId w:val="11"/>
-              </w:numPr>
-              <w:rPr>
-                <w:lang w:val="id-ID"/>
-              </w:rPr>
-            </w:pPr>
-            <w:r>
-              <w:rPr>
-                <w:lang w:val="en-US"/>
-              </w:rPr>
-              <w:t>Komentar dapat dilakukan oleh Klien dan Pakar</w:t>
-            </w:r>
-          </w:p>
-          <w:p>
-            <w:pPr>
-              <w:pStyle w:val="ListParagraph"/>
-              <w:numPr>
-                <w:ilvl w:val="0"/>
-                <w:numId w:val="11"/>
-              </w:numPr>
-              <w:rPr>
-                <w:lang w:val="id-ID"/>
-              </w:rPr>
-            </w:pPr>
-            <w:r>
-              <w:rPr>
-                <w:lang w:val="en-US"/>
-              </w:rPr>
-              <w:t>Komentar yang dibuat oleh Pakar, hanya dapat diedit dan dihapus oleh Pakar</w:t>
-            </w:r>
-          </w:p>
-          <w:p>
-            <w:pPr>
-              <w:pStyle w:val="ListParagraph"/>
-              <w:numPr>
-                <w:ilvl w:val="0"/>
-                <w:numId w:val="11"/>
-              </w:numPr>
-              <w:rPr>
-                <w:lang w:val="id-ID"/>
-              </w:rPr>
-            </w:pPr>
-            <w:r>
-              <w:rPr>
-                <w:lang w:val="en-US"/>
-              </w:rPr>
-              <w:t>Komentar yang dibuat oleh Klien, hanya dapat diedit dan dihapus oleh Klien</w:t>
+              <w:rPr>
+                <w:i/>
+                <w:lang w:val="id-ID"/>
+              </w:rPr>
+            </w:pPr>
+            <w:r>
+              <w:rPr>
+                <w:lang w:val="id-ID"/>
+              </w:rPr>
+              <w:t>-</w:t>
             </w:r>
           </w:p>
         </w:tc>
@@ -25116,20 +25223,35 @@
     </w:tbl>
     <w:p>
       <w:pPr>
+        <w:rPr>
+          <w:lang w:val="id-ID"/>
+        </w:rPr>
+      </w:pPr>
+    </w:p>
+    <w:p>
+      <w:pPr>
+        <w:rPr>
+          <w:b/>
+          <w:bCs/>
+          <w:sz w:val="18"/>
+          <w:szCs w:val="18"/>
+        </w:rPr>
+      </w:pPr>
+      <w:r>
+        <w:br w:type="page"/>
+      </w:r>
+    </w:p>
+    <w:p>
+      <w:pPr>
         <w:pStyle w:val="Caption"/>
         <w:keepNext/>
-      </w:pPr>
-    </w:p>
-    <w:p>
-      <w:pPr>
-        <w:pStyle w:val="Caption"/>
-        <w:keepNext/>
         <w:rPr>
           <w:lang w:val="en-US"/>
         </w:rPr>
       </w:pPr>
-      <w:bookmarkStart w:id="75" w:name="_Toc9243051"/>
-      <w:r>
+      <w:bookmarkStart w:id="75" w:name="_Toc9243052"/>
+      <w:r>
+        <w:lastRenderedPageBreak/>
         <w:t xml:space="preserve">Tabel </w:t>
       </w:r>
       <w:r>
@@ -25145,16 +25267,16 @@
         <w:rPr>
           <w:noProof/>
         </w:rPr>
-        <w:t>XXI</w:t>
-      </w:r>
-      <w:r>
+        <w:t>XXVII</w:t>
+      </w:r>
+      <w:r>
+        <w:rPr>
+          <w:noProof/>
+        </w:rPr>
         <w:fldChar w:fldCharType="end"/>
       </w:r>
       <w:r>
-        <w:t>X</w:t>
-      </w:r>
-      <w:r>
-        <w:t xml:space="preserve"> Isu Data Use Case </w:t>
+        <w:t xml:space="preserve"> Activity Diagram Use Case </w:t>
       </w:r>
       <w:r>
         <w:rPr>
@@ -25182,14 +25304,13 @@
             <w:pPr>
               <w:rPr>
                 <w:b/>
-                <w:lang w:val="id-ID"/>
               </w:rPr>
             </w:pPr>
             <w:r>
               <w:rPr>
                 <w:b/>
               </w:rPr>
-              <w:t>Data Issues</w:t>
+              <w:t>Activity Diagram</w:t>
             </w:r>
           </w:p>
         </w:tc>
@@ -25201,40 +25322,112 @@
           </w:tcPr>
           <w:p>
             <w:pPr>
+              <w:keepNext/>
+              <w:jc w:val="center"/>
+            </w:pPr>
+          </w:p>
+          <w:p>
+            <w:pPr>
+              <w:pStyle w:val="Caption"/>
+              <w:jc w:val="center"/>
               <w:rPr>
                 <w:i/>
                 <w:lang w:val="id-ID"/>
               </w:rPr>
             </w:pPr>
-            <w:r>
-              <w:rPr>
-                <w:lang w:val="id-ID"/>
-              </w:rPr>
-              <w:t>-</w:t>
-            </w:r>
+            <w:bookmarkStart w:id="76" w:name="_Toc9243084"/>
+            <w:r>
+              <w:t xml:space="preserve">Gambar </w:t>
+            </w:r>
+            <w:r>
+              <w:fldChar w:fldCharType="begin"/>
+            </w:r>
+            <w:r>
+              <w:instrText xml:space="preserve"> STYLEREF 1 \s </w:instrText>
+            </w:r>
+            <w:r>
+              <w:fldChar w:fldCharType="separate"/>
+            </w:r>
+            <w:r>
+              <w:rPr>
+                <w:noProof/>
+              </w:rPr>
+              <w:t>3</w:t>
+            </w:r>
+            <w:r>
+              <w:rPr>
+                <w:noProof/>
+              </w:rPr>
+              <w:fldChar w:fldCharType="end"/>
+            </w:r>
+            <w:r>
+              <w:noBreakHyphen/>
+            </w:r>
+            <w:r>
+              <w:fldChar w:fldCharType="begin"/>
+            </w:r>
+            <w:r>
+              <w:instrText xml:space="preserve"> SEQ Gambar \* ARABIC \s 1 </w:instrText>
+            </w:r>
+            <w:r>
+              <w:fldChar w:fldCharType="separate"/>
+            </w:r>
+            <w:r>
+              <w:rPr>
+                <w:noProof/>
+              </w:rPr>
+              <w:t>4</w:t>
+            </w:r>
+            <w:r>
+              <w:rPr>
+                <w:noProof/>
+              </w:rPr>
+              <w:fldChar w:fldCharType="end"/>
+            </w:r>
+            <w:r>
+              <w:rPr>
+                <w:lang w:val="id-ID"/>
+              </w:rPr>
+              <w:t xml:space="preserve"> </w:t>
+            </w:r>
+            <w:r>
+              <w:t xml:space="preserve">Activity Diagram Use Case </w:t>
+            </w:r>
+            <w:r>
+              <w:rPr>
+                <w:lang w:val="id-ID"/>
+              </w:rPr>
+              <w:t>Mengisi Bensin</w:t>
+            </w:r>
+            <w:bookmarkEnd w:id="76"/>
           </w:p>
         </w:tc>
       </w:tr>
     </w:tbl>
     <w:p>
       <w:pPr>
-        <w:rPr>
-          <w:lang w:val="id-ID"/>
-        </w:rPr>
-      </w:pPr>
+        <w:pStyle w:val="Heading3"/>
+      </w:pPr>
+      <w:bookmarkStart w:id="77" w:name="_Toc9243120"/>
+      <w:bookmarkStart w:id="78" w:name="_Toc96755453"/>
+      <w:bookmarkEnd w:id="41"/>
+      <w:bookmarkEnd w:id="42"/>
+      <w:r>
+        <w:t xml:space="preserve">Spesifikasi Use Case </w:t>
+      </w:r>
+      <w:r>
+        <w:rPr>
+          <w:lang w:val="en-US"/>
+        </w:rPr>
+        <w:t>Konsultasi Pribadi</w:t>
+      </w:r>
+      <w:bookmarkEnd w:id="77"/>
     </w:p>
     <w:p>
       <w:pPr>
-        <w:rPr>
-          <w:b/>
-          <w:bCs/>
-          <w:sz w:val="18"/>
-          <w:szCs w:val="18"/>
-        </w:rPr>
-      </w:pPr>
-      <w:r>
-        <w:br w:type="page"/>
-      </w:r>
+        <w:pStyle w:val="Caption"/>
+        <w:keepNext/>
+      </w:pPr>
     </w:p>
     <w:p>
       <w:pPr>
@@ -25244,9 +25437,8 @@
           <w:lang w:val="en-US"/>
         </w:rPr>
       </w:pPr>
-      <w:bookmarkStart w:id="76" w:name="_Toc9243052"/>
-      <w:r>
-        <w:lastRenderedPageBreak/>
+      <w:bookmarkStart w:id="79" w:name="_Toc9243053"/>
+      <w:r>
         <w:t xml:space="preserve">Tabel </w:t>
       </w:r>
       <w:r>
@@ -25262,7 +25454,7 @@
         <w:rPr>
           <w:noProof/>
         </w:rPr>
-        <w:t>XXVII</w:t>
+        <w:t>XXVIII</w:t>
       </w:r>
       <w:r>
         <w:rPr>
@@ -25271,202 +25463,15 @@
         <w:fldChar w:fldCharType="end"/>
       </w:r>
       <w:r>
-        <w:t xml:space="preserve"> Activity Diagram Use Case </w:t>
+        <w:t xml:space="preserve"> Definisi Use Case </w:t>
       </w:r>
       <w:r>
         <w:rPr>
           <w:lang w:val="en-US"/>
         </w:rPr>
-        <w:t>Diskusi Umum</w:t>
-      </w:r>
-      <w:bookmarkEnd w:id="76"/>
-    </w:p>
-    <w:tbl>
-      <w:tblPr>
-        <w:tblStyle w:val="TableGrid"/>
-        <w:tblW w:w="0" w:type="auto"/>
-        <w:tblLook w:val="04A0" w:firstRow="1" w:lastRow="0" w:firstColumn="1" w:lastColumn="0" w:noHBand="0" w:noVBand="1"/>
-      </w:tblPr>
-      <w:tblGrid>
-        <w:gridCol w:w="9062"/>
-      </w:tblGrid>
-      <w:tr>
-        <w:tc>
-          <w:tcPr>
-            <w:tcW w:w="9288" w:type="dxa"/>
-          </w:tcPr>
-          <w:p>
-            <w:pPr>
-              <w:rPr>
-                <w:b/>
-              </w:rPr>
-            </w:pPr>
-            <w:r>
-              <w:rPr>
-                <w:b/>
-              </w:rPr>
-              <w:t>Activity Diagram</w:t>
-            </w:r>
-          </w:p>
-        </w:tc>
-      </w:tr>
-      <w:tr>
-        <w:tc>
-          <w:tcPr>
-            <w:tcW w:w="9288" w:type="dxa"/>
-          </w:tcPr>
-          <w:p>
-            <w:pPr>
-              <w:keepNext/>
-              <w:jc w:val="center"/>
-            </w:pPr>
-          </w:p>
-          <w:p>
-            <w:pPr>
-              <w:pStyle w:val="Caption"/>
-              <w:jc w:val="center"/>
-              <w:rPr>
-                <w:i/>
-                <w:lang w:val="id-ID"/>
-              </w:rPr>
-            </w:pPr>
-            <w:bookmarkStart w:id="77" w:name="_Toc9243084"/>
-            <w:r>
-              <w:t xml:space="preserve">Gambar </w:t>
-            </w:r>
-            <w:r>
-              <w:fldChar w:fldCharType="begin"/>
-            </w:r>
-            <w:r>
-              <w:instrText xml:space="preserve"> STYLEREF 1 \s </w:instrText>
-            </w:r>
-            <w:r>
-              <w:fldChar w:fldCharType="separate"/>
-            </w:r>
-            <w:r>
-              <w:rPr>
-                <w:noProof/>
-              </w:rPr>
-              <w:t>3</w:t>
-            </w:r>
-            <w:r>
-              <w:rPr>
-                <w:noProof/>
-              </w:rPr>
-              <w:fldChar w:fldCharType="end"/>
-            </w:r>
-            <w:r>
-              <w:noBreakHyphen/>
-            </w:r>
-            <w:r>
-              <w:fldChar w:fldCharType="begin"/>
-            </w:r>
-            <w:r>
-              <w:instrText xml:space="preserve"> SEQ Gambar \* ARABIC \s 1 </w:instrText>
-            </w:r>
-            <w:r>
-              <w:fldChar w:fldCharType="separate"/>
-            </w:r>
-            <w:r>
-              <w:rPr>
-                <w:noProof/>
-              </w:rPr>
-              <w:t>4</w:t>
-            </w:r>
-            <w:r>
-              <w:rPr>
-                <w:noProof/>
-              </w:rPr>
-              <w:fldChar w:fldCharType="end"/>
-            </w:r>
-            <w:r>
-              <w:rPr>
-                <w:lang w:val="id-ID"/>
-              </w:rPr>
-              <w:t xml:space="preserve"> </w:t>
-            </w:r>
-            <w:r>
-              <w:t xml:space="preserve">Activity Diagram Use Case </w:t>
-            </w:r>
-            <w:r>
-              <w:rPr>
-                <w:lang w:val="id-ID"/>
-              </w:rPr>
-              <w:t>Mengisi Bensin</w:t>
-            </w:r>
-            <w:bookmarkEnd w:id="77"/>
-          </w:p>
-        </w:tc>
-      </w:tr>
-    </w:tbl>
-    <w:p>
-      <w:pPr>
-        <w:pStyle w:val="Heading3"/>
-      </w:pPr>
-      <w:bookmarkStart w:id="78" w:name="_Toc9243120"/>
-      <w:bookmarkStart w:id="79" w:name="_Toc96755453"/>
-      <w:bookmarkEnd w:id="41"/>
-      <w:bookmarkEnd w:id="42"/>
-      <w:r>
-        <w:t xml:space="preserve">Spesifikasi Use Case </w:t>
-      </w:r>
-      <w:r>
-        <w:rPr>
-          <w:lang w:val="en-US"/>
-        </w:rPr>
         <w:t>Konsultasi Pribadi</w:t>
       </w:r>
-      <w:bookmarkEnd w:id="78"/>
-    </w:p>
-    <w:p>
-      <w:pPr>
-        <w:pStyle w:val="Caption"/>
-        <w:keepNext/>
-      </w:pPr>
-    </w:p>
-    <w:p>
-      <w:pPr>
-        <w:pStyle w:val="Caption"/>
-        <w:keepNext/>
-        <w:rPr>
-          <w:lang w:val="en-US"/>
-        </w:rPr>
-      </w:pPr>
-      <w:bookmarkStart w:id="80" w:name="_Toc9243053"/>
-      <w:r>
-        <w:t xml:space="preserve">Tabel </w:t>
-      </w:r>
-      <w:r>
-        <w:fldChar w:fldCharType="begin"/>
-      </w:r>
-      <w:r>
-        <w:instrText xml:space="preserve"> SEQ Tabel \* ROMAN </w:instrText>
-      </w:r>
-      <w:r>
-        <w:fldChar w:fldCharType="separate"/>
-      </w:r>
-      <w:r>
-        <w:rPr>
-          <w:noProof/>
-        </w:rPr>
-        <w:t>XXVIII</w:t>
-      </w:r>
-      <w:r>
-        <w:rPr>
-          <w:noProof/>
-        </w:rPr>
-        <w:fldChar w:fldCharType="end"/>
-      </w:r>
-      <w:r>
-        <w:t xml:space="preserve"> Definisi Use Case </w:t>
-      </w:r>
-      <w:r>
-        <w:rPr>
-          <w:lang w:val="en-US"/>
-        </w:rPr>
-        <w:t>Konsultasi Pribadi</w:t>
-      </w:r>
-      <w:bookmarkEnd w:id="80"/>
+      <w:bookmarkEnd w:id="79"/>
     </w:p>
     <w:tbl>
       <w:tblPr>
@@ -25659,8 +25664,8 @@
           <w:lang w:val="en-US"/>
         </w:rPr>
       </w:pPr>
-      <w:bookmarkStart w:id="81" w:name="_Toc338420166"/>
-      <w:bookmarkStart w:id="82" w:name="_Toc9243054"/>
+      <w:bookmarkStart w:id="80" w:name="_Toc338420166"/>
+      <w:bookmarkStart w:id="81" w:name="_Toc9243054"/>
       <w:r>
         <w:t xml:space="preserve">Tabel </w:t>
       </w:r>
@@ -25688,14 +25693,14 @@
       <w:r>
         <w:t xml:space="preserve"> Skenario Normal Use Case </w:t>
       </w:r>
+      <w:bookmarkEnd w:id="80"/>
+      <w:r>
+        <w:rPr>
+          <w:lang w:val="en-US"/>
+        </w:rPr>
+        <w:t>Konsultasi Pribadi</w:t>
+      </w:r>
       <w:bookmarkEnd w:id="81"/>
-      <w:r>
-        <w:rPr>
-          <w:lang w:val="en-US"/>
-        </w:rPr>
-        <w:t>Konsultasi Pribadi</w:t>
-      </w:r>
-      <w:bookmarkEnd w:id="82"/>
     </w:p>
     <w:tbl>
       <w:tblPr>
@@ -26050,7 +26055,7 @@
           <w:lang w:val="en-US"/>
         </w:rPr>
       </w:pPr>
-      <w:bookmarkStart w:id="83" w:name="_Toc9243055"/>
+      <w:bookmarkStart w:id="82" w:name="_Toc9243055"/>
       <w:r>
         <w:t xml:space="preserve">Tabel </w:t>
       </w:r>
@@ -26084,7 +26089,7 @@
         </w:rPr>
         <w:t>Konsultasi Pribadi</w:t>
       </w:r>
-      <w:bookmarkEnd w:id="83"/>
+      <w:bookmarkEnd w:id="82"/>
     </w:p>
     <w:tbl>
       <w:tblPr>
@@ -26182,7 +26187,7 @@
                 <w:lang w:val="en-US"/>
               </w:rPr>
             </w:pPr>
-            <w:bookmarkStart w:id="84" w:name="_Toc9243085"/>
+            <w:bookmarkStart w:id="83" w:name="_Toc9243085"/>
             <w:r>
               <w:t xml:space="preserve">Gambar </w:t>
             </w:r>
@@ -26246,7 +26251,7 @@
               </w:rPr>
               <w:t>Konsultasi pribadi dengan pakar</w:t>
             </w:r>
-            <w:bookmarkEnd w:id="84"/>
+            <w:bookmarkEnd w:id="83"/>
           </w:p>
         </w:tc>
       </w:tr>
@@ -26262,7 +26267,7 @@
       <w:pPr>
         <w:pStyle w:val="Heading3"/>
       </w:pPr>
-      <w:bookmarkStart w:id="85" w:name="_Toc9243121"/>
+      <w:bookmarkStart w:id="84" w:name="_Toc9243121"/>
       <w:r>
         <w:lastRenderedPageBreak/>
         <w:t xml:space="preserve">Spesifikasi Use Case </w:t>
@@ -26273,7 +26278,7 @@
         </w:rPr>
         <w:t>Open Chat</w:t>
       </w:r>
-      <w:bookmarkEnd w:id="85"/>
+      <w:bookmarkEnd w:id="84"/>
     </w:p>
     <w:p>
       <w:pPr>
@@ -26289,7 +26294,7 @@
           <w:lang w:val="id-ID"/>
         </w:rPr>
       </w:pPr>
-      <w:bookmarkStart w:id="86" w:name="_Toc9243056"/>
+      <w:bookmarkStart w:id="85" w:name="_Toc9243056"/>
       <w:r>
         <w:t xml:space="preserve">Tabel </w:t>
       </w:r>
@@ -26323,7 +26328,7 @@
         </w:rPr>
         <w:t>Open Chat</w:t>
       </w:r>
-      <w:bookmarkEnd w:id="86"/>
+      <w:bookmarkEnd w:id="85"/>
     </w:p>
     <w:tbl>
       <w:tblPr>
@@ -26514,7 +26519,7 @@
           <w:lang w:val="en-US"/>
         </w:rPr>
       </w:pPr>
-      <w:bookmarkStart w:id="87" w:name="_Toc9243057"/>
+      <w:bookmarkStart w:id="86" w:name="_Toc9243057"/>
       <w:r>
         <w:t xml:space="preserve">Tabel </w:t>
       </w:r>
@@ -26545,7 +26550,7 @@
       <w:r>
         <w:t>Open Chat</w:t>
       </w:r>
-      <w:bookmarkEnd w:id="87"/>
+      <w:bookmarkEnd w:id="86"/>
     </w:p>
     <w:tbl>
       <w:tblPr>
@@ -26836,7 +26841,7 @@
         <w:pStyle w:val="Caption"/>
         <w:keepNext/>
       </w:pPr>
-      <w:bookmarkStart w:id="88" w:name="_Toc9243058"/>
+      <w:bookmarkStart w:id="87" w:name="_Toc9243058"/>
       <w:r>
         <w:t xml:space="preserve">Tabel </w:t>
       </w:r>
@@ -26876,7 +26881,7 @@
       <w:r>
         <w:t>Open Chat</w:t>
       </w:r>
-      <w:bookmarkEnd w:id="88"/>
+      <w:bookmarkEnd w:id="87"/>
     </w:p>
     <w:tbl>
       <w:tblPr>
@@ -27194,7 +27199,7 @@
           <w:lang w:val="en-US"/>
         </w:rPr>
       </w:pPr>
-      <w:bookmarkStart w:id="89" w:name="_Toc9243059"/>
+      <w:bookmarkStart w:id="88" w:name="_Toc9243059"/>
       <w:r>
         <w:t xml:space="preserve">Tabel </w:t>
       </w:r>
@@ -27222,7 +27227,7 @@
       <w:r>
         <w:t xml:space="preserve"> Open Chat</w:t>
       </w:r>
-      <w:bookmarkEnd w:id="89"/>
+      <w:bookmarkEnd w:id="88"/>
     </w:p>
     <w:tbl>
       <w:tblPr>
@@ -27293,7 +27298,7 @@
           <w:lang w:val="en-US"/>
         </w:rPr>
       </w:pPr>
-      <w:bookmarkStart w:id="90" w:name="_Toc9243060"/>
+      <w:bookmarkStart w:id="89" w:name="_Toc9243060"/>
       <w:r>
         <w:t xml:space="preserve">Tabel </w:t>
       </w:r>
@@ -27324,7 +27329,7 @@
       <w:r>
         <w:t xml:space="preserve"> Open Chat</w:t>
       </w:r>
-      <w:bookmarkEnd w:id="90"/>
+      <w:bookmarkEnd w:id="89"/>
     </w:p>
     <w:tbl>
       <w:tblPr>
@@ -27423,7 +27428,7 @@
                 <w:lang w:val="id-ID"/>
               </w:rPr>
             </w:pPr>
-            <w:bookmarkStart w:id="91" w:name="_Toc9243086"/>
+            <w:bookmarkStart w:id="90" w:name="_Toc9243086"/>
             <w:r>
               <w:t xml:space="preserve">Gambar </w:t>
             </w:r>
@@ -27493,7 +27498,7 @@
               </w:rPr>
               <w:t>rim Pesan Open Chat</w:t>
             </w:r>
-            <w:bookmarkEnd w:id="91"/>
+            <w:bookmarkEnd w:id="90"/>
           </w:p>
         </w:tc>
       </w:tr>
@@ -27502,7 +27507,7 @@
       <w:pPr>
         <w:pStyle w:val="Heading3"/>
       </w:pPr>
-      <w:bookmarkStart w:id="92" w:name="_Toc9243122"/>
+      <w:bookmarkStart w:id="91" w:name="_Toc9243122"/>
       <w:r>
         <w:t xml:space="preserve">Spesifikasi Use Case </w:t>
       </w:r>
@@ -27512,7 +27517,7 @@
         </w:rPr>
         <w:t>Upload Video</w:t>
       </w:r>
-      <w:bookmarkEnd w:id="92"/>
+      <w:bookmarkEnd w:id="91"/>
     </w:p>
     <w:p>
       <w:pPr>
@@ -27522,7 +27527,7 @@
           <w:lang w:val="id-ID"/>
         </w:rPr>
       </w:pPr>
-      <w:bookmarkStart w:id="93" w:name="_Toc9243061"/>
+      <w:bookmarkStart w:id="92" w:name="_Toc9243061"/>
       <w:r>
         <w:t xml:space="preserve">Tabel </w:t>
       </w:r>
@@ -27556,7 +27561,7 @@
         </w:rPr>
         <w:t>Upload Video</w:t>
       </w:r>
-      <w:bookmarkEnd w:id="93"/>
+      <w:bookmarkEnd w:id="92"/>
     </w:p>
     <w:tbl>
       <w:tblPr>
@@ -27731,7 +27736,7 @@
           <w:lang w:val="en-US"/>
         </w:rPr>
       </w:pPr>
-      <w:bookmarkStart w:id="94" w:name="_Toc9243062"/>
+      <w:bookmarkStart w:id="93" w:name="_Toc9243062"/>
       <w:r>
         <w:t xml:space="preserve">Tabel </w:t>
       </w:r>
@@ -27759,7 +27764,7 @@
       <w:r>
         <w:t>Upload Video</w:t>
       </w:r>
-      <w:bookmarkEnd w:id="94"/>
+      <w:bookmarkEnd w:id="93"/>
     </w:p>
     <w:tbl>
       <w:tblPr>
@@ -28060,7 +28065,7 @@
         <w:pStyle w:val="Caption"/>
         <w:keepNext/>
       </w:pPr>
-      <w:bookmarkStart w:id="95" w:name="_Toc9243063"/>
+      <w:bookmarkStart w:id="94" w:name="_Toc9243063"/>
       <w:r>
         <w:t xml:space="preserve">Tabel </w:t>
       </w:r>
@@ -28097,7 +28102,7 @@
       <w:r>
         <w:t>Upload Video</w:t>
       </w:r>
-      <w:bookmarkEnd w:id="95"/>
+      <w:bookmarkEnd w:id="94"/>
     </w:p>
     <w:tbl>
       <w:tblPr>
@@ -28326,7 +28331,7 @@
           <w:lang w:val="en-US"/>
         </w:rPr>
       </w:pPr>
-      <w:bookmarkStart w:id="96" w:name="_Toc9243066"/>
+      <w:bookmarkStart w:id="95" w:name="_Toc9243066"/>
       <w:r>
         <w:t xml:space="preserve">Tabel </w:t>
       </w:r>
@@ -28350,6 +28355,120 @@
       </w:r>
       <w:r>
         <w:t xml:space="preserve"> Aturan Bisnis Use Case </w:t>
+      </w:r>
+      <w:r>
+        <w:rPr>
+          <w:lang w:val="en-US"/>
+        </w:rPr>
+        <w:t>Upload Video</w:t>
+      </w:r>
+      <w:bookmarkEnd w:id="95"/>
+    </w:p>
+    <w:tbl>
+      <w:tblPr>
+        <w:tblStyle w:val="TableGrid"/>
+        <w:tblW w:w="0" w:type="auto"/>
+        <w:tblLook w:val="04A0" w:firstRow="1" w:lastRow="0" w:firstColumn="1" w:lastColumn="0" w:noHBand="0" w:noVBand="1"/>
+      </w:tblPr>
+      <w:tblGrid>
+        <w:gridCol w:w="9062"/>
+      </w:tblGrid>
+      <w:tr>
+        <w:tc>
+          <w:tcPr>
+            <w:tcW w:w="9288" w:type="dxa"/>
+          </w:tcPr>
+          <w:p>
+            <w:pPr>
+              <w:rPr>
+                <w:b/>
+              </w:rPr>
+            </w:pPr>
+            <w:r>
+              <w:rPr>
+                <w:b/>
+              </w:rPr>
+              <w:t>Business Rules</w:t>
+            </w:r>
+          </w:p>
+        </w:tc>
+      </w:tr>
+      <w:tr>
+        <w:tc>
+          <w:tcPr>
+            <w:tcW w:w="9288" w:type="dxa"/>
+          </w:tcPr>
+          <w:p>
+            <w:pPr>
+              <w:pStyle w:val="ListParagraph"/>
+              <w:numPr>
+                <w:ilvl w:val="0"/>
+                <w:numId w:val="11"/>
+              </w:numPr>
+              <w:rPr>
+                <w:lang w:val="id-ID"/>
+              </w:rPr>
+            </w:pPr>
+          </w:p>
+          <w:p>
+            <w:pPr>
+              <w:pStyle w:val="ListParagraph"/>
+              <w:numPr>
+                <w:ilvl w:val="0"/>
+                <w:numId w:val="11"/>
+              </w:numPr>
+              <w:rPr>
+                <w:lang w:val="id-ID"/>
+              </w:rPr>
+            </w:pPr>
+            <w:r>
+              <w:rPr>
+                <w:lang w:val="id-ID"/>
+              </w:rPr>
+              <w:t xml:space="preserve"> </w:t>
+            </w:r>
+          </w:p>
+        </w:tc>
+      </w:tr>
+    </w:tbl>
+    <w:p>
+      <w:pPr>
+        <w:pStyle w:val="Caption"/>
+        <w:keepNext/>
+      </w:pPr>
+    </w:p>
+    <w:p>
+      <w:pPr>
+        <w:pStyle w:val="Caption"/>
+        <w:keepNext/>
+        <w:rPr>
+          <w:lang w:val="en-US"/>
+        </w:rPr>
+      </w:pPr>
+      <w:bookmarkStart w:id="96" w:name="_Toc9243067"/>
+      <w:r>
+        <w:t xml:space="preserve">Tabel </w:t>
+      </w:r>
+      <w:r>
+        <w:fldChar w:fldCharType="begin"/>
+      </w:r>
+      <w:r>
+        <w:instrText xml:space="preserve"> SEQ Tabel \* ROMAN </w:instrText>
+      </w:r>
+      <w:r>
+        <w:fldChar w:fldCharType="separate"/>
+      </w:r>
+      <w:r>
+        <w:rPr>
+          <w:noProof/>
+        </w:rPr>
+        <w:t>XXVI</w:t>
+      </w:r>
+      <w:r>
+        <w:fldChar w:fldCharType="end"/>
+      </w:r>
+      <w:r>
+        <w:t xml:space="preserve"> Isu Data Use Case </w:t>
       </w:r>
       <w:r>
         <w:rPr>
@@ -28377,13 +28496,14 @@
             <w:pPr>
               <w:rPr>
                 <w:b/>
+                <w:lang w:val="id-ID"/>
               </w:rPr>
             </w:pPr>
             <w:r>
               <w:rPr>
                 <w:b/>
               </w:rPr>
-              <w:t>Business Rules</w:t>
+              <w:t>Data Issues</w:t>
             </w:r>
           </w:p>
         </w:tc>
@@ -28395,32 +28515,16 @@
           </w:tcPr>
           <w:p>
             <w:pPr>
-              <w:pStyle w:val="ListParagraph"/>
-              <w:numPr>
-                <w:ilvl w:val="0"/>
-                <w:numId w:val="11"/>
-              </w:numPr>
-              <w:rPr>
-                <w:lang w:val="id-ID"/>
-              </w:rPr>
-            </w:pPr>
-          </w:p>
-          <w:p>
-            <w:pPr>
-              <w:pStyle w:val="ListParagraph"/>
-              <w:numPr>
-                <w:ilvl w:val="0"/>
-                <w:numId w:val="11"/>
-              </w:numPr>
-              <w:rPr>
-                <w:lang w:val="id-ID"/>
-              </w:rPr>
-            </w:pPr>
-            <w:r>
-              <w:rPr>
-                <w:lang w:val="id-ID"/>
-              </w:rPr>
-              <w:t xml:space="preserve"> </w:t>
+              <w:rPr>
+                <w:i/>
+                <w:lang w:val="id-ID"/>
+              </w:rPr>
+            </w:pPr>
+            <w:r>
+              <w:rPr>
+                <w:lang w:val="id-ID"/>
+              </w:rPr>
+              <w:t>-</w:t>
             </w:r>
           </w:p>
         </w:tc>
@@ -28428,19 +28532,20 @@
     </w:tbl>
     <w:p>
       <w:pPr>
+        <w:rPr>
+          <w:lang w:val="id-ID"/>
+        </w:rPr>
+      </w:pPr>
+    </w:p>
+    <w:p>
+      <w:pPr>
         <w:pStyle w:val="Caption"/>
         <w:keepNext/>
-      </w:pPr>
-    </w:p>
-    <w:p>
-      <w:pPr>
-        <w:pStyle w:val="Caption"/>
-        <w:keepNext/>
         <w:rPr>
           <w:lang w:val="en-US"/>
         </w:rPr>
       </w:pPr>
-      <w:bookmarkStart w:id="97" w:name="_Toc9243067"/>
+      <w:bookmarkStart w:id="97" w:name="_Toc9243068"/>
       <w:r>
         <w:t xml:space="preserve">Tabel </w:t>
       </w:r>
@@ -28457,13 +28562,16 @@
         <w:rPr>
           <w:noProof/>
         </w:rPr>
-        <w:t>XXVI</w:t>
-      </w:r>
-      <w:r>
+        <w:t>XXVII</w:t>
+      </w:r>
+      <w:r>
+        <w:rPr>
+          <w:noProof/>
+        </w:rPr>
         <w:fldChar w:fldCharType="end"/>
       </w:r>
       <w:r>
-        <w:t xml:space="preserve"> Isu Data Use Case </w:t>
+        <w:t xml:space="preserve"> Activity Diagram Use Case </w:t>
       </w:r>
       <w:r>
         <w:rPr>
@@ -28491,14 +28599,13 @@
             <w:pPr>
               <w:rPr>
                 <w:b/>
-                <w:lang w:val="id-ID"/>
               </w:rPr>
             </w:pPr>
             <w:r>
               <w:rPr>
                 <w:b/>
               </w:rPr>
-              <w:t>Data Issues</w:t>
+              <w:t>Activity Diagram</w:t>
             </w:r>
           </w:p>
         </w:tc>
@@ -28510,16 +28617,83 @@
           </w:tcPr>
           <w:p>
             <w:pPr>
+              <w:keepNext/>
+              <w:jc w:val="center"/>
+            </w:pPr>
+          </w:p>
+          <w:p>
+            <w:pPr>
+              <w:pStyle w:val="Caption"/>
+              <w:jc w:val="center"/>
               <w:rPr>
                 <w:i/>
-                <w:lang w:val="id-ID"/>
-              </w:rPr>
-            </w:pPr>
-            <w:r>
-              <w:rPr>
-                <w:lang w:val="id-ID"/>
-              </w:rPr>
-              <w:t>-</w:t>
+                <w:lang w:val="en-US"/>
+              </w:rPr>
+            </w:pPr>
+            <w:bookmarkStart w:id="98" w:name="_Toc9243087"/>
+            <w:r>
+              <w:t xml:space="preserve">Gambar </w:t>
+            </w:r>
+            <w:r>
+              <w:fldChar w:fldCharType="begin"/>
+            </w:r>
+            <w:r>
+              <w:instrText xml:space="preserve"> STYLEREF 1 \s </w:instrText>
+            </w:r>
+            <w:r>
+              <w:fldChar w:fldCharType="separate"/>
+            </w:r>
+            <w:r>
+              <w:rPr>
+                <w:noProof/>
+              </w:rPr>
+              <w:t>3</w:t>
+            </w:r>
+            <w:r>
+              <w:rPr>
+                <w:noProof/>
+              </w:rPr>
+              <w:fldChar w:fldCharType="end"/>
+            </w:r>
+            <w:r>
+              <w:noBreakHyphen/>
+            </w:r>
+            <w:r>
+              <w:fldChar w:fldCharType="begin"/>
+            </w:r>
+            <w:r>
+              <w:instrText xml:space="preserve"> SEQ Gambar \* ARABIC \s 1 </w:instrText>
+            </w:r>
+            <w:r>
+              <w:fldChar w:fldCharType="separate"/>
+            </w:r>
+            <w:r>
+              <w:rPr>
+                <w:noProof/>
+              </w:rPr>
+              <w:t>4</w:t>
+            </w:r>
+            <w:r>
+              <w:rPr>
+                <w:noProof/>
+              </w:rPr>
+              <w:fldChar w:fldCharType="end"/>
+            </w:r>
+            <w:r>
+              <w:rPr>
+                <w:lang w:val="id-ID"/>
+              </w:rPr>
+              <w:t xml:space="preserve"> </w:t>
+            </w:r>
+            <w:r>
+              <w:t xml:space="preserve">Activity Diagram Use Case </w:t>
+            </w:r>
+            <w:bookmarkEnd w:id="98"/>
+            <w:r>
+              <w:rPr>
+                <w:lang w:val="en-US"/>
+              </w:rPr>
+              <w:t>Upload Video</w:t>
             </w:r>
           </w:p>
         </w:tc>
@@ -28527,204 +28701,35 @@
     </w:tbl>
     <w:p>
       <w:pPr>
-        <w:rPr>
-          <w:lang w:val="id-ID"/>
-        </w:rPr>
-      </w:pPr>
+        <w:pStyle w:val="Heading3"/>
+      </w:pPr>
+      <w:bookmarkStart w:id="99" w:name="_Toc9243123"/>
+      <w:r>
+        <w:t xml:space="preserve">Spesifikasi Use Case </w:t>
+      </w:r>
+      <w:r>
+        <w:rPr>
+          <w:lang w:val="en-US"/>
+        </w:rPr>
+        <w:t>Upload Resource Book</w:t>
+      </w:r>
+      <w:bookmarkEnd w:id="99"/>
     </w:p>
     <w:p>
       <w:pPr>
         <w:pStyle w:val="Caption"/>
         <w:keepNext/>
-        <w:rPr>
-          <w:lang w:val="en-US"/>
-        </w:rPr>
-      </w:pPr>
-      <w:bookmarkStart w:id="98" w:name="_Toc9243068"/>
-      <w:r>
-        <w:t xml:space="preserve">Tabel </w:t>
-      </w:r>
-      <w:r>
-        <w:fldChar w:fldCharType="begin"/>
-      </w:r>
-      <w:r>
-        <w:instrText xml:space="preserve"> SEQ Tabel \* ROMAN </w:instrText>
-      </w:r>
-      <w:r>
-        <w:fldChar w:fldCharType="separate"/>
-      </w:r>
-      <w:r>
-        <w:rPr>
-          <w:noProof/>
-        </w:rPr>
-        <w:t>XXVII</w:t>
-      </w:r>
-      <w:r>
-        <w:rPr>
-          <w:noProof/>
-        </w:rPr>
-        <w:fldChar w:fldCharType="end"/>
-      </w:r>
-      <w:r>
-        <w:t xml:space="preserve"> Activity Diagram Use Case </w:t>
-      </w:r>
-      <w:r>
-        <w:rPr>
-          <w:lang w:val="en-US"/>
-        </w:rPr>
-        <w:t>Upload Video</w:t>
-      </w:r>
-      <w:bookmarkEnd w:id="98"/>
-    </w:p>
-    <w:tbl>
-      <w:tblPr>
-        <w:tblStyle w:val="TableGrid"/>
-        <w:tblW w:w="0" w:type="auto"/>
-        <w:tblLook w:val="04A0" w:firstRow="1" w:lastRow="0" w:firstColumn="1" w:lastColumn="0" w:noHBand="0" w:noVBand="1"/>
-      </w:tblPr>
-      <w:tblGrid>
-        <w:gridCol w:w="9062"/>
-      </w:tblGrid>
-      <w:tr>
-        <w:tc>
-          <w:tcPr>
-            <w:tcW w:w="9288" w:type="dxa"/>
-          </w:tcPr>
-          <w:p>
-            <w:pPr>
-              <w:rPr>
-                <w:b/>
-              </w:rPr>
-            </w:pPr>
-            <w:r>
-              <w:rPr>
-                <w:b/>
-              </w:rPr>
-              <w:t>Activity Diagram</w:t>
-            </w:r>
-          </w:p>
-        </w:tc>
-      </w:tr>
-      <w:tr>
-        <w:tc>
-          <w:tcPr>
-            <w:tcW w:w="9288" w:type="dxa"/>
-          </w:tcPr>
-          <w:p>
-            <w:pPr>
-              <w:keepNext/>
-              <w:jc w:val="center"/>
-            </w:pPr>
-          </w:p>
-          <w:p>
-            <w:pPr>
-              <w:pStyle w:val="Caption"/>
-              <w:jc w:val="center"/>
-              <w:rPr>
-                <w:i/>
-                <w:lang w:val="en-US"/>
-              </w:rPr>
-            </w:pPr>
-            <w:bookmarkStart w:id="99" w:name="_Toc9243087"/>
-            <w:r>
-              <w:t xml:space="preserve">Gambar </w:t>
-            </w:r>
-            <w:r>
-              <w:fldChar w:fldCharType="begin"/>
-            </w:r>
-            <w:r>
-              <w:instrText xml:space="preserve"> STYLEREF 1 \s </w:instrText>
-            </w:r>
-            <w:r>
-              <w:fldChar w:fldCharType="separate"/>
-            </w:r>
-            <w:r>
-              <w:rPr>
-                <w:noProof/>
-              </w:rPr>
-              <w:t>3</w:t>
-            </w:r>
-            <w:r>
-              <w:rPr>
-                <w:noProof/>
-              </w:rPr>
-              <w:fldChar w:fldCharType="end"/>
-            </w:r>
-            <w:r>
-              <w:noBreakHyphen/>
-            </w:r>
-            <w:r>
-              <w:fldChar w:fldCharType="begin"/>
-            </w:r>
-            <w:r>
-              <w:instrText xml:space="preserve"> SEQ Gambar \* ARABIC \s 1 </w:instrText>
-            </w:r>
-            <w:r>
-              <w:fldChar w:fldCharType="separate"/>
-            </w:r>
-            <w:r>
-              <w:rPr>
-                <w:noProof/>
-              </w:rPr>
-              <w:t>4</w:t>
-            </w:r>
-            <w:r>
-              <w:rPr>
-                <w:noProof/>
-              </w:rPr>
-              <w:fldChar w:fldCharType="end"/>
-            </w:r>
-            <w:r>
-              <w:rPr>
-                <w:lang w:val="id-ID"/>
-              </w:rPr>
-              <w:t xml:space="preserve"> </w:t>
-            </w:r>
-            <w:r>
-              <w:t xml:space="preserve">Activity Diagram Use Case </w:t>
-            </w:r>
-            <w:bookmarkEnd w:id="99"/>
-            <w:r>
-              <w:rPr>
-                <w:lang w:val="en-US"/>
-              </w:rPr>
-              <w:t>Upload Video</w:t>
-            </w:r>
-          </w:p>
-        </w:tc>
-      </w:tr>
-    </w:tbl>
-    <w:p>
-      <w:pPr>
-        <w:pStyle w:val="Heading3"/>
-      </w:pPr>
-      <w:bookmarkStart w:id="100" w:name="_Toc9243123"/>
-      <w:r>
-        <w:t xml:space="preserve">Spesifikasi Use Case </w:t>
-      </w:r>
-      <w:r>
-        <w:rPr>
-          <w:lang w:val="en-US"/>
-        </w:rPr>
-        <w:t>Upload Resource Book</w:t>
-      </w:r>
-      <w:bookmarkEnd w:id="100"/>
+      </w:pPr>
     </w:p>
     <w:p>
       <w:pPr>
         <w:pStyle w:val="Caption"/>
         <w:keepNext/>
-      </w:pPr>
-    </w:p>
-    <w:p>
-      <w:pPr>
-        <w:pStyle w:val="Caption"/>
-        <w:keepNext/>
         <w:rPr>
           <w:lang w:val="id-ID"/>
         </w:rPr>
       </w:pPr>
-      <w:bookmarkStart w:id="101" w:name="_Toc9243069"/>
+      <w:bookmarkStart w:id="100" w:name="_Toc9243069"/>
       <w:r>
         <w:t xml:space="preserve">Tabel </w:t>
       </w:r>
@@ -28758,7 +28763,7 @@
         </w:rPr>
         <w:t>Upload Resource Book</w:t>
       </w:r>
-      <w:bookmarkEnd w:id="101"/>
+      <w:bookmarkEnd w:id="100"/>
     </w:p>
     <w:tbl>
       <w:tblPr>
@@ -28934,7 +28939,7 @@
           <w:lang w:val="en-US"/>
         </w:rPr>
       </w:pPr>
-      <w:bookmarkStart w:id="102" w:name="_Toc9243070"/>
+      <w:bookmarkStart w:id="101" w:name="_Toc9243070"/>
       <w:r>
         <w:t xml:space="preserve">Tabel </w:t>
       </w:r>
@@ -28965,7 +28970,7 @@
         </w:rPr>
         <w:t>Upload Resource Book</w:t>
       </w:r>
-      <w:bookmarkEnd w:id="102"/>
+      <w:bookmarkEnd w:id="101"/>
     </w:p>
     <w:tbl>
       <w:tblPr>
@@ -29265,7 +29270,7 @@
         <w:pStyle w:val="Caption"/>
         <w:keepNext/>
       </w:pPr>
-      <w:bookmarkStart w:id="103" w:name="_Toc9243071"/>
+      <w:bookmarkStart w:id="102" w:name="_Toc9243071"/>
       <w:r>
         <w:t xml:space="preserve">Tabel </w:t>
       </w:r>
@@ -29305,7 +29310,7 @@
         </w:rPr>
         <w:t>Upload Resource Book</w:t>
       </w:r>
-      <w:bookmarkEnd w:id="103"/>
+      <w:bookmarkEnd w:id="102"/>
     </w:p>
     <w:tbl>
       <w:tblPr>
@@ -29492,7 +29497,7 @@
           <w:lang w:val="en-US"/>
         </w:rPr>
       </w:pPr>
-      <w:bookmarkStart w:id="104" w:name="_Toc9243074"/>
+      <w:bookmarkStart w:id="103" w:name="_Toc9243074"/>
       <w:r>
         <w:t xml:space="preserve">Tabel </w:t>
       </w:r>
@@ -29516,6 +29521,108 @@
       </w:r>
       <w:r>
         <w:t xml:space="preserve"> Aturan Bisnis Use Case </w:t>
+      </w:r>
+      <w:r>
+        <w:rPr>
+          <w:lang w:val="en-US"/>
+        </w:rPr>
+        <w:t>Upload Resource Book</w:t>
+      </w:r>
+      <w:bookmarkEnd w:id="103"/>
+    </w:p>
+    <w:tbl>
+      <w:tblPr>
+        <w:tblStyle w:val="TableGrid"/>
+        <w:tblW w:w="0" w:type="auto"/>
+        <w:tblLook w:val="04A0" w:firstRow="1" w:lastRow="0" w:firstColumn="1" w:lastColumn="0" w:noHBand="0" w:noVBand="1"/>
+      </w:tblPr>
+      <w:tblGrid>
+        <w:gridCol w:w="9062"/>
+      </w:tblGrid>
+      <w:tr>
+        <w:tc>
+          <w:tcPr>
+            <w:tcW w:w="9288" w:type="dxa"/>
+          </w:tcPr>
+          <w:p>
+            <w:pPr>
+              <w:rPr>
+                <w:b/>
+              </w:rPr>
+            </w:pPr>
+            <w:r>
+              <w:rPr>
+                <w:b/>
+              </w:rPr>
+              <w:t>Business Rules</w:t>
+            </w:r>
+          </w:p>
+        </w:tc>
+      </w:tr>
+      <w:tr>
+        <w:tc>
+          <w:tcPr>
+            <w:tcW w:w="9288" w:type="dxa"/>
+          </w:tcPr>
+          <w:p>
+            <w:pPr>
+              <w:pStyle w:val="ListParagraph"/>
+              <w:numPr>
+                <w:ilvl w:val="0"/>
+                <w:numId w:val="11"/>
+              </w:numPr>
+              <w:rPr>
+                <w:lang w:val="id-ID"/>
+              </w:rPr>
+            </w:pPr>
+            <w:r>
+              <w:rPr>
+                <w:lang w:val="id-ID"/>
+              </w:rPr>
+              <w:t xml:space="preserve"> </w:t>
+            </w:r>
+          </w:p>
+        </w:tc>
+      </w:tr>
+    </w:tbl>
+    <w:p>
+      <w:pPr>
+        <w:pStyle w:val="Caption"/>
+        <w:keepNext/>
+      </w:pPr>
+    </w:p>
+    <w:p>
+      <w:pPr>
+        <w:pStyle w:val="Caption"/>
+        <w:keepNext/>
+        <w:rPr>
+          <w:lang w:val="en-US"/>
+        </w:rPr>
+      </w:pPr>
+      <w:bookmarkStart w:id="104" w:name="_Toc9243075"/>
+      <w:r>
+        <w:t xml:space="preserve">Tabel </w:t>
+      </w:r>
+      <w:r>
+        <w:fldChar w:fldCharType="begin"/>
+      </w:r>
+      <w:r>
+        <w:instrText xml:space="preserve"> SEQ Tabel \* ROMAN </w:instrText>
+      </w:r>
+      <w:r>
+        <w:fldChar w:fldCharType="separate"/>
+      </w:r>
+      <w:r>
+        <w:rPr>
+          <w:noProof/>
+        </w:rPr>
+        <w:t>XXVI</w:t>
+      </w:r>
+      <w:r>
+        <w:fldChar w:fldCharType="end"/>
+      </w:r>
+      <w:r>
+        <w:t xml:space="preserve"> Isu Data Use Case </w:t>
       </w:r>
       <w:r>
         <w:rPr>
@@ -29543,13 +29650,14 @@
             <w:pPr>
               <w:rPr>
                 <w:b/>
+                <w:lang w:val="id-ID"/>
               </w:rPr>
             </w:pPr>
             <w:r>
               <w:rPr>
                 <w:b/>
               </w:rPr>
-              <w:t>Business Rules</w:t>
+              <w:t>Data Issues</w:t>
             </w:r>
           </w:p>
         </w:tc>
@@ -29561,20 +29669,16 @@
           </w:tcPr>
           <w:p>
             <w:pPr>
-              <w:pStyle w:val="ListParagraph"/>
-              <w:numPr>
-                <w:ilvl w:val="0"/>
-                <w:numId w:val="11"/>
-              </w:numPr>
-              <w:rPr>
-                <w:lang w:val="id-ID"/>
-              </w:rPr>
-            </w:pPr>
-            <w:r>
-              <w:rPr>
-                <w:lang w:val="id-ID"/>
-              </w:rPr>
-              <w:t xml:space="preserve"> </w:t>
+              <w:rPr>
+                <w:i/>
+                <w:lang w:val="id-ID"/>
+              </w:rPr>
+            </w:pPr>
+            <w:r>
+              <w:rPr>
+                <w:lang w:val="id-ID"/>
+              </w:rPr>
+              <w:t>-</w:t>
             </w:r>
           </w:p>
         </w:tc>
@@ -29582,19 +29686,20 @@
     </w:tbl>
     <w:p>
       <w:pPr>
+        <w:rPr>
+          <w:lang w:val="id-ID"/>
+        </w:rPr>
+      </w:pPr>
+    </w:p>
+    <w:p>
+      <w:pPr>
         <w:pStyle w:val="Caption"/>
         <w:keepNext/>
-      </w:pPr>
-    </w:p>
-    <w:p>
-      <w:pPr>
-        <w:pStyle w:val="Caption"/>
-        <w:keepNext/>
         <w:rPr>
           <w:lang w:val="en-US"/>
         </w:rPr>
       </w:pPr>
-      <w:bookmarkStart w:id="105" w:name="_Toc9243075"/>
+      <w:bookmarkStart w:id="105" w:name="_Toc9243076"/>
       <w:r>
         <w:t xml:space="preserve">Tabel </w:t>
       </w:r>
@@ -29611,13 +29716,16 @@
         <w:rPr>
           <w:noProof/>
         </w:rPr>
-        <w:t>XXVI</w:t>
-      </w:r>
-      <w:r>
+        <w:t>XXVII</w:t>
+      </w:r>
+      <w:r>
+        <w:rPr>
+          <w:noProof/>
+        </w:rPr>
         <w:fldChar w:fldCharType="end"/>
       </w:r>
       <w:r>
-        <w:t xml:space="preserve"> Isu Data Use Case </w:t>
+        <w:t xml:space="preserve"> Activity Diagram Use Case </w:t>
       </w:r>
       <w:r>
         <w:rPr>
@@ -29626,109 +29734,6 @@
         <w:t>Upload Resource Book</w:t>
       </w:r>
       <w:bookmarkEnd w:id="105"/>
-    </w:p>
-    <w:tbl>
-      <w:tblPr>
-        <w:tblStyle w:val="TableGrid"/>
-        <w:tblW w:w="0" w:type="auto"/>
-        <w:tblLook w:val="04A0" w:firstRow="1" w:lastRow="0" w:firstColumn="1" w:lastColumn="0" w:noHBand="0" w:noVBand="1"/>
-      </w:tblPr>
-      <w:tblGrid>
-        <w:gridCol w:w="9062"/>
-      </w:tblGrid>
-      <w:tr>
-        <w:tc>
-          <w:tcPr>
-            <w:tcW w:w="9288" w:type="dxa"/>
-          </w:tcPr>
-          <w:p>
-            <w:pPr>
-              <w:rPr>
-                <w:b/>
-                <w:lang w:val="id-ID"/>
-              </w:rPr>
-            </w:pPr>
-            <w:r>
-              <w:rPr>
-                <w:b/>
-              </w:rPr>
-              <w:t>Data Issues</w:t>
-            </w:r>
-          </w:p>
-        </w:tc>
-      </w:tr>
-      <w:tr>
-        <w:tc>
-          <w:tcPr>
-            <w:tcW w:w="9288" w:type="dxa"/>
-          </w:tcPr>
-          <w:p>
-            <w:pPr>
-              <w:rPr>
-                <w:i/>
-                <w:lang w:val="id-ID"/>
-              </w:rPr>
-            </w:pPr>
-            <w:r>
-              <w:rPr>
-                <w:lang w:val="id-ID"/>
-              </w:rPr>
-              <w:t>-</w:t>
-            </w:r>
-          </w:p>
-        </w:tc>
-      </w:tr>
-    </w:tbl>
-    <w:p>
-      <w:pPr>
-        <w:rPr>
-          <w:lang w:val="id-ID"/>
-        </w:rPr>
-      </w:pPr>
-    </w:p>
-    <w:p>
-      <w:pPr>
-        <w:pStyle w:val="Caption"/>
-        <w:keepNext/>
-        <w:rPr>
-          <w:lang w:val="en-US"/>
-        </w:rPr>
-      </w:pPr>
-      <w:bookmarkStart w:id="106" w:name="_Toc9243076"/>
-      <w:r>
-        <w:t xml:space="preserve">Tabel </w:t>
-      </w:r>
-      <w:r>
-        <w:fldChar w:fldCharType="begin"/>
-      </w:r>
-      <w:r>
-        <w:instrText xml:space="preserve"> SEQ Tabel \* ROMAN </w:instrText>
-      </w:r>
-      <w:r>
-        <w:fldChar w:fldCharType="separate"/>
-      </w:r>
-      <w:r>
-        <w:rPr>
-          <w:noProof/>
-        </w:rPr>
-        <w:t>XXVII</w:t>
-      </w:r>
-      <w:r>
-        <w:rPr>
-          <w:noProof/>
-        </w:rPr>
-        <w:fldChar w:fldCharType="end"/>
-      </w:r>
-      <w:r>
-        <w:t xml:space="preserve"> Activity Diagram Use Case </w:t>
-      </w:r>
-      <w:r>
-        <w:rPr>
-          <w:lang w:val="en-US"/>
-        </w:rPr>
-        <w:t>Upload Resource Book</w:t>
-      </w:r>
-      <w:bookmarkEnd w:id="106"/>
     </w:p>
     <w:tbl>
       <w:tblPr>
@@ -30570,12 +30575,12 @@
       <w:pPr>
         <w:pStyle w:val="Heading2"/>
       </w:pPr>
-      <w:bookmarkStart w:id="107" w:name="_Toc9243124"/>
-      <w:bookmarkEnd w:id="79"/>
+      <w:bookmarkStart w:id="106" w:name="_Toc9243124"/>
+      <w:bookmarkEnd w:id="78"/>
       <w:r>
         <w:t>Model Analisis</w:t>
       </w:r>
-      <w:bookmarkEnd w:id="107"/>
+      <w:bookmarkEnd w:id="106"/>
     </w:p>
     <w:p>
       <w:pPr>
@@ -30584,11 +30589,11 @@
           <w:lang w:val="id-ID"/>
         </w:rPr>
       </w:pPr>
-      <w:bookmarkStart w:id="108" w:name="_Toc9243125"/>
+      <w:bookmarkStart w:id="107" w:name="_Toc9243125"/>
       <w:r>
         <w:t>Identifikasi Kelas</w:t>
       </w:r>
-      <w:bookmarkEnd w:id="108"/>
+      <w:bookmarkEnd w:id="107"/>
     </w:p>
     <w:p>
       <w:pPr>
@@ -30599,7 +30604,7 @@
           <w:lang w:val="id-ID"/>
         </w:rPr>
       </w:pPr>
-      <w:bookmarkStart w:id="109" w:name="_Toc9243077"/>
+      <w:bookmarkStart w:id="108" w:name="_Toc9243077"/>
       <w:r>
         <w:rPr>
           <w:b/>
@@ -30676,7 +30681,7 @@
         </w:rPr>
         <w:t>IslamHub</w:t>
       </w:r>
-      <w:bookmarkEnd w:id="109"/>
+      <w:bookmarkEnd w:id="108"/>
     </w:p>
     <w:tbl>
       <w:tblPr>
@@ -32167,7 +32172,7 @@
           <w:lang w:val="id-ID"/>
         </w:rPr>
       </w:pPr>
-      <w:bookmarkStart w:id="110" w:name="_Toc9243078"/>
+      <w:bookmarkStart w:id="109" w:name="_Toc9243078"/>
       <w:r>
         <w:rPr>
           <w:b/>
@@ -32245,7 +32250,7 @@
         </w:rPr>
         <w:t>IslamHub</w:t>
       </w:r>
-      <w:bookmarkEnd w:id="110"/>
+      <w:bookmarkEnd w:id="109"/>
     </w:p>
     <w:tbl>
       <w:tblPr>
@@ -34029,12 +34034,12 @@
       <w:pPr>
         <w:pStyle w:val="Heading3"/>
       </w:pPr>
-      <w:bookmarkStart w:id="111" w:name="_Toc9243126"/>
+      <w:bookmarkStart w:id="110" w:name="_Toc9243126"/>
       <w:r>
         <w:lastRenderedPageBreak/>
         <w:t>Diagram Kelas</w:t>
       </w:r>
-      <w:bookmarkEnd w:id="111"/>
+      <w:bookmarkEnd w:id="110"/>
     </w:p>
     <w:p>
       <w:pPr>
@@ -34098,7 +34103,7 @@
           <w:lang w:val="id-ID"/>
         </w:rPr>
       </w:pPr>
-      <w:bookmarkStart w:id="112" w:name="_Toc9243089"/>
+      <w:bookmarkStart w:id="111" w:name="_Toc9243089"/>
       <w:r>
         <w:t xml:space="preserve">Gambar </w:t>
       </w:r>
@@ -34156,7 +34161,7 @@
       <w:r>
         <w:t xml:space="preserve">Diagram Kelas </w:t>
       </w:r>
-      <w:bookmarkEnd w:id="112"/>
+      <w:bookmarkEnd w:id="111"/>
       <w:r>
         <w:rPr>
           <w:lang w:val="id-ID"/>
@@ -34171,7 +34176,7 @@
           <w:lang w:val="id-ID"/>
         </w:rPr>
       </w:pPr>
-      <w:bookmarkStart w:id="113" w:name="_Toc9243127"/>
+      <w:bookmarkStart w:id="112" w:name="_Toc9243127"/>
       <w:r>
         <w:t>Diagram Sequence</w:t>
       </w:r>
@@ -34189,6 +34194,38 @@
           <w:lang w:val="en-US"/>
         </w:rPr>
         <w:t>lihat Profil Klien</w:t>
+      </w:r>
+      <w:bookmarkEnd w:id="112"/>
+    </w:p>
+    <w:p>
+      <w:pPr>
+        <w:rPr>
+          <w:lang w:val="id-ID"/>
+        </w:rPr>
+      </w:pPr>
+    </w:p>
+    <w:p>
+      <w:pPr>
+        <w:pStyle w:val="Heading3"/>
+        <w:rPr>
+          <w:lang w:val="id-ID"/>
+        </w:rPr>
+      </w:pPr>
+      <w:bookmarkStart w:id="113" w:name="_Toc9243128"/>
+      <w:r>
+        <w:t xml:space="preserve">Diagram Sequence Use Case </w:t>
+      </w:r>
+      <w:r>
+        <w:rPr>
+          <w:lang w:val="id-ID"/>
+        </w:rPr>
+        <w:t>Me</w:t>
+      </w:r>
+      <w:r>
+        <w:rPr>
+          <w:lang w:val="id-ID"/>
+        </w:rPr>
+        <w:t>lihat Profil Pakar</w:t>
       </w:r>
       <w:bookmarkEnd w:id="113"/>
     </w:p>
@@ -34206,7 +34243,7 @@
           <w:lang w:val="id-ID"/>
         </w:rPr>
       </w:pPr>
-      <w:bookmarkStart w:id="114" w:name="_Toc9243128"/>
+      <w:bookmarkStart w:id="114" w:name="_Toc9243129"/>
       <w:r>
         <w:t xml:space="preserve">Diagram Sequence Use Case </w:t>
       </w:r>
@@ -34214,41 +34251,9 @@
         <w:rPr>
           <w:lang w:val="id-ID"/>
         </w:rPr>
-        <w:t>Me</w:t>
-      </w:r>
-      <w:r>
-        <w:rPr>
-          <w:lang w:val="id-ID"/>
-        </w:rPr>
-        <w:t>lihat Profil Pakar</w:t>
+        <w:t>Diskusi Umum</w:t>
       </w:r>
       <w:bookmarkEnd w:id="114"/>
-    </w:p>
-    <w:p>
-      <w:pPr>
-        <w:rPr>
-          <w:lang w:val="id-ID"/>
-        </w:rPr>
-      </w:pPr>
-    </w:p>
-    <w:p>
-      <w:pPr>
-        <w:pStyle w:val="Heading3"/>
-        <w:rPr>
-          <w:lang w:val="id-ID"/>
-        </w:rPr>
-      </w:pPr>
-      <w:bookmarkStart w:id="115" w:name="_Toc9243129"/>
-      <w:r>
-        <w:t xml:space="preserve">Diagram Sequence Use Case </w:t>
-      </w:r>
-      <w:r>
-        <w:rPr>
-          <w:lang w:val="id-ID"/>
-        </w:rPr>
-        <w:t>Diskusi Umum</w:t>
-      </w:r>
-      <w:bookmarkEnd w:id="115"/>
     </w:p>
     <w:p>
       <w:pPr>
@@ -34455,14 +34460,14 @@
       <w:pPr>
         <w:pStyle w:val="Heading3"/>
       </w:pPr>
-      <w:bookmarkStart w:id="116" w:name="_Toc9243130"/>
+      <w:bookmarkStart w:id="115" w:name="_Toc9243130"/>
       <w:r>
         <w:t xml:space="preserve">Diagram Sequence Use Case </w:t>
       </w:r>
       <w:r>
         <w:t>Konsultasi Pribadi</w:t>
       </w:r>
-      <w:bookmarkEnd w:id="116"/>
+      <w:bookmarkEnd w:id="115"/>
     </w:p>
     <w:p>
       <w:r>
@@ -34520,7 +34525,7 @@
           <w:lang w:val="en-US"/>
         </w:rPr>
       </w:pPr>
-      <w:bookmarkStart w:id="117" w:name="_Toc9243131"/>
+      <w:bookmarkStart w:id="116" w:name="_Toc9243131"/>
       <w:r>
         <w:rPr>
           <w:lang w:val="en-US"/>
@@ -34528,7 +34533,7 @@
         <w:lastRenderedPageBreak/>
         <w:t>Diagram Sequence Use Case Open Chat</w:t>
       </w:r>
-      <w:bookmarkEnd w:id="117"/>
+      <w:bookmarkEnd w:id="116"/>
     </w:p>
     <w:p>
       <w:pPr>
@@ -34600,7 +34605,7 @@
           <w:lang w:val="en-US"/>
         </w:rPr>
       </w:pPr>
-      <w:bookmarkStart w:id="118" w:name="_Toc9243132"/>
+      <w:bookmarkStart w:id="117" w:name="_Toc9243132"/>
       <w:r>
         <w:rPr>
           <w:lang w:val="en-US"/>
@@ -34622,7 +34627,7 @@
         <w:lastRenderedPageBreak/>
         <w:t>Diagram Sequence Use Case Upload Video</w:t>
       </w:r>
-      <w:bookmarkEnd w:id="118"/>
+      <w:bookmarkEnd w:id="117"/>
     </w:p>
     <w:p>
       <w:pPr>
@@ -34638,14 +34643,14 @@
           <w:lang w:val="en-US"/>
         </w:rPr>
       </w:pPr>
-      <w:bookmarkStart w:id="119" w:name="_Toc9243133"/>
+      <w:bookmarkStart w:id="118" w:name="_Toc9243133"/>
       <w:r>
         <w:rPr>
           <w:lang w:val="en-US"/>
         </w:rPr>
         <w:t>Diagram Sequence Use Case Upload Resource Book</w:t>
       </w:r>
-      <w:bookmarkEnd w:id="119"/>
+      <w:bookmarkEnd w:id="118"/>
     </w:p>
     <w:p>
       <w:pPr>
@@ -34664,7 +34669,7 @@
           <w:lang w:val="id-ID"/>
         </w:rPr>
       </w:pPr>
-      <w:bookmarkStart w:id="120" w:name="_Toc9243134"/>
+      <w:bookmarkStart w:id="119" w:name="_Toc9243134"/>
       <w:r>
         <w:rPr>
           <w:color w:val="FF0000"/>
@@ -34678,7 +34683,7 @@
         </w:rPr>
         <w:t>Kelakuan</w:t>
       </w:r>
-      <w:bookmarkStart w:id="121" w:name="_Toc505173938"/>
+      <w:bookmarkStart w:id="120" w:name="_Toc505173938"/>
       <w:bookmarkEnd w:id="30"/>
       <w:r>
         <w:rPr>
@@ -34753,7 +34758,7 @@
                                 <w:lang w:val="id-ID"/>
                               </w:rPr>
                             </w:pPr>
-                            <w:bookmarkStart w:id="122" w:name="_Toc9243091"/>
+                            <w:bookmarkStart w:id="121" w:name="_Toc9243091"/>
                             <w:r>
                               <w:t xml:space="preserve">Gambar </w:t>
                             </w:r>
@@ -34814,7 +34819,7 @@
                               </w:rPr>
                               <w:t>iagram Kelakuan BensinOto</w:t>
                             </w:r>
-                            <w:bookmarkEnd w:id="122"/>
+                            <w:bookmarkEnd w:id="121"/>
                           </w:p>
                         </w:txbxContent>
                       </wps:txbx>
@@ -34833,7 +34838,7 @@
               </wp:anchor>
             </w:drawing>
           </mc:Choice>
-          <mc:Fallback xmlns:cx="http://schemas.microsoft.com/office/drawing/2014/chartex" xmlns:cx1="http://schemas.microsoft.com/office/drawing/2015/9/8/chartex" xmlns:cx2="http://schemas.microsoft.com/office/drawing/2015/10/21/chartex" xmlns:cx3="http://schemas.microsoft.com/office/drawing/2016/5/9/chartex" xmlns:cx4="http://schemas.microsoft.com/office/drawing/2016/5/10/chartex" xmlns:cx5="http://schemas.microsoft.com/office/drawing/2016/5/11/chartex" xmlns:cx6="http://schemas.microsoft.com/office/drawing/2016/5/12/chartex" xmlns:cx7="http://schemas.microsoft.com/office/drawing/2016/5/13/chartex" xmlns:cx8="http://schemas.microsoft.com/office/drawing/2016/5/14/chartex" xmlns:aink="http://schemas.microsoft.com/office/drawing/2016/ink" xmlns:am3d="http://schemas.microsoft.com/office/drawing/2017/model3d" xmlns:w16cid="http://schemas.microsoft.com/office/word/2016/wordml/cid" xmlns:w16se="http://schemas.microsoft.com/office/word/2015/wordml/symex">
+          <mc:Fallback xmlns:w16se="http://schemas.microsoft.com/office/word/2015/wordml/symex" xmlns:w16cid="http://schemas.microsoft.com/office/word/2016/wordml/cid" xmlns:am3d="http://schemas.microsoft.com/office/drawing/2017/model3d" xmlns:aink="http://schemas.microsoft.com/office/drawing/2016/ink" xmlns:cx8="http://schemas.microsoft.com/office/drawing/2016/5/14/chartex" xmlns:cx7="http://schemas.microsoft.com/office/drawing/2016/5/13/chartex" xmlns:cx6="http://schemas.microsoft.com/office/drawing/2016/5/12/chartex" xmlns:cx5="http://schemas.microsoft.com/office/drawing/2016/5/11/chartex" xmlns:cx4="http://schemas.microsoft.com/office/drawing/2016/5/10/chartex" xmlns:cx3="http://schemas.microsoft.com/office/drawing/2016/5/9/chartex" xmlns:cx2="http://schemas.microsoft.com/office/drawing/2015/10/21/chartex" xmlns:cx1="http://schemas.microsoft.com/office/drawing/2015/9/8/chartex" xmlns:cx="http://schemas.microsoft.com/office/drawing/2014/chartex">
             <w:pict>
               <v:shape id="Text Box 9" o:spid="_x0000_s1027" type="#_x0000_t202" style="position:absolute;left:0;text-align:left;margin-left:-.15pt;margin-top:359.3pt;width:453.45pt;height:10.35pt;z-index:251659264;visibility:visible;mso-wrap-style:square;mso-width-percent:0;mso-height-percent:0;mso-wrap-distance-left:9pt;mso-wrap-distance-top:0;mso-wrap-distance-right:9pt;mso-wrap-distance-bottom:0;mso-position-horizontal:absolute;mso-position-horizontal-relative:text;mso-position-vertical:absolute;mso-position-vertical-relative:text;mso-width-percent:0;mso-height-percent:0;mso-width-relative:page;mso-height-relative:page;v-text-anchor:top" o:gfxdata="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" stroked="f">
                 <v:textbox style="mso-fit-shape-to-text:t" inset="0,0,0,0">
@@ -34985,42 +34990,42 @@
           </wp:anchor>
         </w:drawing>
       </w:r>
+      <w:bookmarkEnd w:id="119"/>
+    </w:p>
+    <w:p>
+      <w:pPr>
+        <w:pStyle w:val="Heading1"/>
+      </w:pPr>
+      <w:bookmarkStart w:id="122" w:name="_Toc9243135"/>
+      <w:r>
+        <w:rPr>
+          <w:lang w:val="id-ID"/>
+        </w:rPr>
+        <w:t>Kebutuhan Non Fungsional</w:t>
+      </w:r>
+      <w:bookmarkEnd w:id="122"/>
+      <w:r>
+        <w:rPr>
+          <w:lang w:val="id-ID"/>
+        </w:rPr>
+        <w:t xml:space="preserve"> </w:t>
+      </w:r>
       <w:bookmarkEnd w:id="120"/>
     </w:p>
     <w:p>
       <w:pPr>
-        <w:pStyle w:val="Heading1"/>
-      </w:pPr>
-      <w:bookmarkStart w:id="123" w:name="_Toc9243135"/>
-      <w:r>
-        <w:rPr>
-          <w:lang w:val="id-ID"/>
-        </w:rPr>
-        <w:t>Kebutuhan Non Fungsional</w:t>
-      </w:r>
-      <w:bookmarkEnd w:id="123"/>
-      <w:r>
-        <w:rPr>
-          <w:lang w:val="id-ID"/>
-        </w:rPr>
-        <w:t xml:space="preserve"> </w:t>
-      </w:r>
-      <w:bookmarkEnd w:id="121"/>
+        <w:pStyle w:val="guide"/>
+        <w:rPr>
+          <w:lang w:val="sv-SE"/>
+        </w:rPr>
+      </w:pPr>
     </w:p>
     <w:p>
       <w:pPr>
-        <w:pStyle w:val="guide"/>
-        <w:rPr>
-          <w:lang w:val="sv-SE"/>
-        </w:rPr>
-      </w:pPr>
-    </w:p>
-    <w:p>
-      <w:pPr>
         <w:pStyle w:val="Caption"/>
         <w:keepNext/>
       </w:pPr>
-      <w:bookmarkStart w:id="124" w:name="_Toc9243079"/>
+      <w:bookmarkStart w:id="123" w:name="_Toc9243079"/>
       <w:r>
         <w:t xml:space="preserve">Tabel </w:t>
       </w:r>
@@ -35048,7 +35053,7 @@
       <w:r>
         <w:t xml:space="preserve"> Kebutuhan Non Fungsional</w:t>
       </w:r>
-      <w:bookmarkEnd w:id="124"/>
+      <w:bookmarkEnd w:id="123"/>
     </w:p>
     <w:tbl>
       <w:tblPr>
@@ -35478,7 +35483,7 @@
           <w:numId w:val="0"/>
         </w:numPr>
       </w:pPr>
-      <w:bookmarkStart w:id="125" w:name="_Toc9243136"/>
+      <w:bookmarkStart w:id="124" w:name="_Toc9243136"/>
       <w:r>
         <w:lastRenderedPageBreak/>
         <w:t xml:space="preserve">Lampiran A. </w:t>
@@ -35495,7 +35500,7 @@
       <w:r>
         <w:t>)</w:t>
       </w:r>
-      <w:bookmarkEnd w:id="125"/>
+      <w:bookmarkEnd w:id="124"/>
     </w:p>
     <w:p>
       <w:pPr>
@@ -35509,15 +35514,15 @@
           <w:lang w:val="id-ID"/>
         </w:rPr>
       </w:pPr>
-      <w:bookmarkStart w:id="126" w:name="_Toc9243137"/>
-      <w:bookmarkStart w:id="127" w:name="_Toc505173942"/>
+      <w:bookmarkStart w:id="125" w:name="_Toc9243137"/>
+      <w:bookmarkStart w:id="126" w:name="_Toc505173942"/>
       <w:r>
         <w:rPr>
           <w:lang w:val="id-ID"/>
         </w:rPr>
         <w:t>Kebutuhan Fungsional vs Use Case</w:t>
       </w:r>
-      <w:bookmarkEnd w:id="126"/>
+      <w:bookmarkEnd w:id="125"/>
     </w:p>
     <w:p>
       <w:pPr>
@@ -37104,15 +37109,15 @@
           <w:lang w:val="id-ID"/>
         </w:rPr>
       </w:pPr>
-      <w:bookmarkStart w:id="128" w:name="_Toc9243138"/>
+      <w:bookmarkStart w:id="127" w:name="_Toc9243138"/>
       <w:r>
         <w:rPr>
           <w:lang w:val="id-ID"/>
         </w:rPr>
         <w:t>Use Case vs Kelas Terkait</w:t>
       </w:r>
+      <w:bookmarkEnd w:id="126"/>
       <w:bookmarkEnd w:id="127"/>
-      <w:bookmarkEnd w:id="128"/>
     </w:p>
     <w:tbl>
       <w:tblPr>
@@ -37673,7 +37678,7 @@
       </w:tr>
     </w:tbl>
     <w:p>
-      <w:bookmarkStart w:id="129" w:name="_Toc505173943"/>
+      <w:bookmarkStart w:id="128" w:name="_Toc505173943"/>
       <w:r>
         <w:br w:type="page"/>
       </w:r>
@@ -37686,7 +37691,7 @@
           <w:numId w:val="0"/>
         </w:numPr>
       </w:pPr>
-      <w:bookmarkStart w:id="130" w:name="_Toc9243139"/>
+      <w:bookmarkStart w:id="129" w:name="_Toc9243139"/>
       <w:r>
         <w:lastRenderedPageBreak/>
         <w:t xml:space="preserve">Lampiran B. </w:t>
@@ -37694,11 +37699,11 @@
       <w:r>
         <w:t>Ringkasan Kebutuhan</w:t>
       </w:r>
-      <w:bookmarkEnd w:id="130"/>
+      <w:bookmarkEnd w:id="129"/>
       <w:r>
         <w:t xml:space="preserve"> </w:t>
       </w:r>
-      <w:bookmarkEnd w:id="129"/>
+      <w:bookmarkEnd w:id="128"/>
     </w:p>
     <w:p>
       <w:pPr>
@@ -37712,14 +37717,14 @@
           <w:lang w:val="id-ID"/>
         </w:rPr>
       </w:pPr>
-      <w:bookmarkStart w:id="131" w:name="_Toc9243140"/>
+      <w:bookmarkStart w:id="130" w:name="_Toc9243140"/>
       <w:r>
         <w:rPr>
           <w:lang w:val="id-ID"/>
         </w:rPr>
         <w:t>Kebutuhan Fungsional</w:t>
       </w:r>
-      <w:bookmarkEnd w:id="131"/>
+      <w:bookmarkEnd w:id="130"/>
     </w:p>
     <w:p>
       <w:pPr>
@@ -37899,7 +37904,7 @@
           </w:tcPr>
           <w:p>
             <w:r>
-              <w:t>Fungsi untuk menyediakan fitur diskusi</w:t>
+              <w:t>Fungsi untuk menyediakan fitur forum diskusi</w:t>
             </w:r>
           </w:p>
         </w:tc>
@@ -37921,7 +37926,7 @@
           </w:tcPr>
           <w:p>
             <w:r>
-              <w:t>Fungsi untuk menyediakan fitur komentar diskusi</w:t>
+              <w:t>Fungsi untuk mencari forum diskusi</w:t>
             </w:r>
           </w:p>
         </w:tc>
@@ -37943,7 +37948,7 @@
           </w:tcPr>
           <w:p>
             <w:r>
-              <w:t>Fungsi untuk memberikan notifikasi komentar</w:t>
+              <w:t>Fungsi untuk menambah forum diskusi</w:t>
             </w:r>
           </w:p>
         </w:tc>
@@ -37965,7 +37970,7 @@
           </w:tcPr>
           <w:p>
             <w:r>
-              <w:t>Fungsi untuk mencari pertanyaan dan komentar</w:t>
+              <w:t>Fungsi untuk mencari topic didalam forum</w:t>
             </w:r>
           </w:p>
         </w:tc>
@@ -37987,7 +37992,10 @@
           </w:tcPr>
           <w:p>
             <w:r>
-              <w:t>Fungsi untuk menyediakan report diskusi atau komentar</w:t>
+              <w:t>Fungsi untuk menambah topic</w:t>
+            </w:r>
+            <w:r>
+              <w:t xml:space="preserve"> didalam forum</w:t>
             </w:r>
           </w:p>
         </w:tc>
@@ -38009,7 +38017,7 @@
           </w:tcPr>
           <w:p>
             <w:r>
-              <w:t>Fungsi untuk menerima masukan pilihan pakar yang ingin di kirim pesan</w:t>
+              <w:t>Fungsi untuk mengomentari topic</w:t>
             </w:r>
           </w:p>
         </w:tc>
@@ -38031,7 +38039,7 @@
           </w:tcPr>
           <w:p>
             <w:r>
-              <w:t>Fungsi untuk menampilkan frame private chat</w:t>
+              <w:t>Fungsi untuk menerima masukan pilihan pakar yang ingin di kirim pesan</w:t>
             </w:r>
           </w:p>
         </w:tc>
@@ -38053,7 +38061,7 @@
           </w:tcPr>
           <w:p>
             <w:r>
-              <w:t>Fungsi untuk memperkecil frame private chat ketika ada masukan button minimize</w:t>
+              <w:t>Fungsi untuk menampilkan frame private chat</w:t>
             </w:r>
           </w:p>
         </w:tc>
@@ -38074,16 +38082,8 @@
             <w:tcW w:w="4624" w:type="dxa"/>
           </w:tcPr>
           <w:p>
-            <w:pPr>
-              <w:rPr>
-                <w:lang w:val="sv-SE"/>
-              </w:rPr>
-            </w:pPr>
-            <w:r>
-              <w:rPr>
-                <w:lang w:val="sv-SE"/>
-              </w:rPr>
-              <w:t>Fungsi untuk menyediakan fitur menutup frame chat</w:t>
+            <w:r>
+              <w:t>Fungsi untuk memperkecil frame private chat ketika ada masukan button minimize</w:t>
             </w:r>
           </w:p>
         </w:tc>
@@ -38109,8 +38109,16 @@
             <w:tcW w:w="4624" w:type="dxa"/>
           </w:tcPr>
           <w:p>
-            <w:r>
-              <w:t>Fungsi untuk menerima masukan pesan dan berkas</w:t>
+            <w:pPr>
+              <w:rPr>
+                <w:lang w:val="sv-SE"/>
+              </w:rPr>
+            </w:pPr>
+            <w:r>
+              <w:rPr>
+                <w:lang w:val="sv-SE"/>
+              </w:rPr>
+              <w:t>Fungsi untuk menyediakan fitur menutup frame chat</w:t>
             </w:r>
           </w:p>
         </w:tc>
@@ -38132,7 +38140,7 @@
           </w:tcPr>
           <w:p>
             <w:r>
-              <w:t>Fungsi untuk menampilkan pesan dan berkas</w:t>
+              <w:t>Fungsi untuk menerima masukan pesan dan berkas</w:t>
             </w:r>
           </w:p>
         </w:tc>
@@ -38154,7 +38162,7 @@
           </w:tcPr>
           <w:p>
             <w:r>
-              <w:t>Fungsi untuk menampilkan pesan yang belum dibaca</w:t>
+              <w:t>Fungsi untuk menampilkan pesan dan berkas</w:t>
             </w:r>
           </w:p>
         </w:tc>
@@ -38176,7 +38184,7 @@
           </w:tcPr>
           <w:p>
             <w:r>
-              <w:t>Fungsi untuk menampilkan notifikasi pesan baru</w:t>
+              <w:t>Fungsi untuk menampilkan pesan yang belum dibaca</w:t>
             </w:r>
           </w:p>
         </w:tc>
@@ -38198,7 +38206,7 @@
           </w:tcPr>
           <w:p>
             <w:r>
-              <w:t>Fungsi untuk menerima masukan guest name</w:t>
+              <w:t>Fungsi untuk menampilkan notifikasi pesan baru</w:t>
             </w:r>
           </w:p>
         </w:tc>
@@ -38227,16 +38235,8 @@
             <w:tcW w:w="4624" w:type="dxa"/>
           </w:tcPr>
           <w:p>
-            <w:pPr>
-              <w:rPr>
-                <w:lang w:val="en-US"/>
-              </w:rPr>
-            </w:pPr>
-            <w:r>
-              <w:rPr>
-                <w:lang w:val="en-US"/>
-              </w:rPr>
-              <w:t>Fungsi untuk menerima masukan pesan</w:t>
+            <w:r>
+              <w:t>Fungsi untuk menerima masukan guest name</w:t>
             </w:r>
           </w:p>
         </w:tc>
@@ -38267,20 +38267,14 @@
           <w:p>
             <w:pPr>
               <w:rPr>
-                <w:lang w:val="id-ID"/>
-              </w:rPr>
-            </w:pPr>
-            <w:r>
-              <w:rPr>
-                <w:lang w:val="en-US"/>
-              </w:rPr>
-              <w:t>Fungsi untuk</w:t>
-            </w:r>
-            <w:r>
-              <w:rPr>
-                <w:lang w:val="id-ID"/>
-              </w:rPr>
-              <w:t xml:space="preserve"> menampilkan pesan dengan foto, nama, dan blok warna pada chat sendiri</w:t>
+                <w:lang w:val="en-US"/>
+              </w:rPr>
+            </w:pPr>
+            <w:r>
+              <w:rPr>
+                <w:lang w:val="en-US"/>
+              </w:rPr>
+              <w:t>Fungsi untuk menerima masukan pesan</w:t>
             </w:r>
           </w:p>
         </w:tc>
@@ -38317,14 +38311,20 @@
           <w:p>
             <w:pPr>
               <w:rPr>
-                <w:lang w:val="en-US"/>
-              </w:rPr>
-            </w:pPr>
-            <w:r>
-              <w:rPr>
-                <w:lang w:val="en-US"/>
-              </w:rPr>
-              <w:t>Fungsi untuk menerima pesan sebutan</w:t>
+                <w:lang w:val="id-ID"/>
+              </w:rPr>
+            </w:pPr>
+            <w:r>
+              <w:rPr>
+                <w:lang w:val="en-US"/>
+              </w:rPr>
+              <w:t>Fungsi untuk</w:t>
+            </w:r>
+            <w:r>
+              <w:rPr>
+                <w:lang w:val="id-ID"/>
+              </w:rPr>
+              <w:t xml:space="preserve"> menampilkan pesan dengan foto, nama, dan blok warna pada chat sendiri</w:t>
             </w:r>
           </w:p>
         </w:tc>
@@ -38368,7 +38368,7 @@
               <w:rPr>
                 <w:lang w:val="en-US"/>
               </w:rPr>
-              <w:t>Fungsi untuk menampilkan pesan mention dengan blok warna orang yang di mention</w:t>
+              <w:t>Fungsi untuk menerima pesan sebutan</w:t>
             </w:r>
           </w:p>
         </w:tc>
@@ -38412,7 +38412,7 @@
               <w:rPr>
                 <w:lang w:val="en-US"/>
               </w:rPr>
-              <w:t>Fungsi untuk menolak guestname yang telah bergabung dalam open chat</w:t>
+              <w:t>Fungsi untuk menampilkan pesan mention dengan blok warna orang yang di mention</w:t>
             </w:r>
           </w:p>
         </w:tc>
@@ -38456,7 +38456,7 @@
               <w:rPr>
                 <w:lang w:val="en-US"/>
               </w:rPr>
-              <w:t>Fungsi untuk mengunggah Sumber</w:t>
+              <w:t>Fungsi untuk menolak guestname yang telah bergabung dalam open chat</w:t>
             </w:r>
           </w:p>
         </w:tc>
@@ -38500,7 +38500,7 @@
               <w:rPr>
                 <w:lang w:val="en-US"/>
               </w:rPr>
-              <w:t>Fungsi untuk menyediakan fitur hapus Sumber</w:t>
+              <w:t>Fungsi untuk mengunggah Sumber</w:t>
             </w:r>
           </w:p>
         </w:tc>
@@ -38544,7 +38544,7 @@
               <w:rPr>
                 <w:lang w:val="en-US"/>
               </w:rPr>
-              <w:t>Fungsi untuk menampilkan rekomendasi sumber secara acak</w:t>
+              <w:t>Fungsi untuk menyediakan fitur hapus Sumber</w:t>
             </w:r>
           </w:p>
         </w:tc>
@@ -38588,7 +38588,7 @@
               <w:rPr>
                 <w:lang w:val="en-US"/>
               </w:rPr>
-              <w:t>Fungsi untuk menyediakan fitur pencarian sumber</w:t>
+              <w:t>Fungsi untuk menampilkan rekomendasi sumber secara acak</w:t>
             </w:r>
           </w:p>
         </w:tc>
@@ -38632,7 +38632,7 @@
               <w:rPr>
                 <w:lang w:val="en-US"/>
               </w:rPr>
-              <w:t>Fungsi untuk menampilkan hasil pencarian sumber</w:t>
+              <w:t>Fungsi untuk menyediakan fitur pencarian sumber</w:t>
             </w:r>
           </w:p>
         </w:tc>
@@ -38676,7 +38676,7 @@
               <w:rPr>
                 <w:lang w:val="en-US"/>
               </w:rPr>
-              <w:t>Fungsi untuk menampilkan sumber yang dipilih oleh user</w:t>
+              <w:t>Fungsi untuk menampilkan hasil pencarian sumber</w:t>
             </w:r>
           </w:p>
         </w:tc>
@@ -38720,7 +38720,7 @@
               <w:rPr>
                 <w:lang w:val="en-US"/>
               </w:rPr>
-              <w:t>Fungsi untuk mengunggah Video</w:t>
+              <w:t>Fungsi untuk menampilkan sumber yang dipilih oleh user</w:t>
             </w:r>
           </w:p>
         </w:tc>
@@ -38764,7 +38764,7 @@
               <w:rPr>
                 <w:lang w:val="en-US"/>
               </w:rPr>
-              <w:t>Fungsi untuk menyediakan fitur hapus Video</w:t>
+              <w:t>Fungsi untuk mengunggah Video</w:t>
             </w:r>
           </w:p>
         </w:tc>
@@ -38808,7 +38808,7 @@
               <w:rPr>
                 <w:lang w:val="en-US"/>
               </w:rPr>
-              <w:t>Fungsi untuk menampilkn rekomendasi video</w:t>
+              <w:t>Fungsi untuk menyediakan fitur hapus Video</w:t>
             </w:r>
           </w:p>
         </w:tc>
@@ -38852,7 +38852,7 @@
               <w:rPr>
                 <w:lang w:val="en-US"/>
               </w:rPr>
-              <w:t>Fungsi untuk menyediakan fitur pencarian video</w:t>
+              <w:t>Fungsi untuk menampilkn rekomendasi video</w:t>
             </w:r>
           </w:p>
         </w:tc>
@@ -38896,7 +38896,7 @@
               <w:rPr>
                 <w:lang w:val="en-US"/>
               </w:rPr>
-              <w:t>Fungsi untuk menampilkan hasil pencarian video</w:t>
+              <w:t>Fungsi untuk menyediakan fitur pencarian video</w:t>
             </w:r>
           </w:p>
         </w:tc>
@@ -38940,8 +38940,148 @@
               <w:rPr>
                 <w:lang w:val="en-US"/>
               </w:rPr>
+              <w:t>Fungsi untuk menampilkan hasil pencarian video</w:t>
+            </w:r>
+          </w:p>
+        </w:tc>
+      </w:tr>
+      <w:tr>
+        <w:tc>
+          <w:tcPr>
+            <w:tcW w:w="1242" w:type="dxa"/>
+          </w:tcPr>
+          <w:p>
+            <w:r>
+              <w:rPr>
+                <w:lang w:val="id-ID"/>
+              </w:rPr>
+              <w:t>FR-0</w:t>
+            </w:r>
+            <w:r>
+              <w:rPr>
+                <w:lang w:val="en-US"/>
+              </w:rPr>
+              <w:t>36</w:t>
+            </w:r>
+          </w:p>
+        </w:tc>
+        <w:tc>
+          <w:tcPr>
+            <w:tcW w:w="4624" w:type="dxa"/>
+          </w:tcPr>
+          <w:p>
+            <w:pPr>
+              <w:rPr>
+                <w:lang w:val="en-US"/>
+              </w:rPr>
+            </w:pPr>
+            <w:r>
+              <w:rPr>
+                <w:lang w:val="en-US"/>
+              </w:rPr>
               <w:t>Fungsi untuk menampilkan video yang dipilih oleh user</w:t>
             </w:r>
+          </w:p>
+        </w:tc>
+      </w:tr>
+      <w:tr>
+        <w:tc>
+          <w:tcPr>
+            <w:tcW w:w="1242" w:type="dxa"/>
+          </w:tcPr>
+          <w:p>
+            <w:r>
+              <w:rPr>
+                <w:lang w:val="id-ID"/>
+              </w:rPr>
+              <w:t>FR-0</w:t>
+            </w:r>
+            <w:r>
+              <w:rPr>
+                <w:lang w:val="en-US"/>
+              </w:rPr>
+              <w:t>37</w:t>
+            </w:r>
+          </w:p>
+        </w:tc>
+        <w:tc>
+          <w:tcPr>
+            <w:tcW w:w="4624" w:type="dxa"/>
+          </w:tcPr>
+          <w:p>
+            <w:pPr>
+              <w:rPr>
+                <w:lang w:val="en-US"/>
+              </w:rPr>
+            </w:pPr>
+          </w:p>
+        </w:tc>
+      </w:tr>
+      <w:tr>
+        <w:tc>
+          <w:tcPr>
+            <w:tcW w:w="1242" w:type="dxa"/>
+          </w:tcPr>
+          <w:p>
+            <w:r>
+              <w:rPr>
+                <w:lang w:val="id-ID"/>
+              </w:rPr>
+              <w:t>FR-0</w:t>
+            </w:r>
+            <w:r>
+              <w:rPr>
+                <w:lang w:val="en-US"/>
+              </w:rPr>
+              <w:t>38</w:t>
+            </w:r>
+          </w:p>
+        </w:tc>
+        <w:tc>
+          <w:tcPr>
+            <w:tcW w:w="4624" w:type="dxa"/>
+          </w:tcPr>
+          <w:p>
+            <w:pPr>
+              <w:rPr>
+                <w:lang w:val="en-US"/>
+              </w:rPr>
+            </w:pPr>
+          </w:p>
+        </w:tc>
+      </w:tr>
+      <w:tr>
+        <w:tc>
+          <w:tcPr>
+            <w:tcW w:w="1242" w:type="dxa"/>
+          </w:tcPr>
+          <w:p>
+            <w:r>
+              <w:rPr>
+                <w:lang w:val="id-ID"/>
+              </w:rPr>
+              <w:t>FR-0</w:t>
+            </w:r>
+            <w:r>
+              <w:rPr>
+                <w:lang w:val="en-US"/>
+              </w:rPr>
+              <w:t>39</w:t>
+            </w:r>
+            <w:bookmarkStart w:id="131" w:name="_GoBack"/>
+            <w:bookmarkEnd w:id="131"/>
+          </w:p>
+        </w:tc>
+        <w:tc>
+          <w:tcPr>
+            <w:tcW w:w="4624" w:type="dxa"/>
+          </w:tcPr>
+          <w:p>
+            <w:pPr>
+              <w:rPr>
+                <w:lang w:val="en-US"/>
+              </w:rPr>
+            </w:pPr>
           </w:p>
         </w:tc>
       </w:tr>
@@ -39024,6 +39164,7 @@
                 <w:b/>
                 <w:lang w:val="id-ID"/>
               </w:rPr>
+              <w:lastRenderedPageBreak/>
               <w:t>ID</w:t>
             </w:r>
           </w:p>
@@ -39141,7 +39282,6 @@
               <w:rPr>
                 <w:lang w:val="id-ID"/>
               </w:rPr>
-              <w:lastRenderedPageBreak/>
               <w:t>NF-003</w:t>
             </w:r>
           </w:p>
@@ -39448,7 +39588,7 @@
               <w:sz w:val="22"/>
               <w:szCs w:val="22"/>
             </w:rPr>
-            <w:t>28</w:t>
+            <w:t>38</w:t>
           </w:r>
           <w:r>
             <w:rPr>
@@ -39510,7 +39650,7 @@
               <w:sz w:val="22"/>
               <w:szCs w:val="22"/>
             </w:rPr>
-            <w:t>37</w:t>
+            <w:t>38</w:t>
           </w:r>
           <w:r>
             <w:rPr>
@@ -44791,7 +44931,7 @@
 </file>
 
 <file path=customXml/itemProps1.xml><?xml version="1.0" encoding="utf-8"?>
-<ds:datastoreItem xmlns:ds="http://schemas.openxmlformats.org/officeDocument/2006/customXml" ds:itemID="{D7F1553B-B64B-4093-B201-AD549602386B}">
+<ds:datastoreItem xmlns:ds="http://schemas.openxmlformats.org/officeDocument/2006/customXml" ds:itemID="{6AA83D85-9723-4351-BAFC-115C1C856C0C}">
   <ds:schemaRefs>
     <ds:schemaRef ds:uri="http://schemas.openxmlformats.org/officeDocument/2006/bibliography"/>
   </ds:schemaRefs>

</xml_diff>